<commit_message>
historical Skyline tutorials as of Version 1.1
Former-commit-id: 7b023225bae6c2db22ea2c166533908a18b7ba46
</commit_message>
<xml_diff>
--- a/pwiz_tools/Skyline/Documentation/Tutorials/Skyline Collision Energy Optimization.docx
+++ b/pwiz_tools/Skyline/Documentation/Tutorials/Skyline Collision Energy Optimization.docx
@@ -1,6 +1,6 @@
 
 <file path=word/document.xml><?xml version="1.0" encoding="utf-8"?>
-<w:document xmlns:ve="http://schemas.openxmlformats.org/markup-compatibility/2006" xmlns:o="urn:schemas-microsoft-com:office:office" xmlns:r="http://schemas.openxmlformats.org/officeDocument/2006/relationships" xmlns:m="http://schemas.openxmlformats.org/officeDocument/2006/math" xmlns:v="urn:schemas-microsoft-com:vml" xmlns:wp="http://schemas.openxmlformats.org/drawingml/2006/wordprocessingDrawing" xmlns:w10="urn:schemas-microsoft-com:office:word" xmlns:w="http://schemas.openxmlformats.org/wordprocessingml/2006/main" xmlns:wne="http://schemas.microsoft.com/office/word/2006/wordml">
+<w:document xmlns:wpc="http://schemas.microsoft.com/office/word/2010/wordprocessingCanvas" xmlns:mc="http://schemas.openxmlformats.org/markup-compatibility/2006" xmlns:o="urn:schemas-microsoft-com:office:office" xmlns:r="http://schemas.openxmlformats.org/officeDocument/2006/relationships" xmlns:m="http://schemas.openxmlformats.org/officeDocument/2006/math" xmlns:v="urn:schemas-microsoft-com:vml" xmlns:wp14="http://schemas.microsoft.com/office/word/2010/wordprocessingDrawing" xmlns:wp="http://schemas.openxmlformats.org/drawingml/2006/wordprocessingDrawing" xmlns:w10="urn:schemas-microsoft-com:office:word" xmlns:w="http://schemas.openxmlformats.org/wordprocessingml/2006/main" xmlns:w14="http://schemas.microsoft.com/office/word/2010/wordml" xmlns:wpg="http://schemas.microsoft.com/office/word/2010/wordprocessingGroup" xmlns:wpi="http://schemas.microsoft.com/office/word/2010/wordprocessingInk" xmlns:wne="http://schemas.microsoft.com/office/word/2006/wordml" xmlns:wps="http://schemas.microsoft.com/office/word/2010/wordprocessingShape" mc:Ignorable="w14 wp14">
   <w:body>
     <w:p>
       <w:pPr>
@@ -12,23 +12,7 @@
     </w:p>
     <w:p>
       <w:r>
-        <w:t xml:space="preserve">As of version 0.6, Skyline now supports a rich user interface and fully automated pipeline for predicting and optimizing SRM instrument parameters like collision energy (CE) and </w:t>
-      </w:r>
-      <w:proofErr w:type="spellStart"/>
-      <w:r>
-        <w:t>declustering</w:t>
-      </w:r>
-      <w:proofErr w:type="spellEnd"/>
-      <w:r>
-        <w:t xml:space="preserve"> potential (DP).  This tutorial focuses on CE optimization, but the same principles apply to DP optimization, and could eventually apply to other parameters, such as cone voltage.  So far this functionality has been thoroughly tested for Thermo, Applied </w:t>
-      </w:r>
-      <w:proofErr w:type="spellStart"/>
-      <w:r>
-        <w:t>Biosystems</w:t>
-      </w:r>
-      <w:proofErr w:type="spellEnd"/>
-      <w:r>
-        <w:t xml:space="preserve"> and Waters instruments, and we are working with Agilent on a fix to their collection software.</w:t>
+        <w:t>As of version 0.6, Skyline now supports a rich user interface and fully automated pipeline for predicting and optimizing SRM instrument parameters like collision energy (CE) and declustering potential (DP).  This tutorial focuses on CE optimization, but the same principles apply to DP optimization, and could eventually apply to other parameters, such as cone voltage.  So far this functionality has been thoroughly tested for Thermo, Applied Biosystems and Waters instruments, and we are working with Agilent on a fix to their collection software.</w:t>
       </w:r>
     </w:p>
     <w:p>
@@ -56,7 +40,17 @@
     </w:p>
     <w:p>
       <w:r>
-        <w:t>CE = slope * (precursor m/z) + intercept</w:t>
+        <w:t xml:space="preserve">CE = slope * (precursor </w:t>
+      </w:r>
+      <w:r>
+        <w:rPr>
+          <w:i/>
+          <w:iCs/>
+        </w:rPr>
+        <w:t>m/z</w:t>
+      </w:r>
+      <w:r>
+        <w:t>) + intercept</w:t>
       </w:r>
     </w:p>
     <w:p>
@@ -81,15 +75,7 @@
         <w:t xml:space="preserve">calculate </w:t>
       </w:r>
       <w:r>
-        <w:t xml:space="preserve">CE for “Thermo TSQ Vantage”, “Thermo TSQ Ultra” and “ABI 4000 </w:t>
-      </w:r>
-      <w:proofErr w:type="spellStart"/>
-      <w:r>
-        <w:t>QTrap</w:t>
-      </w:r>
-      <w:proofErr w:type="spellEnd"/>
-      <w:r>
-        <w:t>” instruments for both charge 2 and 3.  We feel these are the most thoroughly measured equations of their kind to date, and recommend their use over the equations available in previous versions of Skyline under the names “Thermo” and “ABI”.</w:t>
+        <w:t>CE for “Thermo TSQ Vantage”, “Thermo TSQ Ultra” and “ABI 4000 QTrap” instruments for both charge 2 and 3.  We feel these are the most thoroughly measured equations of their kind to date, and recommend their use over the equations available in previous versions of Skyline under the names “Thermo” and “ABI”.</w:t>
       </w:r>
     </w:p>
     <w:p>
@@ -111,12 +97,26 @@
       </w:r>
     </w:p>
     <w:p>
-      <w:hyperlink r:id="rId7" w:history="1">
+      <w:hyperlink r:id="rId9" w:history="1">
         <w:r>
           <w:rPr>
             <w:rStyle w:val="Hyperlink"/>
           </w:rPr>
-          <w:t>https://brendanx-uw1.gs.washington.edu/tutorials/OptimizeCE.zip</w:t>
+          <w:t>https://</w:t>
+        </w:r>
+        <w:r>
+          <w:rPr>
+            <w:rStyle w:val="Hyperlink"/>
+          </w:rPr>
+          <w:t>skyline</w:t>
+        </w:r>
+        <w:bookmarkStart w:id="0" w:name="_GoBack"/>
+        <w:bookmarkEnd w:id="0"/>
+        <w:r>
+          <w:rPr>
+            <w:rStyle w:val="Hyperlink"/>
+          </w:rPr>
+          <w:t>.gs.washington.edu/tutorials/OptimizeCE.zip</w:t>
         </w:r>
       </w:hyperlink>
       <w:r>
@@ -200,15 +200,7 @@
         <w:t>CE_Vantage_15mTorr.sky</w:t>
       </w:r>
       <w:r>
-        <w:t xml:space="preserve">, which you have opened, contains 20 charge 2 precursors and 10 charge 3 precursors, which we have previously measured successfully in the </w:t>
-      </w:r>
-      <w:proofErr w:type="spellStart"/>
-      <w:r>
-        <w:t>Michrom</w:t>
-      </w:r>
-      <w:proofErr w:type="spellEnd"/>
-      <w:r>
-        <w:t xml:space="preserve"> bovine protein mix.  </w:t>
+        <w:t xml:space="preserve">, which you have opened, contains 20 charge 2 precursors and 10 charge 3 precursors, which we have previously measured successfully in the Michrom bovine protein mix.  </w:t>
       </w:r>
       <w:r>
         <w:t>After determining the</w:t>
@@ -402,7 +394,7 @@
                     </pic:cNvPicPr>
                   </pic:nvPicPr>
                   <pic:blipFill>
-                    <a:blip r:embed="rId8" cstate="print"/>
+                    <a:blip r:embed="rId10" cstate="print"/>
                     <a:srcRect/>
                     <a:stretch>
                       <a:fillRect/>
@@ -593,7 +585,7 @@
                     </pic:cNvPicPr>
                   </pic:nvPicPr>
                   <pic:blipFill>
-                    <a:blip r:embed="rId9" cstate="print"/>
+                    <a:blip r:embed="rId11" cstate="print"/>
                     <a:srcRect/>
                     <a:stretch>
                       <a:fillRect/>
@@ -652,15 +644,7 @@
         </w:numPr>
       </w:pPr>
       <w:r>
-        <w:t xml:space="preserve">Specify your </w:t>
-      </w:r>
-      <w:proofErr w:type="spellStart"/>
-      <w:r>
-        <w:t>OptimizeCE</w:t>
-      </w:r>
-      <w:proofErr w:type="spellEnd"/>
-      <w:r>
-        <w:t xml:space="preserve"> folder as the location to save.</w:t>
+        <w:t>Specify your OptimizeCE folder as the location to save.</w:t>
       </w:r>
     </w:p>
     <w:p>
@@ -718,7 +702,7 @@
       <w:tblPr>
         <w:tblW w:w="8303" w:type="dxa"/>
         <w:tblInd w:w="93" w:type="dxa"/>
-        <w:tblLook w:val="04A0"/>
+        <w:tblLook w:val="04A0" w:firstRow="1" w:lastRow="0" w:firstColumn="1" w:lastColumn="0" w:noHBand="0" w:noVBand="1"/>
       </w:tblPr>
       <w:tblGrid>
         <w:gridCol w:w="977"/>
@@ -2791,19 +2775,11 @@
       <w:r>
         <w:t xml:space="preserve">Select </w:t>
       </w:r>
-      <w:proofErr w:type="gramStart"/>
       <w:r>
         <w:rPr>
           <w:b/>
         </w:rPr>
-        <w:t>Add</w:t>
-      </w:r>
-      <w:proofErr w:type="gramEnd"/>
-      <w:r>
-        <w:rPr>
-          <w:b/>
-        </w:rPr>
-        <w:t xml:space="preserve"> one new replicate</w:t>
+        <w:t>Add one new replicate</w:t>
       </w:r>
       <w:r>
         <w:t>.</w:t>
@@ -2922,7 +2898,7 @@
                     </pic:cNvPicPr>
                   </pic:nvPicPr>
                   <pic:blipFill>
-                    <a:blip r:embed="rId10" cstate="print"/>
+                    <a:blip r:embed="rId12" cstate="print"/>
                     <a:srcRect/>
                     <a:stretch>
                       <a:fillRect/>
@@ -3062,7 +3038,7 @@
                     </pic:cNvPicPr>
                   </pic:nvPicPr>
                   <pic:blipFill>
-                    <a:blip r:embed="rId11" cstate="print"/>
+                    <a:blip r:embed="rId13" cstate="print"/>
                     <a:srcRect/>
                     <a:stretch>
                       <a:fillRect/>
@@ -3159,15 +3135,7 @@
         </w:numPr>
       </w:pPr>
       <w:r>
-        <w:t xml:space="preserve">Specify your </w:t>
-      </w:r>
-      <w:proofErr w:type="spellStart"/>
-      <w:r>
-        <w:t>OptimizeCE</w:t>
-      </w:r>
-      <w:proofErr w:type="spellEnd"/>
-      <w:r>
-        <w:t xml:space="preserve"> folder as the location to save.</w:t>
+        <w:t>Specify your OptimizeCE folder as the location to save.</w:t>
       </w:r>
     </w:p>
     <w:p>
@@ -3217,15 +3185,7 @@
         <w:t>These actions should cause Skyline to create 5 new transition lists</w:t>
       </w:r>
       <w:r>
-        <w:t xml:space="preserve"> of similar size, and Windows Explorer should show something like the following for your </w:t>
-      </w:r>
-      <w:proofErr w:type="spellStart"/>
-      <w:r>
-        <w:t>OptimizeCE</w:t>
-      </w:r>
-      <w:proofErr w:type="spellEnd"/>
-      <w:r>
-        <w:t xml:space="preserve"> folder:</w:t>
+        <w:t xml:space="preserve"> of similar size, and Windows Explorer should show something like the following for your OptimizeCE folder:</w:t>
       </w:r>
     </w:p>
     <w:p>
@@ -3251,7 +3211,7 @@
                     </pic:cNvPicPr>
                   </pic:nvPicPr>
                   <pic:blipFill>
-                    <a:blip r:embed="rId12" cstate="print"/>
+                    <a:blip r:embed="rId14" cstate="print"/>
                     <a:srcRect/>
                     <a:stretch>
                       <a:fillRect/>
@@ -3301,7 +3261,7 @@
       <w:tblPr>
         <w:tblW w:w="8800" w:type="dxa"/>
         <w:tblInd w:w="93" w:type="dxa"/>
-        <w:tblLook w:val="04A0"/>
+        <w:tblLook w:val="04A0" w:firstRow="1" w:lastRow="0" w:firstColumn="1" w:lastColumn="0" w:noHBand="0" w:noVBand="1"/>
       </w:tblPr>
       <w:tblGrid>
         <w:gridCol w:w="1053"/>
@@ -8332,19 +8292,11 @@
       <w:r>
         <w:t xml:space="preserve">Select </w:t>
       </w:r>
-      <w:proofErr w:type="gramStart"/>
       <w:r>
         <w:rPr>
           <w:b/>
         </w:rPr>
-        <w:t>Add</w:t>
-      </w:r>
-      <w:proofErr w:type="gramEnd"/>
-      <w:r>
-        <w:rPr>
-          <w:b/>
-        </w:rPr>
-        <w:t xml:space="preserve"> one new replicate</w:t>
+        <w:t>Add one new replicate</w:t>
       </w:r>
       <w:r>
         <w:t>.</w:t>
@@ -8611,7 +8563,7 @@
                     </pic:cNvPicPr>
                   </pic:nvPicPr>
                   <pic:blipFill>
-                    <a:blip r:embed="rId13" cstate="print"/>
+                    <a:blip r:embed="rId15" cstate="print"/>
                     <a:srcRect/>
                     <a:stretch>
                       <a:fillRect/>
@@ -8695,24 +8647,34 @@
         </w:numPr>
       </w:pPr>
       <w:r>
-        <w:t xml:space="preserve">Right-click in the peak area </w:t>
-      </w:r>
-      <w:proofErr w:type="gramStart"/>
-      <w:r>
-        <w:t>chart</w:t>
-      </w:r>
-      <w:proofErr w:type="gramEnd"/>
-      <w:r>
-        <w:t xml:space="preserve"> and choose </w:t>
+        <w:t>Right-click in the peak area chart</w:t>
+      </w:r>
+      <w:r>
+        <w:t xml:space="preserve">, choose </w:t>
       </w:r>
       <w:r>
         <w:rPr>
           <w:b/>
         </w:rPr>
-        <w:t>Normalized</w:t>
-      </w:r>
-      <w:r>
-        <w:t xml:space="preserve"> from the menu.</w:t>
+        <w:t>Normalize To</w:t>
+      </w:r>
+      <w:r>
+        <w:t xml:space="preserve"> and click </w:t>
+      </w:r>
+      <w:r>
+        <w:rPr>
+          <w:b/>
+        </w:rPr>
+        <w:t>Total</w:t>
+      </w:r>
+      <w:r>
+        <w:rPr>
+          <w:b/>
+        </w:rPr>
+        <w:t>.</w:t>
+      </w:r>
+      <w:r>
+        <w:t xml:space="preserve"> </w:t>
       </w:r>
     </w:p>
     <w:p>
@@ -8743,7 +8705,7 @@
                     </pic:cNvPicPr>
                   </pic:nvPicPr>
                   <pic:blipFill>
-                    <a:blip r:embed="rId14" cstate="print"/>
+                    <a:blip r:embed="rId16" cstate="print"/>
                     <a:srcRect/>
                     <a:stretch>
                       <a:fillRect/>
@@ -8944,7 +8906,7 @@
       <w:tblPr>
         <w:tblStyle w:val="TableGrid"/>
         <w:tblW w:w="2760" w:type="dxa"/>
-        <w:tblLook w:val="04A0"/>
+        <w:tblLook w:val="04A0" w:firstRow="1" w:lastRow="0" w:firstColumn="1" w:lastColumn="0" w:noHBand="0" w:noVBand="1"/>
       </w:tblPr>
       <w:tblGrid>
         <w:gridCol w:w="844"/>
@@ -9206,7 +9168,7 @@
                     <pic:cNvPicPr/>
                   </pic:nvPicPr>
                   <pic:blipFill>
-                    <a:blip r:embed="rId15" cstate="print"/>
+                    <a:blip r:embed="rId17" cstate="print"/>
                     <a:stretch>
                       <a:fillRect/>
                     </a:stretch>
@@ -9533,7 +9495,7 @@
       <w:tblPr>
         <w:tblW w:w="10000" w:type="dxa"/>
         <w:tblInd w:w="93" w:type="dxa"/>
-        <w:tblLook w:val="04A0"/>
+        <w:tblLook w:val="04A0" w:firstRow="1" w:lastRow="0" w:firstColumn="1" w:lastColumn="0" w:noHBand="0" w:noVBand="1"/>
       </w:tblPr>
       <w:tblGrid>
         <w:gridCol w:w="1053"/>
@@ -13080,7 +13042,7 @@
       </w:r>
     </w:p>
     <w:sectPr>
-      <w:footerReference w:type="default" r:id="rId16"/>
+      <w:footerReference w:type="default" r:id="rId18"/>
       <w:pgSz w:w="12240" w:h="15840"/>
       <w:pgMar w:top="1440" w:right="1440" w:bottom="1440" w:left="1440" w:header="720" w:footer="720" w:gutter="0"/>
       <w:cols w:space="720"/>
@@ -13091,7 +13053,7 @@
 </file>
 
 <file path=word/endnotes.xml><?xml version="1.0" encoding="utf-8"?>
-<w:endnotes xmlns:ve="http://schemas.openxmlformats.org/markup-compatibility/2006" xmlns:o="urn:schemas-microsoft-com:office:office" xmlns:r="http://schemas.openxmlformats.org/officeDocument/2006/relationships" xmlns:m="http://schemas.openxmlformats.org/officeDocument/2006/math" xmlns:v="urn:schemas-microsoft-com:vml" xmlns:wp="http://schemas.openxmlformats.org/drawingml/2006/wordprocessingDrawing" xmlns:w10="urn:schemas-microsoft-com:office:word" xmlns:w="http://schemas.openxmlformats.org/wordprocessingml/2006/main" xmlns:wne="http://schemas.microsoft.com/office/word/2006/wordml">
+<w:endnotes xmlns:wpc="http://schemas.microsoft.com/office/word/2010/wordprocessingCanvas" xmlns:mc="http://schemas.openxmlformats.org/markup-compatibility/2006" xmlns:o="urn:schemas-microsoft-com:office:office" xmlns:r="http://schemas.openxmlformats.org/officeDocument/2006/relationships" xmlns:m="http://schemas.openxmlformats.org/officeDocument/2006/math" xmlns:v="urn:schemas-microsoft-com:vml" xmlns:wp14="http://schemas.microsoft.com/office/word/2010/wordprocessingDrawing" xmlns:wp="http://schemas.openxmlformats.org/drawingml/2006/wordprocessingDrawing" xmlns:w10="urn:schemas-microsoft-com:office:word" xmlns:w="http://schemas.openxmlformats.org/wordprocessingml/2006/main" xmlns:w14="http://schemas.microsoft.com/office/word/2010/wordml" xmlns:wpg="http://schemas.microsoft.com/office/word/2010/wordprocessingGroup" xmlns:wpi="http://schemas.microsoft.com/office/word/2010/wordprocessingInk" xmlns:wne="http://schemas.microsoft.com/office/word/2006/wordml" xmlns:wps="http://schemas.microsoft.com/office/word/2010/wordprocessingShape" mc:Ignorable="w14 wp14">
   <w:endnote w:type="separator" w:id="-1">
     <w:p>
       <w:pPr>
@@ -13116,7 +13078,7 @@
 </file>
 
 <file path=word/footer1.xml><?xml version="1.0" encoding="utf-8"?>
-<w:ftr xmlns:ve="http://schemas.openxmlformats.org/markup-compatibility/2006" xmlns:o="urn:schemas-microsoft-com:office:office" xmlns:r="http://schemas.openxmlformats.org/officeDocument/2006/relationships" xmlns:m="http://schemas.openxmlformats.org/officeDocument/2006/math" xmlns:v="urn:schemas-microsoft-com:vml" xmlns:wp="http://schemas.openxmlformats.org/drawingml/2006/wordprocessingDrawing" xmlns:w10="urn:schemas-microsoft-com:office:word" xmlns:w="http://schemas.openxmlformats.org/wordprocessingml/2006/main" xmlns:wne="http://schemas.microsoft.com/office/word/2006/wordml">
+<w:ftr xmlns:wpc="http://schemas.microsoft.com/office/word/2010/wordprocessingCanvas" xmlns:mc="http://schemas.openxmlformats.org/markup-compatibility/2006" xmlns:o="urn:schemas-microsoft-com:office:office" xmlns:r="http://schemas.openxmlformats.org/officeDocument/2006/relationships" xmlns:m="http://schemas.openxmlformats.org/officeDocument/2006/math" xmlns:v="urn:schemas-microsoft-com:vml" xmlns:wp14="http://schemas.microsoft.com/office/word/2010/wordprocessingDrawing" xmlns:wp="http://schemas.openxmlformats.org/drawingml/2006/wordprocessingDrawing" xmlns:w10="urn:schemas-microsoft-com:office:word" xmlns:w="http://schemas.openxmlformats.org/wordprocessingml/2006/main" xmlns:w14="http://schemas.microsoft.com/office/word/2010/wordml" xmlns:wpg="http://schemas.microsoft.com/office/word/2010/wordprocessingGroup" xmlns:wpi="http://schemas.microsoft.com/office/word/2010/wordprocessingInk" xmlns:wne="http://schemas.microsoft.com/office/word/2006/wordml" xmlns:wps="http://schemas.microsoft.com/office/word/2010/wordprocessingShape" mc:Ignorable="w14 wp14">
   <w:sdt>
     <w:sdtPr>
       <w:id w:val="608523400"/>
@@ -13125,20 +13087,34 @@
         <w:docPartUnique/>
       </w:docPartObj>
     </w:sdtPr>
+    <w:sdtEndPr/>
     <w:sdtContent>
       <w:p>
         <w:pPr>
           <w:pStyle w:val="Footer"/>
           <w:jc w:val="center"/>
         </w:pPr>
-        <w:fldSimple w:instr=" PAGE   \* MERGEFORMAT ">
-          <w:r>
-            <w:rPr>
-              <w:noProof/>
-            </w:rPr>
-            <w:t>3</w:t>
-          </w:r>
-        </w:fldSimple>
+        <w:r>
+          <w:fldChar w:fldCharType="begin"/>
+        </w:r>
+        <w:r>
+          <w:instrText xml:space="preserve"> PAGE   \* MERGEFORMAT </w:instrText>
+        </w:r>
+        <w:r>
+          <w:fldChar w:fldCharType="separate"/>
+        </w:r>
+        <w:r>
+          <w:rPr>
+            <w:noProof/>
+          </w:rPr>
+          <w:t>1</w:t>
+        </w:r>
+        <w:r>
+          <w:rPr>
+            <w:noProof/>
+          </w:rPr>
+          <w:fldChar w:fldCharType="end"/>
+        </w:r>
       </w:p>
     </w:sdtContent>
   </w:sdt>
@@ -13151,7 +13127,7 @@
 </file>
 
 <file path=word/footnotes.xml><?xml version="1.0" encoding="utf-8"?>
-<w:footnotes xmlns:ve="http://schemas.openxmlformats.org/markup-compatibility/2006" xmlns:o="urn:schemas-microsoft-com:office:office" xmlns:r="http://schemas.openxmlformats.org/officeDocument/2006/relationships" xmlns:m="http://schemas.openxmlformats.org/officeDocument/2006/math" xmlns:v="urn:schemas-microsoft-com:vml" xmlns:wp="http://schemas.openxmlformats.org/drawingml/2006/wordprocessingDrawing" xmlns:w10="urn:schemas-microsoft-com:office:word" xmlns:w="http://schemas.openxmlformats.org/wordprocessingml/2006/main" xmlns:wne="http://schemas.microsoft.com/office/word/2006/wordml">
+<w:footnotes xmlns:wpc="http://schemas.microsoft.com/office/word/2010/wordprocessingCanvas" xmlns:mc="http://schemas.openxmlformats.org/markup-compatibility/2006" xmlns:o="urn:schemas-microsoft-com:office:office" xmlns:r="http://schemas.openxmlformats.org/officeDocument/2006/relationships" xmlns:m="http://schemas.openxmlformats.org/officeDocument/2006/math" xmlns:v="urn:schemas-microsoft-com:vml" xmlns:wp14="http://schemas.microsoft.com/office/word/2010/wordprocessingDrawing" xmlns:wp="http://schemas.openxmlformats.org/drawingml/2006/wordprocessingDrawing" xmlns:w10="urn:schemas-microsoft-com:office:word" xmlns:w="http://schemas.openxmlformats.org/wordprocessingml/2006/main" xmlns:w14="http://schemas.microsoft.com/office/word/2010/wordml" xmlns:wpg="http://schemas.microsoft.com/office/word/2010/wordprocessingGroup" xmlns:wpi="http://schemas.microsoft.com/office/word/2010/wordprocessingInk" xmlns:wne="http://schemas.microsoft.com/office/word/2006/wordml" xmlns:wps="http://schemas.microsoft.com/office/word/2010/wordprocessingShape" mc:Ignorable="w14 wp14">
   <w:footnote w:type="separator" w:id="-1">
     <w:p>
       <w:pPr>
@@ -13176,7 +13152,7 @@
 </file>
 
 <file path=word/numbering.xml><?xml version="1.0" encoding="utf-8"?>
-<w:numbering xmlns:ve="http://schemas.openxmlformats.org/markup-compatibility/2006" xmlns:o="urn:schemas-microsoft-com:office:office" xmlns:r="http://schemas.openxmlformats.org/officeDocument/2006/relationships" xmlns:m="http://schemas.openxmlformats.org/officeDocument/2006/math" xmlns:v="urn:schemas-microsoft-com:vml" xmlns:wp="http://schemas.openxmlformats.org/drawingml/2006/wordprocessingDrawing" xmlns:w10="urn:schemas-microsoft-com:office:word" xmlns:w="http://schemas.openxmlformats.org/wordprocessingml/2006/main" xmlns:wne="http://schemas.microsoft.com/office/word/2006/wordml">
+<w:numbering xmlns:wpc="http://schemas.microsoft.com/office/word/2010/wordprocessingCanvas" xmlns:mc="http://schemas.openxmlformats.org/markup-compatibility/2006" xmlns:o="urn:schemas-microsoft-com:office:office" xmlns:r="http://schemas.openxmlformats.org/officeDocument/2006/relationships" xmlns:m="http://schemas.openxmlformats.org/officeDocument/2006/math" xmlns:v="urn:schemas-microsoft-com:vml" xmlns:wp14="http://schemas.microsoft.com/office/word/2010/wordprocessingDrawing" xmlns:wp="http://schemas.openxmlformats.org/drawingml/2006/wordprocessingDrawing" xmlns:w10="urn:schemas-microsoft-com:office:word" xmlns:w="http://schemas.openxmlformats.org/wordprocessingml/2006/main" xmlns:w14="http://schemas.microsoft.com/office/word/2010/wordml" xmlns:wpg="http://schemas.microsoft.com/office/word/2010/wordprocessingGroup" xmlns:wpi="http://schemas.microsoft.com/office/word/2010/wordprocessingInk" xmlns:wne="http://schemas.microsoft.com/office/word/2006/wordml" xmlns:wps="http://schemas.microsoft.com/office/word/2010/wordprocessingShape" mc:Ignorable="w14 wp14">
   <w:abstractNum w:abstractNumId="0">
     <w:nsid w:val="04637001"/>
     <w:multiLevelType w:val="hybridMultilevel"/>
@@ -14573,7 +14549,7 @@
 </file>
 
 <file path=word/styles.xml><?xml version="1.0" encoding="utf-8"?>
-<w:styles xmlns:r="http://schemas.openxmlformats.org/officeDocument/2006/relationships" xmlns:w="http://schemas.openxmlformats.org/wordprocessingml/2006/main">
+<w:styles xmlns:mc="http://schemas.openxmlformats.org/markup-compatibility/2006" xmlns:r="http://schemas.openxmlformats.org/officeDocument/2006/relationships" xmlns:w="http://schemas.openxmlformats.org/wordprocessingml/2006/main" xmlns:w14="http://schemas.microsoft.com/office/word/2010/wordml" mc:Ignorable="w14">
   <w:docDefaults>
     <w:rPrDefault>
       <w:rPr>
@@ -14884,7 +14860,6 @@
     <w:uiPriority w:val="99"/>
     <w:semiHidden/>
     <w:unhideWhenUsed/>
-    <w:qFormat/>
     <w:tblPr>
       <w:tblInd w:w="0" w:type="dxa"/>
       <w:tblCellMar>
@@ -15162,6 +15137,196 @@
     <w:link w:val="Footer"/>
     <w:uiPriority w:val="99"/>
     <w:rsid w:val="001B31B2"/>
+  </w:style>
+</w:styles>
+</file>
+
+<file path=word/stylesWithEffects.xml><?xml version="1.0" encoding="utf-8"?>
+<w:styles xmlns:wpc="http://schemas.microsoft.com/office/word/2010/wordprocessingCanvas" xmlns:mc="http://schemas.openxmlformats.org/markup-compatibility/2006" xmlns:o="urn:schemas-microsoft-com:office:office" xmlns:r="http://schemas.openxmlformats.org/officeDocument/2006/relationships" xmlns:m="http://schemas.openxmlformats.org/officeDocument/2006/math" xmlns:v="urn:schemas-microsoft-com:vml" xmlns:wp14="http://schemas.microsoft.com/office/word/2010/wordprocessingDrawing" xmlns:wp="http://schemas.openxmlformats.org/drawingml/2006/wordprocessingDrawing" xmlns:w10="urn:schemas-microsoft-com:office:word" xmlns:w="http://schemas.openxmlformats.org/wordprocessingml/2006/main" xmlns:w14="http://schemas.microsoft.com/office/word/2010/wordml" xmlns:wpg="http://schemas.microsoft.com/office/word/2010/wordprocessingGroup" xmlns:wpi="http://schemas.microsoft.com/office/word/2010/wordprocessingInk" xmlns:wne="http://schemas.microsoft.com/office/word/2006/wordml" xmlns:wps="http://schemas.microsoft.com/office/word/2010/wordprocessingShape" mc:Ignorable="w14 wp14">
+  <w:docDefaults>
+    <w:rPrDefault>
+      <w:rPr>
+        <w:rFonts w:asciiTheme="minorHAnsi" w:eastAsiaTheme="minorEastAsia" w:hAnsiTheme="minorHAnsi" w:cstheme="minorBidi"/>
+        <w:sz w:val="22"/>
+        <w:szCs w:val="22"/>
+        <w:lang w:val="en-US" w:eastAsia="en-US" w:bidi="ar-SA"/>
+      </w:rPr>
+    </w:rPrDefault>
+    <w:pPrDefault>
+      <w:pPr>
+        <w:spacing w:after="200" w:line="276" w:lineRule="auto"/>
+      </w:pPr>
+    </w:pPrDefault>
+  </w:docDefaults>
+  <w:latentStyles w:defLockedState="0" w:defUIPriority="99" w:defSemiHidden="1" w:defUnhideWhenUsed="1" w:defQFormat="0" w:count="267">
+    <w:lsdException w:name="Normal" w:semiHidden="0" w:uiPriority="0" w:unhideWhenUsed="0" w:qFormat="1"/>
+    <w:lsdException w:name="heading 1" w:semiHidden="0" w:uiPriority="9" w:unhideWhenUsed="0" w:qFormat="1"/>
+    <w:lsdException w:name="heading 2" w:uiPriority="9" w:qFormat="1"/>
+    <w:lsdException w:name="heading 3" w:uiPriority="9" w:qFormat="1"/>
+    <w:lsdException w:name="heading 4" w:uiPriority="9" w:qFormat="1"/>
+    <w:lsdException w:name="heading 5" w:uiPriority="9" w:qFormat="1"/>
+    <w:lsdException w:name="heading 6" w:uiPriority="9" w:qFormat="1"/>
+    <w:lsdException w:name="heading 7" w:uiPriority="9" w:qFormat="1"/>
+    <w:lsdException w:name="heading 8" w:uiPriority="9" w:qFormat="1"/>
+    <w:lsdException w:name="heading 9" w:uiPriority="9" w:qFormat="1"/>
+    <w:lsdException w:name="toc 1" w:uiPriority="39"/>
+    <w:lsdException w:name="toc 2" w:uiPriority="39"/>
+    <w:lsdException w:name="toc 3" w:uiPriority="39"/>
+    <w:lsdException w:name="toc 4" w:uiPriority="39"/>
+    <w:lsdException w:name="toc 5" w:uiPriority="39"/>
+    <w:lsdException w:name="toc 6" w:uiPriority="39"/>
+    <w:lsdException w:name="toc 7" w:uiPriority="39"/>
+    <w:lsdException w:name="toc 8" w:uiPriority="39"/>
+    <w:lsdException w:name="toc 9" w:uiPriority="39"/>
+    <w:lsdException w:name="caption" w:uiPriority="35" w:qFormat="1"/>
+    <w:lsdException w:name="Title" w:semiHidden="0" w:uiPriority="10" w:unhideWhenUsed="0" w:qFormat="1"/>
+    <w:lsdException w:name="Default Paragraph Font" w:uiPriority="1"/>
+    <w:lsdException w:name="Subtitle" w:semiHidden="0" w:uiPriority="11" w:unhideWhenUsed="0" w:qFormat="1"/>
+    <w:lsdException w:name="Strong" w:semiHidden="0" w:uiPriority="22" w:unhideWhenUsed="0" w:qFormat="1"/>
+    <w:lsdException w:name="Emphasis" w:semiHidden="0" w:uiPriority="20" w:unhideWhenUsed="0" w:qFormat="1"/>
+    <w:lsdException w:name="Table Grid" w:semiHidden="0" w:uiPriority="59" w:unhideWhenUsed="0"/>
+    <w:lsdException w:name="Placeholder Text" w:unhideWhenUsed="0"/>
+    <w:lsdException w:name="No Spacing" w:semiHidden="0" w:uiPriority="1" w:unhideWhenUsed="0" w:qFormat="1"/>
+    <w:lsdException w:name="Light Shading" w:semiHidden="0" w:uiPriority="60" w:unhideWhenUsed="0"/>
+    <w:lsdException w:name="Light List" w:semiHidden="0" w:uiPriority="61" w:unhideWhenUsed="0"/>
+    <w:lsdException w:name="Light Grid" w:semiHidden="0" w:uiPriority="62" w:unhideWhenUsed="0"/>
+    <w:lsdException w:name="Medium Shading 1" w:semiHidden="0" w:uiPriority="63" w:unhideWhenUsed="0"/>
+    <w:lsdException w:name="Medium Shading 2" w:semiHidden="0" w:uiPriority="64" w:unhideWhenUsed="0"/>
+    <w:lsdException w:name="Medium List 1" w:semiHidden="0" w:uiPriority="65" w:unhideWhenUsed="0"/>
+    <w:lsdException w:name="Medium List 2" w:semiHidden="0" w:uiPriority="66" w:unhideWhenUsed="0"/>
+    <w:lsdException w:name="Medium Grid 1" w:semiHidden="0" w:uiPriority="67" w:unhideWhenUsed="0"/>
+    <w:lsdException w:name="Medium Grid 2" w:semiHidden="0" w:uiPriority="68" w:unhideWhenUsed="0"/>
+    <w:lsdException w:name="Medium Grid 3" w:semiHidden="0" w:uiPriority="69" w:unhideWhenUsed="0"/>
+    <w:lsdException w:name="Dark List" w:semiHidden="0" w:uiPriority="70" w:unhideWhenUsed="0"/>
+    <w:lsdException w:name="Colorful Shading" w:semiHidden="0" w:uiPriority="71" w:unhideWhenUsed="0"/>
+    <w:lsdException w:name="Colorful List" w:semiHidden="0" w:uiPriority="72" w:unhideWhenUsed="0"/>
+    <w:lsdException w:name="Colorful Grid" w:semiHidden="0" w:uiPriority="73" w:unhideWhenUsed="0"/>
+    <w:lsdException w:name="Light Shading Accent 1" w:semiHidden="0" w:uiPriority="60" w:unhideWhenUsed="0"/>
+    <w:lsdException w:name="Light List Accent 1" w:semiHidden="0" w:uiPriority="61" w:unhideWhenUsed="0"/>
+    <w:lsdException w:name="Light Grid Accent 1" w:semiHidden="0" w:uiPriority="62" w:unhideWhenUsed="0"/>
+    <w:lsdException w:name="Medium Shading 1 Accent 1" w:semiHidden="0" w:uiPriority="63" w:unhideWhenUsed="0"/>
+    <w:lsdException w:name="Medium Shading 2 Accent 1" w:semiHidden="0" w:uiPriority="64" w:unhideWhenUsed="0"/>
+    <w:lsdException w:name="Medium List 1 Accent 1" w:semiHidden="0" w:uiPriority="65" w:unhideWhenUsed="0"/>
+    <w:lsdException w:name="Revision" w:unhideWhenUsed="0"/>
+    <w:lsdException w:name="List Paragraph" w:semiHidden="0" w:uiPriority="34" w:unhideWhenUsed="0" w:qFormat="1"/>
+    <w:lsdException w:name="Quote" w:semiHidden="0" w:uiPriority="29" w:unhideWhenUsed="0" w:qFormat="1"/>
+    <w:lsdException w:name="Intense Quote" w:semiHidden="0" w:uiPriority="30" w:unhideWhenUsed="0" w:qFormat="1"/>
+    <w:lsdException w:name="Medium List 2 Accent 1" w:semiHidden="0" w:uiPriority="66" w:unhideWhenUsed="0"/>
+    <w:lsdException w:name="Medium Grid 1 Accent 1" w:semiHidden="0" w:uiPriority="67" w:unhideWhenUsed="0"/>
+    <w:lsdException w:name="Medium Grid 2 Accent 1" w:semiHidden="0" w:uiPriority="68" w:unhideWhenUsed="0"/>
+    <w:lsdException w:name="Medium Grid 3 Accent 1" w:semiHidden="0" w:uiPriority="69" w:unhideWhenUsed="0"/>
+    <w:lsdException w:name="Dark List Accent 1" w:semiHidden="0" w:uiPriority="70" w:unhideWhenUsed="0"/>
+    <w:lsdException w:name="Colorful Shading Accent 1" w:semiHidden="0" w:uiPriority="71" w:unhideWhenUsed="0"/>
+    <w:lsdException w:name="Colorful List Accent 1" w:semiHidden="0" w:uiPriority="72" w:unhideWhenUsed="0"/>
+    <w:lsdException w:name="Colorful Grid Accent 1" w:semiHidden="0" w:uiPriority="73" w:unhideWhenUsed="0"/>
+    <w:lsdException w:name="Light Shading Accent 2" w:semiHidden="0" w:uiPriority="60" w:unhideWhenUsed="0"/>
+    <w:lsdException w:name="Light List Accent 2" w:semiHidden="0" w:uiPriority="61" w:unhideWhenUsed="0"/>
+    <w:lsdException w:name="Light Grid Accent 2" w:semiHidden="0" w:uiPriority="62" w:unhideWhenUsed="0"/>
+    <w:lsdException w:name="Medium Shading 1 Accent 2" w:semiHidden="0" w:uiPriority="63" w:unhideWhenUsed="0"/>
+    <w:lsdException w:name="Medium Shading 2 Accent 2" w:semiHidden="0" w:uiPriority="64" w:unhideWhenUsed="0"/>
+    <w:lsdException w:name="Medium List 1 Accent 2" w:semiHidden="0" w:uiPriority="65" w:unhideWhenUsed="0"/>
+    <w:lsdException w:name="Medium List 2 Accent 2" w:semiHidden="0" w:uiPriority="66" w:unhideWhenUsed="0"/>
+    <w:lsdException w:name="Medium Grid 1 Accent 2" w:semiHidden="0" w:uiPriority="67" w:unhideWhenUsed="0"/>
+    <w:lsdException w:name="Medium Grid 2 Accent 2" w:semiHidden="0" w:uiPriority="68" w:unhideWhenUsed="0"/>
+    <w:lsdException w:name="Medium Grid 3 Accent 2" w:semiHidden="0" w:uiPriority="69" w:unhideWhenUsed="0"/>
+    <w:lsdException w:name="Dark List Accent 2" w:semiHidden="0" w:uiPriority="70" w:unhideWhenUsed="0"/>
+    <w:lsdException w:name="Colorful Shading Accent 2" w:semiHidden="0" w:uiPriority="71" w:unhideWhenUsed="0"/>
+    <w:lsdException w:name="Colorful List Accent 2" w:semiHidden="0" w:uiPriority="72" w:unhideWhenUsed="0"/>
+    <w:lsdException w:name="Colorful Grid Accent 2" w:semiHidden="0" w:uiPriority="73" w:unhideWhenUsed="0"/>
+    <w:lsdException w:name="Light Shading Accent 3" w:semiHidden="0" w:uiPriority="60" w:unhideWhenUsed="0"/>
+    <w:lsdException w:name="Light List Accent 3" w:semiHidden="0" w:uiPriority="61" w:unhideWhenUsed="0"/>
+    <w:lsdException w:name="Light Grid Accent 3" w:semiHidden="0" w:uiPriority="62" w:unhideWhenUsed="0"/>
+    <w:lsdException w:name="Medium Shading 1 Accent 3" w:semiHidden="0" w:uiPriority="63" w:unhideWhenUsed="0"/>
+    <w:lsdException w:name="Medium Shading 2 Accent 3" w:semiHidden="0" w:uiPriority="64" w:unhideWhenUsed="0"/>
+    <w:lsdException w:name="Medium List 1 Accent 3" w:semiHidden="0" w:uiPriority="65" w:unhideWhenUsed="0"/>
+    <w:lsdException w:name="Medium List 2 Accent 3" w:semiHidden="0" w:uiPriority="66" w:unhideWhenUsed="0"/>
+    <w:lsdException w:name="Medium Grid 1 Accent 3" w:semiHidden="0" w:uiPriority="67" w:unhideWhenUsed="0"/>
+    <w:lsdException w:name="Medium Grid 2 Accent 3" w:semiHidden="0" w:uiPriority="68" w:unhideWhenUsed="0"/>
+    <w:lsdException w:name="Medium Grid 3 Accent 3" w:semiHidden="0" w:uiPriority="69" w:unhideWhenUsed="0"/>
+    <w:lsdException w:name="Dark List Accent 3" w:semiHidden="0" w:uiPriority="70" w:unhideWhenUsed="0"/>
+    <w:lsdException w:name="Colorful Shading Accent 3" w:semiHidden="0" w:uiPriority="71" w:unhideWhenUsed="0"/>
+    <w:lsdException w:name="Colorful List Accent 3" w:semiHidden="0" w:uiPriority="72" w:unhideWhenUsed="0"/>
+    <w:lsdException w:name="Colorful Grid Accent 3" w:semiHidden="0" w:uiPriority="73" w:unhideWhenUsed="0"/>
+    <w:lsdException w:name="Light Shading Accent 4" w:semiHidden="0" w:uiPriority="60" w:unhideWhenUsed="0"/>
+    <w:lsdException w:name="Light List Accent 4" w:semiHidden="0" w:uiPriority="61" w:unhideWhenUsed="0"/>
+    <w:lsdException w:name="Light Grid Accent 4" w:semiHidden="0" w:uiPriority="62" w:unhideWhenUsed="0"/>
+    <w:lsdException w:name="Medium Shading 1 Accent 4" w:semiHidden="0" w:uiPriority="63" w:unhideWhenUsed="0"/>
+    <w:lsdException w:name="Medium Shading 2 Accent 4" w:semiHidden="0" w:uiPriority="64" w:unhideWhenUsed="0"/>
+    <w:lsdException w:name="Medium List 1 Accent 4" w:semiHidden="0" w:uiPriority="65" w:unhideWhenUsed="0"/>
+    <w:lsdException w:name="Medium List 2 Accent 4" w:semiHidden="0" w:uiPriority="66" w:unhideWhenUsed="0"/>
+    <w:lsdException w:name="Medium Grid 1 Accent 4" w:semiHidden="0" w:uiPriority="67" w:unhideWhenUsed="0"/>
+    <w:lsdException w:name="Medium Grid 2 Accent 4" w:semiHidden="0" w:uiPriority="68" w:unhideWhenUsed="0"/>
+    <w:lsdException w:name="Medium Grid 3 Accent 4" w:semiHidden="0" w:uiPriority="69" w:unhideWhenUsed="0"/>
+    <w:lsdException w:name="Dark List Accent 4" w:semiHidden="0" w:uiPriority="70" w:unhideWhenUsed="0"/>
+    <w:lsdException w:name="Colorful Shading Accent 4" w:semiHidden="0" w:uiPriority="71" w:unhideWhenUsed="0"/>
+    <w:lsdException w:name="Colorful List Accent 4" w:semiHidden="0" w:uiPriority="72" w:unhideWhenUsed="0"/>
+    <w:lsdException w:name="Colorful Grid Accent 4" w:semiHidden="0" w:uiPriority="73" w:unhideWhenUsed="0"/>
+    <w:lsdException w:name="Light Shading Accent 5" w:semiHidden="0" w:uiPriority="60" w:unhideWhenUsed="0"/>
+    <w:lsdException w:name="Light List Accent 5" w:semiHidden="0" w:uiPriority="61" w:unhideWhenUsed="0"/>
+    <w:lsdException w:name="Light Grid Accent 5" w:semiHidden="0" w:uiPriority="62" w:unhideWhenUsed="0"/>
+    <w:lsdException w:name="Medium Shading 1 Accent 5" w:semiHidden="0" w:uiPriority="63" w:unhideWhenUsed="0"/>
+    <w:lsdException w:name="Medium Shading 2 Accent 5" w:semiHidden="0" w:uiPriority="64" w:unhideWhenUsed="0"/>
+    <w:lsdException w:name="Medium List 1 Accent 5" w:semiHidden="0" w:uiPriority="65" w:unhideWhenUsed="0"/>
+    <w:lsdException w:name="Medium List 2 Accent 5" w:semiHidden="0" w:uiPriority="66" w:unhideWhenUsed="0"/>
+    <w:lsdException w:name="Medium Grid 1 Accent 5" w:semiHidden="0" w:uiPriority="67" w:unhideWhenUsed="0"/>
+    <w:lsdException w:name="Medium Grid 2 Accent 5" w:semiHidden="0" w:uiPriority="68" w:unhideWhenUsed="0"/>
+    <w:lsdException w:name="Medium Grid 3 Accent 5" w:semiHidden="0" w:uiPriority="69" w:unhideWhenUsed="0"/>
+    <w:lsdException w:name="Dark List Accent 5" w:semiHidden="0" w:uiPriority="70" w:unhideWhenUsed="0"/>
+    <w:lsdException w:name="Colorful Shading Accent 5" w:semiHidden="0" w:uiPriority="71" w:unhideWhenUsed="0"/>
+    <w:lsdException w:name="Colorful List Accent 5" w:semiHidden="0" w:uiPriority="72" w:unhideWhenUsed="0"/>
+    <w:lsdException w:name="Colorful Grid Accent 5" w:semiHidden="0" w:uiPriority="73" w:unhideWhenUsed="0"/>
+    <w:lsdException w:name="Light Shading Accent 6" w:semiHidden="0" w:uiPriority="60" w:unhideWhenUsed="0"/>
+    <w:lsdException w:name="Light List Accent 6" w:semiHidden="0" w:uiPriority="61" w:unhideWhenUsed="0"/>
+    <w:lsdException w:name="Light Grid Accent 6" w:semiHidden="0" w:uiPriority="62" w:unhideWhenUsed="0"/>
+    <w:lsdException w:name="Medium Shading 1 Accent 6" w:semiHidden="0" w:uiPriority="63" w:unhideWhenUsed="0"/>
+    <w:lsdException w:name="Medium Shading 2 Accent 6" w:semiHidden="0" w:uiPriority="64" w:unhideWhenUsed="0"/>
+    <w:lsdException w:name="Medium List 1 Accent 6" w:semiHidden="0" w:uiPriority="65" w:unhideWhenUsed="0"/>
+    <w:lsdException w:name="Medium List 2 Accent 6" w:semiHidden="0" w:uiPriority="66" w:unhideWhenUsed="0"/>
+    <w:lsdException w:name="Medium Grid 1 Accent 6" w:semiHidden="0" w:uiPriority="67" w:unhideWhenUsed="0"/>
+    <w:lsdException w:name="Medium Grid 2 Accent 6" w:semiHidden="0" w:uiPriority="68" w:unhideWhenUsed="0"/>
+    <w:lsdException w:name="Medium Grid 3 Accent 6" w:semiHidden="0" w:uiPriority="69" w:unhideWhenUsed="0"/>
+    <w:lsdException w:name="Dark List Accent 6" w:semiHidden="0" w:uiPriority="70" w:unhideWhenUsed="0"/>
+    <w:lsdException w:name="Colorful Shading Accent 6" w:semiHidden="0" w:uiPriority="71" w:unhideWhenUsed="0"/>
+    <w:lsdException w:name="Colorful List Accent 6" w:semiHidden="0" w:uiPriority="72" w:unhideWhenUsed="0"/>
+    <w:lsdException w:name="Colorful Grid Accent 6" w:semiHidden="0" w:uiPriority="73" w:unhideWhenUsed="0"/>
+    <w:lsdException w:name="Subtle Emphasis" w:semiHidden="0" w:uiPriority="19" w:unhideWhenUsed="0" w:qFormat="1"/>
+    <w:lsdException w:name="Intense Emphasis" w:semiHidden="0" w:uiPriority="21" w:unhideWhenUsed="0" w:qFormat="1"/>
+    <w:lsdException w:name="Subtle Reference" w:semiHidden="0" w:uiPriority="31" w:unhideWhenUsed="0" w:qFormat="1"/>
+    <w:lsdException w:name="Intense Reference" w:semiHidden="0" w:uiPriority="32" w:unhideWhenUsed="0" w:qFormat="1"/>
+    <w:lsdException w:name="Book Title" w:semiHidden="0" w:uiPriority="33" w:unhideWhenUsed="0" w:qFormat="1"/>
+    <w:lsdException w:name="Bibliography" w:uiPriority="37"/>
+    <w:lsdException w:name="TOC Heading" w:uiPriority="39" w:qFormat="1"/>
+  </w:latentStyles>
+  <w:style w:type="paragraph" w:default="1" w:styleId="Normal">
+    <w:name w:val="Normal"/>
+    <w:qFormat/>
+  </w:style>
+  <w:style w:type="character" w:default="1" w:styleId="DefaultParagraphFont">
+    <w:name w:val="Default Paragraph Font"/>
+    <w:uiPriority w:val="1"/>
+    <w:semiHidden/>
+    <w:unhideWhenUsed/>
+  </w:style>
+  <w:style w:type="table" w:default="1" w:styleId="TableNormal">
+    <w:name w:val="Normal Table"/>
+    <w:uiPriority w:val="99"/>
+    <w:semiHidden/>
+    <w:unhideWhenUsed/>
+    <w:tblPr>
+      <w:tblInd w:w="0" w:type="dxa"/>
+      <w:tblCellMar>
+        <w:top w:w="0" w:type="dxa"/>
+        <w:left w:w="108" w:type="dxa"/>
+        <w:bottom w:w="0" w:type="dxa"/>
+        <w:right w:w="108" w:type="dxa"/>
+      </w:tblCellMar>
+    </w:tblPr>
+  </w:style>
+  <w:style w:type="numbering" w:default="1" w:styleId="NoList">
+    <w:name w:val="No List"/>
+    <w:uiPriority w:val="99"/>
+    <w:semiHidden/>
+    <w:unhideWhenUsed/>
   </w:style>
 </w:styles>
 </file>
@@ -15447,4 +15612,16 @@
   <a:objectDefaults/>
   <a:extraClrSchemeLst/>
 </a:theme>
+</file>
+
+<file path=customXml/item1.xml><?xml version="1.0" encoding="utf-8"?>
+<b:Sources xmlns:b="http://schemas.openxmlformats.org/officeDocument/2006/bibliography" xmlns="http://schemas.openxmlformats.org/officeDocument/2006/bibliography" SelectedStyle="\APA.XSL" StyleName="APA"/>
+</file>
+
+<file path=customXml/itemProps1.xml><?xml version="1.0" encoding="utf-8"?>
+<ds:datastoreItem xmlns:ds="http://schemas.openxmlformats.org/officeDocument/2006/customXml" ds:itemID="{2D7C104D-BD89-4702-9DEC-D196EED21BCD}">
+  <ds:schemaRefs>
+    <ds:schemaRef ds:uri="http://schemas.openxmlformats.org/officeDocument/2006/bibliography"/>
+  </ds:schemaRefs>
+</ds:datastoreItem>
 </file>
</xml_diff>

<commit_message>
Skyline (20.2): Update CE optimization tutorial
</commit_message>
<xml_diff>
--- a/pwiz_tools/Skyline/Documentation/Tutorials/Skyline Collision Energy Optimization.docx
+++ b/pwiz_tools/Skyline/Documentation/Tutorials/Skyline Collision Energy Optimization.docx
@@ -1,6 +1,6 @@
 
 <file path=word/document.xml><?xml version="1.0" encoding="utf-8"?>
-<w:document xmlns:wpc="http://schemas.microsoft.com/office/word/2010/wordprocessingCanvas" xmlns:mc="http://schemas.openxmlformats.org/markup-compatibility/2006" xmlns:o="urn:schemas-microsoft-com:office:office" xmlns:r="http://schemas.openxmlformats.org/officeDocument/2006/relationships" xmlns:m="http://schemas.openxmlformats.org/officeDocument/2006/math" xmlns:v="urn:schemas-microsoft-com:vml" xmlns:wp14="http://schemas.microsoft.com/office/word/2010/wordprocessingDrawing" xmlns:wp="http://schemas.openxmlformats.org/drawingml/2006/wordprocessingDrawing" xmlns:w10="urn:schemas-microsoft-com:office:word" xmlns:w="http://schemas.openxmlformats.org/wordprocessingml/2006/main" xmlns:w14="http://schemas.microsoft.com/office/word/2010/wordml" xmlns:wpg="http://schemas.microsoft.com/office/word/2010/wordprocessingGroup" xmlns:wpi="http://schemas.microsoft.com/office/word/2010/wordprocessingInk" xmlns:wne="http://schemas.microsoft.com/office/word/2006/wordml" xmlns:wps="http://schemas.microsoft.com/office/word/2010/wordprocessingShape" mc:Ignorable="w14 wp14">
+<w:document xmlns:wpc="http://schemas.microsoft.com/office/word/2010/wordprocessingCanvas" xmlns:cx="http://schemas.microsoft.com/office/drawing/2014/chartex" xmlns:cx1="http://schemas.microsoft.com/office/drawing/2015/9/8/chartex" xmlns:cx2="http://schemas.microsoft.com/office/drawing/2015/10/21/chartex" xmlns:cx3="http://schemas.microsoft.com/office/drawing/2016/5/9/chartex" xmlns:cx4="http://schemas.microsoft.com/office/drawing/2016/5/10/chartex" xmlns:cx5="http://schemas.microsoft.com/office/drawing/2016/5/11/chartex" xmlns:cx6="http://schemas.microsoft.com/office/drawing/2016/5/12/chartex" xmlns:cx7="http://schemas.microsoft.com/office/drawing/2016/5/13/chartex" xmlns:cx8="http://schemas.microsoft.com/office/drawing/2016/5/14/chartex" xmlns:mc="http://schemas.openxmlformats.org/markup-compatibility/2006" xmlns:aink="http://schemas.microsoft.com/office/drawing/2016/ink" xmlns:am3d="http://schemas.microsoft.com/office/drawing/2017/model3d" xmlns:o="urn:schemas-microsoft-com:office:office" xmlns:r="http://schemas.openxmlformats.org/officeDocument/2006/relationships" xmlns:m="http://schemas.openxmlformats.org/officeDocument/2006/math" xmlns:v="urn:schemas-microsoft-com:vml" xmlns:wp14="http://schemas.microsoft.com/office/word/2010/wordprocessingDrawing" xmlns:wp="http://schemas.openxmlformats.org/drawingml/2006/wordprocessingDrawing" xmlns:w10="urn:schemas-microsoft-com:office:word" xmlns:w="http://schemas.openxmlformats.org/wordprocessingml/2006/main" xmlns:w14="http://schemas.microsoft.com/office/word/2010/wordml" xmlns:w15="http://schemas.microsoft.com/office/word/2012/wordml" xmlns:w16cex="http://schemas.microsoft.com/office/word/2018/wordml/cex" xmlns:w16cid="http://schemas.microsoft.com/office/word/2016/wordml/cid" xmlns:w16="http://schemas.microsoft.com/office/word/2018/wordml" xmlns:w16se="http://schemas.microsoft.com/office/word/2015/wordml/symex" xmlns:wpg="http://schemas.microsoft.com/office/word/2010/wordprocessingGroup" xmlns:wpi="http://schemas.microsoft.com/office/word/2010/wordprocessingInk" xmlns:wne="http://schemas.microsoft.com/office/word/2006/wordml" xmlns:wps="http://schemas.microsoft.com/office/word/2010/wordprocessingShape" mc:Ignorable="w14 w15 w16se w16cid w16 w16cex wp14">
   <w:body>
     <w:p>
       <w:pPr>
@@ -12,23 +12,40 @@
     </w:p>
     <w:p>
       <w:r>
-        <w:t xml:space="preserve">As of version 0.6, Skyline now supports a rich user interface and fully automated pipeline for predicting and optimizing SRM instrument parameters like collision energy (CE) and </w:t>
-      </w:r>
-      <w:proofErr w:type="spellStart"/>
-      <w:r>
-        <w:t>declustering</w:t>
-      </w:r>
-      <w:proofErr w:type="spellEnd"/>
-      <w:r>
-        <w:t xml:space="preserve"> potential (DP).  This tutorial focuses on CE optimization, but the same principles apply to DP optimization, and could eventually apply to other parameters, such as cone voltage.  So far this functionality has been thoroughly tested for Thermo, Applied </w:t>
-      </w:r>
-      <w:proofErr w:type="spellStart"/>
-      <w:r>
-        <w:t>Biosystems</w:t>
-      </w:r>
-      <w:proofErr w:type="spellEnd"/>
-      <w:r>
-        <w:t xml:space="preserve"> and Waters instruments, and we are working with Agilent on a fix to their collection software.</w:t>
+        <w:t>Skyline supports a rich user interface and fully automated pipeline for predicting and optimizing SRM instrument parameters like collision energy (CE) and declustering potential (DP).  This tutorial focuses on CE optimization, but the same princ</w:t>
+      </w:r>
+      <w:r>
+        <w:t>iples apply to DP optimization. In 2016, concept was expanded to include compensation voltage (CoV) on the SCIEX SelexION and more recently Thermo FAIMS instruments. It</w:t>
+      </w:r>
+      <w:r>
+        <w:t xml:space="preserve"> could eventually apply to other parameters, such as cone voltage</w:t>
+      </w:r>
+      <w:r>
+        <w:t xml:space="preserve"> and RF lens</w:t>
+      </w:r>
+      <w:r>
+        <w:t xml:space="preserve">.  </w:t>
+      </w:r>
+      <w:r>
+        <w:t>T</w:t>
+      </w:r>
+      <w:r>
+        <w:t>his functionality</w:t>
+      </w:r>
+      <w:r>
+        <w:t xml:space="preserve"> described here</w:t>
+      </w:r>
+      <w:r>
+        <w:t xml:space="preserve"> has been </w:t>
+      </w:r>
+      <w:r>
+        <w:t>tested and in use for over a decade</w:t>
+      </w:r>
+      <w:r>
+        <w:t xml:space="preserve"> on instruments from Agilent, SCIEX, Shimadzu, Thermo, and Waters</w:t>
+      </w:r>
+      <w:r>
+        <w:t>.</w:t>
       </w:r>
     </w:p>
     <w:p>
@@ -42,7 +59,31 @@
         <w:t>of assigning CE values to transitions</w:t>
       </w:r>
       <w:r>
-        <w:t xml:space="preserve"> sacrifices very little peak area to full, empirical optimization of each transition separately.  We are working on publishing the data set we collected to support this conclusion, but Skyline provides ample support for testing it yourself, or just performing per-transition CE optimization when you feel the need.  The default method in Skyline</w:t>
+        <w:t xml:space="preserve"> sacrifices very little peak area to full, empirical optimization of each transition separately</w:t>
+      </w:r>
+      <w:r>
+        <w:fldChar w:fldCharType="begin"/>
+      </w:r>
+      <w:r>
+        <w:instrText xml:space="preserve"> ADDIN ZOTERO_ITEM CSL_CITATION {"citationID":"ENU4A0Ad","properties":{"formattedCitation":"\\super 1\\nosupersub{}","plainCitation":"1","noteIndex":0},"citationItems":[{"id":28,"uris":["http://zotero.org/users/916000/items/EV83NS2X"],"uri":["http://zotero.org/users/916000/items/EV83NS2X"],"itemData":{"id":28,"type":"article-journal","abstract":"Proteomics experiments based on Selected Reaction Monitoring (SRM, also referred to as Multiple Reaction Monitoring or MRM) are being used to target large numbers of protein candidates in complex mixtures. At present, instrument parameters are often optimized for each peptide, a time and resource intensive process. Large SRM experiments are greatly facilitated by having the ability to predict MS instrument parameters that work well with the broad diversity of peptides they target. For this reason, we investigated the impact of using simple linear equations to predict the collision energy (CE) on peptide signal intensity and compared it with the empirical optimization of the CE for each peptide and transition individually. Using optimized linear equations, the difference between predicted and empirically derived CE values was found to be an average gain of only 7.8% of total peak area. We also found that existing commonly used linear equations fall short of their potential, and should be recalculated for each charge state and when introducing new instrument platforms. We provide a fully automated pipeline for calculating these equations and individually optimizing CE of each transition on SRM instruments from Agilent, Applied Biosystems, Thermo-Scientific and Waters in the open source Skyline software tool (http://proteome.gs.washington.edu/software/skyline).","container-title":"Analytical chemistry","DOI":"10.1021/ac102179j","ISSN":"0003-2700","issue":"24","journalAbbreviation":"Anal Chem","note":"PMID: 21090646\nPMCID: 3005404","page":"10116-10124","source":"PubMed Central","title":"Effect of Collision Energy Optimization on the Measurement of Peptides by Selected Reaction Monitoring (SRM) Mass Spectrometry","volume":"82","author":[{"family":"MacLean","given":"Brendan"},{"family":"Tomazela","given":"Daniela M."},{"family":"Abbatiello","given":"Susan E."},{"family":"Zhang","given":"Shucha"},{"family":"Whiteaker","given":"Jeffrey R."},{"family":"Paulovich","given":"Amanda G."},{"family":"Carr","given":"Steven A."},{"family":"MacCoss","given":"Michael J."}],"issued":{"date-parts":[["2010",12,15]]}}}],"schema":"https://github.com/citation-style-language/schema/raw/master/csl-citation.json"} </w:instrText>
+      </w:r>
+      <w:r>
+        <w:fldChar w:fldCharType="separate"/>
+      </w:r>
+      <w:r>
+        <w:rPr>
+          <w:rFonts w:ascii="Calibri" w:hAnsi="Calibri" w:cs="Calibri"/>
+          <w:sz w:val="20"/>
+          <w:szCs w:val="24"/>
+          <w:vertAlign w:val="superscript"/>
+        </w:rPr>
+        <w:t>1</w:t>
+      </w:r>
+      <w:r>
+        <w:fldChar w:fldCharType="end"/>
+      </w:r>
+      <w:r>
+        <w:t>, but Skyline provides ample support for performing per-transition CE optimization when you feel the need.  The default method in Skyline</w:t>
       </w:r>
       <w:r>
         <w:t xml:space="preserve"> for calculating CE values</w:t>
@@ -64,35 +105,7 @@
         <w:rPr>
           <w:lang w:val="fr-FR"/>
         </w:rPr>
-        <w:t xml:space="preserve">CE = </w:t>
-      </w:r>
-      <w:proofErr w:type="spellStart"/>
-      <w:r>
-        <w:rPr>
-          <w:lang w:val="fr-FR"/>
-        </w:rPr>
-        <w:t>slope</w:t>
-      </w:r>
-      <w:proofErr w:type="spellEnd"/>
-      <w:r>
-        <w:rPr>
-          <w:lang w:val="fr-FR"/>
-        </w:rPr>
-        <w:t xml:space="preserve"> * (</w:t>
-      </w:r>
-      <w:proofErr w:type="spellStart"/>
-      <w:r>
-        <w:rPr>
-          <w:lang w:val="fr-FR"/>
-        </w:rPr>
-        <w:t>precursor</w:t>
-      </w:r>
-      <w:proofErr w:type="spellEnd"/>
-      <w:r>
-        <w:rPr>
-          <w:lang w:val="fr-FR"/>
-        </w:rPr>
-        <w:t xml:space="preserve"> </w:t>
+        <w:t xml:space="preserve">CE = slope * (precursor </w:t>
       </w:r>
       <w:r>
         <w:rPr>
@@ -106,16 +119,8 @@
         <w:rPr>
           <w:lang w:val="fr-FR"/>
         </w:rPr>
-        <w:t xml:space="preserve">) + </w:t>
-      </w:r>
-      <w:proofErr w:type="spellStart"/>
-      <w:r>
-        <w:rPr>
-          <w:lang w:val="fr-FR"/>
-        </w:rPr>
-        <w:t>intercept</w:t>
-      </w:r>
-      <w:proofErr w:type="spellEnd"/>
+        <w:t>) + intercept</w:t>
+      </w:r>
     </w:p>
     <w:p>
       <w:r>
@@ -127,32 +132,76 @@
     </w:p>
     <w:p>
       <w:r>
-        <w:t xml:space="preserve">As a result of our recent experimentation, we have derived new linear equations </w:t>
-      </w:r>
-      <w:r>
-        <w:t>to</w:t>
-      </w:r>
-      <w:r>
-        <w:t xml:space="preserve"> </w:t>
-      </w:r>
-      <w:r>
-        <w:t xml:space="preserve">calculate </w:t>
-      </w:r>
-      <w:r>
-        <w:t xml:space="preserve">CE for “Thermo TSQ Vantage”, “Thermo TSQ Ultra” and “ABI 4000 </w:t>
-      </w:r>
-      <w:proofErr w:type="spellStart"/>
-      <w:r>
-        <w:t>QTrap</w:t>
-      </w:r>
-      <w:proofErr w:type="spellEnd"/>
-      <w:r>
-        <w:t>” instruments for both charge 2 and 3.  We feel these are the most thoroughly measured equations of their kind to date, and recommend their use over the equations available in previous versions of Skyline under the names “Thermo” and “ABI”.</w:t>
+        <w:t xml:space="preserve">The default equations provided with a new Skyline installation generally cover charges 2 and 3 for </w:t>
+      </w:r>
+      <w:r>
+        <w:t xml:space="preserve">charge 1 fragments of </w:t>
+      </w:r>
+      <w:r>
+        <w:t>peptides</w:t>
+      </w:r>
+      <w:r>
+        <w:t>.</w:t>
+      </w:r>
+      <w:r>
+        <w:t xml:space="preserve"> If you </w:t>
+      </w:r>
+      <w:r>
+        <w:t>are working with higher charge state precursors or fragments, then individual fragment optimization is likely to provide greater benefit</w:t>
+      </w:r>
+      <w:r>
+        <w:fldChar w:fldCharType="begin"/>
+      </w:r>
+      <w:r>
+        <w:instrText xml:space="preserve"> ADDIN ZOTERO_ITEM CSL_CITATION {"citationID":"7fDVOXKT","properties":{"formattedCitation":"\\super 2\\nosupersub{}","plainCitation":"2","noteIndex":0},"citationItems":[{"id":95,"uris":["http://zotero.org/users/916000/items/B9JIXWGN"],"uri":["http://zotero.org/users/916000/items/B9JIXWGN"],"itemData":{"id":95,"type":"article-journal","abstract":"Understanding regulation and action of endogenous peptides, especially neuropeptides, which serve as inter- and intracellular signal transmitters, is key in understanding a variety of functional processes, such as energy balance, memory, circadian rhythm, drug addiction, etc. Therefore, accurate and reproducible quantification of these bioactive endogenous compounds is highly relevant. The biosynthesis of endogenous peptides, involving multiple possible trimming and modification events, hinders the de novo prediction of the active peptide sequences, making MS-based measurements very valuable in determining the actual active compounds. Here, we report an extended selected reaction monitoring (SRM)-based strategy to reproducibly and quantitatively monitor the abundances of a set of 15 endogenously occurring peptides from Rattus norvegicus hypothalamus. We demonstrate that SRM can be extended toward reproducible detection and quantification of peptides, bearing characteristics very different from tryptic peptides. We show that long peptide sequences, producing precursors with up to five and MS2 fragment ions with up to three charges, can be targeted by SRM on a triple quadrupole instrument. Using this approach to quantify endogenous peptide levels in hypothalami of animals subjected to different diets revealed several significant changes, most notably the significant upregulation of VGF-derived signaling peptide AQEE-30 upon high caloric feeding.","container-title":"Analytical Chemistry","DOI":"10.1021/acs.analchem.5b03334","ISSN":"1520-6882","issue":"19","journalAbbreviation":"Anal Chem","language":"eng","note":"PMID: 26376940","page":"9966-9973","source":"PubMed","title":"Diet-induced neuropeptide expression: feasibility of quantifying extended and highly charged endogenous peptide sequences by selected reaction monitoring","title-short":"Diet-induced neuropeptide expression","volume":"87","author":[{"family":"Schmidlin","given":"Thierry"},{"family":"Boender","given":"Arjen J."},{"family":"Frese","given":"Christian K."},{"family":"Heck","given":"Albert J. R."},{"family":"Adan","given":"Roger A. H."},{"family":"Altelaar","given":"A. F. Maarten"}],"issued":{"date-parts":[["2015",10,6]]}}}],"schema":"https://github.com/citation-style-language/schema/raw/master/csl-citation.json"} </w:instrText>
+      </w:r>
+      <w:r>
+        <w:fldChar w:fldCharType="separate"/>
+      </w:r>
+      <w:r>
+        <w:rPr>
+          <w:rFonts w:ascii="Calibri" w:hAnsi="Calibri" w:cs="Calibri"/>
+          <w:szCs w:val="24"/>
+          <w:vertAlign w:val="superscript"/>
+        </w:rPr>
+        <w:t>2</w:t>
+      </w:r>
+      <w:r>
+        <w:fldChar w:fldCharType="end"/>
+      </w:r>
+      <w:r>
+        <w:t>. If you are working with molecules other than peptides, you should consult the “</w:t>
+      </w:r>
+      <w:hyperlink r:id="rId8" w:history="1">
+        <w:r>
+          <w:rPr>
+            <w:rStyle w:val="Hyperlink"/>
+          </w:rPr>
+          <w:t>Small Molecul</w:t>
+        </w:r>
+        <w:r>
+          <w:rPr>
+            <w:rStyle w:val="Hyperlink"/>
+          </w:rPr>
+          <w:t>e</w:t>
+        </w:r>
+        <w:r>
+          <w:rPr>
+            <w:rStyle w:val="Hyperlink"/>
+          </w:rPr>
+          <w:t xml:space="preserve"> Method Development and CE Optimization</w:t>
+        </w:r>
+      </w:hyperlink>
+      <w:r>
+        <w:t>” tutorial.</w:t>
       </w:r>
     </w:p>
     <w:p>
       <w:r>
-        <w:t>In this tutorial, we will cover how to use Skyline both to derive your own linear equations for CE and to perform empirical, per-transition optimization.</w:t>
+        <w:t>This tutorial</w:t>
+      </w:r>
+      <w:r>
+        <w:t xml:space="preserve"> will cover how to use Skyline both to derive your own linear equations for CE and to perform empirical, per-transition optimization.</w:t>
       </w:r>
     </w:p>
     <w:p>
@@ -174,24 +223,9 @@
           <w:rPr>
             <w:rStyle w:val="Hyperlink"/>
           </w:rPr>
-          <w:t>https://</w:t>
-        </w:r>
-        <w:r>
-          <w:rPr>
-            <w:rStyle w:val="Hyperlink"/>
-          </w:rPr>
-          <w:t>skyline</w:t>
-        </w:r>
-        <w:r>
-          <w:rPr>
-            <w:rStyle w:val="Hyperlink"/>
-          </w:rPr>
-          <w:t>.gs.washington.edu/tutorials/OptimizeCE.zip</w:t>
+          <w:t>https://skyline.ms/tutorials/OptimizeCE.zip</w:t>
         </w:r>
       </w:hyperlink>
-      <w:r>
-        <w:t xml:space="preserve"> </w:t>
-      </w:r>
     </w:p>
     <w:p>
       <w:r>
@@ -215,13 +249,35 @@
     </w:p>
     <w:p>
       <w:r>
+        <w:lastRenderedPageBreak/>
         <w:t xml:space="preserve">It will contain all the files necessary for this tutorial.  Open the file </w:t>
       </w:r>
       <w:r>
         <w:t>CE_Vantage_15mTorr.sky</w:t>
       </w:r>
       <w:r>
-        <w:t xml:space="preserve"> in this folder, either by double-clicking on it in Windows Explorer, or by choosing Open from the File menu in Skyline.</w:t>
+        <w:t xml:space="preserve"> in this folder, either by double-clicking on it in Windows Explorer, </w:t>
+      </w:r>
+      <w:r>
+        <w:t xml:space="preserve">or by clicking </w:t>
+      </w:r>
+      <w:r>
+        <w:rPr>
+          <w:b/>
+        </w:rPr>
+        <w:t>Open</w:t>
+      </w:r>
+      <w:r>
+        <w:t xml:space="preserve"> in the </w:t>
+      </w:r>
+      <w:r>
+        <w:rPr>
+          <w:b/>
+        </w:rPr>
+        <w:t>File</w:t>
+      </w:r>
+      <w:r>
+        <w:t xml:space="preserve"> menu in Skyline.</w:t>
       </w:r>
     </w:p>
     <w:p>
@@ -229,7 +285,6 @@
         <w:pStyle w:val="Heading1"/>
       </w:pPr>
       <w:r>
-        <w:lastRenderedPageBreak/>
         <w:t>Deriving a New Linear Equation</w:t>
       </w:r>
     </w:p>
@@ -238,6 +293,9 @@
         <w:t>In most cases, you will be able to use an existing linear equation for calculating the CE of your SRM transitions</w:t>
       </w:r>
       <w:r>
+        <w:t xml:space="preserve"> for peptides</w:t>
+      </w:r>
+      <w:r>
         <w:t xml:space="preserve">.  If you have used Skyline to run any experiments before, then you have probably already done this.  </w:t>
       </w:r>
       <w:r>
@@ -259,7 +317,13 @@
         <w:t xml:space="preserve"> to use.</w:t>
       </w:r>
       <w:r>
-        <w:t xml:space="preserve">  This tutorial will walk you through how we did this recently for our Thermo TSQ Vantage.</w:t>
+        <w:t xml:space="preserve">  This tutorial will walk you through how we did this </w:t>
+      </w:r>
+      <w:r>
+        <w:t>originally</w:t>
+      </w:r>
+      <w:r>
+        <w:t xml:space="preserve"> for our Thermo TSQ Vantage.</w:t>
       </w:r>
     </w:p>
     <w:p>
@@ -270,15 +334,7 @@
         <w:t>CE_Vantage_15mTorr.sky</w:t>
       </w:r>
       <w:r>
-        <w:t xml:space="preserve">, which you have opened, contains 20 charge 2 precursors and 10 charge 3 precursors, which we have previously measured successfully in the </w:t>
-      </w:r>
-      <w:proofErr w:type="spellStart"/>
-      <w:r>
-        <w:t>Michrom</w:t>
-      </w:r>
-      <w:proofErr w:type="spellEnd"/>
-      <w:r>
-        <w:t xml:space="preserve"> bovine protein mix.  </w:t>
+        <w:t xml:space="preserve">, which you have opened, contains 20 charge 2 precursors and 10 charge 3 precursors, which we measured successfully in the Michrom bovine protein mix.  </w:t>
       </w:r>
       <w:r>
         <w:t>After determining the</w:t>
@@ -297,7 +353,13 @@
     </w:p>
     <w:p>
       <w:r>
-        <w:t>To look at the linear equation settings we used in this experiment:</w:t>
+        <w:t>To look at the linear equation settings used in this experiment</w:t>
+      </w:r>
+      <w:r>
+        <w:t xml:space="preserve"> do the following</w:t>
+      </w:r>
+      <w:r>
+        <w:t>:</w:t>
       </w:r>
     </w:p>
     <w:p>
@@ -399,16 +461,10 @@
         </w:numPr>
       </w:pPr>
       <w:r>
-        <w:t xml:space="preserve">Select </w:t>
-      </w:r>
-      <w:r>
-        <w:rPr>
-          <w:b/>
-        </w:rPr>
-        <w:t>Thermo</w:t>
-      </w:r>
-      <w:r>
-        <w:t xml:space="preserve"> in the </w:t>
+        <w:t>I</w:t>
+      </w:r>
+      <w:r>
+        <w:t xml:space="preserve">n the </w:t>
       </w:r>
       <w:r>
         <w:rPr>
@@ -417,7 +473,13 @@
         <w:t>Collision Energy Regression</w:t>
       </w:r>
       <w:r>
-        <w:t xml:space="preserve"> list.</w:t>
+        <w:t xml:space="preserve"> list</w:t>
+      </w:r>
+      <w:r>
+        <w:t>, select “Thermo”</w:t>
+      </w:r>
+      <w:r>
+        <w:t>.</w:t>
       </w:r>
     </w:p>
     <w:p>
@@ -442,7 +504,11 @@
       </w:r>
     </w:p>
     <w:p>
-      <w:r>
+      <w:pPr>
+        <w:keepNext/>
+      </w:pPr>
+      <w:r>
+        <w:lastRenderedPageBreak/>
         <w:t>You should be presented with</w:t>
       </w:r>
       <w:r>
@@ -454,12 +520,11 @@
         <w:rPr>
           <w:noProof/>
         </w:rPr>
-        <w:lastRenderedPageBreak/>
         <w:drawing>
-          <wp:inline distT="0" distB="0" distL="0" distR="0" wp14:anchorId="6F639A21" wp14:editId="5B1CD3EE">
-            <wp:extent cx="3057525" cy="4381500"/>
-            <wp:effectExtent l="0" t="0" r="0" b="0"/>
-            <wp:docPr id="6" name="Picture 6"/>
+          <wp:inline distT="0" distB="0" distL="0" distR="0" wp14:anchorId="05E5B954" wp14:editId="194215F2">
+            <wp:extent cx="2638425" cy="4067175"/>
+            <wp:effectExtent l="0" t="0" r="9525" b="9525"/>
+            <wp:docPr id="3" name="Picture 3"/>
             <wp:cNvGraphicFramePr>
               <a:graphicFrameLocks xmlns:a="http://schemas.openxmlformats.org/drawingml/2006/main" noChangeAspect="1"/>
             </wp:cNvGraphicFramePr>
@@ -467,36 +532,23 @@
               <a:graphicData uri="http://schemas.openxmlformats.org/drawingml/2006/picture">
                 <pic:pic xmlns:pic="http://schemas.openxmlformats.org/drawingml/2006/picture">
                   <pic:nvPicPr>
-                    <pic:cNvPr id="0" name="Picture 2"/>
-                    <pic:cNvPicPr>
-                      <a:picLocks noChangeAspect="1" noChangeArrowheads="1"/>
-                    </pic:cNvPicPr>
+                    <pic:cNvPr id="1" name=""/>
+                    <pic:cNvPicPr/>
                   </pic:nvPicPr>
                   <pic:blipFill>
-                    <a:blip r:embed="rId10">
-                      <a:extLst>
-                        <a:ext uri="{28A0092B-C50C-407E-A947-70E740481C1C}">
-                          <a14:useLocalDpi xmlns:a14="http://schemas.microsoft.com/office/drawing/2010/main" val="0"/>
-                        </a:ext>
-                      </a:extLst>
-                    </a:blip>
-                    <a:srcRect/>
+                    <a:blip r:embed="rId10"/>
                     <a:stretch>
                       <a:fillRect/>
                     </a:stretch>
                   </pic:blipFill>
-                  <pic:spPr bwMode="auto">
+                  <pic:spPr>
                     <a:xfrm>
                       <a:off x="0" y="0"/>
-                      <a:ext cx="3057525" cy="4381500"/>
+                      <a:ext cx="2638425" cy="4067175"/>
                     </a:xfrm>
                     <a:prstGeom prst="rect">
                       <a:avLst/>
                     </a:prstGeom>
-                    <a:noFill/>
-                    <a:ln>
-                      <a:noFill/>
-                    </a:ln>
                   </pic:spPr>
                 </pic:pic>
               </a:graphicData>
@@ -507,7 +559,39 @@
     </w:p>
     <w:p>
       <w:r>
-        <w:t>In it you can see the slope and y-intercept values used for both charge 2 and charge 3 values.  Any precursor charges that are not covered will use the linear equation for the closest charge.  At the bottom of the form, you can also see the values “Step count” and “Step size”.  These tell Skyline how many transitions to measure for each product ion, at what voltage</w:t>
+        <w:t xml:space="preserve">In it you can see the slope and y-intercept values used for both charge 2 and charge 3 </w:t>
+      </w:r>
+      <w:r>
+        <w:t>precursors</w:t>
+      </w:r>
+      <w:r>
+        <w:t xml:space="preserve">.  Any precursor charges that are not covered will use the linear equation for the closest charge.  At the bottom of the form, you can also see the </w:t>
+      </w:r>
+      <w:r>
+        <w:t>fields</w:t>
+      </w:r>
+      <w:r>
+        <w:t xml:space="preserve"> </w:t>
+      </w:r>
+      <w:r>
+        <w:rPr>
+          <w:b/>
+          <w:bCs/>
+        </w:rPr>
+        <w:t>Step count</w:t>
+      </w:r>
+      <w:r>
+        <w:t xml:space="preserve"> and </w:t>
+      </w:r>
+      <w:r>
+        <w:rPr>
+          <w:b/>
+          <w:bCs/>
+        </w:rPr>
+        <w:t>Step size</w:t>
+      </w:r>
+      <w:r>
+        <w:t>.  These tell Skyline how many transitions to measure for each product ion, at what voltage</w:t>
       </w:r>
       <w:r>
         <w:t xml:space="preserve"> interval.</w:t>
@@ -572,7 +656,25 @@
         <w:t xml:space="preserve">To </w:t>
       </w:r>
       <w:r>
-        <w:t>a scheduled transition list</w:t>
+        <w:t xml:space="preserve">create </w:t>
+      </w:r>
+      <w:r>
+        <w:t>a</w:t>
+      </w:r>
+      <w:r>
+        <w:t>n</w:t>
+      </w:r>
+      <w:r>
+        <w:t xml:space="preserve"> </w:t>
+      </w:r>
+      <w:r>
+        <w:t>un</w:t>
+      </w:r>
+      <w:r>
+        <w:t>scheduled transition list</w:t>
+      </w:r>
+      <w:r>
+        <w:t xml:space="preserve"> do the following</w:t>
       </w:r>
       <w:r>
         <w:t>:</w:t>
@@ -634,29 +736,22 @@
     </w:p>
     <w:p>
       <w:pPr>
-        <w:pStyle w:val="ListParagraph"/>
-        <w:numPr>
-          <w:ilvl w:val="0"/>
-          <w:numId w:val="2"/>
-        </w:numPr>
+        <w:keepNext/>
       </w:pPr>
       <w:r>
         <w:t>Make sure the form looks like this:</w:t>
       </w:r>
     </w:p>
     <w:p>
-      <w:pPr>
-        <w:ind w:left="360"/>
-      </w:pPr>
       <w:r>
         <w:rPr>
           <w:noProof/>
         </w:rPr>
         <w:drawing>
-          <wp:inline distT="0" distB="0" distL="0" distR="0">
-            <wp:extent cx="3343275" cy="3990975"/>
-            <wp:effectExtent l="0" t="0" r="0" b="0"/>
-            <wp:docPr id="9" name="Picture 9"/>
+          <wp:inline distT="0" distB="0" distL="0" distR="0" wp14:anchorId="1153CF57" wp14:editId="5745F879">
+            <wp:extent cx="3009900" cy="3952875"/>
+            <wp:effectExtent l="0" t="0" r="0" b="9525"/>
+            <wp:docPr id="1" name="Picture 1"/>
             <wp:cNvGraphicFramePr>
               <a:graphicFrameLocks xmlns:a="http://schemas.openxmlformats.org/drawingml/2006/main" noChangeAspect="1"/>
             </wp:cNvGraphicFramePr>
@@ -664,36 +759,23 @@
               <a:graphicData uri="http://schemas.openxmlformats.org/drawingml/2006/picture">
                 <pic:pic xmlns:pic="http://schemas.openxmlformats.org/drawingml/2006/picture">
                   <pic:nvPicPr>
-                    <pic:cNvPr id="0" name="Picture 4"/>
-                    <pic:cNvPicPr>
-                      <a:picLocks noChangeAspect="1" noChangeArrowheads="1"/>
-                    </pic:cNvPicPr>
+                    <pic:cNvPr id="1" name=""/>
+                    <pic:cNvPicPr/>
                   </pic:nvPicPr>
                   <pic:blipFill>
-                    <a:blip r:embed="rId11">
-                      <a:extLst>
-                        <a:ext uri="{28A0092B-C50C-407E-A947-70E740481C1C}">
-                          <a14:useLocalDpi xmlns:a14="http://schemas.microsoft.com/office/drawing/2010/main" val="0"/>
-                        </a:ext>
-                      </a:extLst>
-                    </a:blip>
-                    <a:srcRect/>
+                    <a:blip r:embed="rId11"/>
                     <a:stretch>
                       <a:fillRect/>
                     </a:stretch>
                   </pic:blipFill>
-                  <pic:spPr bwMode="auto">
+                  <pic:spPr>
                     <a:xfrm>
                       <a:off x="0" y="0"/>
-                      <a:ext cx="3343275" cy="3990975"/>
+                      <a:ext cx="3009900" cy="3952875"/>
                     </a:xfrm>
                     <a:prstGeom prst="rect">
                       <a:avLst/>
                     </a:prstGeom>
-                    <a:noFill/>
-                    <a:ln>
-                      <a:noFill/>
-                    </a:ln>
                   </pic:spPr>
                 </pic:pic>
               </a:graphicData>
@@ -732,15 +814,7 @@
         </w:numPr>
       </w:pPr>
       <w:r>
-        <w:t xml:space="preserve">Specify your </w:t>
-      </w:r>
-      <w:proofErr w:type="spellStart"/>
-      <w:r>
-        <w:t>OptimizeCE</w:t>
-      </w:r>
-      <w:proofErr w:type="spellEnd"/>
-      <w:r>
-        <w:t xml:space="preserve"> folder as the location to save.</w:t>
+        <w:t>Specify your OptimizeCE folder as the location to save.</w:t>
       </w:r>
     </w:p>
     <w:p>
@@ -787,7 +861,19 @@
         <w:spacing w:after="120"/>
       </w:pPr>
       <w:r>
-        <w:t>When you open the resulting CSV file in Excel, you will find it is a standard Skyline transition list for a Thermo Scientific SRM instrument, as shown below, with 6 columns in the order precursor m/z, product m/z, CE, peptide sequence,</w:t>
+        <w:t>When you open the resulting CSV file in Excel, you will find it is a</w:t>
+      </w:r>
+      <w:r>
+        <w:t>n unscheduled</w:t>
+      </w:r>
+      <w:r>
+        <w:t xml:space="preserve"> Skyline transition list for a Thermo Scientific SRM instrument</w:t>
+      </w:r>
+      <w:r>
+        <w:t xml:space="preserve"> (pre-Quantiva)</w:t>
+      </w:r>
+      <w:r>
+        <w:t>, as shown below, with 6 columns in the order precursor m/z, product m/z, CE, peptide sequence,</w:t>
       </w:r>
       <w:r>
         <w:t xml:space="preserve"> protein name, fragment ion:</w:t>
@@ -2871,19 +2957,11 @@
       <w:r>
         <w:t xml:space="preserve">Select </w:t>
       </w:r>
-      <w:proofErr w:type="gramStart"/>
       <w:r>
         <w:rPr>
           <w:b/>
         </w:rPr>
-        <w:t>Add</w:t>
-      </w:r>
-      <w:proofErr w:type="gramEnd"/>
-      <w:r>
-        <w:rPr>
-          <w:b/>
-        </w:rPr>
-        <w:t xml:space="preserve"> one new replicate</w:t>
+        <w:t>Add one new replicate</w:t>
       </w:r>
       <w:r>
         <w:t>.</w:t>
@@ -2972,6 +3050,9 @@
       </w:r>
     </w:p>
     <w:p>
+      <w:pPr>
+        <w:keepNext/>
+      </w:pPr>
       <w:r>
         <w:t>After the import is completed, Skyline should look like this:</w:t>
       </w:r>
@@ -2985,10 +3066,10 @@
           <w:noProof/>
         </w:rPr>
         <w:drawing>
-          <wp:inline distT="0" distB="0" distL="0" distR="0">
-            <wp:extent cx="5934075" cy="3819525"/>
+          <wp:inline distT="0" distB="0" distL="0" distR="0" wp14:anchorId="74B4892B" wp14:editId="356E390C">
+            <wp:extent cx="5943600" cy="4409440"/>
             <wp:effectExtent l="0" t="0" r="0" b="0"/>
-            <wp:docPr id="10" name="Picture 10"/>
+            <wp:docPr id="4" name="Picture 4"/>
             <wp:cNvGraphicFramePr>
               <a:graphicFrameLocks xmlns:a="http://schemas.openxmlformats.org/drawingml/2006/main" noChangeAspect="1"/>
             </wp:cNvGraphicFramePr>
@@ -2996,36 +3077,23 @@
               <a:graphicData uri="http://schemas.openxmlformats.org/drawingml/2006/picture">
                 <pic:pic xmlns:pic="http://schemas.openxmlformats.org/drawingml/2006/picture">
                   <pic:nvPicPr>
-                    <pic:cNvPr id="0" name="Picture 5"/>
-                    <pic:cNvPicPr>
-                      <a:picLocks noChangeAspect="1" noChangeArrowheads="1"/>
-                    </pic:cNvPicPr>
+                    <pic:cNvPr id="1" name=""/>
+                    <pic:cNvPicPr/>
                   </pic:nvPicPr>
                   <pic:blipFill>
-                    <a:blip r:embed="rId12">
-                      <a:extLst>
-                        <a:ext uri="{28A0092B-C50C-407E-A947-70E740481C1C}">
-                          <a14:useLocalDpi xmlns:a14="http://schemas.microsoft.com/office/drawing/2010/main" val="0"/>
-                        </a:ext>
-                      </a:extLst>
-                    </a:blip>
-                    <a:srcRect/>
+                    <a:blip r:embed="rId12"/>
                     <a:stretch>
                       <a:fillRect/>
                     </a:stretch>
                   </pic:blipFill>
-                  <pic:spPr bwMode="auto">
+                  <pic:spPr>
                     <a:xfrm>
                       <a:off x="0" y="0"/>
-                      <a:ext cx="5934075" cy="3819525"/>
+                      <a:ext cx="5943600" cy="4409440"/>
                     </a:xfrm>
                     <a:prstGeom prst="rect">
                       <a:avLst/>
                     </a:prstGeom>
-                    <a:noFill/>
-                    <a:ln>
-                      <a:noFill/>
-                    </a:ln>
                   </pic:spPr>
                 </pic:pic>
               </a:graphicData>
@@ -3044,6 +3112,7 @@
         <w:pStyle w:val="Heading2"/>
       </w:pPr>
       <w:r>
+        <w:lastRenderedPageBreak/>
         <w:t>Creating Optimization Methods</w:t>
       </w:r>
     </w:p>
@@ -3115,7 +3184,6 @@
         </w:numPr>
       </w:pPr>
       <w:r>
-        <w:lastRenderedPageBreak/>
         <w:t>Edit the form to look like this:</w:t>
       </w:r>
     </w:p>
@@ -3128,10 +3196,10 @@
           <w:noProof/>
         </w:rPr>
         <w:drawing>
-          <wp:inline distT="0" distB="0" distL="0" distR="0">
-            <wp:extent cx="3324225" cy="3962400"/>
-            <wp:effectExtent l="0" t="0" r="0" b="0"/>
-            <wp:docPr id="11" name="Picture 11"/>
+          <wp:inline distT="0" distB="0" distL="0" distR="0" wp14:anchorId="20FAE6C4" wp14:editId="5473C3AB">
+            <wp:extent cx="3009900" cy="3952875"/>
+            <wp:effectExtent l="0" t="0" r="0" b="9525"/>
+            <wp:docPr id="5" name="Picture 5"/>
             <wp:cNvGraphicFramePr>
               <a:graphicFrameLocks xmlns:a="http://schemas.openxmlformats.org/drawingml/2006/main" noChangeAspect="1"/>
             </wp:cNvGraphicFramePr>
@@ -3139,36 +3207,23 @@
               <a:graphicData uri="http://schemas.openxmlformats.org/drawingml/2006/picture">
                 <pic:pic xmlns:pic="http://schemas.openxmlformats.org/drawingml/2006/picture">
                   <pic:nvPicPr>
-                    <pic:cNvPr id="0" name="Picture 6"/>
-                    <pic:cNvPicPr>
-                      <a:picLocks noChangeAspect="1" noChangeArrowheads="1"/>
-                    </pic:cNvPicPr>
+                    <pic:cNvPr id="1" name=""/>
+                    <pic:cNvPicPr/>
                   </pic:nvPicPr>
                   <pic:blipFill>
-                    <a:blip r:embed="rId13">
-                      <a:extLst>
-                        <a:ext uri="{28A0092B-C50C-407E-A947-70E740481C1C}">
-                          <a14:useLocalDpi xmlns:a14="http://schemas.microsoft.com/office/drawing/2010/main" val="0"/>
-                        </a:ext>
-                      </a:extLst>
-                    </a:blip>
-                    <a:srcRect/>
+                    <a:blip r:embed="rId13"/>
                     <a:stretch>
                       <a:fillRect/>
                     </a:stretch>
                   </pic:blipFill>
-                  <pic:spPr bwMode="auto">
+                  <pic:spPr>
                     <a:xfrm>
                       <a:off x="0" y="0"/>
-                      <a:ext cx="3324225" cy="3962400"/>
+                      <a:ext cx="3009900" cy="3952875"/>
                     </a:xfrm>
                     <a:prstGeom prst="rect">
                       <a:avLst/>
                     </a:prstGeom>
-                    <a:noFill/>
-                    <a:ln>
-                      <a:noFill/>
-                    </a:ln>
                   </pic:spPr>
                 </pic:pic>
               </a:graphicData>
@@ -3178,11 +3233,18 @@
       </w:r>
     </w:p>
     <w:p>
-      <w:pPr>
-        <w:ind w:left="360"/>
-      </w:pPr>
-      <w:r>
-        <w:t>NOTE:  We eventually realized that 132 was a better value for Max concurrent transitions, because it allows 3 precursors * 4 transitions * 11 CE values to be measured concurrently.  The number 110</w:t>
+      <w:r>
+        <w:t xml:space="preserve">NOTE:  We eventually realized that 132 was a better value for </w:t>
+      </w:r>
+      <w:r>
+        <w:rPr>
+          <w:b/>
+          <w:bCs/>
+        </w:rPr>
+        <w:t>Max concurrent transitions</w:t>
+      </w:r>
+      <w:r>
+        <w:t>, because it allows 3 precursors * 4 transitions * 11 CE values to be measured concurrently.  The number 110</w:t>
       </w:r>
       <w:r>
         <w:t xml:space="preserve"> used in this tutorial</w:t>
@@ -3245,15 +3307,7 @@
         </w:numPr>
       </w:pPr>
       <w:r>
-        <w:t xml:space="preserve">Specify your </w:t>
-      </w:r>
-      <w:proofErr w:type="spellStart"/>
-      <w:r>
-        <w:t>OptimizeCE</w:t>
-      </w:r>
-      <w:proofErr w:type="spellEnd"/>
-      <w:r>
-        <w:t xml:space="preserve"> folder as the location to save.</w:t>
+        <w:t>Specify your OptimizeCE folder as the location to save.</w:t>
       </w:r>
     </w:p>
     <w:p>
@@ -3293,25 +3347,15 @@
       </w:r>
     </w:p>
     <w:p>
-      <w:r>
-        <w:br w:type="page"/>
-      </w:r>
-    </w:p>
-    <w:p>
+      <w:pPr>
+        <w:keepNext/>
+      </w:pPr>
       <w:r>
         <w:lastRenderedPageBreak/>
         <w:t>These actions should cause Skyline to create 5 new transition lists</w:t>
       </w:r>
       <w:r>
-        <w:t xml:space="preserve"> of similar size, and Windows Explorer should show something like the following for your </w:t>
-      </w:r>
-      <w:proofErr w:type="spellStart"/>
-      <w:r>
-        <w:t>OptimizeCE</w:t>
-      </w:r>
-      <w:proofErr w:type="spellEnd"/>
-      <w:r>
-        <w:t xml:space="preserve"> folder:</w:t>
+        <w:t xml:space="preserve"> of similar size, and Windows Explorer should show something like the following for your OptimizeCE folder:</w:t>
       </w:r>
     </w:p>
     <w:p>
@@ -3320,7 +3364,7 @@
           <w:noProof/>
         </w:rPr>
         <w:drawing>
-          <wp:inline distT="0" distB="0" distL="0" distR="0">
+          <wp:inline distT="0" distB="0" distL="0" distR="0" wp14:anchorId="2C7BFA5D" wp14:editId="2B4086DF">
             <wp:extent cx="5838825" cy="2828925"/>
             <wp:effectExtent l="19050" t="0" r="9525" b="0"/>
             <wp:docPr id="19" name="Picture 19"/>
@@ -8342,7 +8386,30 @@
         <w:t>.  T</w:t>
       </w:r>
       <w:r>
-        <w:t>he product m/z value is incremented slightly for each value as first described by Sherwood et al., 2009.  This provides a platform independent means for Skyline to recognize the CE values when the measured data is imported.</w:t>
+        <w:t>he product m/z value is incremented slightly for each value as first described by Sherwood et al., 2009</w:t>
+      </w:r>
+      <w:r>
+        <w:fldChar w:fldCharType="begin"/>
+      </w:r>
+      <w:r>
+        <w:instrText xml:space="preserve"> ADDIN ZOTERO_ITEM CSL_CITATION {"citationID":"iLWfnmgX","properties":{"formattedCitation":"\\super 3\\nosupersub{}","plainCitation":"3","noteIndex":0},"citationItems":[{"id":92,"uris":["http://zotero.org/users/916000/items/VXW6BJV3"],"uri":["http://zotero.org/users/916000/items/VXW6BJV3"],"itemData":{"id":92,"type":"article-journal","abstract":"Multiple reaction monitoring (MRM) is a highly sensitive method of targeted mass spectrometry (MS) that can be used to selectively detect and quantify peptides based on the screening of specified precursor peptide-to-fragment ion transitions. MRM-MS sensitivity depends critically on the tuning of instrument parameters, such as collision energy and cone voltage, for the generation of maximal product ion signal. Although generalized equations and values exist for such instrument parameters, there is no clear indication that optimal signal can be reliably produced for all types of MRM transitions using such an algorithmic approach. To address this issue, we have devised a workflow functional on both Waters Quattro Premier and ABI 4000 QTRAP triple quadrupole instruments that allows rapid determination of the optimal value of any programmable instrument parameter for each MRM transition. Here, we demonstrate the strategy for the optimizations of collision energy and cone voltage, but the method could be applied to other instrument parameters, such as declustering potential, as well. The workflow makes use of the incremental adjustment of the precursor and product m/z values at the hundredth decimal place to create a series of MRM targets at different collision energies that can be cycled through in rapid succession within a single run, avoiding any run-to-run variability in execution or comparison. Results are easily visualized and quantified using the MRM software package Mr. M to determine the optimal instrument parameters for each transition.","container-title":"Journal of proteome research","DOI":"10.1021/pr801122b","ISSN":"1535-3893","issue":"7","journalAbbreviation":"J Proteome Res","note":"PMID: 19405522\nPMCID: PMC2811718","page":"3746-3751","source":"PubMed Central","title":"Rapid Optimization of MRM-MS Instrument Parameters by Subtle Alteration of Precursor and Product m/z Targets","volume":"8","author":[{"family":"Sherwood","given":"Carly A."},{"family":"Eastham","given":"Ashley"},{"family":"Lee","given":"Lik Wee"},{"family":"Risler","given":"Jenni"},{"family":"Mirzaei","given":"Hamid"},{"family":"Falkner","given":"Jayson A."},{"family":"Martin","given":"Daniel B."}],"issued":{"date-parts":[["2009",7]]}}}],"schema":"https://github.com/citation-style-language/schema/raw/master/csl-citation.json"} </w:instrText>
+      </w:r>
+      <w:r>
+        <w:fldChar w:fldCharType="separate"/>
+      </w:r>
+      <w:r>
+        <w:rPr>
+          <w:rFonts w:ascii="Calibri" w:hAnsi="Calibri" w:cs="Calibri"/>
+          <w:szCs w:val="24"/>
+          <w:vertAlign w:val="superscript"/>
+        </w:rPr>
+        <w:t>3</w:t>
+      </w:r>
+      <w:r>
+        <w:fldChar w:fldCharType="end"/>
+      </w:r>
+      <w:r>
+        <w:t>.  This provides a platform independent means for Skyline to recognize the CE values when the measured data is imported.</w:t>
       </w:r>
     </w:p>
     <w:p>
@@ -8418,19 +8485,11 @@
       <w:r>
         <w:t xml:space="preserve">Select </w:t>
       </w:r>
-      <w:proofErr w:type="gramStart"/>
       <w:r>
         <w:rPr>
           <w:b/>
         </w:rPr>
-        <w:t>Add</w:t>
-      </w:r>
-      <w:proofErr w:type="gramEnd"/>
-      <w:r>
-        <w:rPr>
-          <w:b/>
-        </w:rPr>
-        <w:t xml:space="preserve"> one new replicate</w:t>
+        <w:t>Add one new replicate</w:t>
       </w:r>
       <w:r>
         <w:t>.</w:t>
@@ -8445,7 +8504,10 @@
         </w:numPr>
       </w:pPr>
       <w:r>
-        <w:t xml:space="preserve">Enter “Optimize CE” in the </w:t>
+        <w:t>I</w:t>
+      </w:r>
+      <w:r>
+        <w:t xml:space="preserve">n the </w:t>
       </w:r>
       <w:r>
         <w:rPr>
@@ -8454,7 +8516,16 @@
         <w:t>Name</w:t>
       </w:r>
       <w:r>
-        <w:t xml:space="preserve"> field.</w:t>
+        <w:t xml:space="preserve"> field</w:t>
+      </w:r>
+      <w:r>
+        <w:t>, e</w:t>
+      </w:r>
+      <w:r>
+        <w:t>nter “Optimize CE”</w:t>
+      </w:r>
+      <w:r>
+        <w:t>.</w:t>
       </w:r>
     </w:p>
     <w:p>
@@ -8481,10 +8552,16 @@
         <w:t xml:space="preserve">hoose </w:t>
       </w:r>
       <w:r>
+        <w:t>“</w:t>
+      </w:r>
+      <w:r>
         <w:rPr>
-          <w:b/>
+          <w:bCs/>
         </w:rPr>
         <w:t>Collision Energy</w:t>
+      </w:r>
+      <w:r>
+        <w:t>”</w:t>
       </w:r>
       <w:r>
         <w:t>.</w:t>
@@ -8603,7 +8680,7 @@
         <w:t>Single</w:t>
       </w:r>
       <w:r>
-        <w:t xml:space="preserve"> (or press F10).</w:t>
+        <w:t xml:space="preserve"> (F10).</w:t>
       </w:r>
     </w:p>
     <w:p>
@@ -8642,7 +8719,7 @@
         <w:t>Replicate Comparison</w:t>
       </w:r>
       <w:r>
-        <w:t xml:space="preserve"> (or press F7).</w:t>
+        <w:t xml:space="preserve"> (F7).</w:t>
       </w:r>
     </w:p>
     <w:p>
@@ -8681,7 +8758,7 @@
         <w:t>Best Peak</w:t>
       </w:r>
       <w:r>
-        <w:t xml:space="preserve"> (or press F11).</w:t>
+        <w:t xml:space="preserve"> (F11).</w:t>
       </w:r>
     </w:p>
     <w:p>
@@ -8705,7 +8782,23 @@
         </w:numPr>
       </w:pPr>
       <w:r>
-        <w:t>Select a peptide or precursor in the tree-view.</w:t>
+        <w:t xml:space="preserve">Select a peptide or precursor in the </w:t>
+      </w:r>
+      <w:r>
+        <w:rPr>
+          <w:b/>
+          <w:bCs/>
+        </w:rPr>
+        <w:t>Targets</w:t>
+      </w:r>
+      <w:r>
+        <w:t xml:space="preserve"> </w:t>
+      </w:r>
+      <w:r>
+        <w:t>view</w:t>
+      </w:r>
+      <w:r>
+        <w:t>.</w:t>
       </w:r>
     </w:p>
     <w:p>
@@ -8719,10 +8812,10 @@
           <w:noProof/>
         </w:rPr>
         <w:drawing>
-          <wp:inline distT="0" distB="0" distL="0" distR="0">
-            <wp:extent cx="5934075" cy="3476625"/>
+          <wp:inline distT="0" distB="0" distL="0" distR="0" wp14:anchorId="05A86865" wp14:editId="37CD4BE1">
+            <wp:extent cx="5943600" cy="3345815"/>
             <wp:effectExtent l="0" t="0" r="0" b="0"/>
-            <wp:docPr id="15" name="Picture 15"/>
+            <wp:docPr id="7" name="Picture 7"/>
             <wp:cNvGraphicFramePr>
               <a:graphicFrameLocks xmlns:a="http://schemas.openxmlformats.org/drawingml/2006/main" noChangeAspect="1"/>
             </wp:cNvGraphicFramePr>
@@ -8730,36 +8823,23 @@
               <a:graphicData uri="http://schemas.openxmlformats.org/drawingml/2006/picture">
                 <pic:pic xmlns:pic="http://schemas.openxmlformats.org/drawingml/2006/picture">
                   <pic:nvPicPr>
-                    <pic:cNvPr id="0" name="Picture 10"/>
-                    <pic:cNvPicPr>
-                      <a:picLocks noChangeAspect="1" noChangeArrowheads="1"/>
-                    </pic:cNvPicPr>
+                    <pic:cNvPr id="1" name=""/>
+                    <pic:cNvPicPr/>
                   </pic:nvPicPr>
                   <pic:blipFill>
-                    <a:blip r:embed="rId15">
-                      <a:extLst>
-                        <a:ext uri="{28A0092B-C50C-407E-A947-70E740481C1C}">
-                          <a14:useLocalDpi xmlns:a14="http://schemas.microsoft.com/office/drawing/2010/main" val="0"/>
-                        </a:ext>
-                      </a:extLst>
-                    </a:blip>
-                    <a:srcRect/>
+                    <a:blip r:embed="rId15"/>
                     <a:stretch>
                       <a:fillRect/>
                     </a:stretch>
                   </pic:blipFill>
-                  <pic:spPr bwMode="auto">
+                  <pic:spPr>
                     <a:xfrm>
                       <a:off x="0" y="0"/>
-                      <a:ext cx="5934075" cy="3476625"/>
+                      <a:ext cx="5943600" cy="3345815"/>
                     </a:xfrm>
                     <a:prstGeom prst="rect">
                       <a:avLst/>
                     </a:prstGeom>
-                    <a:noFill/>
-                    <a:ln>
-                      <a:noFill/>
-                    </a:ln>
                   </pic:spPr>
                 </pic:pic>
               </a:graphicData>
@@ -8771,7 +8851,51 @@
     <w:p>
       <w:r>
         <w:lastRenderedPageBreak/>
-        <w:t xml:space="preserve">The red bar in the middle of the peak area view and the red curve among the chromatograms is the measurement for the transition with the CE calculated by the starting linear equation.  In the image above, the maximum peak area was achieved at a CE value 4 volts lower than the calculated </w:t>
+        <w:t xml:space="preserve">The red bar in the middle of the </w:t>
+      </w:r>
+      <w:r>
+        <w:rPr>
+          <w:b/>
+          <w:bCs/>
+        </w:rPr>
+        <w:t>P</w:t>
+      </w:r>
+      <w:r>
+        <w:rPr>
+          <w:b/>
+          <w:bCs/>
+        </w:rPr>
+        <w:t xml:space="preserve">eak </w:t>
+      </w:r>
+      <w:r>
+        <w:rPr>
+          <w:b/>
+          <w:bCs/>
+        </w:rPr>
+        <w:t>A</w:t>
+      </w:r>
+      <w:r>
+        <w:rPr>
+          <w:b/>
+          <w:bCs/>
+        </w:rPr>
+        <w:t>rea</w:t>
+      </w:r>
+      <w:r>
+        <w:rPr>
+          <w:b/>
+          <w:bCs/>
+        </w:rPr>
+        <w:t>s</w:t>
+      </w:r>
+      <w:r>
+        <w:t xml:space="preserve"> view and the red curve among the chromatograms is the measurement for the transition with the CE calculated by the starting linear equation.  In the image above, the maximum peak area was achieved at a CE value 4 volts lower</w:t>
+      </w:r>
+      <w:r>
+        <w:t xml:space="preserve"> (labeled Step -4 in the legend)</w:t>
+      </w:r>
+      <w:r>
+        <w:t xml:space="preserve"> than the calculated </w:t>
       </w:r>
       <w:r>
         <w:t xml:space="preserve">default </w:t>
@@ -8785,12 +8909,13 @@
         <w:t xml:space="preserve">You should now review the peaks </w:t>
       </w:r>
       <w:r>
-        <w:t>for all of the peptide precursors to verify the integration boundaries for each peak.  When you get to the peptide EGIHAQQK, you will find that it measured very little signal.  Given the quality of the unscheduled peak, this may be due to a retention time shift that caused the peptide to elute outside the scheduling window.  Befor</w:t>
-      </w:r>
-      <w:bookmarkStart w:id="0" w:name="_GoBack"/>
-      <w:bookmarkEnd w:id="0"/>
-      <w:r>
-        <w:t>e recalculating the linear equation for CE with this data, you will want to delete this peptide.</w:t>
+        <w:t>for all of the peptide precursors to verify the integration boundaries for each peak.  When you get to the peptide EGIHAQQK, you will find that it measured very little signal.  Given the quality of the unscheduled peak, this may be due to a retention time shift that caused the peptide to elute outside the scheduling window.  Before recalculating the linear equation for CE with th</w:t>
+      </w:r>
+      <w:r>
+        <w:t>ese</w:t>
+      </w:r>
+      <w:r>
+        <w:t xml:space="preserve"> data, you will want to delete this peptide.</w:t>
       </w:r>
     </w:p>
     <w:p>
@@ -8816,7 +8941,20 @@
         </w:numPr>
       </w:pPr>
       <w:r>
-        <w:t>Select IDALNENK in the tree-view.</w:t>
+        <w:t xml:space="preserve">Select IDALNENK in the </w:t>
+      </w:r>
+      <w:r>
+        <w:rPr>
+          <w:b/>
+          <w:bCs/>
+        </w:rPr>
+        <w:t>Targets</w:t>
+      </w:r>
+      <w:r>
+        <w:t xml:space="preserve"> </w:t>
+      </w:r>
+      <w:r>
+        <w:t>view.</w:t>
       </w:r>
     </w:p>
     <w:p>
@@ -8869,10 +9007,10 @@
           <w:noProof/>
         </w:rPr>
         <w:drawing>
-          <wp:inline distT="0" distB="0" distL="0" distR="0">
-            <wp:extent cx="5934075" cy="3495675"/>
+          <wp:inline distT="0" distB="0" distL="0" distR="0" wp14:anchorId="77051661" wp14:editId="3FD2AA38">
+            <wp:extent cx="5943600" cy="3345815"/>
             <wp:effectExtent l="0" t="0" r="0" b="0"/>
-            <wp:docPr id="14" name="Picture 14"/>
+            <wp:docPr id="8" name="Picture 8"/>
             <wp:cNvGraphicFramePr>
               <a:graphicFrameLocks xmlns:a="http://schemas.openxmlformats.org/drawingml/2006/main" noChangeAspect="1"/>
             </wp:cNvGraphicFramePr>
@@ -8880,36 +9018,23 @@
               <a:graphicData uri="http://schemas.openxmlformats.org/drawingml/2006/picture">
                 <pic:pic xmlns:pic="http://schemas.openxmlformats.org/drawingml/2006/picture">
                   <pic:nvPicPr>
-                    <pic:cNvPr id="0" name="Picture 9"/>
-                    <pic:cNvPicPr>
-                      <a:picLocks noChangeAspect="1" noChangeArrowheads="1"/>
-                    </pic:cNvPicPr>
+                    <pic:cNvPr id="1" name=""/>
+                    <pic:cNvPicPr/>
                   </pic:nvPicPr>
                   <pic:blipFill>
-                    <a:blip r:embed="rId16">
-                      <a:extLst>
-                        <a:ext uri="{28A0092B-C50C-407E-A947-70E740481C1C}">
-                          <a14:useLocalDpi xmlns:a14="http://schemas.microsoft.com/office/drawing/2010/main" val="0"/>
-                        </a:ext>
-                      </a:extLst>
-                    </a:blip>
-                    <a:srcRect/>
+                    <a:blip r:embed="rId16"/>
                     <a:stretch>
                       <a:fillRect/>
                     </a:stretch>
                   </pic:blipFill>
-                  <pic:spPr bwMode="auto">
+                  <pic:spPr>
                     <a:xfrm>
                       <a:off x="0" y="0"/>
-                      <a:ext cx="5934075" cy="3495675"/>
+                      <a:ext cx="5943600" cy="3345815"/>
                     </a:xfrm>
                     <a:prstGeom prst="rect">
                       <a:avLst/>
                     </a:prstGeom>
-                    <a:noFill/>
-                    <a:ln>
-                      <a:noFill/>
-                    </a:ln>
                   </pic:spPr>
                 </pic:pic>
               </a:graphicData>
@@ -8926,7 +9051,13 @@
         <w:t xml:space="preserve">, </w:t>
       </w:r>
       <w:r>
-        <w:t>remove this peptide before calculating the new equation for the Vantage</w:t>
+        <w:t xml:space="preserve">remove this peptide before calculating the new equation for the </w:t>
+      </w:r>
+      <w:r>
+        <w:t xml:space="preserve">Thermo TSQ </w:t>
+      </w:r>
+      <w:r>
+        <w:t>Vantage</w:t>
       </w:r>
       <w:r>
         <w:t>.</w:t>
@@ -8937,6 +9068,7 @@
         <w:pStyle w:val="Heading2"/>
       </w:pPr>
       <w:r>
+        <w:lastRenderedPageBreak/>
         <w:t>Creating a New Equation for CE</w:t>
       </w:r>
     </w:p>
@@ -8954,7 +9086,6 @@
         </w:numPr>
       </w:pPr>
       <w:r>
-        <w:lastRenderedPageBreak/>
         <w:t xml:space="preserve">On the </w:t>
       </w:r>
       <w:r>
@@ -9021,7 +9152,23 @@
         </w:numPr>
       </w:pPr>
       <w:r>
-        <w:t xml:space="preserve">Enter </w:t>
+        <w:t xml:space="preserve">In the </w:t>
+      </w:r>
+      <w:r>
+        <w:rPr>
+          <w:b/>
+          <w:bCs/>
+        </w:rPr>
+        <w:t>Name</w:t>
+      </w:r>
+      <w:r>
+        <w:t xml:space="preserve"> field, e</w:t>
+      </w:r>
+      <w:r>
+        <w:t>nter</w:t>
+      </w:r>
+      <w:r>
+        <w:t xml:space="preserve"> </w:t>
       </w:r>
       <w:r>
         <w:t>‘</w:t>
@@ -9033,13 +9180,7 @@
         <w:t>’</w:t>
       </w:r>
       <w:r>
-        <w:t xml:space="preserve"> in the </w:t>
-      </w:r>
-      <w:r>
-        <w:t>Peak Areas</w:t>
-      </w:r>
-      <w:r>
-        <w:t xml:space="preserve"> field.</w:t>
+        <w:t>.</w:t>
       </w:r>
     </w:p>
     <w:p>
@@ -9316,7 +9457,23 @@
         <w:spacing w:before="240"/>
       </w:pPr>
       <w:r>
-        <w:t xml:space="preserve">You may wonder how close they are to the original values.  Just click the </w:t>
+        <w:t>You may wonder how close they are to the original values.</w:t>
+      </w:r>
+    </w:p>
+    <w:p>
+      <w:pPr>
+        <w:pStyle w:val="ListParagraph"/>
+        <w:numPr>
+          <w:ilvl w:val="0"/>
+          <w:numId w:val="13"/>
+        </w:numPr>
+        <w:spacing w:before="240"/>
+      </w:pPr>
+      <w:r>
+        <w:t>C</w:t>
+      </w:r>
+      <w:r>
+        <w:t xml:space="preserve">lick the </w:t>
       </w:r>
       <w:r>
         <w:rPr>
@@ -9325,7 +9482,15 @@
         <w:t>Show Graph</w:t>
       </w:r>
       <w:r>
-        <w:t xml:space="preserve"> button to find out.  Skyline will present the following graphs:</w:t>
+        <w:t xml:space="preserve"> button to find out.</w:t>
+      </w:r>
+    </w:p>
+    <w:p>
+      <w:pPr>
+        <w:spacing w:before="240"/>
+      </w:pPr>
+      <w:r>
+        <w:t>Skyline will present the following graphs:</w:t>
       </w:r>
     </w:p>
     <w:p>
@@ -9337,10 +9502,10 @@
           <w:noProof/>
         </w:rPr>
         <w:drawing>
-          <wp:inline distT="0" distB="0" distL="0" distR="0">
-            <wp:extent cx="4476750" cy="4263913"/>
-            <wp:effectExtent l="19050" t="0" r="0" b="0"/>
-            <wp:docPr id="2" name="Picture 1" descr="New Equation.emf"/>
+          <wp:inline distT="0" distB="0" distL="0" distR="0" wp14:anchorId="1227D478" wp14:editId="435FBF22">
+            <wp:extent cx="4762500" cy="4543425"/>
+            <wp:effectExtent l="0" t="0" r="0" b="0"/>
+            <wp:docPr id="12" name="Picture 12"/>
             <wp:cNvGraphicFramePr>
               <a:graphicFrameLocks xmlns:a="http://schemas.openxmlformats.org/drawingml/2006/main" noChangeAspect="1"/>
             </wp:cNvGraphicFramePr>
@@ -9348,23 +9513,36 @@
               <a:graphicData uri="http://schemas.openxmlformats.org/drawingml/2006/picture">
                 <pic:pic xmlns:pic="http://schemas.openxmlformats.org/drawingml/2006/picture">
                   <pic:nvPicPr>
-                    <pic:cNvPr id="0" name="New Equation.emf"/>
-                    <pic:cNvPicPr/>
+                    <pic:cNvPr id="0" name="Picture 1"/>
+                    <pic:cNvPicPr>
+                      <a:picLocks noChangeAspect="1" noChangeArrowheads="1"/>
+                    </pic:cNvPicPr>
                   </pic:nvPicPr>
                   <pic:blipFill>
-                    <a:blip r:embed="rId17" cstate="print"/>
+                    <a:blip r:embed="rId17">
+                      <a:extLst>
+                        <a:ext uri="{28A0092B-C50C-407E-A947-70E740481C1C}">
+                          <a14:useLocalDpi xmlns:a14="http://schemas.microsoft.com/office/drawing/2010/main" val="0"/>
+                        </a:ext>
+                      </a:extLst>
+                    </a:blip>
+                    <a:srcRect/>
                     <a:stretch>
                       <a:fillRect/>
                     </a:stretch>
                   </pic:blipFill>
-                  <pic:spPr>
+                  <pic:spPr bwMode="auto">
                     <a:xfrm>
                       <a:off x="0" y="0"/>
-                      <a:ext cx="4481413" cy="4268354"/>
+                      <a:ext cx="4762500" cy="4543425"/>
                     </a:xfrm>
                     <a:prstGeom prst="rect">
                       <a:avLst/>
                     </a:prstGeom>
+                    <a:noFill/>
+                    <a:ln>
+                      <a:noFill/>
+                    </a:ln>
                   </pic:spPr>
                 </pic:pic>
               </a:graphicData>
@@ -9378,6 +9556,7 @@
         <w:spacing w:before="240"/>
       </w:pPr>
       <w:r>
+        <w:lastRenderedPageBreak/>
         <w:t>The points correlate very well to the new linear equation, and appear to be on average 3-4 volts below th</w:t>
       </w:r>
       <w:r>
@@ -9392,6 +9571,11 @@
     </w:p>
     <w:p>
       <w:pPr>
+        <w:pStyle w:val="ListParagraph"/>
+        <w:numPr>
+          <w:ilvl w:val="0"/>
+          <w:numId w:val="13"/>
+        </w:numPr>
         <w:spacing w:before="240"/>
       </w:pPr>
       <w:r>
@@ -9421,7 +9605,6 @@
         <w:pStyle w:val="Heading1"/>
       </w:pPr>
       <w:r>
-        <w:lastRenderedPageBreak/>
         <w:t>Optimizing Each Transition</w:t>
       </w:r>
     </w:p>
@@ -12334,6 +12517,7 @@
                 <w:rFonts w:ascii="Calibri" w:eastAsia="Times New Roman" w:hAnsi="Calibri" w:cs="Times New Roman"/>
                 <w:color w:val="000000"/>
               </w:rPr>
+              <w:lastRenderedPageBreak/>
               <w:t>471.2562</w:t>
             </w:r>
           </w:p>
@@ -13174,6 +13358,9 @@
       </w:tr>
     </w:tbl>
     <w:p>
+      <w:pPr>
+        <w:spacing w:before="240"/>
+      </w:pPr>
       <w:r>
         <w:t xml:space="preserve">You can see that the CE values in the third column differ among transitions of the same precursor.  Skyline has chosen the CE value </w:t>
       </w:r>
@@ -13189,13 +13376,28 @@
         <w:pStyle w:val="Heading1"/>
       </w:pPr>
       <w:r>
-        <w:lastRenderedPageBreak/>
         <w:t>Conclusion</w:t>
       </w:r>
     </w:p>
     <w:p>
       <w:r>
-        <w:t>There is certainly more to learn about CE optimization, and we encourage you to watch for the article on our recent investigation into its use and benefits.  Hopefully this tutorial will be enough</w:t>
+        <w:t>There is certainly more to learn about CE optimization.</w:t>
+      </w:r>
+      <w:r>
+        <w:t xml:space="preserve"> For instance, you can look into storing your optimized transition CE values in an optimization library, also on the </w:t>
+      </w:r>
+      <w:r>
+        <w:rPr>
+          <w:b/>
+          <w:bCs/>
+        </w:rPr>
+        <w:t>Transition Settings – Prediction</w:t>
+      </w:r>
+      <w:r>
+        <w:t xml:space="preserve"> tab.</w:t>
+      </w:r>
+      <w:r>
+        <w:t xml:space="preserve">  Hopefully this tutorial will be enough</w:t>
       </w:r>
       <w:r>
         <w:t xml:space="preserve"> to get you started on using Skyline for your CE optimization needs.  If your instrument is not now explicitly covered by name in the </w:t>
@@ -13223,6 +13425,220 @@
       </w:r>
       <w:r>
         <w:t>.  This tutorial should have provided you with the tools you will need in these cases.  We hope you will use them.</w:t>
+      </w:r>
+    </w:p>
+    <w:p>
+      <w:pPr>
+        <w:pStyle w:val="Heading1"/>
+      </w:pPr>
+      <w:r>
+        <w:t>Bibliography</w:t>
+      </w:r>
+    </w:p>
+    <w:p>
+      <w:pPr>
+        <w:pStyle w:val="Bibliography"/>
+        <w:spacing w:line="276" w:lineRule="auto"/>
+        <w:rPr>
+          <w:rFonts w:ascii="Calibri" w:hAnsi="Calibri" w:cs="Calibri"/>
+        </w:rPr>
+      </w:pPr>
+      <w:r>
+        <w:fldChar w:fldCharType="begin"/>
+      </w:r>
+      <w:r>
+        <w:instrText xml:space="preserve"> ADDIN ZOTERO_BIBL {"uncited":[],"omitted":[],"custom":[]} CSL_BIBLIOGRAPHY </w:instrText>
+      </w:r>
+      <w:r>
+        <w:fldChar w:fldCharType="separate"/>
+      </w:r>
+      <w:r>
+        <w:rPr>
+          <w:rFonts w:ascii="Calibri" w:hAnsi="Calibri" w:cs="Calibri"/>
+        </w:rPr>
+        <w:t>1.</w:t>
+      </w:r>
+      <w:r>
+        <w:rPr>
+          <w:rFonts w:ascii="Calibri" w:hAnsi="Calibri" w:cs="Calibri"/>
+        </w:rPr>
+        <w:tab/>
+        <w:t xml:space="preserve">MacLean, B. </w:t>
+      </w:r>
+      <w:r>
+        <w:rPr>
+          <w:rFonts w:ascii="Calibri" w:hAnsi="Calibri" w:cs="Calibri"/>
+          <w:i/>
+          <w:iCs/>
+        </w:rPr>
+        <w:t>et al.</w:t>
+      </w:r>
+      <w:r>
+        <w:rPr>
+          <w:rFonts w:ascii="Calibri" w:hAnsi="Calibri" w:cs="Calibri"/>
+        </w:rPr>
+        <w:t xml:space="preserve"> Effect of Collision Energy Optimization on the Measurement of Peptides by Selected Reaction Monitoring (SRM) Mass Spectrometry. </w:t>
+      </w:r>
+      <w:r>
+        <w:rPr>
+          <w:rFonts w:ascii="Calibri" w:hAnsi="Calibri" w:cs="Calibri"/>
+          <w:i/>
+          <w:iCs/>
+        </w:rPr>
+        <w:t>Anal. Chem.</w:t>
+      </w:r>
+      <w:r>
+        <w:rPr>
+          <w:rFonts w:ascii="Calibri" w:hAnsi="Calibri" w:cs="Calibri"/>
+        </w:rPr>
+        <w:t xml:space="preserve"> </w:t>
+      </w:r>
+      <w:r>
+        <w:rPr>
+          <w:rFonts w:ascii="Calibri" w:hAnsi="Calibri" w:cs="Calibri"/>
+          <w:b/>
+          <w:bCs/>
+        </w:rPr>
+        <w:t>82</w:t>
+      </w:r>
+      <w:r>
+        <w:rPr>
+          <w:rFonts w:ascii="Calibri" w:hAnsi="Calibri" w:cs="Calibri"/>
+        </w:rPr>
+        <w:t>, 10116–10124 (2010).</w:t>
+      </w:r>
+    </w:p>
+    <w:p>
+      <w:pPr>
+        <w:pStyle w:val="Bibliography"/>
+        <w:spacing w:line="276" w:lineRule="auto"/>
+        <w:rPr>
+          <w:rFonts w:ascii="Calibri" w:hAnsi="Calibri" w:cs="Calibri"/>
+        </w:rPr>
+      </w:pPr>
+      <w:r>
+        <w:rPr>
+          <w:rFonts w:ascii="Calibri" w:hAnsi="Calibri" w:cs="Calibri"/>
+        </w:rPr>
+        <w:t>2.</w:t>
+      </w:r>
+      <w:r>
+        <w:rPr>
+          <w:rFonts w:ascii="Calibri" w:hAnsi="Calibri" w:cs="Calibri"/>
+        </w:rPr>
+        <w:tab/>
+        <w:t xml:space="preserve">Schmidlin, T. </w:t>
+      </w:r>
+      <w:r>
+        <w:rPr>
+          <w:rFonts w:ascii="Calibri" w:hAnsi="Calibri" w:cs="Calibri"/>
+          <w:i/>
+          <w:iCs/>
+        </w:rPr>
+        <w:t>et al.</w:t>
+      </w:r>
+      <w:r>
+        <w:rPr>
+          <w:rFonts w:ascii="Calibri" w:hAnsi="Calibri" w:cs="Calibri"/>
+        </w:rPr>
+        <w:t xml:space="preserve"> Diet-induced neuropeptide expression: feasibility of quantifying extended and highly charged endogenous peptide sequences by selected reaction monitoring. </w:t>
+      </w:r>
+      <w:r>
+        <w:rPr>
+          <w:rFonts w:ascii="Calibri" w:hAnsi="Calibri" w:cs="Calibri"/>
+          <w:i/>
+          <w:iCs/>
+        </w:rPr>
+        <w:t>Anal. Chem.</w:t>
+      </w:r>
+      <w:r>
+        <w:rPr>
+          <w:rFonts w:ascii="Calibri" w:hAnsi="Calibri" w:cs="Calibri"/>
+        </w:rPr>
+        <w:t xml:space="preserve"> </w:t>
+      </w:r>
+      <w:r>
+        <w:rPr>
+          <w:rFonts w:ascii="Calibri" w:hAnsi="Calibri" w:cs="Calibri"/>
+          <w:b/>
+          <w:bCs/>
+        </w:rPr>
+        <w:t>87</w:t>
+      </w:r>
+      <w:r>
+        <w:rPr>
+          <w:rFonts w:ascii="Calibri" w:hAnsi="Calibri" w:cs="Calibri"/>
+        </w:rPr>
+        <w:t>, 9966–9973 (2015).</w:t>
+      </w:r>
+    </w:p>
+    <w:p>
+      <w:pPr>
+        <w:pStyle w:val="Bibliography"/>
+        <w:spacing w:line="276" w:lineRule="auto"/>
+        <w:rPr>
+          <w:rFonts w:ascii="Calibri" w:hAnsi="Calibri" w:cs="Calibri"/>
+        </w:rPr>
+      </w:pPr>
+      <w:r>
+        <w:rPr>
+          <w:rFonts w:ascii="Calibri" w:hAnsi="Calibri" w:cs="Calibri"/>
+        </w:rPr>
+        <w:t>3.</w:t>
+      </w:r>
+      <w:r>
+        <w:rPr>
+          <w:rFonts w:ascii="Calibri" w:hAnsi="Calibri" w:cs="Calibri"/>
+        </w:rPr>
+        <w:tab/>
+        <w:t xml:space="preserve">Sherwood, C. A. </w:t>
+      </w:r>
+      <w:r>
+        <w:rPr>
+          <w:rFonts w:ascii="Calibri" w:hAnsi="Calibri" w:cs="Calibri"/>
+          <w:i/>
+          <w:iCs/>
+        </w:rPr>
+        <w:t>et al.</w:t>
+      </w:r>
+      <w:r>
+        <w:rPr>
+          <w:rFonts w:ascii="Calibri" w:hAnsi="Calibri" w:cs="Calibri"/>
+        </w:rPr>
+        <w:t xml:space="preserve"> Rapid Optimization of MRM-MS Instrument Parameters by Subtle Alteration of Precursor and Product m/z Targets. </w:t>
+      </w:r>
+      <w:r>
+        <w:rPr>
+          <w:rFonts w:ascii="Calibri" w:hAnsi="Calibri" w:cs="Calibri"/>
+          <w:i/>
+          <w:iCs/>
+        </w:rPr>
+        <w:t>J. Proteome Res.</w:t>
+      </w:r>
+      <w:r>
+        <w:rPr>
+          <w:rFonts w:ascii="Calibri" w:hAnsi="Calibri" w:cs="Calibri"/>
+        </w:rPr>
+        <w:t xml:space="preserve"> </w:t>
+      </w:r>
+      <w:r>
+        <w:rPr>
+          <w:rFonts w:ascii="Calibri" w:hAnsi="Calibri" w:cs="Calibri"/>
+          <w:b/>
+          <w:bCs/>
+        </w:rPr>
+        <w:t>8</w:t>
+      </w:r>
+      <w:r>
+        <w:rPr>
+          <w:rFonts w:ascii="Calibri" w:hAnsi="Calibri" w:cs="Calibri"/>
+        </w:rPr>
+        <w:t>, 3746–3751 (2009).</w:t>
+      </w:r>
+    </w:p>
+    <w:p>
+      <w:r>
+        <w:fldChar w:fldCharType="end"/>
       </w:r>
     </w:p>
     <w:sectPr>
@@ -13237,7 +13653,7 @@
 </file>
 
 <file path=word/endnotes.xml><?xml version="1.0" encoding="utf-8"?>
-<w:endnotes xmlns:wpc="http://schemas.microsoft.com/office/word/2010/wordprocessingCanvas" xmlns:mc="http://schemas.openxmlformats.org/markup-compatibility/2006" xmlns:o="urn:schemas-microsoft-com:office:office" xmlns:r="http://schemas.openxmlformats.org/officeDocument/2006/relationships" xmlns:m="http://schemas.openxmlformats.org/officeDocument/2006/math" xmlns:v="urn:schemas-microsoft-com:vml" xmlns:wp14="http://schemas.microsoft.com/office/word/2010/wordprocessingDrawing" xmlns:wp="http://schemas.openxmlformats.org/drawingml/2006/wordprocessingDrawing" xmlns:w10="urn:schemas-microsoft-com:office:word" xmlns:w="http://schemas.openxmlformats.org/wordprocessingml/2006/main" xmlns:w14="http://schemas.microsoft.com/office/word/2010/wordml" xmlns:wpg="http://schemas.microsoft.com/office/word/2010/wordprocessingGroup" xmlns:wpi="http://schemas.microsoft.com/office/word/2010/wordprocessingInk" xmlns:wne="http://schemas.microsoft.com/office/word/2006/wordml" xmlns:wps="http://schemas.microsoft.com/office/word/2010/wordprocessingShape" mc:Ignorable="w14 wp14">
+<w:endnotes xmlns:wpc="http://schemas.microsoft.com/office/word/2010/wordprocessingCanvas" xmlns:cx="http://schemas.microsoft.com/office/drawing/2014/chartex" xmlns:cx1="http://schemas.microsoft.com/office/drawing/2015/9/8/chartex" xmlns:cx2="http://schemas.microsoft.com/office/drawing/2015/10/21/chartex" xmlns:cx3="http://schemas.microsoft.com/office/drawing/2016/5/9/chartex" xmlns:cx4="http://schemas.microsoft.com/office/drawing/2016/5/10/chartex" xmlns:cx5="http://schemas.microsoft.com/office/drawing/2016/5/11/chartex" xmlns:cx6="http://schemas.microsoft.com/office/drawing/2016/5/12/chartex" xmlns:cx7="http://schemas.microsoft.com/office/drawing/2016/5/13/chartex" xmlns:cx8="http://schemas.microsoft.com/office/drawing/2016/5/14/chartex" xmlns:mc="http://schemas.openxmlformats.org/markup-compatibility/2006" xmlns:aink="http://schemas.microsoft.com/office/drawing/2016/ink" xmlns:am3d="http://schemas.microsoft.com/office/drawing/2017/model3d" xmlns:o="urn:schemas-microsoft-com:office:office" xmlns:r="http://schemas.openxmlformats.org/officeDocument/2006/relationships" xmlns:m="http://schemas.openxmlformats.org/officeDocument/2006/math" xmlns:v="urn:schemas-microsoft-com:vml" xmlns:wp14="http://schemas.microsoft.com/office/word/2010/wordprocessingDrawing" xmlns:wp="http://schemas.openxmlformats.org/drawingml/2006/wordprocessingDrawing" xmlns:w10="urn:schemas-microsoft-com:office:word" xmlns:w="http://schemas.openxmlformats.org/wordprocessingml/2006/main" xmlns:w14="http://schemas.microsoft.com/office/word/2010/wordml" xmlns:w15="http://schemas.microsoft.com/office/word/2012/wordml" xmlns:w16cex="http://schemas.microsoft.com/office/word/2018/wordml/cex" xmlns:w16cid="http://schemas.microsoft.com/office/word/2016/wordml/cid" xmlns:w16="http://schemas.microsoft.com/office/word/2018/wordml" xmlns:w16se="http://schemas.microsoft.com/office/word/2015/wordml/symex" xmlns:wpg="http://schemas.microsoft.com/office/word/2010/wordprocessingGroup" xmlns:wpi="http://schemas.microsoft.com/office/word/2010/wordprocessingInk" xmlns:wne="http://schemas.microsoft.com/office/word/2006/wordml" xmlns:wps="http://schemas.microsoft.com/office/word/2010/wordprocessingShape" mc:Ignorable="w14 w15 w16se w16cid w16 w16cex wp14">
   <w:endnote w:type="separator" w:id="-1">
     <w:p>
       <w:pPr>
@@ -13262,7 +13678,7 @@
 </file>
 
 <file path=word/footer1.xml><?xml version="1.0" encoding="utf-8"?>
-<w:ftr xmlns:wpc="http://schemas.microsoft.com/office/word/2010/wordprocessingCanvas" xmlns:mc="http://schemas.openxmlformats.org/markup-compatibility/2006" xmlns:o="urn:schemas-microsoft-com:office:office" xmlns:r="http://schemas.openxmlformats.org/officeDocument/2006/relationships" xmlns:m="http://schemas.openxmlformats.org/officeDocument/2006/math" xmlns:v="urn:schemas-microsoft-com:vml" xmlns:wp14="http://schemas.microsoft.com/office/word/2010/wordprocessingDrawing" xmlns:wp="http://schemas.openxmlformats.org/drawingml/2006/wordprocessingDrawing" xmlns:w10="urn:schemas-microsoft-com:office:word" xmlns:w="http://schemas.openxmlformats.org/wordprocessingml/2006/main" xmlns:w14="http://schemas.microsoft.com/office/word/2010/wordml" xmlns:wpg="http://schemas.microsoft.com/office/word/2010/wordprocessingGroup" xmlns:wpi="http://schemas.microsoft.com/office/word/2010/wordprocessingInk" xmlns:wne="http://schemas.microsoft.com/office/word/2006/wordml" xmlns:wps="http://schemas.microsoft.com/office/word/2010/wordprocessingShape" mc:Ignorable="w14 wp14">
+<w:ftr xmlns:wpc="http://schemas.microsoft.com/office/word/2010/wordprocessingCanvas" xmlns:cx="http://schemas.microsoft.com/office/drawing/2014/chartex" xmlns:cx1="http://schemas.microsoft.com/office/drawing/2015/9/8/chartex" xmlns:cx2="http://schemas.microsoft.com/office/drawing/2015/10/21/chartex" xmlns:cx3="http://schemas.microsoft.com/office/drawing/2016/5/9/chartex" xmlns:cx4="http://schemas.microsoft.com/office/drawing/2016/5/10/chartex" xmlns:cx5="http://schemas.microsoft.com/office/drawing/2016/5/11/chartex" xmlns:cx6="http://schemas.microsoft.com/office/drawing/2016/5/12/chartex" xmlns:cx7="http://schemas.microsoft.com/office/drawing/2016/5/13/chartex" xmlns:cx8="http://schemas.microsoft.com/office/drawing/2016/5/14/chartex" xmlns:mc="http://schemas.openxmlformats.org/markup-compatibility/2006" xmlns:aink="http://schemas.microsoft.com/office/drawing/2016/ink" xmlns:am3d="http://schemas.microsoft.com/office/drawing/2017/model3d" xmlns:o="urn:schemas-microsoft-com:office:office" xmlns:r="http://schemas.openxmlformats.org/officeDocument/2006/relationships" xmlns:m="http://schemas.openxmlformats.org/officeDocument/2006/math" xmlns:v="urn:schemas-microsoft-com:vml" xmlns:wp14="http://schemas.microsoft.com/office/word/2010/wordprocessingDrawing" xmlns:wp="http://schemas.openxmlformats.org/drawingml/2006/wordprocessingDrawing" xmlns:w10="urn:schemas-microsoft-com:office:word" xmlns:w="http://schemas.openxmlformats.org/wordprocessingml/2006/main" xmlns:w14="http://schemas.microsoft.com/office/word/2010/wordml" xmlns:w15="http://schemas.microsoft.com/office/word/2012/wordml" xmlns:w16cex="http://schemas.microsoft.com/office/word/2018/wordml/cex" xmlns:w16cid="http://schemas.microsoft.com/office/word/2016/wordml/cid" xmlns:w16="http://schemas.microsoft.com/office/word/2018/wordml" xmlns:w16se="http://schemas.microsoft.com/office/word/2015/wordml/symex" xmlns:wpg="http://schemas.microsoft.com/office/word/2010/wordprocessingGroup" xmlns:wpi="http://schemas.microsoft.com/office/word/2010/wordprocessingInk" xmlns:wne="http://schemas.microsoft.com/office/word/2006/wordml" xmlns:wps="http://schemas.microsoft.com/office/word/2010/wordprocessingShape" mc:Ignorable="w14 w15 w16se w16cid w16 w16cex wp14">
   <w:sdt>
     <w:sdtPr>
       <w:id w:val="608523400"/>
@@ -13290,7 +13706,7 @@
           <w:rPr>
             <w:noProof/>
           </w:rPr>
-          <w:t>9</w:t>
+          <w:t>12</w:t>
         </w:r>
         <w:r>
           <w:rPr>
@@ -13310,7 +13726,7 @@
 </file>
 
 <file path=word/footnotes.xml><?xml version="1.0" encoding="utf-8"?>
-<w:footnotes xmlns:wpc="http://schemas.microsoft.com/office/word/2010/wordprocessingCanvas" xmlns:mc="http://schemas.openxmlformats.org/markup-compatibility/2006" xmlns:o="urn:schemas-microsoft-com:office:office" xmlns:r="http://schemas.openxmlformats.org/officeDocument/2006/relationships" xmlns:m="http://schemas.openxmlformats.org/officeDocument/2006/math" xmlns:v="urn:schemas-microsoft-com:vml" xmlns:wp14="http://schemas.microsoft.com/office/word/2010/wordprocessingDrawing" xmlns:wp="http://schemas.openxmlformats.org/drawingml/2006/wordprocessingDrawing" xmlns:w10="urn:schemas-microsoft-com:office:word" xmlns:w="http://schemas.openxmlformats.org/wordprocessingml/2006/main" xmlns:w14="http://schemas.microsoft.com/office/word/2010/wordml" xmlns:wpg="http://schemas.microsoft.com/office/word/2010/wordprocessingGroup" xmlns:wpi="http://schemas.microsoft.com/office/word/2010/wordprocessingInk" xmlns:wne="http://schemas.microsoft.com/office/word/2006/wordml" xmlns:wps="http://schemas.microsoft.com/office/word/2010/wordprocessingShape" mc:Ignorable="w14 wp14">
+<w:footnotes xmlns:wpc="http://schemas.microsoft.com/office/word/2010/wordprocessingCanvas" xmlns:cx="http://schemas.microsoft.com/office/drawing/2014/chartex" xmlns:cx1="http://schemas.microsoft.com/office/drawing/2015/9/8/chartex" xmlns:cx2="http://schemas.microsoft.com/office/drawing/2015/10/21/chartex" xmlns:cx3="http://schemas.microsoft.com/office/drawing/2016/5/9/chartex" xmlns:cx4="http://schemas.microsoft.com/office/drawing/2016/5/10/chartex" xmlns:cx5="http://schemas.microsoft.com/office/drawing/2016/5/11/chartex" xmlns:cx6="http://schemas.microsoft.com/office/drawing/2016/5/12/chartex" xmlns:cx7="http://schemas.microsoft.com/office/drawing/2016/5/13/chartex" xmlns:cx8="http://schemas.microsoft.com/office/drawing/2016/5/14/chartex" xmlns:mc="http://schemas.openxmlformats.org/markup-compatibility/2006" xmlns:aink="http://schemas.microsoft.com/office/drawing/2016/ink" xmlns:am3d="http://schemas.microsoft.com/office/drawing/2017/model3d" xmlns:o="urn:schemas-microsoft-com:office:office" xmlns:r="http://schemas.openxmlformats.org/officeDocument/2006/relationships" xmlns:m="http://schemas.openxmlformats.org/officeDocument/2006/math" xmlns:v="urn:schemas-microsoft-com:vml" xmlns:wp14="http://schemas.microsoft.com/office/word/2010/wordprocessingDrawing" xmlns:wp="http://schemas.openxmlformats.org/drawingml/2006/wordprocessingDrawing" xmlns:w10="urn:schemas-microsoft-com:office:word" xmlns:w="http://schemas.openxmlformats.org/wordprocessingml/2006/main" xmlns:w14="http://schemas.microsoft.com/office/word/2010/wordml" xmlns:w15="http://schemas.microsoft.com/office/word/2012/wordml" xmlns:w16cex="http://schemas.microsoft.com/office/word/2018/wordml/cex" xmlns:w16cid="http://schemas.microsoft.com/office/word/2016/wordml/cid" xmlns:w16="http://schemas.microsoft.com/office/word/2018/wordml" xmlns:w16se="http://schemas.microsoft.com/office/word/2015/wordml/symex" xmlns:wpg="http://schemas.microsoft.com/office/word/2010/wordprocessingGroup" xmlns:wpi="http://schemas.microsoft.com/office/word/2010/wordprocessingInk" xmlns:wne="http://schemas.microsoft.com/office/word/2006/wordml" xmlns:wps="http://schemas.microsoft.com/office/word/2010/wordprocessingShape" mc:Ignorable="w14 w15 w16se w16cid w16 w16cex wp14">
   <w:footnote w:type="separator" w:id="-1">
     <w:p>
       <w:pPr>
@@ -13335,8 +13751,8 @@
 </file>
 
 <file path=word/numbering.xml><?xml version="1.0" encoding="utf-8"?>
-<w:numbering xmlns:wpc="http://schemas.microsoft.com/office/word/2010/wordprocessingCanvas" xmlns:mc="http://schemas.openxmlformats.org/markup-compatibility/2006" xmlns:o="urn:schemas-microsoft-com:office:office" xmlns:r="http://schemas.openxmlformats.org/officeDocument/2006/relationships" xmlns:m="http://schemas.openxmlformats.org/officeDocument/2006/math" xmlns:v="urn:schemas-microsoft-com:vml" xmlns:wp14="http://schemas.microsoft.com/office/word/2010/wordprocessingDrawing" xmlns:wp="http://schemas.openxmlformats.org/drawingml/2006/wordprocessingDrawing" xmlns:w10="urn:schemas-microsoft-com:office:word" xmlns:w="http://schemas.openxmlformats.org/wordprocessingml/2006/main" xmlns:w14="http://schemas.microsoft.com/office/word/2010/wordml" xmlns:wpg="http://schemas.microsoft.com/office/word/2010/wordprocessingGroup" xmlns:wpi="http://schemas.microsoft.com/office/word/2010/wordprocessingInk" xmlns:wne="http://schemas.microsoft.com/office/word/2006/wordml" xmlns:wps="http://schemas.microsoft.com/office/word/2010/wordprocessingShape" mc:Ignorable="w14 wp14">
-  <w:abstractNum w:abstractNumId="0">
+<w:numbering xmlns:wpc="http://schemas.microsoft.com/office/word/2010/wordprocessingCanvas" xmlns:cx="http://schemas.microsoft.com/office/drawing/2014/chartex" xmlns:cx1="http://schemas.microsoft.com/office/drawing/2015/9/8/chartex" xmlns:cx2="http://schemas.microsoft.com/office/drawing/2015/10/21/chartex" xmlns:cx3="http://schemas.microsoft.com/office/drawing/2016/5/9/chartex" xmlns:cx4="http://schemas.microsoft.com/office/drawing/2016/5/10/chartex" xmlns:cx5="http://schemas.microsoft.com/office/drawing/2016/5/11/chartex" xmlns:cx6="http://schemas.microsoft.com/office/drawing/2016/5/12/chartex" xmlns:cx7="http://schemas.microsoft.com/office/drawing/2016/5/13/chartex" xmlns:cx8="http://schemas.microsoft.com/office/drawing/2016/5/14/chartex" xmlns:mc="http://schemas.openxmlformats.org/markup-compatibility/2006" xmlns:aink="http://schemas.microsoft.com/office/drawing/2016/ink" xmlns:am3d="http://schemas.microsoft.com/office/drawing/2017/model3d" xmlns:o="urn:schemas-microsoft-com:office:office" xmlns:r="http://schemas.openxmlformats.org/officeDocument/2006/relationships" xmlns:m="http://schemas.openxmlformats.org/officeDocument/2006/math" xmlns:v="urn:schemas-microsoft-com:vml" xmlns:wp14="http://schemas.microsoft.com/office/word/2010/wordprocessingDrawing" xmlns:wp="http://schemas.openxmlformats.org/drawingml/2006/wordprocessingDrawing" xmlns:w10="urn:schemas-microsoft-com:office:word" xmlns:w="http://schemas.openxmlformats.org/wordprocessingml/2006/main" xmlns:w14="http://schemas.microsoft.com/office/word/2010/wordml" xmlns:w15="http://schemas.microsoft.com/office/word/2012/wordml" xmlns:w16cex="http://schemas.microsoft.com/office/word/2018/wordml/cex" xmlns:w16cid="http://schemas.microsoft.com/office/word/2016/wordml/cid" xmlns:w16="http://schemas.microsoft.com/office/word/2018/wordml" xmlns:w16se="http://schemas.microsoft.com/office/word/2015/wordml/symex" xmlns:wpg="http://schemas.microsoft.com/office/word/2010/wordprocessingGroup" xmlns:wpi="http://schemas.microsoft.com/office/word/2010/wordprocessingInk" xmlns:wne="http://schemas.microsoft.com/office/word/2006/wordml" xmlns:wps="http://schemas.microsoft.com/office/word/2010/wordprocessingShape" mc:Ignorable="w14 w15 w16se w16cid w16 w16cex wp14">
+  <w:abstractNum w:abstractNumId="0" w15:restartNumberingAfterBreak="0">
     <w:nsid w:val="04637001"/>
     <w:multiLevelType w:val="hybridMultilevel"/>
     <w:tmpl w:val="548001FC"/>
@@ -13449,7 +13865,7 @@
       </w:rPr>
     </w:lvl>
   </w:abstractNum>
-  <w:abstractNum w:abstractNumId="1">
+  <w:abstractNum w:abstractNumId="1" w15:restartNumberingAfterBreak="0">
     <w:nsid w:val="09890AF6"/>
     <w:multiLevelType w:val="hybridMultilevel"/>
     <w:tmpl w:val="61C405F4"/>
@@ -13562,7 +13978,7 @@
       </w:rPr>
     </w:lvl>
   </w:abstractNum>
-  <w:abstractNum w:abstractNumId="2">
+  <w:abstractNum w:abstractNumId="2" w15:restartNumberingAfterBreak="0">
     <w:nsid w:val="0EEF0BEF"/>
     <w:multiLevelType w:val="hybridMultilevel"/>
     <w:tmpl w:val="F00222C4"/>
@@ -13675,10 +14091,10 @@
       </w:rPr>
     </w:lvl>
   </w:abstractNum>
-  <w:abstractNum w:abstractNumId="3">
-    <w:nsid w:val="2D456865"/>
+  <w:abstractNum w:abstractNumId="3" w15:restartNumberingAfterBreak="0">
+    <w:nsid w:val="22CA5B95"/>
     <w:multiLevelType w:val="hybridMultilevel"/>
-    <w:tmpl w:val="701C52E8"/>
+    <w:tmpl w:val="0840FC38"/>
     <w:lvl w:ilvl="0" w:tplc="04090001">
       <w:start w:val="1"/>
       <w:numFmt w:val="bullet"/>
@@ -13788,10 +14204,10 @@
       </w:rPr>
     </w:lvl>
   </w:abstractNum>
-  <w:abstractNum w:abstractNumId="4">
-    <w:nsid w:val="2EBF1032"/>
+  <w:abstractNum w:abstractNumId="4" w15:restartNumberingAfterBreak="0">
+    <w:nsid w:val="2D456865"/>
     <w:multiLevelType w:val="hybridMultilevel"/>
-    <w:tmpl w:val="09D2386C"/>
+    <w:tmpl w:val="701C52E8"/>
     <w:lvl w:ilvl="0" w:tplc="04090001">
       <w:start w:val="1"/>
       <w:numFmt w:val="bullet"/>
@@ -13901,10 +14317,10 @@
       </w:rPr>
     </w:lvl>
   </w:abstractNum>
-  <w:abstractNum w:abstractNumId="5">
-    <w:nsid w:val="38124812"/>
+  <w:abstractNum w:abstractNumId="5" w15:restartNumberingAfterBreak="0">
+    <w:nsid w:val="2EBF1032"/>
     <w:multiLevelType w:val="hybridMultilevel"/>
-    <w:tmpl w:val="4B1E3E56"/>
+    <w:tmpl w:val="09D2386C"/>
     <w:lvl w:ilvl="0" w:tplc="04090001">
       <w:start w:val="1"/>
       <w:numFmt w:val="bullet"/>
@@ -14014,10 +14430,10 @@
       </w:rPr>
     </w:lvl>
   </w:abstractNum>
-  <w:abstractNum w:abstractNumId="6">
-    <w:nsid w:val="422A09E5"/>
+  <w:abstractNum w:abstractNumId="6" w15:restartNumberingAfterBreak="0">
+    <w:nsid w:val="38124812"/>
     <w:multiLevelType w:val="hybridMultilevel"/>
-    <w:tmpl w:val="782813EA"/>
+    <w:tmpl w:val="4B1E3E56"/>
     <w:lvl w:ilvl="0" w:tplc="04090001">
       <w:start w:val="1"/>
       <w:numFmt w:val="bullet"/>
@@ -14127,10 +14543,10 @@
       </w:rPr>
     </w:lvl>
   </w:abstractNum>
-  <w:abstractNum w:abstractNumId="7">
-    <w:nsid w:val="438F19A7"/>
+  <w:abstractNum w:abstractNumId="7" w15:restartNumberingAfterBreak="0">
+    <w:nsid w:val="422A09E5"/>
     <w:multiLevelType w:val="hybridMultilevel"/>
-    <w:tmpl w:val="9BD49ED6"/>
+    <w:tmpl w:val="782813EA"/>
     <w:lvl w:ilvl="0" w:tplc="04090001">
       <w:start w:val="1"/>
       <w:numFmt w:val="bullet"/>
@@ -14240,10 +14656,10 @@
       </w:rPr>
     </w:lvl>
   </w:abstractNum>
-  <w:abstractNum w:abstractNumId="8">
-    <w:nsid w:val="4F577FBE"/>
+  <w:abstractNum w:abstractNumId="8" w15:restartNumberingAfterBreak="0">
+    <w:nsid w:val="438F19A7"/>
     <w:multiLevelType w:val="hybridMultilevel"/>
-    <w:tmpl w:val="00005FC0"/>
+    <w:tmpl w:val="9BD49ED6"/>
     <w:lvl w:ilvl="0" w:tplc="04090001">
       <w:start w:val="1"/>
       <w:numFmt w:val="bullet"/>
@@ -14353,10 +14769,10 @@
       </w:rPr>
     </w:lvl>
   </w:abstractNum>
-  <w:abstractNum w:abstractNumId="9">
-    <w:nsid w:val="6D27493B"/>
+  <w:abstractNum w:abstractNumId="9" w15:restartNumberingAfterBreak="0">
+    <w:nsid w:val="4F577FBE"/>
     <w:multiLevelType w:val="hybridMultilevel"/>
-    <w:tmpl w:val="46242298"/>
+    <w:tmpl w:val="00005FC0"/>
     <w:lvl w:ilvl="0" w:tplc="04090001">
       <w:start w:val="1"/>
       <w:numFmt w:val="bullet"/>
@@ -14466,10 +14882,10 @@
       </w:rPr>
     </w:lvl>
   </w:abstractNum>
-  <w:abstractNum w:abstractNumId="10">
-    <w:nsid w:val="70E96716"/>
+  <w:abstractNum w:abstractNumId="10" w15:restartNumberingAfterBreak="0">
+    <w:nsid w:val="6D27493B"/>
     <w:multiLevelType w:val="hybridMultilevel"/>
-    <w:tmpl w:val="2AD8FABE"/>
+    <w:tmpl w:val="46242298"/>
     <w:lvl w:ilvl="0" w:tplc="04090001">
       <w:start w:val="1"/>
       <w:numFmt w:val="bullet"/>
@@ -14579,10 +14995,10 @@
       </w:rPr>
     </w:lvl>
   </w:abstractNum>
-  <w:abstractNum w:abstractNumId="11">
-    <w:nsid w:val="7CE1055A"/>
+  <w:abstractNum w:abstractNumId="11" w15:restartNumberingAfterBreak="0">
+    <w:nsid w:val="70E96716"/>
     <w:multiLevelType w:val="hybridMultilevel"/>
-    <w:tmpl w:val="06BCB7E6"/>
+    <w:tmpl w:val="2AD8FABE"/>
     <w:lvl w:ilvl="0" w:tplc="04090001">
       <w:start w:val="1"/>
       <w:numFmt w:val="bullet"/>
@@ -14692,47 +15108,163 @@
       </w:rPr>
     </w:lvl>
   </w:abstractNum>
+  <w:abstractNum w:abstractNumId="12" w15:restartNumberingAfterBreak="0">
+    <w:nsid w:val="7CE1055A"/>
+    <w:multiLevelType w:val="hybridMultilevel"/>
+    <w:tmpl w:val="06BCB7E6"/>
+    <w:lvl w:ilvl="0" w:tplc="04090001">
+      <w:start w:val="1"/>
+      <w:numFmt w:val="bullet"/>
+      <w:lvlText w:val=""/>
+      <w:lvlJc w:val="left"/>
+      <w:pPr>
+        <w:ind w:left="720" w:hanging="360"/>
+      </w:pPr>
+      <w:rPr>
+        <w:rFonts w:ascii="Symbol" w:hAnsi="Symbol" w:hint="default"/>
+      </w:rPr>
+    </w:lvl>
+    <w:lvl w:ilvl="1" w:tplc="04090003" w:tentative="1">
+      <w:start w:val="1"/>
+      <w:numFmt w:val="bullet"/>
+      <w:lvlText w:val="o"/>
+      <w:lvlJc w:val="left"/>
+      <w:pPr>
+        <w:ind w:left="1440" w:hanging="360"/>
+      </w:pPr>
+      <w:rPr>
+        <w:rFonts w:ascii="Courier New" w:hAnsi="Courier New" w:cs="Courier New" w:hint="default"/>
+      </w:rPr>
+    </w:lvl>
+    <w:lvl w:ilvl="2" w:tplc="04090005" w:tentative="1">
+      <w:start w:val="1"/>
+      <w:numFmt w:val="bullet"/>
+      <w:lvlText w:val=""/>
+      <w:lvlJc w:val="left"/>
+      <w:pPr>
+        <w:ind w:left="2160" w:hanging="360"/>
+      </w:pPr>
+      <w:rPr>
+        <w:rFonts w:ascii="Wingdings" w:hAnsi="Wingdings" w:hint="default"/>
+      </w:rPr>
+    </w:lvl>
+    <w:lvl w:ilvl="3" w:tplc="04090001" w:tentative="1">
+      <w:start w:val="1"/>
+      <w:numFmt w:val="bullet"/>
+      <w:lvlText w:val=""/>
+      <w:lvlJc w:val="left"/>
+      <w:pPr>
+        <w:ind w:left="2880" w:hanging="360"/>
+      </w:pPr>
+      <w:rPr>
+        <w:rFonts w:ascii="Symbol" w:hAnsi="Symbol" w:hint="default"/>
+      </w:rPr>
+    </w:lvl>
+    <w:lvl w:ilvl="4" w:tplc="04090003" w:tentative="1">
+      <w:start w:val="1"/>
+      <w:numFmt w:val="bullet"/>
+      <w:lvlText w:val="o"/>
+      <w:lvlJc w:val="left"/>
+      <w:pPr>
+        <w:ind w:left="3600" w:hanging="360"/>
+      </w:pPr>
+      <w:rPr>
+        <w:rFonts w:ascii="Courier New" w:hAnsi="Courier New" w:cs="Courier New" w:hint="default"/>
+      </w:rPr>
+    </w:lvl>
+    <w:lvl w:ilvl="5" w:tplc="04090005" w:tentative="1">
+      <w:start w:val="1"/>
+      <w:numFmt w:val="bullet"/>
+      <w:lvlText w:val=""/>
+      <w:lvlJc w:val="left"/>
+      <w:pPr>
+        <w:ind w:left="4320" w:hanging="360"/>
+      </w:pPr>
+      <w:rPr>
+        <w:rFonts w:ascii="Wingdings" w:hAnsi="Wingdings" w:hint="default"/>
+      </w:rPr>
+    </w:lvl>
+    <w:lvl w:ilvl="6" w:tplc="04090001" w:tentative="1">
+      <w:start w:val="1"/>
+      <w:numFmt w:val="bullet"/>
+      <w:lvlText w:val=""/>
+      <w:lvlJc w:val="left"/>
+      <w:pPr>
+        <w:ind w:left="5040" w:hanging="360"/>
+      </w:pPr>
+      <w:rPr>
+        <w:rFonts w:ascii="Symbol" w:hAnsi="Symbol" w:hint="default"/>
+      </w:rPr>
+    </w:lvl>
+    <w:lvl w:ilvl="7" w:tplc="04090003" w:tentative="1">
+      <w:start w:val="1"/>
+      <w:numFmt w:val="bullet"/>
+      <w:lvlText w:val="o"/>
+      <w:lvlJc w:val="left"/>
+      <w:pPr>
+        <w:ind w:left="5760" w:hanging="360"/>
+      </w:pPr>
+      <w:rPr>
+        <w:rFonts w:ascii="Courier New" w:hAnsi="Courier New" w:cs="Courier New" w:hint="default"/>
+      </w:rPr>
+    </w:lvl>
+    <w:lvl w:ilvl="8" w:tplc="04090005" w:tentative="1">
+      <w:start w:val="1"/>
+      <w:numFmt w:val="bullet"/>
+      <w:lvlText w:val=""/>
+      <w:lvlJc w:val="left"/>
+      <w:pPr>
+        <w:ind w:left="6480" w:hanging="360"/>
+      </w:pPr>
+      <w:rPr>
+        <w:rFonts w:ascii="Wingdings" w:hAnsi="Wingdings" w:hint="default"/>
+      </w:rPr>
+    </w:lvl>
+  </w:abstractNum>
   <w:num w:numId="1">
     <w:abstractNumId w:val="2"/>
   </w:num>
   <w:num w:numId="2">
+    <w:abstractNumId w:val="10"/>
+  </w:num>
+  <w:num w:numId="3">
     <w:abstractNumId w:val="9"/>
   </w:num>
-  <w:num w:numId="3">
-    <w:abstractNumId w:val="8"/>
-  </w:num>
   <w:num w:numId="4">
-    <w:abstractNumId w:val="5"/>
+    <w:abstractNumId w:val="6"/>
   </w:num>
   <w:num w:numId="5">
-    <w:abstractNumId w:val="3"/>
+    <w:abstractNumId w:val="4"/>
   </w:num>
   <w:num w:numId="6">
     <w:abstractNumId w:val="1"/>
   </w:num>
   <w:num w:numId="7">
-    <w:abstractNumId w:val="7"/>
+    <w:abstractNumId w:val="8"/>
   </w:num>
   <w:num w:numId="8">
-    <w:abstractNumId w:val="4"/>
+    <w:abstractNumId w:val="5"/>
   </w:num>
   <w:num w:numId="9">
-    <w:abstractNumId w:val="10"/>
+    <w:abstractNumId w:val="11"/>
   </w:num>
   <w:num w:numId="10">
-    <w:abstractNumId w:val="11"/>
+    <w:abstractNumId w:val="12"/>
   </w:num>
   <w:num w:numId="11">
-    <w:abstractNumId w:val="6"/>
+    <w:abstractNumId w:val="7"/>
   </w:num>
   <w:num w:numId="12">
     <w:abstractNumId w:val="0"/>
+  </w:num>
+  <w:num w:numId="13">
+    <w:abstractNumId w:val="3"/>
   </w:num>
 </w:numbering>
 </file>
 
 <file path=word/styles.xml><?xml version="1.0" encoding="utf-8"?>
-<w:styles xmlns:mc="http://schemas.openxmlformats.org/markup-compatibility/2006" xmlns:r="http://schemas.openxmlformats.org/officeDocument/2006/relationships" xmlns:w="http://schemas.openxmlformats.org/wordprocessingml/2006/main" xmlns:w14="http://schemas.microsoft.com/office/word/2010/wordml" mc:Ignorable="w14">
+<w:styles xmlns:mc="http://schemas.openxmlformats.org/markup-compatibility/2006" xmlns:r="http://schemas.openxmlformats.org/officeDocument/2006/relationships" xmlns:w="http://schemas.openxmlformats.org/wordprocessingml/2006/main" xmlns:w14="http://schemas.microsoft.com/office/word/2010/wordml" xmlns:w15="http://schemas.microsoft.com/office/word/2012/wordml" xmlns:w16cex="http://schemas.microsoft.com/office/word/2018/wordml/cex" xmlns:w16cid="http://schemas.microsoft.com/office/word/2016/wordml/cid" xmlns:w16="http://schemas.microsoft.com/office/word/2018/wordml" xmlns:w16se="http://schemas.microsoft.com/office/word/2015/wordml/symex" mc:Ignorable="w14 w15 w16se w16cid w16 w16cex">
   <w:docDefaults>
     <w:rPrDefault>
       <w:rPr>
@@ -14748,144 +15280,379 @@
       </w:pPr>
     </w:pPrDefault>
   </w:docDefaults>
-  <w:latentStyles w:defLockedState="0" w:defUIPriority="99" w:defSemiHidden="1" w:defUnhideWhenUsed="1" w:defQFormat="0" w:count="267">
-    <w:lsdException w:name="Normal" w:semiHidden="0" w:uiPriority="0" w:unhideWhenUsed="0" w:qFormat="1"/>
-    <w:lsdException w:name="heading 1" w:semiHidden="0" w:uiPriority="9" w:unhideWhenUsed="0" w:qFormat="1"/>
-    <w:lsdException w:name="heading 2" w:uiPriority="9" w:qFormat="1"/>
-    <w:lsdException w:name="heading 3" w:uiPriority="9" w:qFormat="1"/>
-    <w:lsdException w:name="heading 4" w:uiPriority="9" w:qFormat="1"/>
-    <w:lsdException w:name="heading 5" w:uiPriority="9" w:qFormat="1"/>
-    <w:lsdException w:name="heading 6" w:uiPriority="9" w:qFormat="1"/>
-    <w:lsdException w:name="heading 7" w:uiPriority="9" w:qFormat="1"/>
-    <w:lsdException w:name="heading 8" w:uiPriority="9" w:qFormat="1"/>
-    <w:lsdException w:name="heading 9" w:uiPriority="9" w:qFormat="1"/>
-    <w:lsdException w:name="toc 1" w:uiPriority="39"/>
-    <w:lsdException w:name="toc 2" w:uiPriority="39"/>
-    <w:lsdException w:name="toc 3" w:uiPriority="39"/>
-    <w:lsdException w:name="toc 4" w:uiPriority="39"/>
-    <w:lsdException w:name="toc 5" w:uiPriority="39"/>
-    <w:lsdException w:name="toc 6" w:uiPriority="39"/>
-    <w:lsdException w:name="toc 7" w:uiPriority="39"/>
-    <w:lsdException w:name="toc 8" w:uiPriority="39"/>
-    <w:lsdException w:name="toc 9" w:uiPriority="39"/>
-    <w:lsdException w:name="caption" w:uiPriority="35" w:qFormat="1"/>
-    <w:lsdException w:name="Title" w:semiHidden="0" w:uiPriority="10" w:unhideWhenUsed="0" w:qFormat="1"/>
-    <w:lsdException w:name="Default Paragraph Font" w:uiPriority="1"/>
-    <w:lsdException w:name="Subtitle" w:semiHidden="0" w:uiPriority="11" w:unhideWhenUsed="0" w:qFormat="1"/>
-    <w:lsdException w:name="Strong" w:semiHidden="0" w:uiPriority="22" w:unhideWhenUsed="0" w:qFormat="1"/>
-    <w:lsdException w:name="Emphasis" w:semiHidden="0" w:uiPriority="20" w:unhideWhenUsed="0" w:qFormat="1"/>
-    <w:lsdException w:name="Table Grid" w:semiHidden="0" w:uiPriority="59" w:unhideWhenUsed="0"/>
-    <w:lsdException w:name="Placeholder Text" w:unhideWhenUsed="0"/>
-    <w:lsdException w:name="No Spacing" w:semiHidden="0" w:uiPriority="1" w:unhideWhenUsed="0" w:qFormat="1"/>
-    <w:lsdException w:name="Light Shading" w:semiHidden="0" w:uiPriority="60" w:unhideWhenUsed="0"/>
-    <w:lsdException w:name="Light List" w:semiHidden="0" w:uiPriority="61" w:unhideWhenUsed="0"/>
-    <w:lsdException w:name="Light Grid" w:semiHidden="0" w:uiPriority="62" w:unhideWhenUsed="0"/>
-    <w:lsdException w:name="Medium Shading 1" w:semiHidden="0" w:uiPriority="63" w:unhideWhenUsed="0"/>
-    <w:lsdException w:name="Medium Shading 2" w:semiHidden="0" w:uiPriority="64" w:unhideWhenUsed="0"/>
-    <w:lsdException w:name="Medium List 1" w:semiHidden="0" w:uiPriority="65" w:unhideWhenUsed="0"/>
-    <w:lsdException w:name="Medium List 2" w:semiHidden="0" w:uiPriority="66" w:unhideWhenUsed="0"/>
-    <w:lsdException w:name="Medium Grid 1" w:semiHidden="0" w:uiPriority="67" w:unhideWhenUsed="0"/>
-    <w:lsdException w:name="Medium Grid 2" w:semiHidden="0" w:uiPriority="68" w:unhideWhenUsed="0"/>
-    <w:lsdException w:name="Medium Grid 3" w:semiHidden="0" w:uiPriority="69" w:unhideWhenUsed="0"/>
-    <w:lsdException w:name="Dark List" w:semiHidden="0" w:uiPriority="70" w:unhideWhenUsed="0"/>
-    <w:lsdException w:name="Colorful Shading" w:semiHidden="0" w:uiPriority="71" w:unhideWhenUsed="0"/>
-    <w:lsdException w:name="Colorful List" w:semiHidden="0" w:uiPriority="72" w:unhideWhenUsed="0"/>
-    <w:lsdException w:name="Colorful Grid" w:semiHidden="0" w:uiPriority="73" w:unhideWhenUsed="0"/>
-    <w:lsdException w:name="Light Shading Accent 1" w:semiHidden="0" w:uiPriority="60" w:unhideWhenUsed="0"/>
-    <w:lsdException w:name="Light List Accent 1" w:semiHidden="0" w:uiPriority="61" w:unhideWhenUsed="0"/>
-    <w:lsdException w:name="Light Grid Accent 1" w:semiHidden="0" w:uiPriority="62" w:unhideWhenUsed="0"/>
-    <w:lsdException w:name="Medium Shading 1 Accent 1" w:semiHidden="0" w:uiPriority="63" w:unhideWhenUsed="0"/>
-    <w:lsdException w:name="Medium Shading 2 Accent 1" w:semiHidden="0" w:uiPriority="64" w:unhideWhenUsed="0"/>
-    <w:lsdException w:name="Medium List 1 Accent 1" w:semiHidden="0" w:uiPriority="65" w:unhideWhenUsed="0"/>
-    <w:lsdException w:name="Revision" w:unhideWhenUsed="0"/>
-    <w:lsdException w:name="List Paragraph" w:semiHidden="0" w:uiPriority="34" w:unhideWhenUsed="0" w:qFormat="1"/>
-    <w:lsdException w:name="Quote" w:semiHidden="0" w:uiPriority="29" w:unhideWhenUsed="0" w:qFormat="1"/>
-    <w:lsdException w:name="Intense Quote" w:semiHidden="0" w:uiPriority="30" w:unhideWhenUsed="0" w:qFormat="1"/>
-    <w:lsdException w:name="Medium List 2 Accent 1" w:semiHidden="0" w:uiPriority="66" w:unhideWhenUsed="0"/>
-    <w:lsdException w:name="Medium Grid 1 Accent 1" w:semiHidden="0" w:uiPriority="67" w:unhideWhenUsed="0"/>
-    <w:lsdException w:name="Medium Grid 2 Accent 1" w:semiHidden="0" w:uiPriority="68" w:unhideWhenUsed="0"/>
-    <w:lsdException w:name="Medium Grid 3 Accent 1" w:semiHidden="0" w:uiPriority="69" w:unhideWhenUsed="0"/>
-    <w:lsdException w:name="Dark List Accent 1" w:semiHidden="0" w:uiPriority="70" w:unhideWhenUsed="0"/>
-    <w:lsdException w:name="Colorful Shading Accent 1" w:semiHidden="0" w:uiPriority="71" w:unhideWhenUsed="0"/>
-    <w:lsdException w:name="Colorful List Accent 1" w:semiHidden="0" w:uiPriority="72" w:unhideWhenUsed="0"/>
-    <w:lsdException w:name="Colorful Grid Accent 1" w:semiHidden="0" w:uiPriority="73" w:unhideWhenUsed="0"/>
-    <w:lsdException w:name="Light Shading Accent 2" w:semiHidden="0" w:uiPriority="60" w:unhideWhenUsed="0"/>
-    <w:lsdException w:name="Light List Accent 2" w:semiHidden="0" w:uiPriority="61" w:unhideWhenUsed="0"/>
-    <w:lsdException w:name="Light Grid Accent 2" w:semiHidden="0" w:uiPriority="62" w:unhideWhenUsed="0"/>
-    <w:lsdException w:name="Medium Shading 1 Accent 2" w:semiHidden="0" w:uiPriority="63" w:unhideWhenUsed="0"/>
-    <w:lsdException w:name="Medium Shading 2 Accent 2" w:semiHidden="0" w:uiPriority="64" w:unhideWhenUsed="0"/>
-    <w:lsdException w:name="Medium List 1 Accent 2" w:semiHidden="0" w:uiPriority="65" w:unhideWhenUsed="0"/>
-    <w:lsdException w:name="Medium List 2 Accent 2" w:semiHidden="0" w:uiPriority="66" w:unhideWhenUsed="0"/>
-    <w:lsdException w:name="Medium Grid 1 Accent 2" w:semiHidden="0" w:uiPriority="67" w:unhideWhenUsed="0"/>
-    <w:lsdException w:name="Medium Grid 2 Accent 2" w:semiHidden="0" w:uiPriority="68" w:unhideWhenUsed="0"/>
-    <w:lsdException w:name="Medium Grid 3 Accent 2" w:semiHidden="0" w:uiPriority="69" w:unhideWhenUsed="0"/>
-    <w:lsdException w:name="Dark List Accent 2" w:semiHidden="0" w:uiPriority="70" w:unhideWhenUsed="0"/>
-    <w:lsdException w:name="Colorful Shading Accent 2" w:semiHidden="0" w:uiPriority="71" w:unhideWhenUsed="0"/>
-    <w:lsdException w:name="Colorful List Accent 2" w:semiHidden="0" w:uiPriority="72" w:unhideWhenUsed="0"/>
-    <w:lsdException w:name="Colorful Grid Accent 2" w:semiHidden="0" w:uiPriority="73" w:unhideWhenUsed="0"/>
-    <w:lsdException w:name="Light Shading Accent 3" w:semiHidden="0" w:uiPriority="60" w:unhideWhenUsed="0"/>
-    <w:lsdException w:name="Light List Accent 3" w:semiHidden="0" w:uiPriority="61" w:unhideWhenUsed="0"/>
-    <w:lsdException w:name="Light Grid Accent 3" w:semiHidden="0" w:uiPriority="62" w:unhideWhenUsed="0"/>
-    <w:lsdException w:name="Medium Shading 1 Accent 3" w:semiHidden="0" w:uiPriority="63" w:unhideWhenUsed="0"/>
-    <w:lsdException w:name="Medium Shading 2 Accent 3" w:semiHidden="0" w:uiPriority="64" w:unhideWhenUsed="0"/>
-    <w:lsdException w:name="Medium List 1 Accent 3" w:semiHidden="0" w:uiPriority="65" w:unhideWhenUsed="0"/>
-    <w:lsdException w:name="Medium List 2 Accent 3" w:semiHidden="0" w:uiPriority="66" w:unhideWhenUsed="0"/>
-    <w:lsdException w:name="Medium Grid 1 Accent 3" w:semiHidden="0" w:uiPriority="67" w:unhideWhenUsed="0"/>
-    <w:lsdException w:name="Medium Grid 2 Accent 3" w:semiHidden="0" w:uiPriority="68" w:unhideWhenUsed="0"/>
-    <w:lsdException w:name="Medium Grid 3 Accent 3" w:semiHidden="0" w:uiPriority="69" w:unhideWhenUsed="0"/>
-    <w:lsdException w:name="Dark List Accent 3" w:semiHidden="0" w:uiPriority="70" w:unhideWhenUsed="0"/>
-    <w:lsdException w:name="Colorful Shading Accent 3" w:semiHidden="0" w:uiPriority="71" w:unhideWhenUsed="0"/>
-    <w:lsdException w:name="Colorful List Accent 3" w:semiHidden="0" w:uiPriority="72" w:unhideWhenUsed="0"/>
-    <w:lsdException w:name="Colorful Grid Accent 3" w:semiHidden="0" w:uiPriority="73" w:unhideWhenUsed="0"/>
-    <w:lsdException w:name="Light Shading Accent 4" w:semiHidden="0" w:uiPriority="60" w:unhideWhenUsed="0"/>
-    <w:lsdException w:name="Light List Accent 4" w:semiHidden="0" w:uiPriority="61" w:unhideWhenUsed="0"/>
-    <w:lsdException w:name="Light Grid Accent 4" w:semiHidden="0" w:uiPriority="62" w:unhideWhenUsed="0"/>
-    <w:lsdException w:name="Medium Shading 1 Accent 4" w:semiHidden="0" w:uiPriority="63" w:unhideWhenUsed="0"/>
-    <w:lsdException w:name="Medium Shading 2 Accent 4" w:semiHidden="0" w:uiPriority="64" w:unhideWhenUsed="0"/>
-    <w:lsdException w:name="Medium List 1 Accent 4" w:semiHidden="0" w:uiPriority="65" w:unhideWhenUsed="0"/>
-    <w:lsdException w:name="Medium List 2 Accent 4" w:semiHidden="0" w:uiPriority="66" w:unhideWhenUsed="0"/>
-    <w:lsdException w:name="Medium Grid 1 Accent 4" w:semiHidden="0" w:uiPriority="67" w:unhideWhenUsed="0"/>
-    <w:lsdException w:name="Medium Grid 2 Accent 4" w:semiHidden="0" w:uiPriority="68" w:unhideWhenUsed="0"/>
-    <w:lsdException w:name="Medium Grid 3 Accent 4" w:semiHidden="0" w:uiPriority="69" w:unhideWhenUsed="0"/>
-    <w:lsdException w:name="Dark List Accent 4" w:semiHidden="0" w:uiPriority="70" w:unhideWhenUsed="0"/>
-    <w:lsdException w:name="Colorful Shading Accent 4" w:semiHidden="0" w:uiPriority="71" w:unhideWhenUsed="0"/>
-    <w:lsdException w:name="Colorful List Accent 4" w:semiHidden="0" w:uiPriority="72" w:unhideWhenUsed="0"/>
-    <w:lsdException w:name="Colorful Grid Accent 4" w:semiHidden="0" w:uiPriority="73" w:unhideWhenUsed="0"/>
-    <w:lsdException w:name="Light Shading Accent 5" w:semiHidden="0" w:uiPriority="60" w:unhideWhenUsed="0"/>
-    <w:lsdException w:name="Light List Accent 5" w:semiHidden="0" w:uiPriority="61" w:unhideWhenUsed="0"/>
-    <w:lsdException w:name="Light Grid Accent 5" w:semiHidden="0" w:uiPriority="62" w:unhideWhenUsed="0"/>
-    <w:lsdException w:name="Medium Shading 1 Accent 5" w:semiHidden="0" w:uiPriority="63" w:unhideWhenUsed="0"/>
-    <w:lsdException w:name="Medium Shading 2 Accent 5" w:semiHidden="0" w:uiPriority="64" w:unhideWhenUsed="0"/>
-    <w:lsdException w:name="Medium List 1 Accent 5" w:semiHidden="0" w:uiPriority="65" w:unhideWhenUsed="0"/>
-    <w:lsdException w:name="Medium List 2 Accent 5" w:semiHidden="0" w:uiPriority="66" w:unhideWhenUsed="0"/>
-    <w:lsdException w:name="Medium Grid 1 Accent 5" w:semiHidden="0" w:uiPriority="67" w:unhideWhenUsed="0"/>
-    <w:lsdException w:name="Medium Grid 2 Accent 5" w:semiHidden="0" w:uiPriority="68" w:unhideWhenUsed="0"/>
-    <w:lsdException w:name="Medium Grid 3 Accent 5" w:semiHidden="0" w:uiPriority="69" w:unhideWhenUsed="0"/>
-    <w:lsdException w:name="Dark List Accent 5" w:semiHidden="0" w:uiPriority="70" w:unhideWhenUsed="0"/>
-    <w:lsdException w:name="Colorful Shading Accent 5" w:semiHidden="0" w:uiPriority="71" w:unhideWhenUsed="0"/>
-    <w:lsdException w:name="Colorful List Accent 5" w:semiHidden="0" w:uiPriority="72" w:unhideWhenUsed="0"/>
-    <w:lsdException w:name="Colorful Grid Accent 5" w:semiHidden="0" w:uiPriority="73" w:unhideWhenUsed="0"/>
-    <w:lsdException w:name="Light Shading Accent 6" w:semiHidden="0" w:uiPriority="60" w:unhideWhenUsed="0"/>
-    <w:lsdException w:name="Light List Accent 6" w:semiHidden="0" w:uiPriority="61" w:unhideWhenUsed="0"/>
-    <w:lsdException w:name="Light Grid Accent 6" w:semiHidden="0" w:uiPriority="62" w:unhideWhenUsed="0"/>
-    <w:lsdException w:name="Medium Shading 1 Accent 6" w:semiHidden="0" w:uiPriority="63" w:unhideWhenUsed="0"/>
-    <w:lsdException w:name="Medium Shading 2 Accent 6" w:semiHidden="0" w:uiPriority="64" w:unhideWhenUsed="0"/>
-    <w:lsdException w:name="Medium List 1 Accent 6" w:semiHidden="0" w:uiPriority="65" w:unhideWhenUsed="0"/>
-    <w:lsdException w:name="Medium List 2 Accent 6" w:semiHidden="0" w:uiPriority="66" w:unhideWhenUsed="0"/>
-    <w:lsdException w:name="Medium Grid 1 Accent 6" w:semiHidden="0" w:uiPriority="67" w:unhideWhenUsed="0"/>
-    <w:lsdException w:name="Medium Grid 2 Accent 6" w:semiHidden="0" w:uiPriority="68" w:unhideWhenUsed="0"/>
-    <w:lsdException w:name="Medium Grid 3 Accent 6" w:semiHidden="0" w:uiPriority="69" w:unhideWhenUsed="0"/>
-    <w:lsdException w:name="Dark List Accent 6" w:semiHidden="0" w:uiPriority="70" w:unhideWhenUsed="0"/>
-    <w:lsdException w:name="Colorful Shading Accent 6" w:semiHidden="0" w:uiPriority="71" w:unhideWhenUsed="0"/>
-    <w:lsdException w:name="Colorful List Accent 6" w:semiHidden="0" w:uiPriority="72" w:unhideWhenUsed="0"/>
-    <w:lsdException w:name="Colorful Grid Accent 6" w:semiHidden="0" w:uiPriority="73" w:unhideWhenUsed="0"/>
-    <w:lsdException w:name="Subtle Emphasis" w:semiHidden="0" w:uiPriority="19" w:unhideWhenUsed="0" w:qFormat="1"/>
-    <w:lsdException w:name="Intense Emphasis" w:semiHidden="0" w:uiPriority="21" w:unhideWhenUsed="0" w:qFormat="1"/>
-    <w:lsdException w:name="Subtle Reference" w:semiHidden="0" w:uiPriority="31" w:unhideWhenUsed="0" w:qFormat="1"/>
-    <w:lsdException w:name="Intense Reference" w:semiHidden="0" w:uiPriority="32" w:unhideWhenUsed="0" w:qFormat="1"/>
-    <w:lsdException w:name="Book Title" w:semiHidden="0" w:uiPriority="33" w:unhideWhenUsed="0" w:qFormat="1"/>
-    <w:lsdException w:name="Bibliography" w:uiPriority="37"/>
-    <w:lsdException w:name="TOC Heading" w:uiPriority="39" w:qFormat="1"/>
+  <w:latentStyles w:defLockedState="0" w:defUIPriority="99" w:defSemiHidden="0" w:defUnhideWhenUsed="0" w:defQFormat="0" w:count="376">
+    <w:lsdException w:name="Normal" w:uiPriority="0" w:qFormat="1"/>
+    <w:lsdException w:name="heading 1" w:uiPriority="9" w:qFormat="1"/>
+    <w:lsdException w:name="heading 2" w:semiHidden="1" w:uiPriority="9" w:unhideWhenUsed="1" w:qFormat="1"/>
+    <w:lsdException w:name="heading 3" w:semiHidden="1" w:uiPriority="9" w:unhideWhenUsed="1" w:qFormat="1"/>
+    <w:lsdException w:name="heading 4" w:semiHidden="1" w:uiPriority="9" w:unhideWhenUsed="1" w:qFormat="1"/>
+    <w:lsdException w:name="heading 5" w:semiHidden="1" w:uiPriority="9" w:unhideWhenUsed="1" w:qFormat="1"/>
+    <w:lsdException w:name="heading 6" w:semiHidden="1" w:uiPriority="9" w:unhideWhenUsed="1" w:qFormat="1"/>
+    <w:lsdException w:name="heading 7" w:semiHidden="1" w:uiPriority="9" w:unhideWhenUsed="1" w:qFormat="1"/>
+    <w:lsdException w:name="heading 8" w:semiHidden="1" w:uiPriority="9" w:unhideWhenUsed="1" w:qFormat="1"/>
+    <w:lsdException w:name="heading 9" w:semiHidden="1" w:uiPriority="9" w:unhideWhenUsed="1" w:qFormat="1"/>
+    <w:lsdException w:name="index 1" w:semiHidden="1" w:unhideWhenUsed="1"/>
+    <w:lsdException w:name="index 2" w:semiHidden="1" w:unhideWhenUsed="1"/>
+    <w:lsdException w:name="index 3" w:semiHidden="1" w:unhideWhenUsed="1"/>
+    <w:lsdException w:name="index 4" w:semiHidden="1" w:unhideWhenUsed="1"/>
+    <w:lsdException w:name="index 5" w:semiHidden="1" w:unhideWhenUsed="1"/>
+    <w:lsdException w:name="index 6" w:semiHidden="1" w:unhideWhenUsed="1"/>
+    <w:lsdException w:name="index 7" w:semiHidden="1" w:unhideWhenUsed="1"/>
+    <w:lsdException w:name="index 8" w:semiHidden="1" w:unhideWhenUsed="1"/>
+    <w:lsdException w:name="index 9" w:semiHidden="1" w:unhideWhenUsed="1"/>
+    <w:lsdException w:name="toc 1" w:semiHidden="1" w:uiPriority="39" w:unhideWhenUsed="1"/>
+    <w:lsdException w:name="toc 2" w:semiHidden="1" w:uiPriority="39" w:unhideWhenUsed="1"/>
+    <w:lsdException w:name="toc 3" w:semiHidden="1" w:uiPriority="39" w:unhideWhenUsed="1"/>
+    <w:lsdException w:name="toc 4" w:semiHidden="1" w:uiPriority="39" w:unhideWhenUsed="1"/>
+    <w:lsdException w:name="toc 5" w:semiHidden="1" w:uiPriority="39" w:unhideWhenUsed="1"/>
+    <w:lsdException w:name="toc 6" w:semiHidden="1" w:uiPriority="39" w:unhideWhenUsed="1"/>
+    <w:lsdException w:name="toc 7" w:semiHidden="1" w:uiPriority="39" w:unhideWhenUsed="1"/>
+    <w:lsdException w:name="toc 8" w:semiHidden="1" w:uiPriority="39" w:unhideWhenUsed="1"/>
+    <w:lsdException w:name="toc 9" w:semiHidden="1" w:uiPriority="39" w:unhideWhenUsed="1"/>
+    <w:lsdException w:name="Normal Indent" w:semiHidden="1" w:unhideWhenUsed="1"/>
+    <w:lsdException w:name="footnote text" w:semiHidden="1" w:unhideWhenUsed="1"/>
+    <w:lsdException w:name="annotation text" w:semiHidden="1" w:unhideWhenUsed="1"/>
+    <w:lsdException w:name="header" w:semiHidden="1" w:unhideWhenUsed="1"/>
+    <w:lsdException w:name="footer" w:semiHidden="1" w:unhideWhenUsed="1"/>
+    <w:lsdException w:name="index heading" w:semiHidden="1" w:unhideWhenUsed="1"/>
+    <w:lsdException w:name="caption" w:semiHidden="1" w:uiPriority="35" w:unhideWhenUsed="1" w:qFormat="1"/>
+    <w:lsdException w:name="table of figures" w:semiHidden="1" w:unhideWhenUsed="1"/>
+    <w:lsdException w:name="envelope address" w:semiHidden="1" w:unhideWhenUsed="1"/>
+    <w:lsdException w:name="envelope return" w:semiHidden="1" w:unhideWhenUsed="1"/>
+    <w:lsdException w:name="footnote reference" w:semiHidden="1" w:unhideWhenUsed="1"/>
+    <w:lsdException w:name="annotation reference" w:semiHidden="1" w:unhideWhenUsed="1"/>
+    <w:lsdException w:name="line number" w:semiHidden="1" w:unhideWhenUsed="1"/>
+    <w:lsdException w:name="page number" w:semiHidden="1" w:unhideWhenUsed="1"/>
+    <w:lsdException w:name="endnote reference" w:semiHidden="1" w:unhideWhenUsed="1"/>
+    <w:lsdException w:name="endnote text" w:semiHidden="1" w:unhideWhenUsed="1"/>
+    <w:lsdException w:name="table of authorities" w:semiHidden="1" w:unhideWhenUsed="1"/>
+    <w:lsdException w:name="macro" w:semiHidden="1" w:unhideWhenUsed="1"/>
+    <w:lsdException w:name="toa heading" w:semiHidden="1" w:unhideWhenUsed="1"/>
+    <w:lsdException w:name="List" w:semiHidden="1" w:unhideWhenUsed="1"/>
+    <w:lsdException w:name="List Bullet" w:semiHidden="1" w:unhideWhenUsed="1"/>
+    <w:lsdException w:name="List Number" w:semiHidden="1" w:unhideWhenUsed="1"/>
+    <w:lsdException w:name="List 2" w:semiHidden="1" w:unhideWhenUsed="1"/>
+    <w:lsdException w:name="List 3" w:semiHidden="1" w:unhideWhenUsed="1"/>
+    <w:lsdException w:name="List 4" w:semiHidden="1" w:unhideWhenUsed="1"/>
+    <w:lsdException w:name="List 5" w:semiHidden="1" w:unhideWhenUsed="1"/>
+    <w:lsdException w:name="List Bullet 2" w:semiHidden="1" w:unhideWhenUsed="1"/>
+    <w:lsdException w:name="List Bullet 3" w:semiHidden="1" w:unhideWhenUsed="1"/>
+    <w:lsdException w:name="List Bullet 4" w:semiHidden="1" w:unhideWhenUsed="1"/>
+    <w:lsdException w:name="List Bullet 5" w:semiHidden="1" w:unhideWhenUsed="1"/>
+    <w:lsdException w:name="List Number 2" w:semiHidden="1" w:unhideWhenUsed="1"/>
+    <w:lsdException w:name="List Number 3" w:semiHidden="1" w:unhideWhenUsed="1"/>
+    <w:lsdException w:name="List Number 4" w:semiHidden="1" w:unhideWhenUsed="1"/>
+    <w:lsdException w:name="List Number 5" w:semiHidden="1" w:unhideWhenUsed="1"/>
+    <w:lsdException w:name="Title" w:uiPriority="10" w:qFormat="1"/>
+    <w:lsdException w:name="Closing" w:semiHidden="1" w:unhideWhenUsed="1"/>
+    <w:lsdException w:name="Signature" w:semiHidden="1" w:unhideWhenUsed="1"/>
+    <w:lsdException w:name="Default Paragraph Font" w:semiHidden="1" w:uiPriority="1" w:unhideWhenUsed="1"/>
+    <w:lsdException w:name="Body Text" w:semiHidden="1" w:unhideWhenUsed="1"/>
+    <w:lsdException w:name="Body Text Indent" w:semiHidden="1" w:unhideWhenUsed="1"/>
+    <w:lsdException w:name="List Continue" w:semiHidden="1" w:unhideWhenUsed="1"/>
+    <w:lsdException w:name="List Continue 2" w:semiHidden="1" w:unhideWhenUsed="1"/>
+    <w:lsdException w:name="List Continue 3" w:semiHidden="1" w:unhideWhenUsed="1"/>
+    <w:lsdException w:name="List Continue 4" w:semiHidden="1" w:unhideWhenUsed="1"/>
+    <w:lsdException w:name="List Continue 5" w:semiHidden="1" w:unhideWhenUsed="1"/>
+    <w:lsdException w:name="Message Header" w:semiHidden="1" w:unhideWhenUsed="1"/>
+    <w:lsdException w:name="Subtitle" w:uiPriority="11" w:qFormat="1"/>
+    <w:lsdException w:name="Salutation" w:semiHidden="1" w:unhideWhenUsed="1"/>
+    <w:lsdException w:name="Date" w:semiHidden="1" w:unhideWhenUsed="1"/>
+    <w:lsdException w:name="Body Text First Indent" w:semiHidden="1" w:unhideWhenUsed="1"/>
+    <w:lsdException w:name="Body Text First Indent 2" w:semiHidden="1" w:unhideWhenUsed="1"/>
+    <w:lsdException w:name="Note Heading" w:semiHidden="1" w:unhideWhenUsed="1"/>
+    <w:lsdException w:name="Body Text 2" w:semiHidden="1" w:unhideWhenUsed="1"/>
+    <w:lsdException w:name="Body Text 3" w:semiHidden="1" w:unhideWhenUsed="1"/>
+    <w:lsdException w:name="Body Text Indent 2" w:semiHidden="1" w:unhideWhenUsed="1"/>
+    <w:lsdException w:name="Body Text Indent 3" w:semiHidden="1" w:unhideWhenUsed="1"/>
+    <w:lsdException w:name="Block Text" w:semiHidden="1" w:unhideWhenUsed="1"/>
+    <w:lsdException w:name="Hyperlink" w:semiHidden="1" w:unhideWhenUsed="1"/>
+    <w:lsdException w:name="FollowedHyperlink" w:semiHidden="1" w:unhideWhenUsed="1"/>
+    <w:lsdException w:name="Strong" w:uiPriority="22" w:qFormat="1"/>
+    <w:lsdException w:name="Emphasis" w:uiPriority="20" w:qFormat="1"/>
+    <w:lsdException w:name="Document Map" w:semiHidden="1" w:unhideWhenUsed="1"/>
+    <w:lsdException w:name="Plain Text" w:semiHidden="1" w:unhideWhenUsed="1"/>
+    <w:lsdException w:name="E-mail Signature" w:semiHidden="1" w:unhideWhenUsed="1"/>
+    <w:lsdException w:name="HTML Top of Form" w:semiHidden="1" w:unhideWhenUsed="1"/>
+    <w:lsdException w:name="HTML Bottom of Form" w:semiHidden="1" w:unhideWhenUsed="1"/>
+    <w:lsdException w:name="Normal (Web)" w:semiHidden="1" w:unhideWhenUsed="1"/>
+    <w:lsdException w:name="HTML Acronym" w:semiHidden="1" w:unhideWhenUsed="1"/>
+    <w:lsdException w:name="HTML Address" w:semiHidden="1" w:unhideWhenUsed="1"/>
+    <w:lsdException w:name="HTML Cite" w:semiHidden="1" w:unhideWhenUsed="1"/>
+    <w:lsdException w:name="HTML Code" w:semiHidden="1" w:unhideWhenUsed="1"/>
+    <w:lsdException w:name="HTML Definition" w:semiHidden="1" w:unhideWhenUsed="1"/>
+    <w:lsdException w:name="HTML Keyboard" w:semiHidden="1" w:unhideWhenUsed="1"/>
+    <w:lsdException w:name="HTML Preformatted" w:semiHidden="1" w:unhideWhenUsed="1"/>
+    <w:lsdException w:name="HTML Sample" w:semiHidden="1" w:unhideWhenUsed="1"/>
+    <w:lsdException w:name="HTML Typewriter" w:semiHidden="1" w:unhideWhenUsed="1"/>
+    <w:lsdException w:name="HTML Variable" w:semiHidden="1" w:unhideWhenUsed="1"/>
+    <w:lsdException w:name="annotation subject" w:semiHidden="1" w:unhideWhenUsed="1"/>
+    <w:lsdException w:name="No List" w:semiHidden="1" w:unhideWhenUsed="1"/>
+    <w:lsdException w:name="Outline List 1" w:semiHidden="1" w:unhideWhenUsed="1"/>
+    <w:lsdException w:name="Outline List 2" w:semiHidden="1" w:unhideWhenUsed="1"/>
+    <w:lsdException w:name="Outline List 3" w:semiHidden="1" w:unhideWhenUsed="1"/>
+    <w:lsdException w:name="Table Simple 1" w:semiHidden="1" w:unhideWhenUsed="1"/>
+    <w:lsdException w:name="Table Simple 2" w:semiHidden="1" w:unhideWhenUsed="1"/>
+    <w:lsdException w:name="Table Simple 3" w:semiHidden="1" w:unhideWhenUsed="1"/>
+    <w:lsdException w:name="Table Classic 1" w:semiHidden="1" w:unhideWhenUsed="1"/>
+    <w:lsdException w:name="Table Classic 2" w:semiHidden="1" w:unhideWhenUsed="1"/>
+    <w:lsdException w:name="Table Classic 3" w:semiHidden="1" w:unhideWhenUsed="1"/>
+    <w:lsdException w:name="Table Classic 4" w:semiHidden="1" w:unhideWhenUsed="1"/>
+    <w:lsdException w:name="Table Colorful 1" w:semiHidden="1" w:unhideWhenUsed="1"/>
+    <w:lsdException w:name="Table Colorful 2" w:semiHidden="1" w:unhideWhenUsed="1"/>
+    <w:lsdException w:name="Table Colorful 3" w:semiHidden="1" w:unhideWhenUsed="1"/>
+    <w:lsdException w:name="Table Columns 1" w:semiHidden="1" w:unhideWhenUsed="1"/>
+    <w:lsdException w:name="Table Columns 2" w:semiHidden="1" w:unhideWhenUsed="1"/>
+    <w:lsdException w:name="Table Columns 3" w:semiHidden="1" w:unhideWhenUsed="1"/>
+    <w:lsdException w:name="Table Columns 4" w:semiHidden="1" w:unhideWhenUsed="1"/>
+    <w:lsdException w:name="Table Columns 5" w:semiHidden="1" w:unhideWhenUsed="1"/>
+    <w:lsdException w:name="Table Grid 1" w:semiHidden="1" w:unhideWhenUsed="1"/>
+    <w:lsdException w:name="Table Grid 2" w:semiHidden="1" w:unhideWhenUsed="1"/>
+    <w:lsdException w:name="Table Grid 3" w:semiHidden="1" w:unhideWhenUsed="1"/>
+    <w:lsdException w:name="Table Grid 4" w:semiHidden="1" w:unhideWhenUsed="1"/>
+    <w:lsdException w:name="Table Grid 5" w:semiHidden="1" w:unhideWhenUsed="1"/>
+    <w:lsdException w:name="Table Grid 6" w:semiHidden="1" w:unhideWhenUsed="1"/>
+    <w:lsdException w:name="Table Grid 7" w:semiHidden="1" w:unhideWhenUsed="1"/>
+    <w:lsdException w:name="Table Grid 8" w:semiHidden="1" w:unhideWhenUsed="1"/>
+    <w:lsdException w:name="Table List 1" w:semiHidden="1" w:unhideWhenUsed="1"/>
+    <w:lsdException w:name="Table List 2" w:semiHidden="1" w:unhideWhenUsed="1"/>
+    <w:lsdException w:name="Table List 3" w:semiHidden="1" w:unhideWhenUsed="1"/>
+    <w:lsdException w:name="Table List 4" w:semiHidden="1" w:unhideWhenUsed="1"/>
+    <w:lsdException w:name="Table List 5" w:semiHidden="1" w:unhideWhenUsed="1"/>
+    <w:lsdException w:name="Table List 6" w:semiHidden="1" w:unhideWhenUsed="1"/>
+    <w:lsdException w:name="Table List 7" w:semiHidden="1" w:unhideWhenUsed="1"/>
+    <w:lsdException w:name="Table List 8" w:semiHidden="1" w:unhideWhenUsed="1"/>
+    <w:lsdException w:name="Table 3D effects 1" w:semiHidden="1" w:unhideWhenUsed="1"/>
+    <w:lsdException w:name="Table 3D effects 2" w:semiHidden="1" w:unhideWhenUsed="1"/>
+    <w:lsdException w:name="Table 3D effects 3" w:semiHidden="1" w:unhideWhenUsed="1"/>
+    <w:lsdException w:name="Table Contemporary" w:semiHidden="1" w:unhideWhenUsed="1"/>
+    <w:lsdException w:name="Table Elegant" w:semiHidden="1" w:unhideWhenUsed="1"/>
+    <w:lsdException w:name="Table Professional" w:semiHidden="1" w:unhideWhenUsed="1"/>
+    <w:lsdException w:name="Table Subtle 2" w:semiHidden="1" w:unhideWhenUsed="1"/>
+    <w:lsdException w:name="Table Web 1" w:semiHidden="1" w:unhideWhenUsed="1"/>
+    <w:lsdException w:name="Balloon Text" w:semiHidden="1" w:unhideWhenUsed="1"/>
+    <w:lsdException w:name="Table Grid" w:uiPriority="59"/>
+    <w:lsdException w:name="Table Theme" w:semiHidden="1" w:unhideWhenUsed="1"/>
+    <w:lsdException w:name="Placeholder Text" w:semiHidden="1"/>
+    <w:lsdException w:name="No Spacing" w:uiPriority="1" w:qFormat="1"/>
+    <w:lsdException w:name="Light Shading" w:uiPriority="60"/>
+    <w:lsdException w:name="Light List" w:uiPriority="61"/>
+    <w:lsdException w:name="Light Grid" w:uiPriority="62"/>
+    <w:lsdException w:name="Medium Shading 1" w:uiPriority="63"/>
+    <w:lsdException w:name="Medium Shading 2" w:uiPriority="64"/>
+    <w:lsdException w:name="Medium List 1" w:uiPriority="65"/>
+    <w:lsdException w:name="Medium List 2" w:uiPriority="66"/>
+    <w:lsdException w:name="Medium Grid 1" w:uiPriority="67"/>
+    <w:lsdException w:name="Medium Grid 2" w:uiPriority="68"/>
+    <w:lsdException w:name="Medium Grid 3" w:uiPriority="69"/>
+    <w:lsdException w:name="Dark List" w:uiPriority="70"/>
+    <w:lsdException w:name="Colorful Shading" w:uiPriority="71"/>
+    <w:lsdException w:name="Colorful List" w:uiPriority="72"/>
+    <w:lsdException w:name="Colorful Grid" w:uiPriority="73"/>
+    <w:lsdException w:name="Light Shading Accent 1" w:uiPriority="60"/>
+    <w:lsdException w:name="Light List Accent 1" w:uiPriority="61"/>
+    <w:lsdException w:name="Light Grid Accent 1" w:uiPriority="62"/>
+    <w:lsdException w:name="Medium Shading 1 Accent 1" w:uiPriority="63"/>
+    <w:lsdException w:name="Medium Shading 2 Accent 1" w:uiPriority="64"/>
+    <w:lsdException w:name="Medium List 1 Accent 1" w:uiPriority="65"/>
+    <w:lsdException w:name="Revision" w:semiHidden="1"/>
+    <w:lsdException w:name="List Paragraph" w:uiPriority="34" w:qFormat="1"/>
+    <w:lsdException w:name="Quote" w:uiPriority="29" w:qFormat="1"/>
+    <w:lsdException w:name="Intense Quote" w:uiPriority="30" w:qFormat="1"/>
+    <w:lsdException w:name="Medium List 2 Accent 1" w:uiPriority="66"/>
+    <w:lsdException w:name="Medium Grid 1 Accent 1" w:uiPriority="67"/>
+    <w:lsdException w:name="Medium Grid 2 Accent 1" w:uiPriority="68"/>
+    <w:lsdException w:name="Medium Grid 3 Accent 1" w:uiPriority="69"/>
+    <w:lsdException w:name="Dark List Accent 1" w:uiPriority="70"/>
+    <w:lsdException w:name="Colorful Shading Accent 1" w:uiPriority="71"/>
+    <w:lsdException w:name="Colorful List Accent 1" w:uiPriority="72"/>
+    <w:lsdException w:name="Colorful Grid Accent 1" w:uiPriority="73"/>
+    <w:lsdException w:name="Light Shading Accent 2" w:uiPriority="60"/>
+    <w:lsdException w:name="Light List Accent 2" w:uiPriority="61"/>
+    <w:lsdException w:name="Light Grid Accent 2" w:uiPriority="62"/>
+    <w:lsdException w:name="Medium Shading 1 Accent 2" w:uiPriority="63"/>
+    <w:lsdException w:name="Medium Shading 2 Accent 2" w:uiPriority="64"/>
+    <w:lsdException w:name="Medium List 1 Accent 2" w:uiPriority="65"/>
+    <w:lsdException w:name="Medium List 2 Accent 2" w:uiPriority="66"/>
+    <w:lsdException w:name="Medium Grid 1 Accent 2" w:uiPriority="67"/>
+    <w:lsdException w:name="Medium Grid 2 Accent 2" w:uiPriority="68"/>
+    <w:lsdException w:name="Medium Grid 3 Accent 2" w:uiPriority="69"/>
+    <w:lsdException w:name="Dark List Accent 2" w:uiPriority="70"/>
+    <w:lsdException w:name="Colorful Shading Accent 2" w:uiPriority="71"/>
+    <w:lsdException w:name="Colorful List Accent 2" w:uiPriority="72"/>
+    <w:lsdException w:name="Colorful Grid Accent 2" w:uiPriority="73"/>
+    <w:lsdException w:name="Light Shading Accent 3" w:uiPriority="60"/>
+    <w:lsdException w:name="Light List Accent 3" w:uiPriority="61"/>
+    <w:lsdException w:name="Light Grid Accent 3" w:uiPriority="62"/>
+    <w:lsdException w:name="Medium Shading 1 Accent 3" w:uiPriority="63"/>
+    <w:lsdException w:name="Medium Shading 2 Accent 3" w:uiPriority="64"/>
+    <w:lsdException w:name="Medium List 1 Accent 3" w:uiPriority="65"/>
+    <w:lsdException w:name="Medium List 2 Accent 3" w:uiPriority="66"/>
+    <w:lsdException w:name="Medium Grid 1 Accent 3" w:uiPriority="67"/>
+    <w:lsdException w:name="Medium Grid 2 Accent 3" w:uiPriority="68"/>
+    <w:lsdException w:name="Medium Grid 3 Accent 3" w:uiPriority="69"/>
+    <w:lsdException w:name="Dark List Accent 3" w:uiPriority="70"/>
+    <w:lsdException w:name="Colorful Shading Accent 3" w:uiPriority="71"/>
+    <w:lsdException w:name="Colorful List Accent 3" w:uiPriority="72"/>
+    <w:lsdException w:name="Colorful Grid Accent 3" w:uiPriority="73"/>
+    <w:lsdException w:name="Light Shading Accent 4" w:uiPriority="60"/>
+    <w:lsdException w:name="Light List Accent 4" w:uiPriority="61"/>
+    <w:lsdException w:name="Light Grid Accent 4" w:uiPriority="62"/>
+    <w:lsdException w:name="Medium Shading 1 Accent 4" w:uiPriority="63"/>
+    <w:lsdException w:name="Medium Shading 2 Accent 4" w:uiPriority="64"/>
+    <w:lsdException w:name="Medium List 1 Accent 4" w:uiPriority="65"/>
+    <w:lsdException w:name="Medium List 2 Accent 4" w:uiPriority="66"/>
+    <w:lsdException w:name="Medium Grid 1 Accent 4" w:uiPriority="67"/>
+    <w:lsdException w:name="Medium Grid 2 Accent 4" w:uiPriority="68"/>
+    <w:lsdException w:name="Medium Grid 3 Accent 4" w:uiPriority="69"/>
+    <w:lsdException w:name="Dark List Accent 4" w:uiPriority="70"/>
+    <w:lsdException w:name="Colorful Shading Accent 4" w:uiPriority="71"/>
+    <w:lsdException w:name="Colorful List Accent 4" w:uiPriority="72"/>
+    <w:lsdException w:name="Colorful Grid Accent 4" w:uiPriority="73"/>
+    <w:lsdException w:name="Light Shading Accent 5" w:uiPriority="60"/>
+    <w:lsdException w:name="Light List Accent 5" w:uiPriority="61"/>
+    <w:lsdException w:name="Light Grid Accent 5" w:uiPriority="62"/>
+    <w:lsdException w:name="Medium Shading 1 Accent 5" w:uiPriority="63"/>
+    <w:lsdException w:name="Medium Shading 2 Accent 5" w:uiPriority="64"/>
+    <w:lsdException w:name="Medium List 1 Accent 5" w:uiPriority="65"/>
+    <w:lsdException w:name="Medium List 2 Accent 5" w:uiPriority="66"/>
+    <w:lsdException w:name="Medium Grid 1 Accent 5" w:uiPriority="67"/>
+    <w:lsdException w:name="Medium Grid 2 Accent 5" w:uiPriority="68"/>
+    <w:lsdException w:name="Medium Grid 3 Accent 5" w:uiPriority="69"/>
+    <w:lsdException w:name="Dark List Accent 5" w:uiPriority="70"/>
+    <w:lsdException w:name="Colorful Shading Accent 5" w:uiPriority="71"/>
+    <w:lsdException w:name="Colorful List Accent 5" w:uiPriority="72"/>
+    <w:lsdException w:name="Colorful Grid Accent 5" w:uiPriority="73"/>
+    <w:lsdException w:name="Light Shading Accent 6" w:uiPriority="60"/>
+    <w:lsdException w:name="Light List Accent 6" w:uiPriority="61"/>
+    <w:lsdException w:name="Light Grid Accent 6" w:uiPriority="62"/>
+    <w:lsdException w:name="Medium Shading 1 Accent 6" w:uiPriority="63"/>
+    <w:lsdException w:name="Medium Shading 2 Accent 6" w:uiPriority="64"/>
+    <w:lsdException w:name="Medium List 1 Accent 6" w:uiPriority="65"/>
+    <w:lsdException w:name="Medium List 2 Accent 6" w:uiPriority="66"/>
+    <w:lsdException w:name="Medium Grid 1 Accent 6" w:uiPriority="67"/>
+    <w:lsdException w:name="Medium Grid 2 Accent 6" w:uiPriority="68"/>
+    <w:lsdException w:name="Medium Grid 3 Accent 6" w:uiPriority="69"/>
+    <w:lsdException w:name="Dark List Accent 6" w:uiPriority="70"/>
+    <w:lsdException w:name="Colorful Shading Accent 6" w:uiPriority="71"/>
+    <w:lsdException w:name="Colorful List Accent 6" w:uiPriority="72"/>
+    <w:lsdException w:name="Colorful Grid Accent 6" w:uiPriority="73"/>
+    <w:lsdException w:name="Subtle Emphasis" w:uiPriority="19" w:qFormat="1"/>
+    <w:lsdException w:name="Intense Emphasis" w:uiPriority="21" w:qFormat="1"/>
+    <w:lsdException w:name="Subtle Reference" w:uiPriority="31" w:qFormat="1"/>
+    <w:lsdException w:name="Intense Reference" w:uiPriority="32" w:qFormat="1"/>
+    <w:lsdException w:name="Book Title" w:uiPriority="33" w:qFormat="1"/>
+    <w:lsdException w:name="Bibliography" w:semiHidden="1" w:uiPriority="37" w:unhideWhenUsed="1"/>
+    <w:lsdException w:name="TOC Heading" w:semiHidden="1" w:uiPriority="39" w:unhideWhenUsed="1" w:qFormat="1"/>
+    <w:lsdException w:name="Plain Table 1" w:uiPriority="41"/>
+    <w:lsdException w:name="Plain Table 2" w:uiPriority="42"/>
+    <w:lsdException w:name="Plain Table 3" w:uiPriority="43"/>
+    <w:lsdException w:name="Plain Table 4" w:uiPriority="44"/>
+    <w:lsdException w:name="Plain Table 5" w:uiPriority="45"/>
+    <w:lsdException w:name="Grid Table Light" w:uiPriority="40"/>
+    <w:lsdException w:name="Grid Table 1 Light" w:uiPriority="46"/>
+    <w:lsdException w:name="Grid Table 2" w:uiPriority="47"/>
+    <w:lsdException w:name="Grid Table 3" w:uiPriority="48"/>
+    <w:lsdException w:name="Grid Table 4" w:uiPriority="49"/>
+    <w:lsdException w:name="Grid Table 5 Dark" w:uiPriority="50"/>
+    <w:lsdException w:name="Grid Table 6 Colorful" w:uiPriority="51"/>
+    <w:lsdException w:name="Grid Table 7 Colorful" w:uiPriority="52"/>
+    <w:lsdException w:name="Grid Table 1 Light Accent 1" w:uiPriority="46"/>
+    <w:lsdException w:name="Grid Table 2 Accent 1" w:uiPriority="47"/>
+    <w:lsdException w:name="Grid Table 3 Accent 1" w:uiPriority="48"/>
+    <w:lsdException w:name="Grid Table 4 Accent 1" w:uiPriority="49"/>
+    <w:lsdException w:name="Grid Table 5 Dark Accent 1" w:uiPriority="50"/>
+    <w:lsdException w:name="Grid Table 6 Colorful Accent 1" w:uiPriority="51"/>
+    <w:lsdException w:name="Grid Table 7 Colorful Accent 1" w:uiPriority="52"/>
+    <w:lsdException w:name="Grid Table 1 Light Accent 2" w:uiPriority="46"/>
+    <w:lsdException w:name="Grid Table 2 Accent 2" w:uiPriority="47"/>
+    <w:lsdException w:name="Grid Table 3 Accent 2" w:uiPriority="48"/>
+    <w:lsdException w:name="Grid Table 4 Accent 2" w:uiPriority="49"/>
+    <w:lsdException w:name="Grid Table 5 Dark Accent 2" w:uiPriority="50"/>
+    <w:lsdException w:name="Grid Table 6 Colorful Accent 2" w:uiPriority="51"/>
+    <w:lsdException w:name="Grid Table 7 Colorful Accent 2" w:uiPriority="52"/>
+    <w:lsdException w:name="Grid Table 1 Light Accent 3" w:uiPriority="46"/>
+    <w:lsdException w:name="Grid Table 2 Accent 3" w:uiPriority="47"/>
+    <w:lsdException w:name="Grid Table 3 Accent 3" w:uiPriority="48"/>
+    <w:lsdException w:name="Grid Table 4 Accent 3" w:uiPriority="49"/>
+    <w:lsdException w:name="Grid Table 5 Dark Accent 3" w:uiPriority="50"/>
+    <w:lsdException w:name="Grid Table 6 Colorful Accent 3" w:uiPriority="51"/>
+    <w:lsdException w:name="Grid Table 7 Colorful Accent 3" w:uiPriority="52"/>
+    <w:lsdException w:name="Grid Table 1 Light Accent 4" w:uiPriority="46"/>
+    <w:lsdException w:name="Grid Table 2 Accent 4" w:uiPriority="47"/>
+    <w:lsdException w:name="Grid Table 3 Accent 4" w:uiPriority="48"/>
+    <w:lsdException w:name="Grid Table 4 Accent 4" w:uiPriority="49"/>
+    <w:lsdException w:name="Grid Table 5 Dark Accent 4" w:uiPriority="50"/>
+    <w:lsdException w:name="Grid Table 6 Colorful Accent 4" w:uiPriority="51"/>
+    <w:lsdException w:name="Grid Table 7 Colorful Accent 4" w:uiPriority="52"/>
+    <w:lsdException w:name="Grid Table 1 Light Accent 5" w:uiPriority="46"/>
+    <w:lsdException w:name="Grid Table 2 Accent 5" w:uiPriority="47"/>
+    <w:lsdException w:name="Grid Table 3 Accent 5" w:uiPriority="48"/>
+    <w:lsdException w:name="Grid Table 4 Accent 5" w:uiPriority="49"/>
+    <w:lsdException w:name="Grid Table 5 Dark Accent 5" w:uiPriority="50"/>
+    <w:lsdException w:name="Grid Table 6 Colorful Accent 5" w:uiPriority="51"/>
+    <w:lsdException w:name="Grid Table 7 Colorful Accent 5" w:uiPriority="52"/>
+    <w:lsdException w:name="Grid Table 1 Light Accent 6" w:uiPriority="46"/>
+    <w:lsdException w:name="Grid Table 2 Accent 6" w:uiPriority="47"/>
+    <w:lsdException w:name="Grid Table 3 Accent 6" w:uiPriority="48"/>
+    <w:lsdException w:name="Grid Table 4 Accent 6" w:uiPriority="49"/>
+    <w:lsdException w:name="Grid Table 5 Dark Accent 6" w:uiPriority="50"/>
+    <w:lsdException w:name="Grid Table 6 Colorful Accent 6" w:uiPriority="51"/>
+    <w:lsdException w:name="Grid Table 7 Colorful Accent 6" w:uiPriority="52"/>
+    <w:lsdException w:name="List Table 1 Light" w:uiPriority="46"/>
+    <w:lsdException w:name="List Table 2" w:uiPriority="47"/>
+    <w:lsdException w:name="List Table 3" w:uiPriority="48"/>
+    <w:lsdException w:name="List Table 4" w:uiPriority="49"/>
+    <w:lsdException w:name="List Table 5 Dark" w:uiPriority="50"/>
+    <w:lsdException w:name="List Table 6 Colorful" w:uiPriority="51"/>
+    <w:lsdException w:name="List Table 7 Colorful" w:uiPriority="52"/>
+    <w:lsdException w:name="List Table 1 Light Accent 1" w:uiPriority="46"/>
+    <w:lsdException w:name="List Table 2 Accent 1" w:uiPriority="47"/>
+    <w:lsdException w:name="List Table 3 Accent 1" w:uiPriority="48"/>
+    <w:lsdException w:name="List Table 4 Accent 1" w:uiPriority="49"/>
+    <w:lsdException w:name="List Table 5 Dark Accent 1" w:uiPriority="50"/>
+    <w:lsdException w:name="List Table 6 Colorful Accent 1" w:uiPriority="51"/>
+    <w:lsdException w:name="List Table 7 Colorful Accent 1" w:uiPriority="52"/>
+    <w:lsdException w:name="List Table 1 Light Accent 2" w:uiPriority="46"/>
+    <w:lsdException w:name="List Table 2 Accent 2" w:uiPriority="47"/>
+    <w:lsdException w:name="List Table 3 Accent 2" w:uiPriority="48"/>
+    <w:lsdException w:name="List Table 4 Accent 2" w:uiPriority="49"/>
+    <w:lsdException w:name="List Table 5 Dark Accent 2" w:uiPriority="50"/>
+    <w:lsdException w:name="List Table 6 Colorful Accent 2" w:uiPriority="51"/>
+    <w:lsdException w:name="List Table 7 Colorful Accent 2" w:uiPriority="52"/>
+    <w:lsdException w:name="List Table 1 Light Accent 3" w:uiPriority="46"/>
+    <w:lsdException w:name="List Table 2 Accent 3" w:uiPriority="47"/>
+    <w:lsdException w:name="List Table 3 Accent 3" w:uiPriority="48"/>
+    <w:lsdException w:name="List Table 4 Accent 3" w:uiPriority="49"/>
+    <w:lsdException w:name="List Table 5 Dark Accent 3" w:uiPriority="50"/>
+    <w:lsdException w:name="List Table 6 Colorful Accent 3" w:uiPriority="51"/>
+    <w:lsdException w:name="List Table 7 Colorful Accent 3" w:uiPriority="52"/>
+    <w:lsdException w:name="List Table 1 Light Accent 4" w:uiPriority="46"/>
+    <w:lsdException w:name="List Table 2 Accent 4" w:uiPriority="47"/>
+    <w:lsdException w:name="List Table 3 Accent 4" w:uiPriority="48"/>
+    <w:lsdException w:name="List Table 4 Accent 4" w:uiPriority="49"/>
+    <w:lsdException w:name="List Table 5 Dark Accent 4" w:uiPriority="50"/>
+    <w:lsdException w:name="List Table 6 Colorful Accent 4" w:uiPriority="51"/>
+    <w:lsdException w:name="List Table 7 Colorful Accent 4" w:uiPriority="52"/>
+    <w:lsdException w:name="List Table 1 Light Accent 5" w:uiPriority="46"/>
+    <w:lsdException w:name="List Table 2 Accent 5" w:uiPriority="47"/>
+    <w:lsdException w:name="List Table 3 Accent 5" w:uiPriority="48"/>
+    <w:lsdException w:name="List Table 4 Accent 5" w:uiPriority="49"/>
+    <w:lsdException w:name="List Table 5 Dark Accent 5" w:uiPriority="50"/>
+    <w:lsdException w:name="List Table 6 Colorful Accent 5" w:uiPriority="51"/>
+    <w:lsdException w:name="List Table 7 Colorful Accent 5" w:uiPriority="52"/>
+    <w:lsdException w:name="List Table 1 Light Accent 6" w:uiPriority="46"/>
+    <w:lsdException w:name="List Table 2 Accent 6" w:uiPriority="47"/>
+    <w:lsdException w:name="List Table 3 Accent 6" w:uiPriority="48"/>
+    <w:lsdException w:name="List Table 4 Accent 6" w:uiPriority="49"/>
+    <w:lsdException w:name="List Table 5 Dark Accent 6" w:uiPriority="50"/>
+    <w:lsdException w:name="List Table 6 Colorful Accent 6" w:uiPriority="51"/>
+    <w:lsdException w:name="List Table 7 Colorful Accent 6" w:uiPriority="52"/>
+    <w:lsdException w:name="Mention" w:semiHidden="1" w:unhideWhenUsed="1"/>
+    <w:lsdException w:name="Smart Hyperlink" w:semiHidden="1" w:unhideWhenUsed="1"/>
+    <w:lsdException w:name="Hashtag" w:semiHidden="1" w:unhideWhenUsed="1"/>
+    <w:lsdException w:name="Unresolved Mention" w:semiHidden="1" w:unhideWhenUsed="1"/>
+    <w:lsdException w:name="Smart Link" w:semiHidden="1" w:unhideWhenUsed="1"/>
   </w:latentStyles>
   <w:style w:type="paragraph" w:default="1" w:styleId="Normal">
     <w:name w:val="Normal"/>
@@ -15190,7 +15957,6 @@
       <w:spacing w:after="0" w:line="240" w:lineRule="auto"/>
     </w:pPr>
     <w:tblPr>
-      <w:tblInd w:w="0" w:type="dxa"/>
       <w:tblBorders>
         <w:top w:val="single" w:sz="4" w:space="0" w:color="000000" w:themeColor="text1"/>
         <w:left w:val="single" w:sz="4" w:space="0" w:color="000000" w:themeColor="text1"/>
@@ -15199,12 +15965,6 @@
         <w:insideH w:val="single" w:sz="4" w:space="0" w:color="000000" w:themeColor="text1"/>
         <w:insideV w:val="single" w:sz="4" w:space="0" w:color="000000" w:themeColor="text1"/>
       </w:tblBorders>
-      <w:tblCellMar>
-        <w:top w:w="0" w:type="dxa"/>
-        <w:left w:w="108" w:type="dxa"/>
-        <w:bottom w:w="0" w:type="dxa"/>
-        <w:right w:w="108" w:type="dxa"/>
-      </w:tblCellMar>
     </w:tblPr>
   </w:style>
   <w:style w:type="character" w:customStyle="1" w:styleId="Heading3Char">
@@ -15321,195 +16081,71 @@
     <w:uiPriority w:val="99"/>
     <w:rsid w:val="001B31B2"/>
   </w:style>
-</w:styles>
-</file>
-
-<file path=word/stylesWithEffects.xml><?xml version="1.0" encoding="utf-8"?>
-<w:styles xmlns:wpc="http://schemas.microsoft.com/office/word/2010/wordprocessingCanvas" xmlns:mc="http://schemas.openxmlformats.org/markup-compatibility/2006" xmlns:o="urn:schemas-microsoft-com:office:office" xmlns:r="http://schemas.openxmlformats.org/officeDocument/2006/relationships" xmlns:m="http://schemas.openxmlformats.org/officeDocument/2006/math" xmlns:v="urn:schemas-microsoft-com:vml" xmlns:wp14="http://schemas.microsoft.com/office/word/2010/wordprocessingDrawing" xmlns:wp="http://schemas.openxmlformats.org/drawingml/2006/wordprocessingDrawing" xmlns:w10="urn:schemas-microsoft-com:office:word" xmlns:w="http://schemas.openxmlformats.org/wordprocessingml/2006/main" xmlns:w14="http://schemas.microsoft.com/office/word/2010/wordml" xmlns:wpg="http://schemas.microsoft.com/office/word/2010/wordprocessingGroup" xmlns:wpi="http://schemas.microsoft.com/office/word/2010/wordprocessingInk" xmlns:wne="http://schemas.microsoft.com/office/word/2006/wordml" xmlns:wps="http://schemas.microsoft.com/office/word/2010/wordprocessingShape" mc:Ignorable="w14 wp14">
-  <w:docDefaults>
-    <w:rPrDefault>
-      <w:rPr>
-        <w:rFonts w:asciiTheme="minorHAnsi" w:eastAsiaTheme="minorEastAsia" w:hAnsiTheme="minorHAnsi" w:cstheme="minorBidi"/>
-        <w:sz w:val="22"/>
-        <w:szCs w:val="22"/>
-        <w:lang w:val="en-US" w:eastAsia="en-US" w:bidi="ar-SA"/>
-      </w:rPr>
-    </w:rPrDefault>
-    <w:pPrDefault>
-      <w:pPr>
-        <w:spacing w:after="200" w:line="276" w:lineRule="auto"/>
-      </w:pPr>
-    </w:pPrDefault>
-  </w:docDefaults>
-  <w:latentStyles w:defLockedState="0" w:defUIPriority="99" w:defSemiHidden="1" w:defUnhideWhenUsed="1" w:defQFormat="0" w:count="267">
-    <w:lsdException w:name="Normal" w:semiHidden="0" w:uiPriority="0" w:unhideWhenUsed="0" w:qFormat="1"/>
-    <w:lsdException w:name="heading 1" w:semiHidden="0" w:uiPriority="9" w:unhideWhenUsed="0" w:qFormat="1"/>
-    <w:lsdException w:name="heading 2" w:uiPriority="9" w:qFormat="1"/>
-    <w:lsdException w:name="heading 3" w:uiPriority="9" w:qFormat="1"/>
-    <w:lsdException w:name="heading 4" w:uiPriority="9" w:qFormat="1"/>
-    <w:lsdException w:name="heading 5" w:uiPriority="9" w:qFormat="1"/>
-    <w:lsdException w:name="heading 6" w:uiPriority="9" w:qFormat="1"/>
-    <w:lsdException w:name="heading 7" w:uiPriority="9" w:qFormat="1"/>
-    <w:lsdException w:name="heading 8" w:uiPriority="9" w:qFormat="1"/>
-    <w:lsdException w:name="heading 9" w:uiPriority="9" w:qFormat="1"/>
-    <w:lsdException w:name="toc 1" w:uiPriority="39"/>
-    <w:lsdException w:name="toc 2" w:uiPriority="39"/>
-    <w:lsdException w:name="toc 3" w:uiPriority="39"/>
-    <w:lsdException w:name="toc 4" w:uiPriority="39"/>
-    <w:lsdException w:name="toc 5" w:uiPriority="39"/>
-    <w:lsdException w:name="toc 6" w:uiPriority="39"/>
-    <w:lsdException w:name="toc 7" w:uiPriority="39"/>
-    <w:lsdException w:name="toc 8" w:uiPriority="39"/>
-    <w:lsdException w:name="toc 9" w:uiPriority="39"/>
-    <w:lsdException w:name="caption" w:uiPriority="35" w:qFormat="1"/>
-    <w:lsdException w:name="Title" w:semiHidden="0" w:uiPriority="10" w:unhideWhenUsed="0" w:qFormat="1"/>
-    <w:lsdException w:name="Default Paragraph Font" w:uiPriority="1"/>
-    <w:lsdException w:name="Subtitle" w:semiHidden="0" w:uiPriority="11" w:unhideWhenUsed="0" w:qFormat="1"/>
-    <w:lsdException w:name="Strong" w:semiHidden="0" w:uiPriority="22" w:unhideWhenUsed="0" w:qFormat="1"/>
-    <w:lsdException w:name="Emphasis" w:semiHidden="0" w:uiPriority="20" w:unhideWhenUsed="0" w:qFormat="1"/>
-    <w:lsdException w:name="Table Grid" w:semiHidden="0" w:uiPriority="59" w:unhideWhenUsed="0"/>
-    <w:lsdException w:name="Placeholder Text" w:unhideWhenUsed="0"/>
-    <w:lsdException w:name="No Spacing" w:semiHidden="0" w:uiPriority="1" w:unhideWhenUsed="0" w:qFormat="1"/>
-    <w:lsdException w:name="Light Shading" w:semiHidden="0" w:uiPriority="60" w:unhideWhenUsed="0"/>
-    <w:lsdException w:name="Light List" w:semiHidden="0" w:uiPriority="61" w:unhideWhenUsed="0"/>
-    <w:lsdException w:name="Light Grid" w:semiHidden="0" w:uiPriority="62" w:unhideWhenUsed="0"/>
-    <w:lsdException w:name="Medium Shading 1" w:semiHidden="0" w:uiPriority="63" w:unhideWhenUsed="0"/>
-    <w:lsdException w:name="Medium Shading 2" w:semiHidden="0" w:uiPriority="64" w:unhideWhenUsed="0"/>
-    <w:lsdException w:name="Medium List 1" w:semiHidden="0" w:uiPriority="65" w:unhideWhenUsed="0"/>
-    <w:lsdException w:name="Medium List 2" w:semiHidden="0" w:uiPriority="66" w:unhideWhenUsed="0"/>
-    <w:lsdException w:name="Medium Grid 1" w:semiHidden="0" w:uiPriority="67" w:unhideWhenUsed="0"/>
-    <w:lsdException w:name="Medium Grid 2" w:semiHidden="0" w:uiPriority="68" w:unhideWhenUsed="0"/>
-    <w:lsdException w:name="Medium Grid 3" w:semiHidden="0" w:uiPriority="69" w:unhideWhenUsed="0"/>
-    <w:lsdException w:name="Dark List" w:semiHidden="0" w:uiPriority="70" w:unhideWhenUsed="0"/>
-    <w:lsdException w:name="Colorful Shading" w:semiHidden="0" w:uiPriority="71" w:unhideWhenUsed="0"/>
-    <w:lsdException w:name="Colorful List" w:semiHidden="0" w:uiPriority="72" w:unhideWhenUsed="0"/>
-    <w:lsdException w:name="Colorful Grid" w:semiHidden="0" w:uiPriority="73" w:unhideWhenUsed="0"/>
-    <w:lsdException w:name="Light Shading Accent 1" w:semiHidden="0" w:uiPriority="60" w:unhideWhenUsed="0"/>
-    <w:lsdException w:name="Light List Accent 1" w:semiHidden="0" w:uiPriority="61" w:unhideWhenUsed="0"/>
-    <w:lsdException w:name="Light Grid Accent 1" w:semiHidden="0" w:uiPriority="62" w:unhideWhenUsed="0"/>
-    <w:lsdException w:name="Medium Shading 1 Accent 1" w:semiHidden="0" w:uiPriority="63" w:unhideWhenUsed="0"/>
-    <w:lsdException w:name="Medium Shading 2 Accent 1" w:semiHidden="0" w:uiPriority="64" w:unhideWhenUsed="0"/>
-    <w:lsdException w:name="Medium List 1 Accent 1" w:semiHidden="0" w:uiPriority="65" w:unhideWhenUsed="0"/>
-    <w:lsdException w:name="Revision" w:unhideWhenUsed="0"/>
-    <w:lsdException w:name="List Paragraph" w:semiHidden="0" w:uiPriority="34" w:unhideWhenUsed="0" w:qFormat="1"/>
-    <w:lsdException w:name="Quote" w:semiHidden="0" w:uiPriority="29" w:unhideWhenUsed="0" w:qFormat="1"/>
-    <w:lsdException w:name="Intense Quote" w:semiHidden="0" w:uiPriority="30" w:unhideWhenUsed="0" w:qFormat="1"/>
-    <w:lsdException w:name="Medium List 2 Accent 1" w:semiHidden="0" w:uiPriority="66" w:unhideWhenUsed="0"/>
-    <w:lsdException w:name="Medium Grid 1 Accent 1" w:semiHidden="0" w:uiPriority="67" w:unhideWhenUsed="0"/>
-    <w:lsdException w:name="Medium Grid 2 Accent 1" w:semiHidden="0" w:uiPriority="68" w:unhideWhenUsed="0"/>
-    <w:lsdException w:name="Medium Grid 3 Accent 1" w:semiHidden="0" w:uiPriority="69" w:unhideWhenUsed="0"/>
-    <w:lsdException w:name="Dark List Accent 1" w:semiHidden="0" w:uiPriority="70" w:unhideWhenUsed="0"/>
-    <w:lsdException w:name="Colorful Shading Accent 1" w:semiHidden="0" w:uiPriority="71" w:unhideWhenUsed="0"/>
-    <w:lsdException w:name="Colorful List Accent 1" w:semiHidden="0" w:uiPriority="72" w:unhideWhenUsed="0"/>
-    <w:lsdException w:name="Colorful Grid Accent 1" w:semiHidden="0" w:uiPriority="73" w:unhideWhenUsed="0"/>
-    <w:lsdException w:name="Light Shading Accent 2" w:semiHidden="0" w:uiPriority="60" w:unhideWhenUsed="0"/>
-    <w:lsdException w:name="Light List Accent 2" w:semiHidden="0" w:uiPriority="61" w:unhideWhenUsed="0"/>
-    <w:lsdException w:name="Light Grid Accent 2" w:semiHidden="0" w:uiPriority="62" w:unhideWhenUsed="0"/>
-    <w:lsdException w:name="Medium Shading 1 Accent 2" w:semiHidden="0" w:uiPriority="63" w:unhideWhenUsed="0"/>
-    <w:lsdException w:name="Medium Shading 2 Accent 2" w:semiHidden="0" w:uiPriority="64" w:unhideWhenUsed="0"/>
-    <w:lsdException w:name="Medium List 1 Accent 2" w:semiHidden="0" w:uiPriority="65" w:unhideWhenUsed="0"/>
-    <w:lsdException w:name="Medium List 2 Accent 2" w:semiHidden="0" w:uiPriority="66" w:unhideWhenUsed="0"/>
-    <w:lsdException w:name="Medium Grid 1 Accent 2" w:semiHidden="0" w:uiPriority="67" w:unhideWhenUsed="0"/>
-    <w:lsdException w:name="Medium Grid 2 Accent 2" w:semiHidden="0" w:uiPriority="68" w:unhideWhenUsed="0"/>
-    <w:lsdException w:name="Medium Grid 3 Accent 2" w:semiHidden="0" w:uiPriority="69" w:unhideWhenUsed="0"/>
-    <w:lsdException w:name="Dark List Accent 2" w:semiHidden="0" w:uiPriority="70" w:unhideWhenUsed="0"/>
-    <w:lsdException w:name="Colorful Shading Accent 2" w:semiHidden="0" w:uiPriority="71" w:unhideWhenUsed="0"/>
-    <w:lsdException w:name="Colorful List Accent 2" w:semiHidden="0" w:uiPriority="72" w:unhideWhenUsed="0"/>
-    <w:lsdException w:name="Colorful Grid Accent 2" w:semiHidden="0" w:uiPriority="73" w:unhideWhenUsed="0"/>
-    <w:lsdException w:name="Light Shading Accent 3" w:semiHidden="0" w:uiPriority="60" w:unhideWhenUsed="0"/>
-    <w:lsdException w:name="Light List Accent 3" w:semiHidden="0" w:uiPriority="61" w:unhideWhenUsed="0"/>
-    <w:lsdException w:name="Light Grid Accent 3" w:semiHidden="0" w:uiPriority="62" w:unhideWhenUsed="0"/>
-    <w:lsdException w:name="Medium Shading 1 Accent 3" w:semiHidden="0" w:uiPriority="63" w:unhideWhenUsed="0"/>
-    <w:lsdException w:name="Medium Shading 2 Accent 3" w:semiHidden="0" w:uiPriority="64" w:unhideWhenUsed="0"/>
-    <w:lsdException w:name="Medium List 1 Accent 3" w:semiHidden="0" w:uiPriority="65" w:unhideWhenUsed="0"/>
-    <w:lsdException w:name="Medium List 2 Accent 3" w:semiHidden="0" w:uiPriority="66" w:unhideWhenUsed="0"/>
-    <w:lsdException w:name="Medium Grid 1 Accent 3" w:semiHidden="0" w:uiPriority="67" w:unhideWhenUsed="0"/>
-    <w:lsdException w:name="Medium Grid 2 Accent 3" w:semiHidden="0" w:uiPriority="68" w:unhideWhenUsed="0"/>
-    <w:lsdException w:name="Medium Grid 3 Accent 3" w:semiHidden="0" w:uiPriority="69" w:unhideWhenUsed="0"/>
-    <w:lsdException w:name="Dark List Accent 3" w:semiHidden="0" w:uiPriority="70" w:unhideWhenUsed="0"/>
-    <w:lsdException w:name="Colorful Shading Accent 3" w:semiHidden="0" w:uiPriority="71" w:unhideWhenUsed="0"/>
-    <w:lsdException w:name="Colorful List Accent 3" w:semiHidden="0" w:uiPriority="72" w:unhideWhenUsed="0"/>
-    <w:lsdException w:name="Colorful Grid Accent 3" w:semiHidden="0" w:uiPriority="73" w:unhideWhenUsed="0"/>
-    <w:lsdException w:name="Light Shading Accent 4" w:semiHidden="0" w:uiPriority="60" w:unhideWhenUsed="0"/>
-    <w:lsdException w:name="Light List Accent 4" w:semiHidden="0" w:uiPriority="61" w:unhideWhenUsed="0"/>
-    <w:lsdException w:name="Light Grid Accent 4" w:semiHidden="0" w:uiPriority="62" w:unhideWhenUsed="0"/>
-    <w:lsdException w:name="Medium Shading 1 Accent 4" w:semiHidden="0" w:uiPriority="63" w:unhideWhenUsed="0"/>
-    <w:lsdException w:name="Medium Shading 2 Accent 4" w:semiHidden="0" w:uiPriority="64" w:unhideWhenUsed="0"/>
-    <w:lsdException w:name="Medium List 1 Accent 4" w:semiHidden="0" w:uiPriority="65" w:unhideWhenUsed="0"/>
-    <w:lsdException w:name="Medium List 2 Accent 4" w:semiHidden="0" w:uiPriority="66" w:unhideWhenUsed="0"/>
-    <w:lsdException w:name="Medium Grid 1 Accent 4" w:semiHidden="0" w:uiPriority="67" w:unhideWhenUsed="0"/>
-    <w:lsdException w:name="Medium Grid 2 Accent 4" w:semiHidden="0" w:uiPriority="68" w:unhideWhenUsed="0"/>
-    <w:lsdException w:name="Medium Grid 3 Accent 4" w:semiHidden="0" w:uiPriority="69" w:unhideWhenUsed="0"/>
-    <w:lsdException w:name="Dark List Accent 4" w:semiHidden="0" w:uiPriority="70" w:unhideWhenUsed="0"/>
-    <w:lsdException w:name="Colorful Shading Accent 4" w:semiHidden="0" w:uiPriority="71" w:unhideWhenUsed="0"/>
-    <w:lsdException w:name="Colorful List Accent 4" w:semiHidden="0" w:uiPriority="72" w:unhideWhenUsed="0"/>
-    <w:lsdException w:name="Colorful Grid Accent 4" w:semiHidden="0" w:uiPriority="73" w:unhideWhenUsed="0"/>
-    <w:lsdException w:name="Light Shading Accent 5" w:semiHidden="0" w:uiPriority="60" w:unhideWhenUsed="0"/>
-    <w:lsdException w:name="Light List Accent 5" w:semiHidden="0" w:uiPriority="61" w:unhideWhenUsed="0"/>
-    <w:lsdException w:name="Light Grid Accent 5" w:semiHidden="0" w:uiPriority="62" w:unhideWhenUsed="0"/>
-    <w:lsdException w:name="Medium Shading 1 Accent 5" w:semiHidden="0" w:uiPriority="63" w:unhideWhenUsed="0"/>
-    <w:lsdException w:name="Medium Shading 2 Accent 5" w:semiHidden="0" w:uiPriority="64" w:unhideWhenUsed="0"/>
-    <w:lsdException w:name="Medium List 1 Accent 5" w:semiHidden="0" w:uiPriority="65" w:unhideWhenUsed="0"/>
-    <w:lsdException w:name="Medium List 2 Accent 5" w:semiHidden="0" w:uiPriority="66" w:unhideWhenUsed="0"/>
-    <w:lsdException w:name="Medium Grid 1 Accent 5" w:semiHidden="0" w:uiPriority="67" w:unhideWhenUsed="0"/>
-    <w:lsdException w:name="Medium Grid 2 Accent 5" w:semiHidden="0" w:uiPriority="68" w:unhideWhenUsed="0"/>
-    <w:lsdException w:name="Medium Grid 3 Accent 5" w:semiHidden="0" w:uiPriority="69" w:unhideWhenUsed="0"/>
-    <w:lsdException w:name="Dark List Accent 5" w:semiHidden="0" w:uiPriority="70" w:unhideWhenUsed="0"/>
-    <w:lsdException w:name="Colorful Shading Accent 5" w:semiHidden="0" w:uiPriority="71" w:unhideWhenUsed="0"/>
-    <w:lsdException w:name="Colorful List Accent 5" w:semiHidden="0" w:uiPriority="72" w:unhideWhenUsed="0"/>
-    <w:lsdException w:name="Colorful Grid Accent 5" w:semiHidden="0" w:uiPriority="73" w:unhideWhenUsed="0"/>
-    <w:lsdException w:name="Light Shading Accent 6" w:semiHidden="0" w:uiPriority="60" w:unhideWhenUsed="0"/>
-    <w:lsdException w:name="Light List Accent 6" w:semiHidden="0" w:uiPriority="61" w:unhideWhenUsed="0"/>
-    <w:lsdException w:name="Light Grid Accent 6" w:semiHidden="0" w:uiPriority="62" w:unhideWhenUsed="0"/>
-    <w:lsdException w:name="Medium Shading 1 Accent 6" w:semiHidden="0" w:uiPriority="63" w:unhideWhenUsed="0"/>
-    <w:lsdException w:name="Medium Shading 2 Accent 6" w:semiHidden="0" w:uiPriority="64" w:unhideWhenUsed="0"/>
-    <w:lsdException w:name="Medium List 1 Accent 6" w:semiHidden="0" w:uiPriority="65" w:unhideWhenUsed="0"/>
-    <w:lsdException w:name="Medium List 2 Accent 6" w:semiHidden="0" w:uiPriority="66" w:unhideWhenUsed="0"/>
-    <w:lsdException w:name="Medium Grid 1 Accent 6" w:semiHidden="0" w:uiPriority="67" w:unhideWhenUsed="0"/>
-    <w:lsdException w:name="Medium Grid 2 Accent 6" w:semiHidden="0" w:uiPriority="68" w:unhideWhenUsed="0"/>
-    <w:lsdException w:name="Medium Grid 3 Accent 6" w:semiHidden="0" w:uiPriority="69" w:unhideWhenUsed="0"/>
-    <w:lsdException w:name="Dark List Accent 6" w:semiHidden="0" w:uiPriority="70" w:unhideWhenUsed="0"/>
-    <w:lsdException w:name="Colorful Shading Accent 6" w:semiHidden="0" w:uiPriority="71" w:unhideWhenUsed="0"/>
-    <w:lsdException w:name="Colorful List Accent 6" w:semiHidden="0" w:uiPriority="72" w:unhideWhenUsed="0"/>
-    <w:lsdException w:name="Colorful Grid Accent 6" w:semiHidden="0" w:uiPriority="73" w:unhideWhenUsed="0"/>
-    <w:lsdException w:name="Subtle Emphasis" w:semiHidden="0" w:uiPriority="19" w:unhideWhenUsed="0" w:qFormat="1"/>
-    <w:lsdException w:name="Intense Emphasis" w:semiHidden="0" w:uiPriority="21" w:unhideWhenUsed="0" w:qFormat="1"/>
-    <w:lsdException w:name="Subtle Reference" w:semiHidden="0" w:uiPriority="31" w:unhideWhenUsed="0" w:qFormat="1"/>
-    <w:lsdException w:name="Intense Reference" w:semiHidden="0" w:uiPriority="32" w:unhideWhenUsed="0" w:qFormat="1"/>
-    <w:lsdException w:name="Book Title" w:semiHidden="0" w:uiPriority="33" w:unhideWhenUsed="0" w:qFormat="1"/>
-    <w:lsdException w:name="Bibliography" w:uiPriority="37"/>
-    <w:lsdException w:name="TOC Heading" w:uiPriority="39" w:qFormat="1"/>
-  </w:latentStyles>
-  <w:style w:type="paragraph" w:default="1" w:styleId="Normal">
-    <w:name w:val="Normal"/>
-    <w:qFormat/>
-  </w:style>
-  <w:style w:type="character" w:default="1" w:styleId="DefaultParagraphFont">
-    <w:name w:val="Default Paragraph Font"/>
-    <w:uiPriority w:val="1"/>
-    <w:semiHidden/>
-    <w:unhideWhenUsed/>
-  </w:style>
-  <w:style w:type="table" w:default="1" w:styleId="TableNormal">
-    <w:name w:val="Normal Table"/>
+  <w:style w:type="paragraph" w:styleId="FootnoteText">
+    <w:name w:val="footnote text"/>
+    <w:basedOn w:val="Normal"/>
+    <w:link w:val="FootnoteTextChar"/>
     <w:uiPriority w:val="99"/>
     <w:semiHidden/>
     <w:unhideWhenUsed/>
-    <w:tblPr>
-      <w:tblInd w:w="0" w:type="dxa"/>
-      <w:tblCellMar>
-        <w:top w:w="0" w:type="dxa"/>
-        <w:left w:w="108" w:type="dxa"/>
-        <w:bottom w:w="0" w:type="dxa"/>
-        <w:right w:w="108" w:type="dxa"/>
-      </w:tblCellMar>
-    </w:tblPr>
+    <w:rsid w:val="001A551B"/>
+    <w:pPr>
+      <w:spacing w:after="0" w:line="240" w:lineRule="auto"/>
+    </w:pPr>
+    <w:rPr>
+      <w:sz w:val="20"/>
+      <w:szCs w:val="20"/>
+    </w:rPr>
   </w:style>
-  <w:style w:type="numbering" w:default="1" w:styleId="NoList">
-    <w:name w:val="No List"/>
+  <w:style w:type="character" w:customStyle="1" w:styleId="FootnoteTextChar">
+    <w:name w:val="Footnote Text Char"/>
+    <w:basedOn w:val="DefaultParagraphFont"/>
+    <w:link w:val="FootnoteText"/>
+    <w:uiPriority w:val="99"/>
+    <w:semiHidden/>
+    <w:rsid w:val="001A551B"/>
+    <w:rPr>
+      <w:sz w:val="20"/>
+      <w:szCs w:val="20"/>
+    </w:rPr>
+  </w:style>
+  <w:style w:type="character" w:styleId="FootnoteReference">
+    <w:name w:val="footnote reference"/>
+    <w:basedOn w:val="DefaultParagraphFont"/>
     <w:uiPriority w:val="99"/>
     <w:semiHidden/>
     <w:unhideWhenUsed/>
+    <w:rsid w:val="001A551B"/>
+    <w:rPr>
+      <w:vertAlign w:val="superscript"/>
+    </w:rPr>
+  </w:style>
+  <w:style w:type="character" w:styleId="UnresolvedMention">
+    <w:name w:val="Unresolved Mention"/>
+    <w:basedOn w:val="DefaultParagraphFont"/>
+    <w:uiPriority w:val="99"/>
+    <w:semiHidden/>
+    <w:unhideWhenUsed/>
+    <w:rsid w:val="00F41174"/>
+    <w:rPr>
+      <w:color w:val="605E5C"/>
+      <w:shd w:val="clear" w:color="auto" w:fill="E1DFDD"/>
+    </w:rPr>
+  </w:style>
+  <w:style w:type="paragraph" w:styleId="Bibliography">
+    <w:name w:val="Bibliography"/>
+    <w:basedOn w:val="Normal"/>
+    <w:next w:val="Normal"/>
+    <w:uiPriority w:val="37"/>
+    <w:unhideWhenUsed/>
+    <w:rsid w:val="003C11B0"/>
+    <w:pPr>
+      <w:tabs>
+        <w:tab w:val="left" w:pos="264"/>
+      </w:tabs>
+      <w:spacing w:after="0" w:line="480" w:lineRule="auto"/>
+      <w:ind w:left="264" w:hanging="264"/>
+    </w:pPr>
   </w:style>
 </w:styles>
 </file>
@@ -15802,7 +16438,7 @@
 </file>
 
 <file path=customXml/itemProps1.xml><?xml version="1.0" encoding="utf-8"?>
-<ds:datastoreItem xmlns:ds="http://schemas.openxmlformats.org/officeDocument/2006/customXml" ds:itemID="{29FC612D-2054-49DD-9768-EB7B690BD442}">
+<ds:datastoreItem xmlns:ds="http://schemas.openxmlformats.org/officeDocument/2006/customXml" ds:itemID="{2596EB5F-B0BA-42F6-984A-9EB99BF9CD2E}">
   <ds:schemaRefs>
     <ds:schemaRef ds:uri="http://schemas.openxmlformats.org/officeDocument/2006/bibliography"/>
   </ds:schemaRefs>

</xml_diff>

<commit_message>
Skyline/work/20201222 tutorial updates 20 2 (#1369)
* Skyline (20.2): Patch to Japanese localization after review (#1341)
* Skyline (20.2): Chinese reviewer text changes
* Skyline (20.2): Update DDA Search tutorial for release (#1363)
* Skyline (20.2): Update CE optimization tutorial
* Skyline (20.2): Update URLs in tutorial tests and remove Title attributes (usually incorrect) from tutorial documents
* Skyline (20.2): Update Library Explorer tutorial to 20.2 (#1366)
</commit_message>
<xml_diff>
--- a/pwiz_tools/Skyline/Documentation/Tutorials/Skyline Collision Energy Optimization.docx
+++ b/pwiz_tools/Skyline/Documentation/Tutorials/Skyline Collision Energy Optimization.docx
@@ -1,6 +1,6 @@
 
 <file path=word/document.xml><?xml version="1.0" encoding="utf-8"?>
-<w:document xmlns:wpc="http://schemas.microsoft.com/office/word/2010/wordprocessingCanvas" xmlns:mc="http://schemas.openxmlformats.org/markup-compatibility/2006" xmlns:o="urn:schemas-microsoft-com:office:office" xmlns:r="http://schemas.openxmlformats.org/officeDocument/2006/relationships" xmlns:m="http://schemas.openxmlformats.org/officeDocument/2006/math" xmlns:v="urn:schemas-microsoft-com:vml" xmlns:wp14="http://schemas.microsoft.com/office/word/2010/wordprocessingDrawing" xmlns:wp="http://schemas.openxmlformats.org/drawingml/2006/wordprocessingDrawing" xmlns:w10="urn:schemas-microsoft-com:office:word" xmlns:w="http://schemas.openxmlformats.org/wordprocessingml/2006/main" xmlns:w14="http://schemas.microsoft.com/office/word/2010/wordml" xmlns:wpg="http://schemas.microsoft.com/office/word/2010/wordprocessingGroup" xmlns:wpi="http://schemas.microsoft.com/office/word/2010/wordprocessingInk" xmlns:wne="http://schemas.microsoft.com/office/word/2006/wordml" xmlns:wps="http://schemas.microsoft.com/office/word/2010/wordprocessingShape" mc:Ignorable="w14 wp14">
+<w:document xmlns:wpc="http://schemas.microsoft.com/office/word/2010/wordprocessingCanvas" xmlns:cx="http://schemas.microsoft.com/office/drawing/2014/chartex" xmlns:cx1="http://schemas.microsoft.com/office/drawing/2015/9/8/chartex" xmlns:cx2="http://schemas.microsoft.com/office/drawing/2015/10/21/chartex" xmlns:cx3="http://schemas.microsoft.com/office/drawing/2016/5/9/chartex" xmlns:cx4="http://schemas.microsoft.com/office/drawing/2016/5/10/chartex" xmlns:cx5="http://schemas.microsoft.com/office/drawing/2016/5/11/chartex" xmlns:cx6="http://schemas.microsoft.com/office/drawing/2016/5/12/chartex" xmlns:cx7="http://schemas.microsoft.com/office/drawing/2016/5/13/chartex" xmlns:cx8="http://schemas.microsoft.com/office/drawing/2016/5/14/chartex" xmlns:mc="http://schemas.openxmlformats.org/markup-compatibility/2006" xmlns:aink="http://schemas.microsoft.com/office/drawing/2016/ink" xmlns:am3d="http://schemas.microsoft.com/office/drawing/2017/model3d" xmlns:o="urn:schemas-microsoft-com:office:office" xmlns:r="http://schemas.openxmlformats.org/officeDocument/2006/relationships" xmlns:m="http://schemas.openxmlformats.org/officeDocument/2006/math" xmlns:v="urn:schemas-microsoft-com:vml" xmlns:wp14="http://schemas.microsoft.com/office/word/2010/wordprocessingDrawing" xmlns:wp="http://schemas.openxmlformats.org/drawingml/2006/wordprocessingDrawing" xmlns:w10="urn:schemas-microsoft-com:office:word" xmlns:w="http://schemas.openxmlformats.org/wordprocessingml/2006/main" xmlns:w14="http://schemas.microsoft.com/office/word/2010/wordml" xmlns:w15="http://schemas.microsoft.com/office/word/2012/wordml" xmlns:w16cex="http://schemas.microsoft.com/office/word/2018/wordml/cex" xmlns:w16cid="http://schemas.microsoft.com/office/word/2016/wordml/cid" xmlns:w16="http://schemas.microsoft.com/office/word/2018/wordml" xmlns:w16se="http://schemas.microsoft.com/office/word/2015/wordml/symex" xmlns:wpg="http://schemas.microsoft.com/office/word/2010/wordprocessingGroup" xmlns:wpi="http://schemas.microsoft.com/office/word/2010/wordprocessingInk" xmlns:wne="http://schemas.microsoft.com/office/word/2006/wordml" xmlns:wps="http://schemas.microsoft.com/office/word/2010/wordprocessingShape" mc:Ignorable="w14 w15 w16se w16cid w16 w16cex wp14">
   <w:body>
     <w:p>
       <w:pPr>
@@ -12,23 +12,40 @@
     </w:p>
     <w:p>
       <w:r>
-        <w:t xml:space="preserve">As of version 0.6, Skyline now supports a rich user interface and fully automated pipeline for predicting and optimizing SRM instrument parameters like collision energy (CE) and </w:t>
-      </w:r>
-      <w:proofErr w:type="spellStart"/>
-      <w:r>
-        <w:t>declustering</w:t>
-      </w:r>
-      <w:proofErr w:type="spellEnd"/>
-      <w:r>
-        <w:t xml:space="preserve"> potential (DP).  This tutorial focuses on CE optimization, but the same principles apply to DP optimization, and could eventually apply to other parameters, such as cone voltage.  So far this functionality has been thoroughly tested for Thermo, Applied </w:t>
-      </w:r>
-      <w:proofErr w:type="spellStart"/>
-      <w:r>
-        <w:t>Biosystems</w:t>
-      </w:r>
-      <w:proofErr w:type="spellEnd"/>
-      <w:r>
-        <w:t xml:space="preserve"> and Waters instruments, and we are working with Agilent on a fix to their collection software.</w:t>
+        <w:t>Skyline supports a rich user interface and fully automated pipeline for predicting and optimizing SRM instrument parameters like collision energy (CE) and declustering potential (DP).  This tutorial focuses on CE optimization, but the same princ</w:t>
+      </w:r>
+      <w:r>
+        <w:t>iples apply to DP optimization. In 2016, concept was expanded to include compensation voltage (CoV) on the SCIEX SelexION and more recently Thermo FAIMS instruments. It</w:t>
+      </w:r>
+      <w:r>
+        <w:t xml:space="preserve"> could eventually apply to other parameters, such as cone voltage</w:t>
+      </w:r>
+      <w:r>
+        <w:t xml:space="preserve"> and RF lens</w:t>
+      </w:r>
+      <w:r>
+        <w:t xml:space="preserve">.  </w:t>
+      </w:r>
+      <w:r>
+        <w:t>T</w:t>
+      </w:r>
+      <w:r>
+        <w:t>his functionality</w:t>
+      </w:r>
+      <w:r>
+        <w:t xml:space="preserve"> described here</w:t>
+      </w:r>
+      <w:r>
+        <w:t xml:space="preserve"> has been </w:t>
+      </w:r>
+      <w:r>
+        <w:t>tested and in use for over a decade</w:t>
+      </w:r>
+      <w:r>
+        <w:t xml:space="preserve"> on instruments from Agilent, SCIEX, Shimadzu, Thermo, and Waters</w:t>
+      </w:r>
+      <w:r>
+        <w:t>.</w:t>
       </w:r>
     </w:p>
     <w:p>
@@ -42,7 +59,31 @@
         <w:t>of assigning CE values to transitions</w:t>
       </w:r>
       <w:r>
-        <w:t xml:space="preserve"> sacrifices very little peak area to full, empirical optimization of each transition separately.  We are working on publishing the data set we collected to support this conclusion, but Skyline provides ample support for testing it yourself, or just performing per-transition CE optimization when you feel the need.  The default method in Skyline</w:t>
+        <w:t xml:space="preserve"> sacrifices very little peak area to full, empirical optimization of each transition separately</w:t>
+      </w:r>
+      <w:r>
+        <w:fldChar w:fldCharType="begin"/>
+      </w:r>
+      <w:r>
+        <w:instrText xml:space="preserve"> ADDIN ZOTERO_ITEM CSL_CITATION {"citationID":"ENU4A0Ad","properties":{"formattedCitation":"\\super 1\\nosupersub{}","plainCitation":"1","noteIndex":0},"citationItems":[{"id":28,"uris":["http://zotero.org/users/916000/items/EV83NS2X"],"uri":["http://zotero.org/users/916000/items/EV83NS2X"],"itemData":{"id":28,"type":"article-journal","abstract":"Proteomics experiments based on Selected Reaction Monitoring (SRM, also referred to as Multiple Reaction Monitoring or MRM) are being used to target large numbers of protein candidates in complex mixtures. At present, instrument parameters are often optimized for each peptide, a time and resource intensive process. Large SRM experiments are greatly facilitated by having the ability to predict MS instrument parameters that work well with the broad diversity of peptides they target. For this reason, we investigated the impact of using simple linear equations to predict the collision energy (CE) on peptide signal intensity and compared it with the empirical optimization of the CE for each peptide and transition individually. Using optimized linear equations, the difference between predicted and empirically derived CE values was found to be an average gain of only 7.8% of total peak area. We also found that existing commonly used linear equations fall short of their potential, and should be recalculated for each charge state and when introducing new instrument platforms. We provide a fully automated pipeline for calculating these equations and individually optimizing CE of each transition on SRM instruments from Agilent, Applied Biosystems, Thermo-Scientific and Waters in the open source Skyline software tool (http://proteome.gs.washington.edu/software/skyline).","container-title":"Analytical chemistry","DOI":"10.1021/ac102179j","ISSN":"0003-2700","issue":"24","journalAbbreviation":"Anal Chem","note":"PMID: 21090646\nPMCID: 3005404","page":"10116-10124","source":"PubMed Central","title":"Effect of Collision Energy Optimization on the Measurement of Peptides by Selected Reaction Monitoring (SRM) Mass Spectrometry","volume":"82","author":[{"family":"MacLean","given":"Brendan"},{"family":"Tomazela","given":"Daniela M."},{"family":"Abbatiello","given":"Susan E."},{"family":"Zhang","given":"Shucha"},{"family":"Whiteaker","given":"Jeffrey R."},{"family":"Paulovich","given":"Amanda G."},{"family":"Carr","given":"Steven A."},{"family":"MacCoss","given":"Michael J."}],"issued":{"date-parts":[["2010",12,15]]}}}],"schema":"https://github.com/citation-style-language/schema/raw/master/csl-citation.json"} </w:instrText>
+      </w:r>
+      <w:r>
+        <w:fldChar w:fldCharType="separate"/>
+      </w:r>
+      <w:r>
+        <w:rPr>
+          <w:rFonts w:ascii="Calibri" w:hAnsi="Calibri" w:cs="Calibri"/>
+          <w:sz w:val="20"/>
+          <w:szCs w:val="24"/>
+          <w:vertAlign w:val="superscript"/>
+        </w:rPr>
+        <w:t>1</w:t>
+      </w:r>
+      <w:r>
+        <w:fldChar w:fldCharType="end"/>
+      </w:r>
+      <w:r>
+        <w:t>, but Skyline provides ample support for performing per-transition CE optimization when you feel the need.  The default method in Skyline</w:t>
       </w:r>
       <w:r>
         <w:t xml:space="preserve"> for calculating CE values</w:t>
@@ -64,35 +105,7 @@
         <w:rPr>
           <w:lang w:val="fr-FR"/>
         </w:rPr>
-        <w:t xml:space="preserve">CE = </w:t>
-      </w:r>
-      <w:proofErr w:type="spellStart"/>
-      <w:r>
-        <w:rPr>
-          <w:lang w:val="fr-FR"/>
-        </w:rPr>
-        <w:t>slope</w:t>
-      </w:r>
-      <w:proofErr w:type="spellEnd"/>
-      <w:r>
-        <w:rPr>
-          <w:lang w:val="fr-FR"/>
-        </w:rPr>
-        <w:t xml:space="preserve"> * (</w:t>
-      </w:r>
-      <w:proofErr w:type="spellStart"/>
-      <w:r>
-        <w:rPr>
-          <w:lang w:val="fr-FR"/>
-        </w:rPr>
-        <w:t>precursor</w:t>
-      </w:r>
-      <w:proofErr w:type="spellEnd"/>
-      <w:r>
-        <w:rPr>
-          <w:lang w:val="fr-FR"/>
-        </w:rPr>
-        <w:t xml:space="preserve"> </w:t>
+        <w:t xml:space="preserve">CE = slope * (precursor </w:t>
       </w:r>
       <w:r>
         <w:rPr>
@@ -106,16 +119,8 @@
         <w:rPr>
           <w:lang w:val="fr-FR"/>
         </w:rPr>
-        <w:t xml:space="preserve">) + </w:t>
-      </w:r>
-      <w:proofErr w:type="spellStart"/>
-      <w:r>
-        <w:rPr>
-          <w:lang w:val="fr-FR"/>
-        </w:rPr>
-        <w:t>intercept</w:t>
-      </w:r>
-      <w:proofErr w:type="spellEnd"/>
+        <w:t>) + intercept</w:t>
+      </w:r>
     </w:p>
     <w:p>
       <w:r>
@@ -127,32 +132,76 @@
     </w:p>
     <w:p>
       <w:r>
-        <w:t xml:space="preserve">As a result of our recent experimentation, we have derived new linear equations </w:t>
-      </w:r>
-      <w:r>
-        <w:t>to</w:t>
-      </w:r>
-      <w:r>
-        <w:t xml:space="preserve"> </w:t>
-      </w:r>
-      <w:r>
-        <w:t xml:space="preserve">calculate </w:t>
-      </w:r>
-      <w:r>
-        <w:t xml:space="preserve">CE for “Thermo TSQ Vantage”, “Thermo TSQ Ultra” and “ABI 4000 </w:t>
-      </w:r>
-      <w:proofErr w:type="spellStart"/>
-      <w:r>
-        <w:t>QTrap</w:t>
-      </w:r>
-      <w:proofErr w:type="spellEnd"/>
-      <w:r>
-        <w:t>” instruments for both charge 2 and 3.  We feel these are the most thoroughly measured equations of their kind to date, and recommend their use over the equations available in previous versions of Skyline under the names “Thermo” and “ABI”.</w:t>
+        <w:t xml:space="preserve">The default equations provided with a new Skyline installation generally cover charges 2 and 3 for </w:t>
+      </w:r>
+      <w:r>
+        <w:t xml:space="preserve">charge 1 fragments of </w:t>
+      </w:r>
+      <w:r>
+        <w:t>peptides</w:t>
+      </w:r>
+      <w:r>
+        <w:t>.</w:t>
+      </w:r>
+      <w:r>
+        <w:t xml:space="preserve"> If you </w:t>
+      </w:r>
+      <w:r>
+        <w:t>are working with higher charge state precursors or fragments, then individual fragment optimization is likely to provide greater benefit</w:t>
+      </w:r>
+      <w:r>
+        <w:fldChar w:fldCharType="begin"/>
+      </w:r>
+      <w:r>
+        <w:instrText xml:space="preserve"> ADDIN ZOTERO_ITEM CSL_CITATION {"citationID":"7fDVOXKT","properties":{"formattedCitation":"\\super 2\\nosupersub{}","plainCitation":"2","noteIndex":0},"citationItems":[{"id":95,"uris":["http://zotero.org/users/916000/items/B9JIXWGN"],"uri":["http://zotero.org/users/916000/items/B9JIXWGN"],"itemData":{"id":95,"type":"article-journal","abstract":"Understanding regulation and action of endogenous peptides, especially neuropeptides, which serve as inter- and intracellular signal transmitters, is key in understanding a variety of functional processes, such as energy balance, memory, circadian rhythm, drug addiction, etc. Therefore, accurate and reproducible quantification of these bioactive endogenous compounds is highly relevant. The biosynthesis of endogenous peptides, involving multiple possible trimming and modification events, hinders the de novo prediction of the active peptide sequences, making MS-based measurements very valuable in determining the actual active compounds. Here, we report an extended selected reaction monitoring (SRM)-based strategy to reproducibly and quantitatively monitor the abundances of a set of 15 endogenously occurring peptides from Rattus norvegicus hypothalamus. We demonstrate that SRM can be extended toward reproducible detection and quantification of peptides, bearing characteristics very different from tryptic peptides. We show that long peptide sequences, producing precursors with up to five and MS2 fragment ions with up to three charges, can be targeted by SRM on a triple quadrupole instrument. Using this approach to quantify endogenous peptide levels in hypothalami of animals subjected to different diets revealed several significant changes, most notably the significant upregulation of VGF-derived signaling peptide AQEE-30 upon high caloric feeding.","container-title":"Analytical Chemistry","DOI":"10.1021/acs.analchem.5b03334","ISSN":"1520-6882","issue":"19","journalAbbreviation":"Anal Chem","language":"eng","note":"PMID: 26376940","page":"9966-9973","source":"PubMed","title":"Diet-induced neuropeptide expression: feasibility of quantifying extended and highly charged endogenous peptide sequences by selected reaction monitoring","title-short":"Diet-induced neuropeptide expression","volume":"87","author":[{"family":"Schmidlin","given":"Thierry"},{"family":"Boender","given":"Arjen J."},{"family":"Frese","given":"Christian K."},{"family":"Heck","given":"Albert J. R."},{"family":"Adan","given":"Roger A. H."},{"family":"Altelaar","given":"A. F. Maarten"}],"issued":{"date-parts":[["2015",10,6]]}}}],"schema":"https://github.com/citation-style-language/schema/raw/master/csl-citation.json"} </w:instrText>
+      </w:r>
+      <w:r>
+        <w:fldChar w:fldCharType="separate"/>
+      </w:r>
+      <w:r>
+        <w:rPr>
+          <w:rFonts w:ascii="Calibri" w:hAnsi="Calibri" w:cs="Calibri"/>
+          <w:szCs w:val="24"/>
+          <w:vertAlign w:val="superscript"/>
+        </w:rPr>
+        <w:t>2</w:t>
+      </w:r>
+      <w:r>
+        <w:fldChar w:fldCharType="end"/>
+      </w:r>
+      <w:r>
+        <w:t>. If you are working with molecules other than peptides, you should consult the “</w:t>
+      </w:r>
+      <w:hyperlink r:id="rId8" w:history="1">
+        <w:r>
+          <w:rPr>
+            <w:rStyle w:val="Hyperlink"/>
+          </w:rPr>
+          <w:t>Small Molecul</w:t>
+        </w:r>
+        <w:r>
+          <w:rPr>
+            <w:rStyle w:val="Hyperlink"/>
+          </w:rPr>
+          <w:t>e</w:t>
+        </w:r>
+        <w:r>
+          <w:rPr>
+            <w:rStyle w:val="Hyperlink"/>
+          </w:rPr>
+          <w:t xml:space="preserve"> Method Development and CE Optimization</w:t>
+        </w:r>
+      </w:hyperlink>
+      <w:r>
+        <w:t>” tutorial.</w:t>
       </w:r>
     </w:p>
     <w:p>
       <w:r>
-        <w:t>In this tutorial, we will cover how to use Skyline both to derive your own linear equations for CE and to perform empirical, per-transition optimization.</w:t>
+        <w:t>This tutorial</w:t>
+      </w:r>
+      <w:r>
+        <w:t xml:space="preserve"> will cover how to use Skyline both to derive your own linear equations for CE and to perform empirical, per-transition optimization.</w:t>
       </w:r>
     </w:p>
     <w:p>
@@ -174,24 +223,9 @@
           <w:rPr>
             <w:rStyle w:val="Hyperlink"/>
           </w:rPr>
-          <w:t>https://</w:t>
-        </w:r>
-        <w:r>
-          <w:rPr>
-            <w:rStyle w:val="Hyperlink"/>
-          </w:rPr>
-          <w:t>skyline</w:t>
-        </w:r>
-        <w:r>
-          <w:rPr>
-            <w:rStyle w:val="Hyperlink"/>
-          </w:rPr>
-          <w:t>.gs.washington.edu/tutorials/OptimizeCE.zip</w:t>
+          <w:t>https://skyline.ms/tutorials/OptimizeCE.zip</w:t>
         </w:r>
       </w:hyperlink>
-      <w:r>
-        <w:t xml:space="preserve"> </w:t>
-      </w:r>
     </w:p>
     <w:p>
       <w:r>
@@ -215,13 +249,35 @@
     </w:p>
     <w:p>
       <w:r>
+        <w:lastRenderedPageBreak/>
         <w:t xml:space="preserve">It will contain all the files necessary for this tutorial.  Open the file </w:t>
       </w:r>
       <w:r>
         <w:t>CE_Vantage_15mTorr.sky</w:t>
       </w:r>
       <w:r>
-        <w:t xml:space="preserve"> in this folder, either by double-clicking on it in Windows Explorer, or by choosing Open from the File menu in Skyline.</w:t>
+        <w:t xml:space="preserve"> in this folder, either by double-clicking on it in Windows Explorer, </w:t>
+      </w:r>
+      <w:r>
+        <w:t xml:space="preserve">or by clicking </w:t>
+      </w:r>
+      <w:r>
+        <w:rPr>
+          <w:b/>
+        </w:rPr>
+        <w:t>Open</w:t>
+      </w:r>
+      <w:r>
+        <w:t xml:space="preserve"> in the </w:t>
+      </w:r>
+      <w:r>
+        <w:rPr>
+          <w:b/>
+        </w:rPr>
+        <w:t>File</w:t>
+      </w:r>
+      <w:r>
+        <w:t xml:space="preserve"> menu in Skyline.</w:t>
       </w:r>
     </w:p>
     <w:p>
@@ -229,7 +285,6 @@
         <w:pStyle w:val="Heading1"/>
       </w:pPr>
       <w:r>
-        <w:lastRenderedPageBreak/>
         <w:t>Deriving a New Linear Equation</w:t>
       </w:r>
     </w:p>
@@ -238,6 +293,9 @@
         <w:t>In most cases, you will be able to use an existing linear equation for calculating the CE of your SRM transitions</w:t>
       </w:r>
       <w:r>
+        <w:t xml:space="preserve"> for peptides</w:t>
+      </w:r>
+      <w:r>
         <w:t xml:space="preserve">.  If you have used Skyline to run any experiments before, then you have probably already done this.  </w:t>
       </w:r>
       <w:r>
@@ -259,7 +317,13 @@
         <w:t xml:space="preserve"> to use.</w:t>
       </w:r>
       <w:r>
-        <w:t xml:space="preserve">  This tutorial will walk you through how we did this recently for our Thermo TSQ Vantage.</w:t>
+        <w:t xml:space="preserve">  This tutorial will walk you through how we did this </w:t>
+      </w:r>
+      <w:r>
+        <w:t>originally</w:t>
+      </w:r>
+      <w:r>
+        <w:t xml:space="preserve"> for our Thermo TSQ Vantage.</w:t>
       </w:r>
     </w:p>
     <w:p>
@@ -270,15 +334,7 @@
         <w:t>CE_Vantage_15mTorr.sky</w:t>
       </w:r>
       <w:r>
-        <w:t xml:space="preserve">, which you have opened, contains 20 charge 2 precursors and 10 charge 3 precursors, which we have previously measured successfully in the </w:t>
-      </w:r>
-      <w:proofErr w:type="spellStart"/>
-      <w:r>
-        <w:t>Michrom</w:t>
-      </w:r>
-      <w:proofErr w:type="spellEnd"/>
-      <w:r>
-        <w:t xml:space="preserve"> bovine protein mix.  </w:t>
+        <w:t xml:space="preserve">, which you have opened, contains 20 charge 2 precursors and 10 charge 3 precursors, which we measured successfully in the Michrom bovine protein mix.  </w:t>
       </w:r>
       <w:r>
         <w:t>After determining the</w:t>
@@ -297,7 +353,13 @@
     </w:p>
     <w:p>
       <w:r>
-        <w:t>To look at the linear equation settings we used in this experiment:</w:t>
+        <w:t>To look at the linear equation settings used in this experiment</w:t>
+      </w:r>
+      <w:r>
+        <w:t xml:space="preserve"> do the following</w:t>
+      </w:r>
+      <w:r>
+        <w:t>:</w:t>
       </w:r>
     </w:p>
     <w:p>
@@ -399,16 +461,10 @@
         </w:numPr>
       </w:pPr>
       <w:r>
-        <w:t xml:space="preserve">Select </w:t>
-      </w:r>
-      <w:r>
-        <w:rPr>
-          <w:b/>
-        </w:rPr>
-        <w:t>Thermo</w:t>
-      </w:r>
-      <w:r>
-        <w:t xml:space="preserve"> in the </w:t>
+        <w:t>I</w:t>
+      </w:r>
+      <w:r>
+        <w:t xml:space="preserve">n the </w:t>
       </w:r>
       <w:r>
         <w:rPr>
@@ -417,7 +473,13 @@
         <w:t>Collision Energy Regression</w:t>
       </w:r>
       <w:r>
-        <w:t xml:space="preserve"> list.</w:t>
+        <w:t xml:space="preserve"> list</w:t>
+      </w:r>
+      <w:r>
+        <w:t>, select “Thermo”</w:t>
+      </w:r>
+      <w:r>
+        <w:t>.</w:t>
       </w:r>
     </w:p>
     <w:p>
@@ -442,7 +504,11 @@
       </w:r>
     </w:p>
     <w:p>
-      <w:r>
+      <w:pPr>
+        <w:keepNext/>
+      </w:pPr>
+      <w:r>
+        <w:lastRenderedPageBreak/>
         <w:t>You should be presented with</w:t>
       </w:r>
       <w:r>
@@ -454,12 +520,11 @@
         <w:rPr>
           <w:noProof/>
         </w:rPr>
-        <w:lastRenderedPageBreak/>
         <w:drawing>
-          <wp:inline distT="0" distB="0" distL="0" distR="0" wp14:anchorId="6F639A21" wp14:editId="5B1CD3EE">
-            <wp:extent cx="3057525" cy="4381500"/>
-            <wp:effectExtent l="0" t="0" r="0" b="0"/>
-            <wp:docPr id="6" name="Picture 6"/>
+          <wp:inline distT="0" distB="0" distL="0" distR="0" wp14:anchorId="05E5B954" wp14:editId="194215F2">
+            <wp:extent cx="2638425" cy="4067175"/>
+            <wp:effectExtent l="0" t="0" r="9525" b="9525"/>
+            <wp:docPr id="3" name="Picture 3"/>
             <wp:cNvGraphicFramePr>
               <a:graphicFrameLocks xmlns:a="http://schemas.openxmlformats.org/drawingml/2006/main" noChangeAspect="1"/>
             </wp:cNvGraphicFramePr>
@@ -467,36 +532,23 @@
               <a:graphicData uri="http://schemas.openxmlformats.org/drawingml/2006/picture">
                 <pic:pic xmlns:pic="http://schemas.openxmlformats.org/drawingml/2006/picture">
                   <pic:nvPicPr>
-                    <pic:cNvPr id="0" name="Picture 2"/>
-                    <pic:cNvPicPr>
-                      <a:picLocks noChangeAspect="1" noChangeArrowheads="1"/>
-                    </pic:cNvPicPr>
+                    <pic:cNvPr id="1" name=""/>
+                    <pic:cNvPicPr/>
                   </pic:nvPicPr>
                   <pic:blipFill>
-                    <a:blip r:embed="rId10">
-                      <a:extLst>
-                        <a:ext uri="{28A0092B-C50C-407E-A947-70E740481C1C}">
-                          <a14:useLocalDpi xmlns:a14="http://schemas.microsoft.com/office/drawing/2010/main" val="0"/>
-                        </a:ext>
-                      </a:extLst>
-                    </a:blip>
-                    <a:srcRect/>
+                    <a:blip r:embed="rId10"/>
                     <a:stretch>
                       <a:fillRect/>
                     </a:stretch>
                   </pic:blipFill>
-                  <pic:spPr bwMode="auto">
+                  <pic:spPr>
                     <a:xfrm>
                       <a:off x="0" y="0"/>
-                      <a:ext cx="3057525" cy="4381500"/>
+                      <a:ext cx="2638425" cy="4067175"/>
                     </a:xfrm>
                     <a:prstGeom prst="rect">
                       <a:avLst/>
                     </a:prstGeom>
-                    <a:noFill/>
-                    <a:ln>
-                      <a:noFill/>
-                    </a:ln>
                   </pic:spPr>
                 </pic:pic>
               </a:graphicData>
@@ -507,7 +559,39 @@
     </w:p>
     <w:p>
       <w:r>
-        <w:t>In it you can see the slope and y-intercept values used for both charge 2 and charge 3 values.  Any precursor charges that are not covered will use the linear equation for the closest charge.  At the bottom of the form, you can also see the values “Step count” and “Step size”.  These tell Skyline how many transitions to measure for each product ion, at what voltage</w:t>
+        <w:t xml:space="preserve">In it you can see the slope and y-intercept values used for both charge 2 and charge 3 </w:t>
+      </w:r>
+      <w:r>
+        <w:t>precursors</w:t>
+      </w:r>
+      <w:r>
+        <w:t xml:space="preserve">.  Any precursor charges that are not covered will use the linear equation for the closest charge.  At the bottom of the form, you can also see the </w:t>
+      </w:r>
+      <w:r>
+        <w:t>fields</w:t>
+      </w:r>
+      <w:r>
+        <w:t xml:space="preserve"> </w:t>
+      </w:r>
+      <w:r>
+        <w:rPr>
+          <w:b/>
+          <w:bCs/>
+        </w:rPr>
+        <w:t>Step count</w:t>
+      </w:r>
+      <w:r>
+        <w:t xml:space="preserve"> and </w:t>
+      </w:r>
+      <w:r>
+        <w:rPr>
+          <w:b/>
+          <w:bCs/>
+        </w:rPr>
+        <w:t>Step size</w:t>
+      </w:r>
+      <w:r>
+        <w:t>.  These tell Skyline how many transitions to measure for each product ion, at what voltage</w:t>
       </w:r>
       <w:r>
         <w:t xml:space="preserve"> interval.</w:t>
@@ -572,7 +656,25 @@
         <w:t xml:space="preserve">To </w:t>
       </w:r>
       <w:r>
-        <w:t>a scheduled transition list</w:t>
+        <w:t xml:space="preserve">create </w:t>
+      </w:r>
+      <w:r>
+        <w:t>a</w:t>
+      </w:r>
+      <w:r>
+        <w:t>n</w:t>
+      </w:r>
+      <w:r>
+        <w:t xml:space="preserve"> </w:t>
+      </w:r>
+      <w:r>
+        <w:t>un</w:t>
+      </w:r>
+      <w:r>
+        <w:t>scheduled transition list</w:t>
+      </w:r>
+      <w:r>
+        <w:t xml:space="preserve"> do the following</w:t>
       </w:r>
       <w:r>
         <w:t>:</w:t>
@@ -634,29 +736,22 @@
     </w:p>
     <w:p>
       <w:pPr>
-        <w:pStyle w:val="ListParagraph"/>
-        <w:numPr>
-          <w:ilvl w:val="0"/>
-          <w:numId w:val="2"/>
-        </w:numPr>
+        <w:keepNext/>
       </w:pPr>
       <w:r>
         <w:t>Make sure the form looks like this:</w:t>
       </w:r>
     </w:p>
     <w:p>
-      <w:pPr>
-        <w:ind w:left="360"/>
-      </w:pPr>
       <w:r>
         <w:rPr>
           <w:noProof/>
         </w:rPr>
         <w:drawing>
-          <wp:inline distT="0" distB="0" distL="0" distR="0">
-            <wp:extent cx="3343275" cy="3990975"/>
-            <wp:effectExtent l="0" t="0" r="0" b="0"/>
-            <wp:docPr id="9" name="Picture 9"/>
+          <wp:inline distT="0" distB="0" distL="0" distR="0" wp14:anchorId="1153CF57" wp14:editId="5745F879">
+            <wp:extent cx="3009900" cy="3952875"/>
+            <wp:effectExtent l="0" t="0" r="0" b="9525"/>
+            <wp:docPr id="1" name="Picture 1"/>
             <wp:cNvGraphicFramePr>
               <a:graphicFrameLocks xmlns:a="http://schemas.openxmlformats.org/drawingml/2006/main" noChangeAspect="1"/>
             </wp:cNvGraphicFramePr>
@@ -664,36 +759,23 @@
               <a:graphicData uri="http://schemas.openxmlformats.org/drawingml/2006/picture">
                 <pic:pic xmlns:pic="http://schemas.openxmlformats.org/drawingml/2006/picture">
                   <pic:nvPicPr>
-                    <pic:cNvPr id="0" name="Picture 4"/>
-                    <pic:cNvPicPr>
-                      <a:picLocks noChangeAspect="1" noChangeArrowheads="1"/>
-                    </pic:cNvPicPr>
+                    <pic:cNvPr id="1" name=""/>
+                    <pic:cNvPicPr/>
                   </pic:nvPicPr>
                   <pic:blipFill>
-                    <a:blip r:embed="rId11">
-                      <a:extLst>
-                        <a:ext uri="{28A0092B-C50C-407E-A947-70E740481C1C}">
-                          <a14:useLocalDpi xmlns:a14="http://schemas.microsoft.com/office/drawing/2010/main" val="0"/>
-                        </a:ext>
-                      </a:extLst>
-                    </a:blip>
-                    <a:srcRect/>
+                    <a:blip r:embed="rId11"/>
                     <a:stretch>
                       <a:fillRect/>
                     </a:stretch>
                   </pic:blipFill>
-                  <pic:spPr bwMode="auto">
+                  <pic:spPr>
                     <a:xfrm>
                       <a:off x="0" y="0"/>
-                      <a:ext cx="3343275" cy="3990975"/>
+                      <a:ext cx="3009900" cy="3952875"/>
                     </a:xfrm>
                     <a:prstGeom prst="rect">
                       <a:avLst/>
                     </a:prstGeom>
-                    <a:noFill/>
-                    <a:ln>
-                      <a:noFill/>
-                    </a:ln>
                   </pic:spPr>
                 </pic:pic>
               </a:graphicData>
@@ -732,15 +814,7 @@
         </w:numPr>
       </w:pPr>
       <w:r>
-        <w:t xml:space="preserve">Specify your </w:t>
-      </w:r>
-      <w:proofErr w:type="spellStart"/>
-      <w:r>
-        <w:t>OptimizeCE</w:t>
-      </w:r>
-      <w:proofErr w:type="spellEnd"/>
-      <w:r>
-        <w:t xml:space="preserve"> folder as the location to save.</w:t>
+        <w:t>Specify your OptimizeCE folder as the location to save.</w:t>
       </w:r>
     </w:p>
     <w:p>
@@ -787,7 +861,19 @@
         <w:spacing w:after="120"/>
       </w:pPr>
       <w:r>
-        <w:t>When you open the resulting CSV file in Excel, you will find it is a standard Skyline transition list for a Thermo Scientific SRM instrument, as shown below, with 6 columns in the order precursor m/z, product m/z, CE, peptide sequence,</w:t>
+        <w:t>When you open the resulting CSV file in Excel, you will find it is a</w:t>
+      </w:r>
+      <w:r>
+        <w:t>n unscheduled</w:t>
+      </w:r>
+      <w:r>
+        <w:t xml:space="preserve"> Skyline transition list for a Thermo Scientific SRM instrument</w:t>
+      </w:r>
+      <w:r>
+        <w:t xml:space="preserve"> (pre-Quantiva)</w:t>
+      </w:r>
+      <w:r>
+        <w:t>, as shown below, with 6 columns in the order precursor m/z, product m/z, CE, peptide sequence,</w:t>
       </w:r>
       <w:r>
         <w:t xml:space="preserve"> protein name, fragment ion:</w:t>
@@ -2871,19 +2957,11 @@
       <w:r>
         <w:t xml:space="preserve">Select </w:t>
       </w:r>
-      <w:proofErr w:type="gramStart"/>
       <w:r>
         <w:rPr>
           <w:b/>
         </w:rPr>
-        <w:t>Add</w:t>
-      </w:r>
-      <w:proofErr w:type="gramEnd"/>
-      <w:r>
-        <w:rPr>
-          <w:b/>
-        </w:rPr>
-        <w:t xml:space="preserve"> one new replicate</w:t>
+        <w:t>Add one new replicate</w:t>
       </w:r>
       <w:r>
         <w:t>.</w:t>
@@ -2972,6 +3050,9 @@
       </w:r>
     </w:p>
     <w:p>
+      <w:pPr>
+        <w:keepNext/>
+      </w:pPr>
       <w:r>
         <w:t>After the import is completed, Skyline should look like this:</w:t>
       </w:r>
@@ -2985,10 +3066,10 @@
           <w:noProof/>
         </w:rPr>
         <w:drawing>
-          <wp:inline distT="0" distB="0" distL="0" distR="0">
-            <wp:extent cx="5934075" cy="3819525"/>
+          <wp:inline distT="0" distB="0" distL="0" distR="0" wp14:anchorId="74B4892B" wp14:editId="356E390C">
+            <wp:extent cx="5943600" cy="4409440"/>
             <wp:effectExtent l="0" t="0" r="0" b="0"/>
-            <wp:docPr id="10" name="Picture 10"/>
+            <wp:docPr id="4" name="Picture 4"/>
             <wp:cNvGraphicFramePr>
               <a:graphicFrameLocks xmlns:a="http://schemas.openxmlformats.org/drawingml/2006/main" noChangeAspect="1"/>
             </wp:cNvGraphicFramePr>
@@ -2996,36 +3077,23 @@
               <a:graphicData uri="http://schemas.openxmlformats.org/drawingml/2006/picture">
                 <pic:pic xmlns:pic="http://schemas.openxmlformats.org/drawingml/2006/picture">
                   <pic:nvPicPr>
-                    <pic:cNvPr id="0" name="Picture 5"/>
-                    <pic:cNvPicPr>
-                      <a:picLocks noChangeAspect="1" noChangeArrowheads="1"/>
-                    </pic:cNvPicPr>
+                    <pic:cNvPr id="1" name=""/>
+                    <pic:cNvPicPr/>
                   </pic:nvPicPr>
                   <pic:blipFill>
-                    <a:blip r:embed="rId12">
-                      <a:extLst>
-                        <a:ext uri="{28A0092B-C50C-407E-A947-70E740481C1C}">
-                          <a14:useLocalDpi xmlns:a14="http://schemas.microsoft.com/office/drawing/2010/main" val="0"/>
-                        </a:ext>
-                      </a:extLst>
-                    </a:blip>
-                    <a:srcRect/>
+                    <a:blip r:embed="rId12"/>
                     <a:stretch>
                       <a:fillRect/>
                     </a:stretch>
                   </pic:blipFill>
-                  <pic:spPr bwMode="auto">
+                  <pic:spPr>
                     <a:xfrm>
                       <a:off x="0" y="0"/>
-                      <a:ext cx="5934075" cy="3819525"/>
+                      <a:ext cx="5943600" cy="4409440"/>
                     </a:xfrm>
                     <a:prstGeom prst="rect">
                       <a:avLst/>
                     </a:prstGeom>
-                    <a:noFill/>
-                    <a:ln>
-                      <a:noFill/>
-                    </a:ln>
                   </pic:spPr>
                 </pic:pic>
               </a:graphicData>
@@ -3044,6 +3112,7 @@
         <w:pStyle w:val="Heading2"/>
       </w:pPr>
       <w:r>
+        <w:lastRenderedPageBreak/>
         <w:t>Creating Optimization Methods</w:t>
       </w:r>
     </w:p>
@@ -3115,7 +3184,6 @@
         </w:numPr>
       </w:pPr>
       <w:r>
-        <w:lastRenderedPageBreak/>
         <w:t>Edit the form to look like this:</w:t>
       </w:r>
     </w:p>
@@ -3128,10 +3196,10 @@
           <w:noProof/>
         </w:rPr>
         <w:drawing>
-          <wp:inline distT="0" distB="0" distL="0" distR="0">
-            <wp:extent cx="3324225" cy="3962400"/>
-            <wp:effectExtent l="0" t="0" r="0" b="0"/>
-            <wp:docPr id="11" name="Picture 11"/>
+          <wp:inline distT="0" distB="0" distL="0" distR="0" wp14:anchorId="20FAE6C4" wp14:editId="5473C3AB">
+            <wp:extent cx="3009900" cy="3952875"/>
+            <wp:effectExtent l="0" t="0" r="0" b="9525"/>
+            <wp:docPr id="5" name="Picture 5"/>
             <wp:cNvGraphicFramePr>
               <a:graphicFrameLocks xmlns:a="http://schemas.openxmlformats.org/drawingml/2006/main" noChangeAspect="1"/>
             </wp:cNvGraphicFramePr>
@@ -3139,36 +3207,23 @@
               <a:graphicData uri="http://schemas.openxmlformats.org/drawingml/2006/picture">
                 <pic:pic xmlns:pic="http://schemas.openxmlformats.org/drawingml/2006/picture">
                   <pic:nvPicPr>
-                    <pic:cNvPr id="0" name="Picture 6"/>
-                    <pic:cNvPicPr>
-                      <a:picLocks noChangeAspect="1" noChangeArrowheads="1"/>
-                    </pic:cNvPicPr>
+                    <pic:cNvPr id="1" name=""/>
+                    <pic:cNvPicPr/>
                   </pic:nvPicPr>
                   <pic:blipFill>
-                    <a:blip r:embed="rId13">
-                      <a:extLst>
-                        <a:ext uri="{28A0092B-C50C-407E-A947-70E740481C1C}">
-                          <a14:useLocalDpi xmlns:a14="http://schemas.microsoft.com/office/drawing/2010/main" val="0"/>
-                        </a:ext>
-                      </a:extLst>
-                    </a:blip>
-                    <a:srcRect/>
+                    <a:blip r:embed="rId13"/>
                     <a:stretch>
                       <a:fillRect/>
                     </a:stretch>
                   </pic:blipFill>
-                  <pic:spPr bwMode="auto">
+                  <pic:spPr>
                     <a:xfrm>
                       <a:off x="0" y="0"/>
-                      <a:ext cx="3324225" cy="3962400"/>
+                      <a:ext cx="3009900" cy="3952875"/>
                     </a:xfrm>
                     <a:prstGeom prst="rect">
                       <a:avLst/>
                     </a:prstGeom>
-                    <a:noFill/>
-                    <a:ln>
-                      <a:noFill/>
-                    </a:ln>
                   </pic:spPr>
                 </pic:pic>
               </a:graphicData>
@@ -3178,11 +3233,18 @@
       </w:r>
     </w:p>
     <w:p>
-      <w:pPr>
-        <w:ind w:left="360"/>
-      </w:pPr>
-      <w:r>
-        <w:t>NOTE:  We eventually realized that 132 was a better value for Max concurrent transitions, because it allows 3 precursors * 4 transitions * 11 CE values to be measured concurrently.  The number 110</w:t>
+      <w:r>
+        <w:t xml:space="preserve">NOTE:  We eventually realized that 132 was a better value for </w:t>
+      </w:r>
+      <w:r>
+        <w:rPr>
+          <w:b/>
+          <w:bCs/>
+        </w:rPr>
+        <w:t>Max concurrent transitions</w:t>
+      </w:r>
+      <w:r>
+        <w:t>, because it allows 3 precursors * 4 transitions * 11 CE values to be measured concurrently.  The number 110</w:t>
       </w:r>
       <w:r>
         <w:t xml:space="preserve"> used in this tutorial</w:t>
@@ -3245,15 +3307,7 @@
         </w:numPr>
       </w:pPr>
       <w:r>
-        <w:t xml:space="preserve">Specify your </w:t>
-      </w:r>
-      <w:proofErr w:type="spellStart"/>
-      <w:r>
-        <w:t>OptimizeCE</w:t>
-      </w:r>
-      <w:proofErr w:type="spellEnd"/>
-      <w:r>
-        <w:t xml:space="preserve"> folder as the location to save.</w:t>
+        <w:t>Specify your OptimizeCE folder as the location to save.</w:t>
       </w:r>
     </w:p>
     <w:p>
@@ -3293,25 +3347,15 @@
       </w:r>
     </w:p>
     <w:p>
-      <w:r>
-        <w:br w:type="page"/>
-      </w:r>
-    </w:p>
-    <w:p>
+      <w:pPr>
+        <w:keepNext/>
+      </w:pPr>
       <w:r>
         <w:lastRenderedPageBreak/>
         <w:t>These actions should cause Skyline to create 5 new transition lists</w:t>
       </w:r>
       <w:r>
-        <w:t xml:space="preserve"> of similar size, and Windows Explorer should show something like the following for your </w:t>
-      </w:r>
-      <w:proofErr w:type="spellStart"/>
-      <w:r>
-        <w:t>OptimizeCE</w:t>
-      </w:r>
-      <w:proofErr w:type="spellEnd"/>
-      <w:r>
-        <w:t xml:space="preserve"> folder:</w:t>
+        <w:t xml:space="preserve"> of similar size, and Windows Explorer should show something like the following for your OptimizeCE folder:</w:t>
       </w:r>
     </w:p>
     <w:p>
@@ -3320,7 +3364,7 @@
           <w:noProof/>
         </w:rPr>
         <w:drawing>
-          <wp:inline distT="0" distB="0" distL="0" distR="0">
+          <wp:inline distT="0" distB="0" distL="0" distR="0" wp14:anchorId="2C7BFA5D" wp14:editId="2B4086DF">
             <wp:extent cx="5838825" cy="2828925"/>
             <wp:effectExtent l="19050" t="0" r="9525" b="0"/>
             <wp:docPr id="19" name="Picture 19"/>
@@ -8342,7 +8386,30 @@
         <w:t>.  T</w:t>
       </w:r>
       <w:r>
-        <w:t>he product m/z value is incremented slightly for each value as first described by Sherwood et al., 2009.  This provides a platform independent means for Skyline to recognize the CE values when the measured data is imported.</w:t>
+        <w:t>he product m/z value is incremented slightly for each value as first described by Sherwood et al., 2009</w:t>
+      </w:r>
+      <w:r>
+        <w:fldChar w:fldCharType="begin"/>
+      </w:r>
+      <w:r>
+        <w:instrText xml:space="preserve"> ADDIN ZOTERO_ITEM CSL_CITATION {"citationID":"iLWfnmgX","properties":{"formattedCitation":"\\super 3\\nosupersub{}","plainCitation":"3","noteIndex":0},"citationItems":[{"id":92,"uris":["http://zotero.org/users/916000/items/VXW6BJV3"],"uri":["http://zotero.org/users/916000/items/VXW6BJV3"],"itemData":{"id":92,"type":"article-journal","abstract":"Multiple reaction monitoring (MRM) is a highly sensitive method of targeted mass spectrometry (MS) that can be used to selectively detect and quantify peptides based on the screening of specified precursor peptide-to-fragment ion transitions. MRM-MS sensitivity depends critically on the tuning of instrument parameters, such as collision energy and cone voltage, for the generation of maximal product ion signal. Although generalized equations and values exist for such instrument parameters, there is no clear indication that optimal signal can be reliably produced for all types of MRM transitions using such an algorithmic approach. To address this issue, we have devised a workflow functional on both Waters Quattro Premier and ABI 4000 QTRAP triple quadrupole instruments that allows rapid determination of the optimal value of any programmable instrument parameter for each MRM transition. Here, we demonstrate the strategy for the optimizations of collision energy and cone voltage, but the method could be applied to other instrument parameters, such as declustering potential, as well. The workflow makes use of the incremental adjustment of the precursor and product m/z values at the hundredth decimal place to create a series of MRM targets at different collision energies that can be cycled through in rapid succession within a single run, avoiding any run-to-run variability in execution or comparison. Results are easily visualized and quantified using the MRM software package Mr. M to determine the optimal instrument parameters for each transition.","container-title":"Journal of proteome research","DOI":"10.1021/pr801122b","ISSN":"1535-3893","issue":"7","journalAbbreviation":"J Proteome Res","note":"PMID: 19405522\nPMCID: PMC2811718","page":"3746-3751","source":"PubMed Central","title":"Rapid Optimization of MRM-MS Instrument Parameters by Subtle Alteration of Precursor and Product m/z Targets","volume":"8","author":[{"family":"Sherwood","given":"Carly A."},{"family":"Eastham","given":"Ashley"},{"family":"Lee","given":"Lik Wee"},{"family":"Risler","given":"Jenni"},{"family":"Mirzaei","given":"Hamid"},{"family":"Falkner","given":"Jayson A."},{"family":"Martin","given":"Daniel B."}],"issued":{"date-parts":[["2009",7]]}}}],"schema":"https://github.com/citation-style-language/schema/raw/master/csl-citation.json"} </w:instrText>
+      </w:r>
+      <w:r>
+        <w:fldChar w:fldCharType="separate"/>
+      </w:r>
+      <w:r>
+        <w:rPr>
+          <w:rFonts w:ascii="Calibri" w:hAnsi="Calibri" w:cs="Calibri"/>
+          <w:szCs w:val="24"/>
+          <w:vertAlign w:val="superscript"/>
+        </w:rPr>
+        <w:t>3</w:t>
+      </w:r>
+      <w:r>
+        <w:fldChar w:fldCharType="end"/>
+      </w:r>
+      <w:r>
+        <w:t>.  This provides a platform independent means for Skyline to recognize the CE values when the measured data is imported.</w:t>
       </w:r>
     </w:p>
     <w:p>
@@ -8418,19 +8485,11 @@
       <w:r>
         <w:t xml:space="preserve">Select </w:t>
       </w:r>
-      <w:proofErr w:type="gramStart"/>
       <w:r>
         <w:rPr>
           <w:b/>
         </w:rPr>
-        <w:t>Add</w:t>
-      </w:r>
-      <w:proofErr w:type="gramEnd"/>
-      <w:r>
-        <w:rPr>
-          <w:b/>
-        </w:rPr>
-        <w:t xml:space="preserve"> one new replicate</w:t>
+        <w:t>Add one new replicate</w:t>
       </w:r>
       <w:r>
         <w:t>.</w:t>
@@ -8445,7 +8504,10 @@
         </w:numPr>
       </w:pPr>
       <w:r>
-        <w:t xml:space="preserve">Enter “Optimize CE” in the </w:t>
+        <w:t>I</w:t>
+      </w:r>
+      <w:r>
+        <w:t xml:space="preserve">n the </w:t>
       </w:r>
       <w:r>
         <w:rPr>
@@ -8454,7 +8516,16 @@
         <w:t>Name</w:t>
       </w:r>
       <w:r>
-        <w:t xml:space="preserve"> field.</w:t>
+        <w:t xml:space="preserve"> field</w:t>
+      </w:r>
+      <w:r>
+        <w:t>, e</w:t>
+      </w:r>
+      <w:r>
+        <w:t>nter “Optimize CE”</w:t>
+      </w:r>
+      <w:r>
+        <w:t>.</w:t>
       </w:r>
     </w:p>
     <w:p>
@@ -8481,10 +8552,16 @@
         <w:t xml:space="preserve">hoose </w:t>
       </w:r>
       <w:r>
+        <w:t>“</w:t>
+      </w:r>
+      <w:r>
         <w:rPr>
-          <w:b/>
+          <w:bCs/>
         </w:rPr>
         <w:t>Collision Energy</w:t>
+      </w:r>
+      <w:r>
+        <w:t>”</w:t>
       </w:r>
       <w:r>
         <w:t>.</w:t>
@@ -8603,7 +8680,7 @@
         <w:t>Single</w:t>
       </w:r>
       <w:r>
-        <w:t xml:space="preserve"> (or press F10).</w:t>
+        <w:t xml:space="preserve"> (F10).</w:t>
       </w:r>
     </w:p>
     <w:p>
@@ -8642,7 +8719,7 @@
         <w:t>Replicate Comparison</w:t>
       </w:r>
       <w:r>
-        <w:t xml:space="preserve"> (or press F7).</w:t>
+        <w:t xml:space="preserve"> (F7).</w:t>
       </w:r>
     </w:p>
     <w:p>
@@ -8681,7 +8758,7 @@
         <w:t>Best Peak</w:t>
       </w:r>
       <w:r>
-        <w:t xml:space="preserve"> (or press F11).</w:t>
+        <w:t xml:space="preserve"> (F11).</w:t>
       </w:r>
     </w:p>
     <w:p>
@@ -8705,7 +8782,23 @@
         </w:numPr>
       </w:pPr>
       <w:r>
-        <w:t>Select a peptide or precursor in the tree-view.</w:t>
+        <w:t xml:space="preserve">Select a peptide or precursor in the </w:t>
+      </w:r>
+      <w:r>
+        <w:rPr>
+          <w:b/>
+          <w:bCs/>
+        </w:rPr>
+        <w:t>Targets</w:t>
+      </w:r>
+      <w:r>
+        <w:t xml:space="preserve"> </w:t>
+      </w:r>
+      <w:r>
+        <w:t>view</w:t>
+      </w:r>
+      <w:r>
+        <w:t>.</w:t>
       </w:r>
     </w:p>
     <w:p>
@@ -8719,10 +8812,10 @@
           <w:noProof/>
         </w:rPr>
         <w:drawing>
-          <wp:inline distT="0" distB="0" distL="0" distR="0">
-            <wp:extent cx="5934075" cy="3476625"/>
+          <wp:inline distT="0" distB="0" distL="0" distR="0" wp14:anchorId="05A86865" wp14:editId="37CD4BE1">
+            <wp:extent cx="5943600" cy="3345815"/>
             <wp:effectExtent l="0" t="0" r="0" b="0"/>
-            <wp:docPr id="15" name="Picture 15"/>
+            <wp:docPr id="7" name="Picture 7"/>
             <wp:cNvGraphicFramePr>
               <a:graphicFrameLocks xmlns:a="http://schemas.openxmlformats.org/drawingml/2006/main" noChangeAspect="1"/>
             </wp:cNvGraphicFramePr>
@@ -8730,36 +8823,23 @@
               <a:graphicData uri="http://schemas.openxmlformats.org/drawingml/2006/picture">
                 <pic:pic xmlns:pic="http://schemas.openxmlformats.org/drawingml/2006/picture">
                   <pic:nvPicPr>
-                    <pic:cNvPr id="0" name="Picture 10"/>
-                    <pic:cNvPicPr>
-                      <a:picLocks noChangeAspect="1" noChangeArrowheads="1"/>
-                    </pic:cNvPicPr>
+                    <pic:cNvPr id="1" name=""/>
+                    <pic:cNvPicPr/>
                   </pic:nvPicPr>
                   <pic:blipFill>
-                    <a:blip r:embed="rId15">
-                      <a:extLst>
-                        <a:ext uri="{28A0092B-C50C-407E-A947-70E740481C1C}">
-                          <a14:useLocalDpi xmlns:a14="http://schemas.microsoft.com/office/drawing/2010/main" val="0"/>
-                        </a:ext>
-                      </a:extLst>
-                    </a:blip>
-                    <a:srcRect/>
+                    <a:blip r:embed="rId15"/>
                     <a:stretch>
                       <a:fillRect/>
                     </a:stretch>
                   </pic:blipFill>
-                  <pic:spPr bwMode="auto">
+                  <pic:spPr>
                     <a:xfrm>
                       <a:off x="0" y="0"/>
-                      <a:ext cx="5934075" cy="3476625"/>
+                      <a:ext cx="5943600" cy="3345815"/>
                     </a:xfrm>
                     <a:prstGeom prst="rect">
                       <a:avLst/>
                     </a:prstGeom>
-                    <a:noFill/>
-                    <a:ln>
-                      <a:noFill/>
-                    </a:ln>
                   </pic:spPr>
                 </pic:pic>
               </a:graphicData>
@@ -8771,7 +8851,51 @@
     <w:p>
       <w:r>
         <w:lastRenderedPageBreak/>
-        <w:t xml:space="preserve">The red bar in the middle of the peak area view and the red curve among the chromatograms is the measurement for the transition with the CE calculated by the starting linear equation.  In the image above, the maximum peak area was achieved at a CE value 4 volts lower than the calculated </w:t>
+        <w:t xml:space="preserve">The red bar in the middle of the </w:t>
+      </w:r>
+      <w:r>
+        <w:rPr>
+          <w:b/>
+          <w:bCs/>
+        </w:rPr>
+        <w:t>P</w:t>
+      </w:r>
+      <w:r>
+        <w:rPr>
+          <w:b/>
+          <w:bCs/>
+        </w:rPr>
+        <w:t xml:space="preserve">eak </w:t>
+      </w:r>
+      <w:r>
+        <w:rPr>
+          <w:b/>
+          <w:bCs/>
+        </w:rPr>
+        <w:t>A</w:t>
+      </w:r>
+      <w:r>
+        <w:rPr>
+          <w:b/>
+          <w:bCs/>
+        </w:rPr>
+        <w:t>rea</w:t>
+      </w:r>
+      <w:r>
+        <w:rPr>
+          <w:b/>
+          <w:bCs/>
+        </w:rPr>
+        <w:t>s</w:t>
+      </w:r>
+      <w:r>
+        <w:t xml:space="preserve"> view and the red curve among the chromatograms is the measurement for the transition with the CE calculated by the starting linear equation.  In the image above, the maximum peak area was achieved at a CE value 4 volts lower</w:t>
+      </w:r>
+      <w:r>
+        <w:t xml:space="preserve"> (labeled Step -4 in the legend)</w:t>
+      </w:r>
+      <w:r>
+        <w:t xml:space="preserve"> than the calculated </w:t>
       </w:r>
       <w:r>
         <w:t xml:space="preserve">default </w:t>
@@ -8785,12 +8909,13 @@
         <w:t xml:space="preserve">You should now review the peaks </w:t>
       </w:r>
       <w:r>
-        <w:t>for all of the peptide precursors to verify the integration boundaries for each peak.  When you get to the peptide EGIHAQQK, you will find that it measured very little signal.  Given the quality of the unscheduled peak, this may be due to a retention time shift that caused the peptide to elute outside the scheduling window.  Befor</w:t>
-      </w:r>
-      <w:bookmarkStart w:id="0" w:name="_GoBack"/>
-      <w:bookmarkEnd w:id="0"/>
-      <w:r>
-        <w:t>e recalculating the linear equation for CE with this data, you will want to delete this peptide.</w:t>
+        <w:t>for all of the peptide precursors to verify the integration boundaries for each peak.  When you get to the peptide EGIHAQQK, you will find that it measured very little signal.  Given the quality of the unscheduled peak, this may be due to a retention time shift that caused the peptide to elute outside the scheduling window.  Before recalculating the linear equation for CE with th</w:t>
+      </w:r>
+      <w:r>
+        <w:t>ese</w:t>
+      </w:r>
+      <w:r>
+        <w:t xml:space="preserve"> data, you will want to delete this peptide.</w:t>
       </w:r>
     </w:p>
     <w:p>
@@ -8816,7 +8941,20 @@
         </w:numPr>
       </w:pPr>
       <w:r>
-        <w:t>Select IDALNENK in the tree-view.</w:t>
+        <w:t xml:space="preserve">Select IDALNENK in the </w:t>
+      </w:r>
+      <w:r>
+        <w:rPr>
+          <w:b/>
+          <w:bCs/>
+        </w:rPr>
+        <w:t>Targets</w:t>
+      </w:r>
+      <w:r>
+        <w:t xml:space="preserve"> </w:t>
+      </w:r>
+      <w:r>
+        <w:t>view.</w:t>
       </w:r>
     </w:p>
     <w:p>
@@ -8869,10 +9007,10 @@
           <w:noProof/>
         </w:rPr>
         <w:drawing>
-          <wp:inline distT="0" distB="0" distL="0" distR="0">
-            <wp:extent cx="5934075" cy="3495675"/>
+          <wp:inline distT="0" distB="0" distL="0" distR="0" wp14:anchorId="77051661" wp14:editId="3FD2AA38">
+            <wp:extent cx="5943600" cy="3345815"/>
             <wp:effectExtent l="0" t="0" r="0" b="0"/>
-            <wp:docPr id="14" name="Picture 14"/>
+            <wp:docPr id="8" name="Picture 8"/>
             <wp:cNvGraphicFramePr>
               <a:graphicFrameLocks xmlns:a="http://schemas.openxmlformats.org/drawingml/2006/main" noChangeAspect="1"/>
             </wp:cNvGraphicFramePr>
@@ -8880,36 +9018,23 @@
               <a:graphicData uri="http://schemas.openxmlformats.org/drawingml/2006/picture">
                 <pic:pic xmlns:pic="http://schemas.openxmlformats.org/drawingml/2006/picture">
                   <pic:nvPicPr>
-                    <pic:cNvPr id="0" name="Picture 9"/>
-                    <pic:cNvPicPr>
-                      <a:picLocks noChangeAspect="1" noChangeArrowheads="1"/>
-                    </pic:cNvPicPr>
+                    <pic:cNvPr id="1" name=""/>
+                    <pic:cNvPicPr/>
                   </pic:nvPicPr>
                   <pic:blipFill>
-                    <a:blip r:embed="rId16">
-                      <a:extLst>
-                        <a:ext uri="{28A0092B-C50C-407E-A947-70E740481C1C}">
-                          <a14:useLocalDpi xmlns:a14="http://schemas.microsoft.com/office/drawing/2010/main" val="0"/>
-                        </a:ext>
-                      </a:extLst>
-                    </a:blip>
-                    <a:srcRect/>
+                    <a:blip r:embed="rId16"/>
                     <a:stretch>
                       <a:fillRect/>
                     </a:stretch>
                   </pic:blipFill>
-                  <pic:spPr bwMode="auto">
+                  <pic:spPr>
                     <a:xfrm>
                       <a:off x="0" y="0"/>
-                      <a:ext cx="5934075" cy="3495675"/>
+                      <a:ext cx="5943600" cy="3345815"/>
                     </a:xfrm>
                     <a:prstGeom prst="rect">
                       <a:avLst/>
                     </a:prstGeom>
-                    <a:noFill/>
-                    <a:ln>
-                      <a:noFill/>
-                    </a:ln>
                   </pic:spPr>
                 </pic:pic>
               </a:graphicData>
@@ -8926,7 +9051,13 @@
         <w:t xml:space="preserve">, </w:t>
       </w:r>
       <w:r>
-        <w:t>remove this peptide before calculating the new equation for the Vantage</w:t>
+        <w:t xml:space="preserve">remove this peptide before calculating the new equation for the </w:t>
+      </w:r>
+      <w:r>
+        <w:t xml:space="preserve">Thermo TSQ </w:t>
+      </w:r>
+      <w:r>
+        <w:t>Vantage</w:t>
       </w:r>
       <w:r>
         <w:t>.</w:t>
@@ -8937,6 +9068,7 @@
         <w:pStyle w:val="Heading2"/>
       </w:pPr>
       <w:r>
+        <w:lastRenderedPageBreak/>
         <w:t>Creating a New Equation for CE</w:t>
       </w:r>
     </w:p>
@@ -8954,7 +9086,6 @@
         </w:numPr>
       </w:pPr>
       <w:r>
-        <w:lastRenderedPageBreak/>
         <w:t xml:space="preserve">On the </w:t>
       </w:r>
       <w:r>
@@ -9021,7 +9152,23 @@
         </w:numPr>
       </w:pPr>
       <w:r>
-        <w:t xml:space="preserve">Enter </w:t>
+        <w:t xml:space="preserve">In the </w:t>
+      </w:r>
+      <w:r>
+        <w:rPr>
+          <w:b/>
+          <w:bCs/>
+        </w:rPr>
+        <w:t>Name</w:t>
+      </w:r>
+      <w:r>
+        <w:t xml:space="preserve"> field, e</w:t>
+      </w:r>
+      <w:r>
+        <w:t>nter</w:t>
+      </w:r>
+      <w:r>
+        <w:t xml:space="preserve"> </w:t>
       </w:r>
       <w:r>
         <w:t>‘</w:t>
@@ -9033,13 +9180,7 @@
         <w:t>’</w:t>
       </w:r>
       <w:r>
-        <w:t xml:space="preserve"> in the </w:t>
-      </w:r>
-      <w:r>
-        <w:t>Peak Areas</w:t>
-      </w:r>
-      <w:r>
-        <w:t xml:space="preserve"> field.</w:t>
+        <w:t>.</w:t>
       </w:r>
     </w:p>
     <w:p>
@@ -9316,7 +9457,23 @@
         <w:spacing w:before="240"/>
       </w:pPr>
       <w:r>
-        <w:t xml:space="preserve">You may wonder how close they are to the original values.  Just click the </w:t>
+        <w:t>You may wonder how close they are to the original values.</w:t>
+      </w:r>
+    </w:p>
+    <w:p>
+      <w:pPr>
+        <w:pStyle w:val="ListParagraph"/>
+        <w:numPr>
+          <w:ilvl w:val="0"/>
+          <w:numId w:val="13"/>
+        </w:numPr>
+        <w:spacing w:before="240"/>
+      </w:pPr>
+      <w:r>
+        <w:t>C</w:t>
+      </w:r>
+      <w:r>
+        <w:t xml:space="preserve">lick the </w:t>
       </w:r>
       <w:r>
         <w:rPr>
@@ -9325,7 +9482,15 @@
         <w:t>Show Graph</w:t>
       </w:r>
       <w:r>
-        <w:t xml:space="preserve"> button to find out.  Skyline will present the following graphs:</w:t>
+        <w:t xml:space="preserve"> button to find out.</w:t>
+      </w:r>
+    </w:p>
+    <w:p>
+      <w:pPr>
+        <w:spacing w:before="240"/>
+      </w:pPr>
+      <w:r>
+        <w:t>Skyline will present the following graphs:</w:t>
       </w:r>
     </w:p>
     <w:p>
@@ -9337,10 +9502,10 @@
           <w:noProof/>
         </w:rPr>
         <w:drawing>
-          <wp:inline distT="0" distB="0" distL="0" distR="0">
-            <wp:extent cx="4476750" cy="4263913"/>
-            <wp:effectExtent l="19050" t="0" r="0" b="0"/>
-            <wp:docPr id="2" name="Picture 1" descr="New Equation.emf"/>
+          <wp:inline distT="0" distB="0" distL="0" distR="0" wp14:anchorId="1227D478" wp14:editId="435FBF22">
+            <wp:extent cx="4762500" cy="4543425"/>
+            <wp:effectExtent l="0" t="0" r="0" b="0"/>
+            <wp:docPr id="12" name="Picture 12"/>
             <wp:cNvGraphicFramePr>
               <a:graphicFrameLocks xmlns:a="http://schemas.openxmlformats.org/drawingml/2006/main" noChangeAspect="1"/>
             </wp:cNvGraphicFramePr>
@@ -9348,23 +9513,36 @@
               <a:graphicData uri="http://schemas.openxmlformats.org/drawingml/2006/picture">
                 <pic:pic xmlns:pic="http://schemas.openxmlformats.org/drawingml/2006/picture">
                   <pic:nvPicPr>
-                    <pic:cNvPr id="0" name="New Equation.emf"/>
-                    <pic:cNvPicPr/>
+                    <pic:cNvPr id="0" name="Picture 1"/>
+                    <pic:cNvPicPr>
+                      <a:picLocks noChangeAspect="1" noChangeArrowheads="1"/>
+                    </pic:cNvPicPr>
                   </pic:nvPicPr>
                   <pic:blipFill>
-                    <a:blip r:embed="rId17" cstate="print"/>
+                    <a:blip r:embed="rId17">
+                      <a:extLst>
+                        <a:ext uri="{28A0092B-C50C-407E-A947-70E740481C1C}">
+                          <a14:useLocalDpi xmlns:a14="http://schemas.microsoft.com/office/drawing/2010/main" val="0"/>
+                        </a:ext>
+                      </a:extLst>
+                    </a:blip>
+                    <a:srcRect/>
                     <a:stretch>
                       <a:fillRect/>
                     </a:stretch>
                   </pic:blipFill>
-                  <pic:spPr>
+                  <pic:spPr bwMode="auto">
                     <a:xfrm>
                       <a:off x="0" y="0"/>
-                      <a:ext cx="4481413" cy="4268354"/>
+                      <a:ext cx="4762500" cy="4543425"/>
                     </a:xfrm>
                     <a:prstGeom prst="rect">
                       <a:avLst/>
                     </a:prstGeom>
+                    <a:noFill/>
+                    <a:ln>
+                      <a:noFill/>
+                    </a:ln>
                   </pic:spPr>
                 </pic:pic>
               </a:graphicData>
@@ -9378,6 +9556,7 @@
         <w:spacing w:before="240"/>
       </w:pPr>
       <w:r>
+        <w:lastRenderedPageBreak/>
         <w:t>The points correlate very well to the new linear equation, and appear to be on average 3-4 volts below th</w:t>
       </w:r>
       <w:r>
@@ -9392,6 +9571,11 @@
     </w:p>
     <w:p>
       <w:pPr>
+        <w:pStyle w:val="ListParagraph"/>
+        <w:numPr>
+          <w:ilvl w:val="0"/>
+          <w:numId w:val="13"/>
+        </w:numPr>
         <w:spacing w:before="240"/>
       </w:pPr>
       <w:r>
@@ -9421,7 +9605,6 @@
         <w:pStyle w:val="Heading1"/>
       </w:pPr>
       <w:r>
-        <w:lastRenderedPageBreak/>
         <w:t>Optimizing Each Transition</w:t>
       </w:r>
     </w:p>
@@ -12334,6 +12517,7 @@
                 <w:rFonts w:ascii="Calibri" w:eastAsia="Times New Roman" w:hAnsi="Calibri" w:cs="Times New Roman"/>
                 <w:color w:val="000000"/>
               </w:rPr>
+              <w:lastRenderedPageBreak/>
               <w:t>471.2562</w:t>
             </w:r>
           </w:p>
@@ -13174,6 +13358,9 @@
       </w:tr>
     </w:tbl>
     <w:p>
+      <w:pPr>
+        <w:spacing w:before="240"/>
+      </w:pPr>
       <w:r>
         <w:t xml:space="preserve">You can see that the CE values in the third column differ among transitions of the same precursor.  Skyline has chosen the CE value </w:t>
       </w:r>
@@ -13189,13 +13376,28 @@
         <w:pStyle w:val="Heading1"/>
       </w:pPr>
       <w:r>
-        <w:lastRenderedPageBreak/>
         <w:t>Conclusion</w:t>
       </w:r>
     </w:p>
     <w:p>
       <w:r>
-        <w:t>There is certainly more to learn about CE optimization, and we encourage you to watch for the article on our recent investigation into its use and benefits.  Hopefully this tutorial will be enough</w:t>
+        <w:t>There is certainly more to learn about CE optimization.</w:t>
+      </w:r>
+      <w:r>
+        <w:t xml:space="preserve"> For instance, you can look into storing your optimized transition CE values in an optimization library, also on the </w:t>
+      </w:r>
+      <w:r>
+        <w:rPr>
+          <w:b/>
+          <w:bCs/>
+        </w:rPr>
+        <w:t>Transition Settings – Prediction</w:t>
+      </w:r>
+      <w:r>
+        <w:t xml:space="preserve"> tab.</w:t>
+      </w:r>
+      <w:r>
+        <w:t xml:space="preserve">  Hopefully this tutorial will be enough</w:t>
       </w:r>
       <w:r>
         <w:t xml:space="preserve"> to get you started on using Skyline for your CE optimization needs.  If your instrument is not now explicitly covered by name in the </w:t>
@@ -13223,6 +13425,220 @@
       </w:r>
       <w:r>
         <w:t>.  This tutorial should have provided you with the tools you will need in these cases.  We hope you will use them.</w:t>
+      </w:r>
+    </w:p>
+    <w:p>
+      <w:pPr>
+        <w:pStyle w:val="Heading1"/>
+      </w:pPr>
+      <w:r>
+        <w:t>Bibliography</w:t>
+      </w:r>
+    </w:p>
+    <w:p>
+      <w:pPr>
+        <w:pStyle w:val="Bibliography"/>
+        <w:spacing w:line="276" w:lineRule="auto"/>
+        <w:rPr>
+          <w:rFonts w:ascii="Calibri" w:hAnsi="Calibri" w:cs="Calibri"/>
+        </w:rPr>
+      </w:pPr>
+      <w:r>
+        <w:fldChar w:fldCharType="begin"/>
+      </w:r>
+      <w:r>
+        <w:instrText xml:space="preserve"> ADDIN ZOTERO_BIBL {"uncited":[],"omitted":[],"custom":[]} CSL_BIBLIOGRAPHY </w:instrText>
+      </w:r>
+      <w:r>
+        <w:fldChar w:fldCharType="separate"/>
+      </w:r>
+      <w:r>
+        <w:rPr>
+          <w:rFonts w:ascii="Calibri" w:hAnsi="Calibri" w:cs="Calibri"/>
+        </w:rPr>
+        <w:t>1.</w:t>
+      </w:r>
+      <w:r>
+        <w:rPr>
+          <w:rFonts w:ascii="Calibri" w:hAnsi="Calibri" w:cs="Calibri"/>
+        </w:rPr>
+        <w:tab/>
+        <w:t xml:space="preserve">MacLean, B. </w:t>
+      </w:r>
+      <w:r>
+        <w:rPr>
+          <w:rFonts w:ascii="Calibri" w:hAnsi="Calibri" w:cs="Calibri"/>
+          <w:i/>
+          <w:iCs/>
+        </w:rPr>
+        <w:t>et al.</w:t>
+      </w:r>
+      <w:r>
+        <w:rPr>
+          <w:rFonts w:ascii="Calibri" w:hAnsi="Calibri" w:cs="Calibri"/>
+        </w:rPr>
+        <w:t xml:space="preserve"> Effect of Collision Energy Optimization on the Measurement of Peptides by Selected Reaction Monitoring (SRM) Mass Spectrometry. </w:t>
+      </w:r>
+      <w:r>
+        <w:rPr>
+          <w:rFonts w:ascii="Calibri" w:hAnsi="Calibri" w:cs="Calibri"/>
+          <w:i/>
+          <w:iCs/>
+        </w:rPr>
+        <w:t>Anal. Chem.</w:t>
+      </w:r>
+      <w:r>
+        <w:rPr>
+          <w:rFonts w:ascii="Calibri" w:hAnsi="Calibri" w:cs="Calibri"/>
+        </w:rPr>
+        <w:t xml:space="preserve"> </w:t>
+      </w:r>
+      <w:r>
+        <w:rPr>
+          <w:rFonts w:ascii="Calibri" w:hAnsi="Calibri" w:cs="Calibri"/>
+          <w:b/>
+          <w:bCs/>
+        </w:rPr>
+        <w:t>82</w:t>
+      </w:r>
+      <w:r>
+        <w:rPr>
+          <w:rFonts w:ascii="Calibri" w:hAnsi="Calibri" w:cs="Calibri"/>
+        </w:rPr>
+        <w:t>, 10116–10124 (2010).</w:t>
+      </w:r>
+    </w:p>
+    <w:p>
+      <w:pPr>
+        <w:pStyle w:val="Bibliography"/>
+        <w:spacing w:line="276" w:lineRule="auto"/>
+        <w:rPr>
+          <w:rFonts w:ascii="Calibri" w:hAnsi="Calibri" w:cs="Calibri"/>
+        </w:rPr>
+      </w:pPr>
+      <w:r>
+        <w:rPr>
+          <w:rFonts w:ascii="Calibri" w:hAnsi="Calibri" w:cs="Calibri"/>
+        </w:rPr>
+        <w:t>2.</w:t>
+      </w:r>
+      <w:r>
+        <w:rPr>
+          <w:rFonts w:ascii="Calibri" w:hAnsi="Calibri" w:cs="Calibri"/>
+        </w:rPr>
+        <w:tab/>
+        <w:t xml:space="preserve">Schmidlin, T. </w:t>
+      </w:r>
+      <w:r>
+        <w:rPr>
+          <w:rFonts w:ascii="Calibri" w:hAnsi="Calibri" w:cs="Calibri"/>
+          <w:i/>
+          <w:iCs/>
+        </w:rPr>
+        <w:t>et al.</w:t>
+      </w:r>
+      <w:r>
+        <w:rPr>
+          <w:rFonts w:ascii="Calibri" w:hAnsi="Calibri" w:cs="Calibri"/>
+        </w:rPr>
+        <w:t xml:space="preserve"> Diet-induced neuropeptide expression: feasibility of quantifying extended and highly charged endogenous peptide sequences by selected reaction monitoring. </w:t>
+      </w:r>
+      <w:r>
+        <w:rPr>
+          <w:rFonts w:ascii="Calibri" w:hAnsi="Calibri" w:cs="Calibri"/>
+          <w:i/>
+          <w:iCs/>
+        </w:rPr>
+        <w:t>Anal. Chem.</w:t>
+      </w:r>
+      <w:r>
+        <w:rPr>
+          <w:rFonts w:ascii="Calibri" w:hAnsi="Calibri" w:cs="Calibri"/>
+        </w:rPr>
+        <w:t xml:space="preserve"> </w:t>
+      </w:r>
+      <w:r>
+        <w:rPr>
+          <w:rFonts w:ascii="Calibri" w:hAnsi="Calibri" w:cs="Calibri"/>
+          <w:b/>
+          <w:bCs/>
+        </w:rPr>
+        <w:t>87</w:t>
+      </w:r>
+      <w:r>
+        <w:rPr>
+          <w:rFonts w:ascii="Calibri" w:hAnsi="Calibri" w:cs="Calibri"/>
+        </w:rPr>
+        <w:t>, 9966–9973 (2015).</w:t>
+      </w:r>
+    </w:p>
+    <w:p>
+      <w:pPr>
+        <w:pStyle w:val="Bibliography"/>
+        <w:spacing w:line="276" w:lineRule="auto"/>
+        <w:rPr>
+          <w:rFonts w:ascii="Calibri" w:hAnsi="Calibri" w:cs="Calibri"/>
+        </w:rPr>
+      </w:pPr>
+      <w:r>
+        <w:rPr>
+          <w:rFonts w:ascii="Calibri" w:hAnsi="Calibri" w:cs="Calibri"/>
+        </w:rPr>
+        <w:t>3.</w:t>
+      </w:r>
+      <w:r>
+        <w:rPr>
+          <w:rFonts w:ascii="Calibri" w:hAnsi="Calibri" w:cs="Calibri"/>
+        </w:rPr>
+        <w:tab/>
+        <w:t xml:space="preserve">Sherwood, C. A. </w:t>
+      </w:r>
+      <w:r>
+        <w:rPr>
+          <w:rFonts w:ascii="Calibri" w:hAnsi="Calibri" w:cs="Calibri"/>
+          <w:i/>
+          <w:iCs/>
+        </w:rPr>
+        <w:t>et al.</w:t>
+      </w:r>
+      <w:r>
+        <w:rPr>
+          <w:rFonts w:ascii="Calibri" w:hAnsi="Calibri" w:cs="Calibri"/>
+        </w:rPr>
+        <w:t xml:space="preserve"> Rapid Optimization of MRM-MS Instrument Parameters by Subtle Alteration of Precursor and Product m/z Targets. </w:t>
+      </w:r>
+      <w:r>
+        <w:rPr>
+          <w:rFonts w:ascii="Calibri" w:hAnsi="Calibri" w:cs="Calibri"/>
+          <w:i/>
+          <w:iCs/>
+        </w:rPr>
+        <w:t>J. Proteome Res.</w:t>
+      </w:r>
+      <w:r>
+        <w:rPr>
+          <w:rFonts w:ascii="Calibri" w:hAnsi="Calibri" w:cs="Calibri"/>
+        </w:rPr>
+        <w:t xml:space="preserve"> </w:t>
+      </w:r>
+      <w:r>
+        <w:rPr>
+          <w:rFonts w:ascii="Calibri" w:hAnsi="Calibri" w:cs="Calibri"/>
+          <w:b/>
+          <w:bCs/>
+        </w:rPr>
+        <w:t>8</w:t>
+      </w:r>
+      <w:r>
+        <w:rPr>
+          <w:rFonts w:ascii="Calibri" w:hAnsi="Calibri" w:cs="Calibri"/>
+        </w:rPr>
+        <w:t>, 3746–3751 (2009).</w:t>
+      </w:r>
+    </w:p>
+    <w:p>
+      <w:r>
+        <w:fldChar w:fldCharType="end"/>
       </w:r>
     </w:p>
     <w:sectPr>
@@ -13237,7 +13653,7 @@
 </file>
 
 <file path=word/endnotes.xml><?xml version="1.0" encoding="utf-8"?>
-<w:endnotes xmlns:wpc="http://schemas.microsoft.com/office/word/2010/wordprocessingCanvas" xmlns:mc="http://schemas.openxmlformats.org/markup-compatibility/2006" xmlns:o="urn:schemas-microsoft-com:office:office" xmlns:r="http://schemas.openxmlformats.org/officeDocument/2006/relationships" xmlns:m="http://schemas.openxmlformats.org/officeDocument/2006/math" xmlns:v="urn:schemas-microsoft-com:vml" xmlns:wp14="http://schemas.microsoft.com/office/word/2010/wordprocessingDrawing" xmlns:wp="http://schemas.openxmlformats.org/drawingml/2006/wordprocessingDrawing" xmlns:w10="urn:schemas-microsoft-com:office:word" xmlns:w="http://schemas.openxmlformats.org/wordprocessingml/2006/main" xmlns:w14="http://schemas.microsoft.com/office/word/2010/wordml" xmlns:wpg="http://schemas.microsoft.com/office/word/2010/wordprocessingGroup" xmlns:wpi="http://schemas.microsoft.com/office/word/2010/wordprocessingInk" xmlns:wne="http://schemas.microsoft.com/office/word/2006/wordml" xmlns:wps="http://schemas.microsoft.com/office/word/2010/wordprocessingShape" mc:Ignorable="w14 wp14">
+<w:endnotes xmlns:wpc="http://schemas.microsoft.com/office/word/2010/wordprocessingCanvas" xmlns:cx="http://schemas.microsoft.com/office/drawing/2014/chartex" xmlns:cx1="http://schemas.microsoft.com/office/drawing/2015/9/8/chartex" xmlns:cx2="http://schemas.microsoft.com/office/drawing/2015/10/21/chartex" xmlns:cx3="http://schemas.microsoft.com/office/drawing/2016/5/9/chartex" xmlns:cx4="http://schemas.microsoft.com/office/drawing/2016/5/10/chartex" xmlns:cx5="http://schemas.microsoft.com/office/drawing/2016/5/11/chartex" xmlns:cx6="http://schemas.microsoft.com/office/drawing/2016/5/12/chartex" xmlns:cx7="http://schemas.microsoft.com/office/drawing/2016/5/13/chartex" xmlns:cx8="http://schemas.microsoft.com/office/drawing/2016/5/14/chartex" xmlns:mc="http://schemas.openxmlformats.org/markup-compatibility/2006" xmlns:aink="http://schemas.microsoft.com/office/drawing/2016/ink" xmlns:am3d="http://schemas.microsoft.com/office/drawing/2017/model3d" xmlns:o="urn:schemas-microsoft-com:office:office" xmlns:r="http://schemas.openxmlformats.org/officeDocument/2006/relationships" xmlns:m="http://schemas.openxmlformats.org/officeDocument/2006/math" xmlns:v="urn:schemas-microsoft-com:vml" xmlns:wp14="http://schemas.microsoft.com/office/word/2010/wordprocessingDrawing" xmlns:wp="http://schemas.openxmlformats.org/drawingml/2006/wordprocessingDrawing" xmlns:w10="urn:schemas-microsoft-com:office:word" xmlns:w="http://schemas.openxmlformats.org/wordprocessingml/2006/main" xmlns:w14="http://schemas.microsoft.com/office/word/2010/wordml" xmlns:w15="http://schemas.microsoft.com/office/word/2012/wordml" xmlns:w16cex="http://schemas.microsoft.com/office/word/2018/wordml/cex" xmlns:w16cid="http://schemas.microsoft.com/office/word/2016/wordml/cid" xmlns:w16="http://schemas.microsoft.com/office/word/2018/wordml" xmlns:w16se="http://schemas.microsoft.com/office/word/2015/wordml/symex" xmlns:wpg="http://schemas.microsoft.com/office/word/2010/wordprocessingGroup" xmlns:wpi="http://schemas.microsoft.com/office/word/2010/wordprocessingInk" xmlns:wne="http://schemas.microsoft.com/office/word/2006/wordml" xmlns:wps="http://schemas.microsoft.com/office/word/2010/wordprocessingShape" mc:Ignorable="w14 w15 w16se w16cid w16 w16cex wp14">
   <w:endnote w:type="separator" w:id="-1">
     <w:p>
       <w:pPr>
@@ -13262,7 +13678,7 @@
 </file>
 
 <file path=word/footer1.xml><?xml version="1.0" encoding="utf-8"?>
-<w:ftr xmlns:wpc="http://schemas.microsoft.com/office/word/2010/wordprocessingCanvas" xmlns:mc="http://schemas.openxmlformats.org/markup-compatibility/2006" xmlns:o="urn:schemas-microsoft-com:office:office" xmlns:r="http://schemas.openxmlformats.org/officeDocument/2006/relationships" xmlns:m="http://schemas.openxmlformats.org/officeDocument/2006/math" xmlns:v="urn:schemas-microsoft-com:vml" xmlns:wp14="http://schemas.microsoft.com/office/word/2010/wordprocessingDrawing" xmlns:wp="http://schemas.openxmlformats.org/drawingml/2006/wordprocessingDrawing" xmlns:w10="urn:schemas-microsoft-com:office:word" xmlns:w="http://schemas.openxmlformats.org/wordprocessingml/2006/main" xmlns:w14="http://schemas.microsoft.com/office/word/2010/wordml" xmlns:wpg="http://schemas.microsoft.com/office/word/2010/wordprocessingGroup" xmlns:wpi="http://schemas.microsoft.com/office/word/2010/wordprocessingInk" xmlns:wne="http://schemas.microsoft.com/office/word/2006/wordml" xmlns:wps="http://schemas.microsoft.com/office/word/2010/wordprocessingShape" mc:Ignorable="w14 wp14">
+<w:ftr xmlns:wpc="http://schemas.microsoft.com/office/word/2010/wordprocessingCanvas" xmlns:cx="http://schemas.microsoft.com/office/drawing/2014/chartex" xmlns:cx1="http://schemas.microsoft.com/office/drawing/2015/9/8/chartex" xmlns:cx2="http://schemas.microsoft.com/office/drawing/2015/10/21/chartex" xmlns:cx3="http://schemas.microsoft.com/office/drawing/2016/5/9/chartex" xmlns:cx4="http://schemas.microsoft.com/office/drawing/2016/5/10/chartex" xmlns:cx5="http://schemas.microsoft.com/office/drawing/2016/5/11/chartex" xmlns:cx6="http://schemas.microsoft.com/office/drawing/2016/5/12/chartex" xmlns:cx7="http://schemas.microsoft.com/office/drawing/2016/5/13/chartex" xmlns:cx8="http://schemas.microsoft.com/office/drawing/2016/5/14/chartex" xmlns:mc="http://schemas.openxmlformats.org/markup-compatibility/2006" xmlns:aink="http://schemas.microsoft.com/office/drawing/2016/ink" xmlns:am3d="http://schemas.microsoft.com/office/drawing/2017/model3d" xmlns:o="urn:schemas-microsoft-com:office:office" xmlns:r="http://schemas.openxmlformats.org/officeDocument/2006/relationships" xmlns:m="http://schemas.openxmlformats.org/officeDocument/2006/math" xmlns:v="urn:schemas-microsoft-com:vml" xmlns:wp14="http://schemas.microsoft.com/office/word/2010/wordprocessingDrawing" xmlns:wp="http://schemas.openxmlformats.org/drawingml/2006/wordprocessingDrawing" xmlns:w10="urn:schemas-microsoft-com:office:word" xmlns:w="http://schemas.openxmlformats.org/wordprocessingml/2006/main" xmlns:w14="http://schemas.microsoft.com/office/word/2010/wordml" xmlns:w15="http://schemas.microsoft.com/office/word/2012/wordml" xmlns:w16cex="http://schemas.microsoft.com/office/word/2018/wordml/cex" xmlns:w16cid="http://schemas.microsoft.com/office/word/2016/wordml/cid" xmlns:w16="http://schemas.microsoft.com/office/word/2018/wordml" xmlns:w16se="http://schemas.microsoft.com/office/word/2015/wordml/symex" xmlns:wpg="http://schemas.microsoft.com/office/word/2010/wordprocessingGroup" xmlns:wpi="http://schemas.microsoft.com/office/word/2010/wordprocessingInk" xmlns:wne="http://schemas.microsoft.com/office/word/2006/wordml" xmlns:wps="http://schemas.microsoft.com/office/word/2010/wordprocessingShape" mc:Ignorable="w14 w15 w16se w16cid w16 w16cex wp14">
   <w:sdt>
     <w:sdtPr>
       <w:id w:val="608523400"/>
@@ -13290,7 +13706,7 @@
           <w:rPr>
             <w:noProof/>
           </w:rPr>
-          <w:t>9</w:t>
+          <w:t>12</w:t>
         </w:r>
         <w:r>
           <w:rPr>
@@ -13310,7 +13726,7 @@
 </file>
 
 <file path=word/footnotes.xml><?xml version="1.0" encoding="utf-8"?>
-<w:footnotes xmlns:wpc="http://schemas.microsoft.com/office/word/2010/wordprocessingCanvas" xmlns:mc="http://schemas.openxmlformats.org/markup-compatibility/2006" xmlns:o="urn:schemas-microsoft-com:office:office" xmlns:r="http://schemas.openxmlformats.org/officeDocument/2006/relationships" xmlns:m="http://schemas.openxmlformats.org/officeDocument/2006/math" xmlns:v="urn:schemas-microsoft-com:vml" xmlns:wp14="http://schemas.microsoft.com/office/word/2010/wordprocessingDrawing" xmlns:wp="http://schemas.openxmlformats.org/drawingml/2006/wordprocessingDrawing" xmlns:w10="urn:schemas-microsoft-com:office:word" xmlns:w="http://schemas.openxmlformats.org/wordprocessingml/2006/main" xmlns:w14="http://schemas.microsoft.com/office/word/2010/wordml" xmlns:wpg="http://schemas.microsoft.com/office/word/2010/wordprocessingGroup" xmlns:wpi="http://schemas.microsoft.com/office/word/2010/wordprocessingInk" xmlns:wne="http://schemas.microsoft.com/office/word/2006/wordml" xmlns:wps="http://schemas.microsoft.com/office/word/2010/wordprocessingShape" mc:Ignorable="w14 wp14">
+<w:footnotes xmlns:wpc="http://schemas.microsoft.com/office/word/2010/wordprocessingCanvas" xmlns:cx="http://schemas.microsoft.com/office/drawing/2014/chartex" xmlns:cx1="http://schemas.microsoft.com/office/drawing/2015/9/8/chartex" xmlns:cx2="http://schemas.microsoft.com/office/drawing/2015/10/21/chartex" xmlns:cx3="http://schemas.microsoft.com/office/drawing/2016/5/9/chartex" xmlns:cx4="http://schemas.microsoft.com/office/drawing/2016/5/10/chartex" xmlns:cx5="http://schemas.microsoft.com/office/drawing/2016/5/11/chartex" xmlns:cx6="http://schemas.microsoft.com/office/drawing/2016/5/12/chartex" xmlns:cx7="http://schemas.microsoft.com/office/drawing/2016/5/13/chartex" xmlns:cx8="http://schemas.microsoft.com/office/drawing/2016/5/14/chartex" xmlns:mc="http://schemas.openxmlformats.org/markup-compatibility/2006" xmlns:aink="http://schemas.microsoft.com/office/drawing/2016/ink" xmlns:am3d="http://schemas.microsoft.com/office/drawing/2017/model3d" xmlns:o="urn:schemas-microsoft-com:office:office" xmlns:r="http://schemas.openxmlformats.org/officeDocument/2006/relationships" xmlns:m="http://schemas.openxmlformats.org/officeDocument/2006/math" xmlns:v="urn:schemas-microsoft-com:vml" xmlns:wp14="http://schemas.microsoft.com/office/word/2010/wordprocessingDrawing" xmlns:wp="http://schemas.openxmlformats.org/drawingml/2006/wordprocessingDrawing" xmlns:w10="urn:schemas-microsoft-com:office:word" xmlns:w="http://schemas.openxmlformats.org/wordprocessingml/2006/main" xmlns:w14="http://schemas.microsoft.com/office/word/2010/wordml" xmlns:w15="http://schemas.microsoft.com/office/word/2012/wordml" xmlns:w16cex="http://schemas.microsoft.com/office/word/2018/wordml/cex" xmlns:w16cid="http://schemas.microsoft.com/office/word/2016/wordml/cid" xmlns:w16="http://schemas.microsoft.com/office/word/2018/wordml" xmlns:w16se="http://schemas.microsoft.com/office/word/2015/wordml/symex" xmlns:wpg="http://schemas.microsoft.com/office/word/2010/wordprocessingGroup" xmlns:wpi="http://schemas.microsoft.com/office/word/2010/wordprocessingInk" xmlns:wne="http://schemas.microsoft.com/office/word/2006/wordml" xmlns:wps="http://schemas.microsoft.com/office/word/2010/wordprocessingShape" mc:Ignorable="w14 w15 w16se w16cid w16 w16cex wp14">
   <w:footnote w:type="separator" w:id="-1">
     <w:p>
       <w:pPr>
@@ -13335,8 +13751,8 @@
 </file>
 
 <file path=word/numbering.xml><?xml version="1.0" encoding="utf-8"?>
-<w:numbering xmlns:wpc="http://schemas.microsoft.com/office/word/2010/wordprocessingCanvas" xmlns:mc="http://schemas.openxmlformats.org/markup-compatibility/2006" xmlns:o="urn:schemas-microsoft-com:office:office" xmlns:r="http://schemas.openxmlformats.org/officeDocument/2006/relationships" xmlns:m="http://schemas.openxmlformats.org/officeDocument/2006/math" xmlns:v="urn:schemas-microsoft-com:vml" xmlns:wp14="http://schemas.microsoft.com/office/word/2010/wordprocessingDrawing" xmlns:wp="http://schemas.openxmlformats.org/drawingml/2006/wordprocessingDrawing" xmlns:w10="urn:schemas-microsoft-com:office:word" xmlns:w="http://schemas.openxmlformats.org/wordprocessingml/2006/main" xmlns:w14="http://schemas.microsoft.com/office/word/2010/wordml" xmlns:wpg="http://schemas.microsoft.com/office/word/2010/wordprocessingGroup" xmlns:wpi="http://schemas.microsoft.com/office/word/2010/wordprocessingInk" xmlns:wne="http://schemas.microsoft.com/office/word/2006/wordml" xmlns:wps="http://schemas.microsoft.com/office/word/2010/wordprocessingShape" mc:Ignorable="w14 wp14">
-  <w:abstractNum w:abstractNumId="0">
+<w:numbering xmlns:wpc="http://schemas.microsoft.com/office/word/2010/wordprocessingCanvas" xmlns:cx="http://schemas.microsoft.com/office/drawing/2014/chartex" xmlns:cx1="http://schemas.microsoft.com/office/drawing/2015/9/8/chartex" xmlns:cx2="http://schemas.microsoft.com/office/drawing/2015/10/21/chartex" xmlns:cx3="http://schemas.microsoft.com/office/drawing/2016/5/9/chartex" xmlns:cx4="http://schemas.microsoft.com/office/drawing/2016/5/10/chartex" xmlns:cx5="http://schemas.microsoft.com/office/drawing/2016/5/11/chartex" xmlns:cx6="http://schemas.microsoft.com/office/drawing/2016/5/12/chartex" xmlns:cx7="http://schemas.microsoft.com/office/drawing/2016/5/13/chartex" xmlns:cx8="http://schemas.microsoft.com/office/drawing/2016/5/14/chartex" xmlns:mc="http://schemas.openxmlformats.org/markup-compatibility/2006" xmlns:aink="http://schemas.microsoft.com/office/drawing/2016/ink" xmlns:am3d="http://schemas.microsoft.com/office/drawing/2017/model3d" xmlns:o="urn:schemas-microsoft-com:office:office" xmlns:r="http://schemas.openxmlformats.org/officeDocument/2006/relationships" xmlns:m="http://schemas.openxmlformats.org/officeDocument/2006/math" xmlns:v="urn:schemas-microsoft-com:vml" xmlns:wp14="http://schemas.microsoft.com/office/word/2010/wordprocessingDrawing" xmlns:wp="http://schemas.openxmlformats.org/drawingml/2006/wordprocessingDrawing" xmlns:w10="urn:schemas-microsoft-com:office:word" xmlns:w="http://schemas.openxmlformats.org/wordprocessingml/2006/main" xmlns:w14="http://schemas.microsoft.com/office/word/2010/wordml" xmlns:w15="http://schemas.microsoft.com/office/word/2012/wordml" xmlns:w16cex="http://schemas.microsoft.com/office/word/2018/wordml/cex" xmlns:w16cid="http://schemas.microsoft.com/office/word/2016/wordml/cid" xmlns:w16="http://schemas.microsoft.com/office/word/2018/wordml" xmlns:w16se="http://schemas.microsoft.com/office/word/2015/wordml/symex" xmlns:wpg="http://schemas.microsoft.com/office/word/2010/wordprocessingGroup" xmlns:wpi="http://schemas.microsoft.com/office/word/2010/wordprocessingInk" xmlns:wne="http://schemas.microsoft.com/office/word/2006/wordml" xmlns:wps="http://schemas.microsoft.com/office/word/2010/wordprocessingShape" mc:Ignorable="w14 w15 w16se w16cid w16 w16cex wp14">
+  <w:abstractNum w:abstractNumId="0" w15:restartNumberingAfterBreak="0">
     <w:nsid w:val="04637001"/>
     <w:multiLevelType w:val="hybridMultilevel"/>
     <w:tmpl w:val="548001FC"/>
@@ -13449,7 +13865,7 @@
       </w:rPr>
     </w:lvl>
   </w:abstractNum>
-  <w:abstractNum w:abstractNumId="1">
+  <w:abstractNum w:abstractNumId="1" w15:restartNumberingAfterBreak="0">
     <w:nsid w:val="09890AF6"/>
     <w:multiLevelType w:val="hybridMultilevel"/>
     <w:tmpl w:val="61C405F4"/>
@@ -13562,7 +13978,7 @@
       </w:rPr>
     </w:lvl>
   </w:abstractNum>
-  <w:abstractNum w:abstractNumId="2">
+  <w:abstractNum w:abstractNumId="2" w15:restartNumberingAfterBreak="0">
     <w:nsid w:val="0EEF0BEF"/>
     <w:multiLevelType w:val="hybridMultilevel"/>
     <w:tmpl w:val="F00222C4"/>
@@ -13675,10 +14091,10 @@
       </w:rPr>
     </w:lvl>
   </w:abstractNum>
-  <w:abstractNum w:abstractNumId="3">
-    <w:nsid w:val="2D456865"/>
+  <w:abstractNum w:abstractNumId="3" w15:restartNumberingAfterBreak="0">
+    <w:nsid w:val="22CA5B95"/>
     <w:multiLevelType w:val="hybridMultilevel"/>
-    <w:tmpl w:val="701C52E8"/>
+    <w:tmpl w:val="0840FC38"/>
     <w:lvl w:ilvl="0" w:tplc="04090001">
       <w:start w:val="1"/>
       <w:numFmt w:val="bullet"/>
@@ -13788,10 +14204,10 @@
       </w:rPr>
     </w:lvl>
   </w:abstractNum>
-  <w:abstractNum w:abstractNumId="4">
-    <w:nsid w:val="2EBF1032"/>
+  <w:abstractNum w:abstractNumId="4" w15:restartNumberingAfterBreak="0">
+    <w:nsid w:val="2D456865"/>
     <w:multiLevelType w:val="hybridMultilevel"/>
-    <w:tmpl w:val="09D2386C"/>
+    <w:tmpl w:val="701C52E8"/>
     <w:lvl w:ilvl="0" w:tplc="04090001">
       <w:start w:val="1"/>
       <w:numFmt w:val="bullet"/>
@@ -13901,10 +14317,10 @@
       </w:rPr>
     </w:lvl>
   </w:abstractNum>
-  <w:abstractNum w:abstractNumId="5">
-    <w:nsid w:val="38124812"/>
+  <w:abstractNum w:abstractNumId="5" w15:restartNumberingAfterBreak="0">
+    <w:nsid w:val="2EBF1032"/>
     <w:multiLevelType w:val="hybridMultilevel"/>
-    <w:tmpl w:val="4B1E3E56"/>
+    <w:tmpl w:val="09D2386C"/>
     <w:lvl w:ilvl="0" w:tplc="04090001">
       <w:start w:val="1"/>
       <w:numFmt w:val="bullet"/>
@@ -14014,10 +14430,10 @@
       </w:rPr>
     </w:lvl>
   </w:abstractNum>
-  <w:abstractNum w:abstractNumId="6">
-    <w:nsid w:val="422A09E5"/>
+  <w:abstractNum w:abstractNumId="6" w15:restartNumberingAfterBreak="0">
+    <w:nsid w:val="38124812"/>
     <w:multiLevelType w:val="hybridMultilevel"/>
-    <w:tmpl w:val="782813EA"/>
+    <w:tmpl w:val="4B1E3E56"/>
     <w:lvl w:ilvl="0" w:tplc="04090001">
       <w:start w:val="1"/>
       <w:numFmt w:val="bullet"/>
@@ -14127,10 +14543,10 @@
       </w:rPr>
     </w:lvl>
   </w:abstractNum>
-  <w:abstractNum w:abstractNumId="7">
-    <w:nsid w:val="438F19A7"/>
+  <w:abstractNum w:abstractNumId="7" w15:restartNumberingAfterBreak="0">
+    <w:nsid w:val="422A09E5"/>
     <w:multiLevelType w:val="hybridMultilevel"/>
-    <w:tmpl w:val="9BD49ED6"/>
+    <w:tmpl w:val="782813EA"/>
     <w:lvl w:ilvl="0" w:tplc="04090001">
       <w:start w:val="1"/>
       <w:numFmt w:val="bullet"/>
@@ -14240,10 +14656,10 @@
       </w:rPr>
     </w:lvl>
   </w:abstractNum>
-  <w:abstractNum w:abstractNumId="8">
-    <w:nsid w:val="4F577FBE"/>
+  <w:abstractNum w:abstractNumId="8" w15:restartNumberingAfterBreak="0">
+    <w:nsid w:val="438F19A7"/>
     <w:multiLevelType w:val="hybridMultilevel"/>
-    <w:tmpl w:val="00005FC0"/>
+    <w:tmpl w:val="9BD49ED6"/>
     <w:lvl w:ilvl="0" w:tplc="04090001">
       <w:start w:val="1"/>
       <w:numFmt w:val="bullet"/>
@@ -14353,10 +14769,10 @@
       </w:rPr>
     </w:lvl>
   </w:abstractNum>
-  <w:abstractNum w:abstractNumId="9">
-    <w:nsid w:val="6D27493B"/>
+  <w:abstractNum w:abstractNumId="9" w15:restartNumberingAfterBreak="0">
+    <w:nsid w:val="4F577FBE"/>
     <w:multiLevelType w:val="hybridMultilevel"/>
-    <w:tmpl w:val="46242298"/>
+    <w:tmpl w:val="00005FC0"/>
     <w:lvl w:ilvl="0" w:tplc="04090001">
       <w:start w:val="1"/>
       <w:numFmt w:val="bullet"/>
@@ -14466,10 +14882,10 @@
       </w:rPr>
     </w:lvl>
   </w:abstractNum>
-  <w:abstractNum w:abstractNumId="10">
-    <w:nsid w:val="70E96716"/>
+  <w:abstractNum w:abstractNumId="10" w15:restartNumberingAfterBreak="0">
+    <w:nsid w:val="6D27493B"/>
     <w:multiLevelType w:val="hybridMultilevel"/>
-    <w:tmpl w:val="2AD8FABE"/>
+    <w:tmpl w:val="46242298"/>
     <w:lvl w:ilvl="0" w:tplc="04090001">
       <w:start w:val="1"/>
       <w:numFmt w:val="bullet"/>
@@ -14579,10 +14995,10 @@
       </w:rPr>
     </w:lvl>
   </w:abstractNum>
-  <w:abstractNum w:abstractNumId="11">
-    <w:nsid w:val="7CE1055A"/>
+  <w:abstractNum w:abstractNumId="11" w15:restartNumberingAfterBreak="0">
+    <w:nsid w:val="70E96716"/>
     <w:multiLevelType w:val="hybridMultilevel"/>
-    <w:tmpl w:val="06BCB7E6"/>
+    <w:tmpl w:val="2AD8FABE"/>
     <w:lvl w:ilvl="0" w:tplc="04090001">
       <w:start w:val="1"/>
       <w:numFmt w:val="bullet"/>
@@ -14692,47 +15108,163 @@
       </w:rPr>
     </w:lvl>
   </w:abstractNum>
+  <w:abstractNum w:abstractNumId="12" w15:restartNumberingAfterBreak="0">
+    <w:nsid w:val="7CE1055A"/>
+    <w:multiLevelType w:val="hybridMultilevel"/>
+    <w:tmpl w:val="06BCB7E6"/>
+    <w:lvl w:ilvl="0" w:tplc="04090001">
+      <w:start w:val="1"/>
+      <w:numFmt w:val="bullet"/>
+      <w:lvlText w:val=""/>
+      <w:lvlJc w:val="left"/>
+      <w:pPr>
+        <w:ind w:left="720" w:hanging="360"/>
+      </w:pPr>
+      <w:rPr>
+        <w:rFonts w:ascii="Symbol" w:hAnsi="Symbol" w:hint="default"/>
+      </w:rPr>
+    </w:lvl>
+    <w:lvl w:ilvl="1" w:tplc="04090003" w:tentative="1">
+      <w:start w:val="1"/>
+      <w:numFmt w:val="bullet"/>
+      <w:lvlText w:val="o"/>
+      <w:lvlJc w:val="left"/>
+      <w:pPr>
+        <w:ind w:left="1440" w:hanging="360"/>
+      </w:pPr>
+      <w:rPr>
+        <w:rFonts w:ascii="Courier New" w:hAnsi="Courier New" w:cs="Courier New" w:hint="default"/>
+      </w:rPr>
+    </w:lvl>
+    <w:lvl w:ilvl="2" w:tplc="04090005" w:tentative="1">
+      <w:start w:val="1"/>
+      <w:numFmt w:val="bullet"/>
+      <w:lvlText w:val=""/>
+      <w:lvlJc w:val="left"/>
+      <w:pPr>
+        <w:ind w:left="2160" w:hanging="360"/>
+      </w:pPr>
+      <w:rPr>
+        <w:rFonts w:ascii="Wingdings" w:hAnsi="Wingdings" w:hint="default"/>
+      </w:rPr>
+    </w:lvl>
+    <w:lvl w:ilvl="3" w:tplc="04090001" w:tentative="1">
+      <w:start w:val="1"/>
+      <w:numFmt w:val="bullet"/>
+      <w:lvlText w:val=""/>
+      <w:lvlJc w:val="left"/>
+      <w:pPr>
+        <w:ind w:left="2880" w:hanging="360"/>
+      </w:pPr>
+      <w:rPr>
+        <w:rFonts w:ascii="Symbol" w:hAnsi="Symbol" w:hint="default"/>
+      </w:rPr>
+    </w:lvl>
+    <w:lvl w:ilvl="4" w:tplc="04090003" w:tentative="1">
+      <w:start w:val="1"/>
+      <w:numFmt w:val="bullet"/>
+      <w:lvlText w:val="o"/>
+      <w:lvlJc w:val="left"/>
+      <w:pPr>
+        <w:ind w:left="3600" w:hanging="360"/>
+      </w:pPr>
+      <w:rPr>
+        <w:rFonts w:ascii="Courier New" w:hAnsi="Courier New" w:cs="Courier New" w:hint="default"/>
+      </w:rPr>
+    </w:lvl>
+    <w:lvl w:ilvl="5" w:tplc="04090005" w:tentative="1">
+      <w:start w:val="1"/>
+      <w:numFmt w:val="bullet"/>
+      <w:lvlText w:val=""/>
+      <w:lvlJc w:val="left"/>
+      <w:pPr>
+        <w:ind w:left="4320" w:hanging="360"/>
+      </w:pPr>
+      <w:rPr>
+        <w:rFonts w:ascii="Wingdings" w:hAnsi="Wingdings" w:hint="default"/>
+      </w:rPr>
+    </w:lvl>
+    <w:lvl w:ilvl="6" w:tplc="04090001" w:tentative="1">
+      <w:start w:val="1"/>
+      <w:numFmt w:val="bullet"/>
+      <w:lvlText w:val=""/>
+      <w:lvlJc w:val="left"/>
+      <w:pPr>
+        <w:ind w:left="5040" w:hanging="360"/>
+      </w:pPr>
+      <w:rPr>
+        <w:rFonts w:ascii="Symbol" w:hAnsi="Symbol" w:hint="default"/>
+      </w:rPr>
+    </w:lvl>
+    <w:lvl w:ilvl="7" w:tplc="04090003" w:tentative="1">
+      <w:start w:val="1"/>
+      <w:numFmt w:val="bullet"/>
+      <w:lvlText w:val="o"/>
+      <w:lvlJc w:val="left"/>
+      <w:pPr>
+        <w:ind w:left="5760" w:hanging="360"/>
+      </w:pPr>
+      <w:rPr>
+        <w:rFonts w:ascii="Courier New" w:hAnsi="Courier New" w:cs="Courier New" w:hint="default"/>
+      </w:rPr>
+    </w:lvl>
+    <w:lvl w:ilvl="8" w:tplc="04090005" w:tentative="1">
+      <w:start w:val="1"/>
+      <w:numFmt w:val="bullet"/>
+      <w:lvlText w:val=""/>
+      <w:lvlJc w:val="left"/>
+      <w:pPr>
+        <w:ind w:left="6480" w:hanging="360"/>
+      </w:pPr>
+      <w:rPr>
+        <w:rFonts w:ascii="Wingdings" w:hAnsi="Wingdings" w:hint="default"/>
+      </w:rPr>
+    </w:lvl>
+  </w:abstractNum>
   <w:num w:numId="1">
     <w:abstractNumId w:val="2"/>
   </w:num>
   <w:num w:numId="2">
+    <w:abstractNumId w:val="10"/>
+  </w:num>
+  <w:num w:numId="3">
     <w:abstractNumId w:val="9"/>
   </w:num>
-  <w:num w:numId="3">
-    <w:abstractNumId w:val="8"/>
-  </w:num>
   <w:num w:numId="4">
-    <w:abstractNumId w:val="5"/>
+    <w:abstractNumId w:val="6"/>
   </w:num>
   <w:num w:numId="5">
-    <w:abstractNumId w:val="3"/>
+    <w:abstractNumId w:val="4"/>
   </w:num>
   <w:num w:numId="6">
     <w:abstractNumId w:val="1"/>
   </w:num>
   <w:num w:numId="7">
-    <w:abstractNumId w:val="7"/>
+    <w:abstractNumId w:val="8"/>
   </w:num>
   <w:num w:numId="8">
-    <w:abstractNumId w:val="4"/>
+    <w:abstractNumId w:val="5"/>
   </w:num>
   <w:num w:numId="9">
-    <w:abstractNumId w:val="10"/>
+    <w:abstractNumId w:val="11"/>
   </w:num>
   <w:num w:numId="10">
-    <w:abstractNumId w:val="11"/>
+    <w:abstractNumId w:val="12"/>
   </w:num>
   <w:num w:numId="11">
-    <w:abstractNumId w:val="6"/>
+    <w:abstractNumId w:val="7"/>
   </w:num>
   <w:num w:numId="12">
     <w:abstractNumId w:val="0"/>
+  </w:num>
+  <w:num w:numId="13">
+    <w:abstractNumId w:val="3"/>
   </w:num>
 </w:numbering>
 </file>
 
 <file path=word/styles.xml><?xml version="1.0" encoding="utf-8"?>
-<w:styles xmlns:mc="http://schemas.openxmlformats.org/markup-compatibility/2006" xmlns:r="http://schemas.openxmlformats.org/officeDocument/2006/relationships" xmlns:w="http://schemas.openxmlformats.org/wordprocessingml/2006/main" xmlns:w14="http://schemas.microsoft.com/office/word/2010/wordml" mc:Ignorable="w14">
+<w:styles xmlns:mc="http://schemas.openxmlformats.org/markup-compatibility/2006" xmlns:r="http://schemas.openxmlformats.org/officeDocument/2006/relationships" xmlns:w="http://schemas.openxmlformats.org/wordprocessingml/2006/main" xmlns:w14="http://schemas.microsoft.com/office/word/2010/wordml" xmlns:w15="http://schemas.microsoft.com/office/word/2012/wordml" xmlns:w16cex="http://schemas.microsoft.com/office/word/2018/wordml/cex" xmlns:w16cid="http://schemas.microsoft.com/office/word/2016/wordml/cid" xmlns:w16="http://schemas.microsoft.com/office/word/2018/wordml" xmlns:w16se="http://schemas.microsoft.com/office/word/2015/wordml/symex" mc:Ignorable="w14 w15 w16se w16cid w16 w16cex">
   <w:docDefaults>
     <w:rPrDefault>
       <w:rPr>
@@ -14748,144 +15280,379 @@
       </w:pPr>
     </w:pPrDefault>
   </w:docDefaults>
-  <w:latentStyles w:defLockedState="0" w:defUIPriority="99" w:defSemiHidden="1" w:defUnhideWhenUsed="1" w:defQFormat="0" w:count="267">
-    <w:lsdException w:name="Normal" w:semiHidden="0" w:uiPriority="0" w:unhideWhenUsed="0" w:qFormat="1"/>
-    <w:lsdException w:name="heading 1" w:semiHidden="0" w:uiPriority="9" w:unhideWhenUsed="0" w:qFormat="1"/>
-    <w:lsdException w:name="heading 2" w:uiPriority="9" w:qFormat="1"/>
-    <w:lsdException w:name="heading 3" w:uiPriority="9" w:qFormat="1"/>
-    <w:lsdException w:name="heading 4" w:uiPriority="9" w:qFormat="1"/>
-    <w:lsdException w:name="heading 5" w:uiPriority="9" w:qFormat="1"/>
-    <w:lsdException w:name="heading 6" w:uiPriority="9" w:qFormat="1"/>
-    <w:lsdException w:name="heading 7" w:uiPriority="9" w:qFormat="1"/>
-    <w:lsdException w:name="heading 8" w:uiPriority="9" w:qFormat="1"/>
-    <w:lsdException w:name="heading 9" w:uiPriority="9" w:qFormat="1"/>
-    <w:lsdException w:name="toc 1" w:uiPriority="39"/>
-    <w:lsdException w:name="toc 2" w:uiPriority="39"/>
-    <w:lsdException w:name="toc 3" w:uiPriority="39"/>
-    <w:lsdException w:name="toc 4" w:uiPriority="39"/>
-    <w:lsdException w:name="toc 5" w:uiPriority="39"/>
-    <w:lsdException w:name="toc 6" w:uiPriority="39"/>
-    <w:lsdException w:name="toc 7" w:uiPriority="39"/>
-    <w:lsdException w:name="toc 8" w:uiPriority="39"/>
-    <w:lsdException w:name="toc 9" w:uiPriority="39"/>
-    <w:lsdException w:name="caption" w:uiPriority="35" w:qFormat="1"/>
-    <w:lsdException w:name="Title" w:semiHidden="0" w:uiPriority="10" w:unhideWhenUsed="0" w:qFormat="1"/>
-    <w:lsdException w:name="Default Paragraph Font" w:uiPriority="1"/>
-    <w:lsdException w:name="Subtitle" w:semiHidden="0" w:uiPriority="11" w:unhideWhenUsed="0" w:qFormat="1"/>
-    <w:lsdException w:name="Strong" w:semiHidden="0" w:uiPriority="22" w:unhideWhenUsed="0" w:qFormat="1"/>
-    <w:lsdException w:name="Emphasis" w:semiHidden="0" w:uiPriority="20" w:unhideWhenUsed="0" w:qFormat="1"/>
-    <w:lsdException w:name="Table Grid" w:semiHidden="0" w:uiPriority="59" w:unhideWhenUsed="0"/>
-    <w:lsdException w:name="Placeholder Text" w:unhideWhenUsed="0"/>
-    <w:lsdException w:name="No Spacing" w:semiHidden="0" w:uiPriority="1" w:unhideWhenUsed="0" w:qFormat="1"/>
-    <w:lsdException w:name="Light Shading" w:semiHidden="0" w:uiPriority="60" w:unhideWhenUsed="0"/>
-    <w:lsdException w:name="Light List" w:semiHidden="0" w:uiPriority="61" w:unhideWhenUsed="0"/>
-    <w:lsdException w:name="Light Grid" w:semiHidden="0" w:uiPriority="62" w:unhideWhenUsed="0"/>
-    <w:lsdException w:name="Medium Shading 1" w:semiHidden="0" w:uiPriority="63" w:unhideWhenUsed="0"/>
-    <w:lsdException w:name="Medium Shading 2" w:semiHidden="0" w:uiPriority="64" w:unhideWhenUsed="0"/>
-    <w:lsdException w:name="Medium List 1" w:semiHidden="0" w:uiPriority="65" w:unhideWhenUsed="0"/>
-    <w:lsdException w:name="Medium List 2" w:semiHidden="0" w:uiPriority="66" w:unhideWhenUsed="0"/>
-    <w:lsdException w:name="Medium Grid 1" w:semiHidden="0" w:uiPriority="67" w:unhideWhenUsed="0"/>
-    <w:lsdException w:name="Medium Grid 2" w:semiHidden="0" w:uiPriority="68" w:unhideWhenUsed="0"/>
-    <w:lsdException w:name="Medium Grid 3" w:semiHidden="0" w:uiPriority="69" w:unhideWhenUsed="0"/>
-    <w:lsdException w:name="Dark List" w:semiHidden="0" w:uiPriority="70" w:unhideWhenUsed="0"/>
-    <w:lsdException w:name="Colorful Shading" w:semiHidden="0" w:uiPriority="71" w:unhideWhenUsed="0"/>
-    <w:lsdException w:name="Colorful List" w:semiHidden="0" w:uiPriority="72" w:unhideWhenUsed="0"/>
-    <w:lsdException w:name="Colorful Grid" w:semiHidden="0" w:uiPriority="73" w:unhideWhenUsed="0"/>
-    <w:lsdException w:name="Light Shading Accent 1" w:semiHidden="0" w:uiPriority="60" w:unhideWhenUsed="0"/>
-    <w:lsdException w:name="Light List Accent 1" w:semiHidden="0" w:uiPriority="61" w:unhideWhenUsed="0"/>
-    <w:lsdException w:name="Light Grid Accent 1" w:semiHidden="0" w:uiPriority="62" w:unhideWhenUsed="0"/>
-    <w:lsdException w:name="Medium Shading 1 Accent 1" w:semiHidden="0" w:uiPriority="63" w:unhideWhenUsed="0"/>
-    <w:lsdException w:name="Medium Shading 2 Accent 1" w:semiHidden="0" w:uiPriority="64" w:unhideWhenUsed="0"/>
-    <w:lsdException w:name="Medium List 1 Accent 1" w:semiHidden="0" w:uiPriority="65" w:unhideWhenUsed="0"/>
-    <w:lsdException w:name="Revision" w:unhideWhenUsed="0"/>
-    <w:lsdException w:name="List Paragraph" w:semiHidden="0" w:uiPriority="34" w:unhideWhenUsed="0" w:qFormat="1"/>
-    <w:lsdException w:name="Quote" w:semiHidden="0" w:uiPriority="29" w:unhideWhenUsed="0" w:qFormat="1"/>
-    <w:lsdException w:name="Intense Quote" w:semiHidden="0" w:uiPriority="30" w:unhideWhenUsed="0" w:qFormat="1"/>
-    <w:lsdException w:name="Medium List 2 Accent 1" w:semiHidden="0" w:uiPriority="66" w:unhideWhenUsed="0"/>
-    <w:lsdException w:name="Medium Grid 1 Accent 1" w:semiHidden="0" w:uiPriority="67" w:unhideWhenUsed="0"/>
-    <w:lsdException w:name="Medium Grid 2 Accent 1" w:semiHidden="0" w:uiPriority="68" w:unhideWhenUsed="0"/>
-    <w:lsdException w:name="Medium Grid 3 Accent 1" w:semiHidden="0" w:uiPriority="69" w:unhideWhenUsed="0"/>
-    <w:lsdException w:name="Dark List Accent 1" w:semiHidden="0" w:uiPriority="70" w:unhideWhenUsed="0"/>
-    <w:lsdException w:name="Colorful Shading Accent 1" w:semiHidden="0" w:uiPriority="71" w:unhideWhenUsed="0"/>
-    <w:lsdException w:name="Colorful List Accent 1" w:semiHidden="0" w:uiPriority="72" w:unhideWhenUsed="0"/>
-    <w:lsdException w:name="Colorful Grid Accent 1" w:semiHidden="0" w:uiPriority="73" w:unhideWhenUsed="0"/>
-    <w:lsdException w:name="Light Shading Accent 2" w:semiHidden="0" w:uiPriority="60" w:unhideWhenUsed="0"/>
-    <w:lsdException w:name="Light List Accent 2" w:semiHidden="0" w:uiPriority="61" w:unhideWhenUsed="0"/>
-    <w:lsdException w:name="Light Grid Accent 2" w:semiHidden="0" w:uiPriority="62" w:unhideWhenUsed="0"/>
-    <w:lsdException w:name="Medium Shading 1 Accent 2" w:semiHidden="0" w:uiPriority="63" w:unhideWhenUsed="0"/>
-    <w:lsdException w:name="Medium Shading 2 Accent 2" w:semiHidden="0" w:uiPriority="64" w:unhideWhenUsed="0"/>
-    <w:lsdException w:name="Medium List 1 Accent 2" w:semiHidden="0" w:uiPriority="65" w:unhideWhenUsed="0"/>
-    <w:lsdException w:name="Medium List 2 Accent 2" w:semiHidden="0" w:uiPriority="66" w:unhideWhenUsed="0"/>
-    <w:lsdException w:name="Medium Grid 1 Accent 2" w:semiHidden="0" w:uiPriority="67" w:unhideWhenUsed="0"/>
-    <w:lsdException w:name="Medium Grid 2 Accent 2" w:semiHidden="0" w:uiPriority="68" w:unhideWhenUsed="0"/>
-    <w:lsdException w:name="Medium Grid 3 Accent 2" w:semiHidden="0" w:uiPriority="69" w:unhideWhenUsed="0"/>
-    <w:lsdException w:name="Dark List Accent 2" w:semiHidden="0" w:uiPriority="70" w:unhideWhenUsed="0"/>
-    <w:lsdException w:name="Colorful Shading Accent 2" w:semiHidden="0" w:uiPriority="71" w:unhideWhenUsed="0"/>
-    <w:lsdException w:name="Colorful List Accent 2" w:semiHidden="0" w:uiPriority="72" w:unhideWhenUsed="0"/>
-    <w:lsdException w:name="Colorful Grid Accent 2" w:semiHidden="0" w:uiPriority="73" w:unhideWhenUsed="0"/>
-    <w:lsdException w:name="Light Shading Accent 3" w:semiHidden="0" w:uiPriority="60" w:unhideWhenUsed="0"/>
-    <w:lsdException w:name="Light List Accent 3" w:semiHidden="0" w:uiPriority="61" w:unhideWhenUsed="0"/>
-    <w:lsdException w:name="Light Grid Accent 3" w:semiHidden="0" w:uiPriority="62" w:unhideWhenUsed="0"/>
-    <w:lsdException w:name="Medium Shading 1 Accent 3" w:semiHidden="0" w:uiPriority="63" w:unhideWhenUsed="0"/>
-    <w:lsdException w:name="Medium Shading 2 Accent 3" w:semiHidden="0" w:uiPriority="64" w:unhideWhenUsed="0"/>
-    <w:lsdException w:name="Medium List 1 Accent 3" w:semiHidden="0" w:uiPriority="65" w:unhideWhenUsed="0"/>
-    <w:lsdException w:name="Medium List 2 Accent 3" w:semiHidden="0" w:uiPriority="66" w:unhideWhenUsed="0"/>
-    <w:lsdException w:name="Medium Grid 1 Accent 3" w:semiHidden="0" w:uiPriority="67" w:unhideWhenUsed="0"/>
-    <w:lsdException w:name="Medium Grid 2 Accent 3" w:semiHidden="0" w:uiPriority="68" w:unhideWhenUsed="0"/>
-    <w:lsdException w:name="Medium Grid 3 Accent 3" w:semiHidden="0" w:uiPriority="69" w:unhideWhenUsed="0"/>
-    <w:lsdException w:name="Dark List Accent 3" w:semiHidden="0" w:uiPriority="70" w:unhideWhenUsed="0"/>
-    <w:lsdException w:name="Colorful Shading Accent 3" w:semiHidden="0" w:uiPriority="71" w:unhideWhenUsed="0"/>
-    <w:lsdException w:name="Colorful List Accent 3" w:semiHidden="0" w:uiPriority="72" w:unhideWhenUsed="0"/>
-    <w:lsdException w:name="Colorful Grid Accent 3" w:semiHidden="0" w:uiPriority="73" w:unhideWhenUsed="0"/>
-    <w:lsdException w:name="Light Shading Accent 4" w:semiHidden="0" w:uiPriority="60" w:unhideWhenUsed="0"/>
-    <w:lsdException w:name="Light List Accent 4" w:semiHidden="0" w:uiPriority="61" w:unhideWhenUsed="0"/>
-    <w:lsdException w:name="Light Grid Accent 4" w:semiHidden="0" w:uiPriority="62" w:unhideWhenUsed="0"/>
-    <w:lsdException w:name="Medium Shading 1 Accent 4" w:semiHidden="0" w:uiPriority="63" w:unhideWhenUsed="0"/>
-    <w:lsdException w:name="Medium Shading 2 Accent 4" w:semiHidden="0" w:uiPriority="64" w:unhideWhenUsed="0"/>
-    <w:lsdException w:name="Medium List 1 Accent 4" w:semiHidden="0" w:uiPriority="65" w:unhideWhenUsed="0"/>
-    <w:lsdException w:name="Medium List 2 Accent 4" w:semiHidden="0" w:uiPriority="66" w:unhideWhenUsed="0"/>
-    <w:lsdException w:name="Medium Grid 1 Accent 4" w:semiHidden="0" w:uiPriority="67" w:unhideWhenUsed="0"/>
-    <w:lsdException w:name="Medium Grid 2 Accent 4" w:semiHidden="0" w:uiPriority="68" w:unhideWhenUsed="0"/>
-    <w:lsdException w:name="Medium Grid 3 Accent 4" w:semiHidden="0" w:uiPriority="69" w:unhideWhenUsed="0"/>
-    <w:lsdException w:name="Dark List Accent 4" w:semiHidden="0" w:uiPriority="70" w:unhideWhenUsed="0"/>
-    <w:lsdException w:name="Colorful Shading Accent 4" w:semiHidden="0" w:uiPriority="71" w:unhideWhenUsed="0"/>
-    <w:lsdException w:name="Colorful List Accent 4" w:semiHidden="0" w:uiPriority="72" w:unhideWhenUsed="0"/>
-    <w:lsdException w:name="Colorful Grid Accent 4" w:semiHidden="0" w:uiPriority="73" w:unhideWhenUsed="0"/>
-    <w:lsdException w:name="Light Shading Accent 5" w:semiHidden="0" w:uiPriority="60" w:unhideWhenUsed="0"/>
-    <w:lsdException w:name="Light List Accent 5" w:semiHidden="0" w:uiPriority="61" w:unhideWhenUsed="0"/>
-    <w:lsdException w:name="Light Grid Accent 5" w:semiHidden="0" w:uiPriority="62" w:unhideWhenUsed="0"/>
-    <w:lsdException w:name="Medium Shading 1 Accent 5" w:semiHidden="0" w:uiPriority="63" w:unhideWhenUsed="0"/>
-    <w:lsdException w:name="Medium Shading 2 Accent 5" w:semiHidden="0" w:uiPriority="64" w:unhideWhenUsed="0"/>
-    <w:lsdException w:name="Medium List 1 Accent 5" w:semiHidden="0" w:uiPriority="65" w:unhideWhenUsed="0"/>
-    <w:lsdException w:name="Medium List 2 Accent 5" w:semiHidden="0" w:uiPriority="66" w:unhideWhenUsed="0"/>
-    <w:lsdException w:name="Medium Grid 1 Accent 5" w:semiHidden="0" w:uiPriority="67" w:unhideWhenUsed="0"/>
-    <w:lsdException w:name="Medium Grid 2 Accent 5" w:semiHidden="0" w:uiPriority="68" w:unhideWhenUsed="0"/>
-    <w:lsdException w:name="Medium Grid 3 Accent 5" w:semiHidden="0" w:uiPriority="69" w:unhideWhenUsed="0"/>
-    <w:lsdException w:name="Dark List Accent 5" w:semiHidden="0" w:uiPriority="70" w:unhideWhenUsed="0"/>
-    <w:lsdException w:name="Colorful Shading Accent 5" w:semiHidden="0" w:uiPriority="71" w:unhideWhenUsed="0"/>
-    <w:lsdException w:name="Colorful List Accent 5" w:semiHidden="0" w:uiPriority="72" w:unhideWhenUsed="0"/>
-    <w:lsdException w:name="Colorful Grid Accent 5" w:semiHidden="0" w:uiPriority="73" w:unhideWhenUsed="0"/>
-    <w:lsdException w:name="Light Shading Accent 6" w:semiHidden="0" w:uiPriority="60" w:unhideWhenUsed="0"/>
-    <w:lsdException w:name="Light List Accent 6" w:semiHidden="0" w:uiPriority="61" w:unhideWhenUsed="0"/>
-    <w:lsdException w:name="Light Grid Accent 6" w:semiHidden="0" w:uiPriority="62" w:unhideWhenUsed="0"/>
-    <w:lsdException w:name="Medium Shading 1 Accent 6" w:semiHidden="0" w:uiPriority="63" w:unhideWhenUsed="0"/>
-    <w:lsdException w:name="Medium Shading 2 Accent 6" w:semiHidden="0" w:uiPriority="64" w:unhideWhenUsed="0"/>
-    <w:lsdException w:name="Medium List 1 Accent 6" w:semiHidden="0" w:uiPriority="65" w:unhideWhenUsed="0"/>
-    <w:lsdException w:name="Medium List 2 Accent 6" w:semiHidden="0" w:uiPriority="66" w:unhideWhenUsed="0"/>
-    <w:lsdException w:name="Medium Grid 1 Accent 6" w:semiHidden="0" w:uiPriority="67" w:unhideWhenUsed="0"/>
-    <w:lsdException w:name="Medium Grid 2 Accent 6" w:semiHidden="0" w:uiPriority="68" w:unhideWhenUsed="0"/>
-    <w:lsdException w:name="Medium Grid 3 Accent 6" w:semiHidden="0" w:uiPriority="69" w:unhideWhenUsed="0"/>
-    <w:lsdException w:name="Dark List Accent 6" w:semiHidden="0" w:uiPriority="70" w:unhideWhenUsed="0"/>
-    <w:lsdException w:name="Colorful Shading Accent 6" w:semiHidden="0" w:uiPriority="71" w:unhideWhenUsed="0"/>
-    <w:lsdException w:name="Colorful List Accent 6" w:semiHidden="0" w:uiPriority="72" w:unhideWhenUsed="0"/>
-    <w:lsdException w:name="Colorful Grid Accent 6" w:semiHidden="0" w:uiPriority="73" w:unhideWhenUsed="0"/>
-    <w:lsdException w:name="Subtle Emphasis" w:semiHidden="0" w:uiPriority="19" w:unhideWhenUsed="0" w:qFormat="1"/>
-    <w:lsdException w:name="Intense Emphasis" w:semiHidden="0" w:uiPriority="21" w:unhideWhenUsed="0" w:qFormat="1"/>
-    <w:lsdException w:name="Subtle Reference" w:semiHidden="0" w:uiPriority="31" w:unhideWhenUsed="0" w:qFormat="1"/>
-    <w:lsdException w:name="Intense Reference" w:semiHidden="0" w:uiPriority="32" w:unhideWhenUsed="0" w:qFormat="1"/>
-    <w:lsdException w:name="Book Title" w:semiHidden="0" w:uiPriority="33" w:unhideWhenUsed="0" w:qFormat="1"/>
-    <w:lsdException w:name="Bibliography" w:uiPriority="37"/>
-    <w:lsdException w:name="TOC Heading" w:uiPriority="39" w:qFormat="1"/>
+  <w:latentStyles w:defLockedState="0" w:defUIPriority="99" w:defSemiHidden="0" w:defUnhideWhenUsed="0" w:defQFormat="0" w:count="376">
+    <w:lsdException w:name="Normal" w:uiPriority="0" w:qFormat="1"/>
+    <w:lsdException w:name="heading 1" w:uiPriority="9" w:qFormat="1"/>
+    <w:lsdException w:name="heading 2" w:semiHidden="1" w:uiPriority="9" w:unhideWhenUsed="1" w:qFormat="1"/>
+    <w:lsdException w:name="heading 3" w:semiHidden="1" w:uiPriority="9" w:unhideWhenUsed="1" w:qFormat="1"/>
+    <w:lsdException w:name="heading 4" w:semiHidden="1" w:uiPriority="9" w:unhideWhenUsed="1" w:qFormat="1"/>
+    <w:lsdException w:name="heading 5" w:semiHidden="1" w:uiPriority="9" w:unhideWhenUsed="1" w:qFormat="1"/>
+    <w:lsdException w:name="heading 6" w:semiHidden="1" w:uiPriority="9" w:unhideWhenUsed="1" w:qFormat="1"/>
+    <w:lsdException w:name="heading 7" w:semiHidden="1" w:uiPriority="9" w:unhideWhenUsed="1" w:qFormat="1"/>
+    <w:lsdException w:name="heading 8" w:semiHidden="1" w:uiPriority="9" w:unhideWhenUsed="1" w:qFormat="1"/>
+    <w:lsdException w:name="heading 9" w:semiHidden="1" w:uiPriority="9" w:unhideWhenUsed="1" w:qFormat="1"/>
+    <w:lsdException w:name="index 1" w:semiHidden="1" w:unhideWhenUsed="1"/>
+    <w:lsdException w:name="index 2" w:semiHidden="1" w:unhideWhenUsed="1"/>
+    <w:lsdException w:name="index 3" w:semiHidden="1" w:unhideWhenUsed="1"/>
+    <w:lsdException w:name="index 4" w:semiHidden="1" w:unhideWhenUsed="1"/>
+    <w:lsdException w:name="index 5" w:semiHidden="1" w:unhideWhenUsed="1"/>
+    <w:lsdException w:name="index 6" w:semiHidden="1" w:unhideWhenUsed="1"/>
+    <w:lsdException w:name="index 7" w:semiHidden="1" w:unhideWhenUsed="1"/>
+    <w:lsdException w:name="index 8" w:semiHidden="1" w:unhideWhenUsed="1"/>
+    <w:lsdException w:name="index 9" w:semiHidden="1" w:unhideWhenUsed="1"/>
+    <w:lsdException w:name="toc 1" w:semiHidden="1" w:uiPriority="39" w:unhideWhenUsed="1"/>
+    <w:lsdException w:name="toc 2" w:semiHidden="1" w:uiPriority="39" w:unhideWhenUsed="1"/>
+    <w:lsdException w:name="toc 3" w:semiHidden="1" w:uiPriority="39" w:unhideWhenUsed="1"/>
+    <w:lsdException w:name="toc 4" w:semiHidden="1" w:uiPriority="39" w:unhideWhenUsed="1"/>
+    <w:lsdException w:name="toc 5" w:semiHidden="1" w:uiPriority="39" w:unhideWhenUsed="1"/>
+    <w:lsdException w:name="toc 6" w:semiHidden="1" w:uiPriority="39" w:unhideWhenUsed="1"/>
+    <w:lsdException w:name="toc 7" w:semiHidden="1" w:uiPriority="39" w:unhideWhenUsed="1"/>
+    <w:lsdException w:name="toc 8" w:semiHidden="1" w:uiPriority="39" w:unhideWhenUsed="1"/>
+    <w:lsdException w:name="toc 9" w:semiHidden="1" w:uiPriority="39" w:unhideWhenUsed="1"/>
+    <w:lsdException w:name="Normal Indent" w:semiHidden="1" w:unhideWhenUsed="1"/>
+    <w:lsdException w:name="footnote text" w:semiHidden="1" w:unhideWhenUsed="1"/>
+    <w:lsdException w:name="annotation text" w:semiHidden="1" w:unhideWhenUsed="1"/>
+    <w:lsdException w:name="header" w:semiHidden="1" w:unhideWhenUsed="1"/>
+    <w:lsdException w:name="footer" w:semiHidden="1" w:unhideWhenUsed="1"/>
+    <w:lsdException w:name="index heading" w:semiHidden="1" w:unhideWhenUsed="1"/>
+    <w:lsdException w:name="caption" w:semiHidden="1" w:uiPriority="35" w:unhideWhenUsed="1" w:qFormat="1"/>
+    <w:lsdException w:name="table of figures" w:semiHidden="1" w:unhideWhenUsed="1"/>
+    <w:lsdException w:name="envelope address" w:semiHidden="1" w:unhideWhenUsed="1"/>
+    <w:lsdException w:name="envelope return" w:semiHidden="1" w:unhideWhenUsed="1"/>
+    <w:lsdException w:name="footnote reference" w:semiHidden="1" w:unhideWhenUsed="1"/>
+    <w:lsdException w:name="annotation reference" w:semiHidden="1" w:unhideWhenUsed="1"/>
+    <w:lsdException w:name="line number" w:semiHidden="1" w:unhideWhenUsed="1"/>
+    <w:lsdException w:name="page number" w:semiHidden="1" w:unhideWhenUsed="1"/>
+    <w:lsdException w:name="endnote reference" w:semiHidden="1" w:unhideWhenUsed="1"/>
+    <w:lsdException w:name="endnote text" w:semiHidden="1" w:unhideWhenUsed="1"/>
+    <w:lsdException w:name="table of authorities" w:semiHidden="1" w:unhideWhenUsed="1"/>
+    <w:lsdException w:name="macro" w:semiHidden="1" w:unhideWhenUsed="1"/>
+    <w:lsdException w:name="toa heading" w:semiHidden="1" w:unhideWhenUsed="1"/>
+    <w:lsdException w:name="List" w:semiHidden="1" w:unhideWhenUsed="1"/>
+    <w:lsdException w:name="List Bullet" w:semiHidden="1" w:unhideWhenUsed="1"/>
+    <w:lsdException w:name="List Number" w:semiHidden="1" w:unhideWhenUsed="1"/>
+    <w:lsdException w:name="List 2" w:semiHidden="1" w:unhideWhenUsed="1"/>
+    <w:lsdException w:name="List 3" w:semiHidden="1" w:unhideWhenUsed="1"/>
+    <w:lsdException w:name="List 4" w:semiHidden="1" w:unhideWhenUsed="1"/>
+    <w:lsdException w:name="List 5" w:semiHidden="1" w:unhideWhenUsed="1"/>
+    <w:lsdException w:name="List Bullet 2" w:semiHidden="1" w:unhideWhenUsed="1"/>
+    <w:lsdException w:name="List Bullet 3" w:semiHidden="1" w:unhideWhenUsed="1"/>
+    <w:lsdException w:name="List Bullet 4" w:semiHidden="1" w:unhideWhenUsed="1"/>
+    <w:lsdException w:name="List Bullet 5" w:semiHidden="1" w:unhideWhenUsed="1"/>
+    <w:lsdException w:name="List Number 2" w:semiHidden="1" w:unhideWhenUsed="1"/>
+    <w:lsdException w:name="List Number 3" w:semiHidden="1" w:unhideWhenUsed="1"/>
+    <w:lsdException w:name="List Number 4" w:semiHidden="1" w:unhideWhenUsed="1"/>
+    <w:lsdException w:name="List Number 5" w:semiHidden="1" w:unhideWhenUsed="1"/>
+    <w:lsdException w:name="Title" w:uiPriority="10" w:qFormat="1"/>
+    <w:lsdException w:name="Closing" w:semiHidden="1" w:unhideWhenUsed="1"/>
+    <w:lsdException w:name="Signature" w:semiHidden="1" w:unhideWhenUsed="1"/>
+    <w:lsdException w:name="Default Paragraph Font" w:semiHidden="1" w:uiPriority="1" w:unhideWhenUsed="1"/>
+    <w:lsdException w:name="Body Text" w:semiHidden="1" w:unhideWhenUsed="1"/>
+    <w:lsdException w:name="Body Text Indent" w:semiHidden="1" w:unhideWhenUsed="1"/>
+    <w:lsdException w:name="List Continue" w:semiHidden="1" w:unhideWhenUsed="1"/>
+    <w:lsdException w:name="List Continue 2" w:semiHidden="1" w:unhideWhenUsed="1"/>
+    <w:lsdException w:name="List Continue 3" w:semiHidden="1" w:unhideWhenUsed="1"/>
+    <w:lsdException w:name="List Continue 4" w:semiHidden="1" w:unhideWhenUsed="1"/>
+    <w:lsdException w:name="List Continue 5" w:semiHidden="1" w:unhideWhenUsed="1"/>
+    <w:lsdException w:name="Message Header" w:semiHidden="1" w:unhideWhenUsed="1"/>
+    <w:lsdException w:name="Subtitle" w:uiPriority="11" w:qFormat="1"/>
+    <w:lsdException w:name="Salutation" w:semiHidden="1" w:unhideWhenUsed="1"/>
+    <w:lsdException w:name="Date" w:semiHidden="1" w:unhideWhenUsed="1"/>
+    <w:lsdException w:name="Body Text First Indent" w:semiHidden="1" w:unhideWhenUsed="1"/>
+    <w:lsdException w:name="Body Text First Indent 2" w:semiHidden="1" w:unhideWhenUsed="1"/>
+    <w:lsdException w:name="Note Heading" w:semiHidden="1" w:unhideWhenUsed="1"/>
+    <w:lsdException w:name="Body Text 2" w:semiHidden="1" w:unhideWhenUsed="1"/>
+    <w:lsdException w:name="Body Text 3" w:semiHidden="1" w:unhideWhenUsed="1"/>
+    <w:lsdException w:name="Body Text Indent 2" w:semiHidden="1" w:unhideWhenUsed="1"/>
+    <w:lsdException w:name="Body Text Indent 3" w:semiHidden="1" w:unhideWhenUsed="1"/>
+    <w:lsdException w:name="Block Text" w:semiHidden="1" w:unhideWhenUsed="1"/>
+    <w:lsdException w:name="Hyperlink" w:semiHidden="1" w:unhideWhenUsed="1"/>
+    <w:lsdException w:name="FollowedHyperlink" w:semiHidden="1" w:unhideWhenUsed="1"/>
+    <w:lsdException w:name="Strong" w:uiPriority="22" w:qFormat="1"/>
+    <w:lsdException w:name="Emphasis" w:uiPriority="20" w:qFormat="1"/>
+    <w:lsdException w:name="Document Map" w:semiHidden="1" w:unhideWhenUsed="1"/>
+    <w:lsdException w:name="Plain Text" w:semiHidden="1" w:unhideWhenUsed="1"/>
+    <w:lsdException w:name="E-mail Signature" w:semiHidden="1" w:unhideWhenUsed="1"/>
+    <w:lsdException w:name="HTML Top of Form" w:semiHidden="1" w:unhideWhenUsed="1"/>
+    <w:lsdException w:name="HTML Bottom of Form" w:semiHidden="1" w:unhideWhenUsed="1"/>
+    <w:lsdException w:name="Normal (Web)" w:semiHidden="1" w:unhideWhenUsed="1"/>
+    <w:lsdException w:name="HTML Acronym" w:semiHidden="1" w:unhideWhenUsed="1"/>
+    <w:lsdException w:name="HTML Address" w:semiHidden="1" w:unhideWhenUsed="1"/>
+    <w:lsdException w:name="HTML Cite" w:semiHidden="1" w:unhideWhenUsed="1"/>
+    <w:lsdException w:name="HTML Code" w:semiHidden="1" w:unhideWhenUsed="1"/>
+    <w:lsdException w:name="HTML Definition" w:semiHidden="1" w:unhideWhenUsed="1"/>
+    <w:lsdException w:name="HTML Keyboard" w:semiHidden="1" w:unhideWhenUsed="1"/>
+    <w:lsdException w:name="HTML Preformatted" w:semiHidden="1" w:unhideWhenUsed="1"/>
+    <w:lsdException w:name="HTML Sample" w:semiHidden="1" w:unhideWhenUsed="1"/>
+    <w:lsdException w:name="HTML Typewriter" w:semiHidden="1" w:unhideWhenUsed="1"/>
+    <w:lsdException w:name="HTML Variable" w:semiHidden="1" w:unhideWhenUsed="1"/>
+    <w:lsdException w:name="annotation subject" w:semiHidden="1" w:unhideWhenUsed="1"/>
+    <w:lsdException w:name="No List" w:semiHidden="1" w:unhideWhenUsed="1"/>
+    <w:lsdException w:name="Outline List 1" w:semiHidden="1" w:unhideWhenUsed="1"/>
+    <w:lsdException w:name="Outline List 2" w:semiHidden="1" w:unhideWhenUsed="1"/>
+    <w:lsdException w:name="Outline List 3" w:semiHidden="1" w:unhideWhenUsed="1"/>
+    <w:lsdException w:name="Table Simple 1" w:semiHidden="1" w:unhideWhenUsed="1"/>
+    <w:lsdException w:name="Table Simple 2" w:semiHidden="1" w:unhideWhenUsed="1"/>
+    <w:lsdException w:name="Table Simple 3" w:semiHidden="1" w:unhideWhenUsed="1"/>
+    <w:lsdException w:name="Table Classic 1" w:semiHidden="1" w:unhideWhenUsed="1"/>
+    <w:lsdException w:name="Table Classic 2" w:semiHidden="1" w:unhideWhenUsed="1"/>
+    <w:lsdException w:name="Table Classic 3" w:semiHidden="1" w:unhideWhenUsed="1"/>
+    <w:lsdException w:name="Table Classic 4" w:semiHidden="1" w:unhideWhenUsed="1"/>
+    <w:lsdException w:name="Table Colorful 1" w:semiHidden="1" w:unhideWhenUsed="1"/>
+    <w:lsdException w:name="Table Colorful 2" w:semiHidden="1" w:unhideWhenUsed="1"/>
+    <w:lsdException w:name="Table Colorful 3" w:semiHidden="1" w:unhideWhenUsed="1"/>
+    <w:lsdException w:name="Table Columns 1" w:semiHidden="1" w:unhideWhenUsed="1"/>
+    <w:lsdException w:name="Table Columns 2" w:semiHidden="1" w:unhideWhenUsed="1"/>
+    <w:lsdException w:name="Table Columns 3" w:semiHidden="1" w:unhideWhenUsed="1"/>
+    <w:lsdException w:name="Table Columns 4" w:semiHidden="1" w:unhideWhenUsed="1"/>
+    <w:lsdException w:name="Table Columns 5" w:semiHidden="1" w:unhideWhenUsed="1"/>
+    <w:lsdException w:name="Table Grid 1" w:semiHidden="1" w:unhideWhenUsed="1"/>
+    <w:lsdException w:name="Table Grid 2" w:semiHidden="1" w:unhideWhenUsed="1"/>
+    <w:lsdException w:name="Table Grid 3" w:semiHidden="1" w:unhideWhenUsed="1"/>
+    <w:lsdException w:name="Table Grid 4" w:semiHidden="1" w:unhideWhenUsed="1"/>
+    <w:lsdException w:name="Table Grid 5" w:semiHidden="1" w:unhideWhenUsed="1"/>
+    <w:lsdException w:name="Table Grid 6" w:semiHidden="1" w:unhideWhenUsed="1"/>
+    <w:lsdException w:name="Table Grid 7" w:semiHidden="1" w:unhideWhenUsed="1"/>
+    <w:lsdException w:name="Table Grid 8" w:semiHidden="1" w:unhideWhenUsed="1"/>
+    <w:lsdException w:name="Table List 1" w:semiHidden="1" w:unhideWhenUsed="1"/>
+    <w:lsdException w:name="Table List 2" w:semiHidden="1" w:unhideWhenUsed="1"/>
+    <w:lsdException w:name="Table List 3" w:semiHidden="1" w:unhideWhenUsed="1"/>
+    <w:lsdException w:name="Table List 4" w:semiHidden="1" w:unhideWhenUsed="1"/>
+    <w:lsdException w:name="Table List 5" w:semiHidden="1" w:unhideWhenUsed="1"/>
+    <w:lsdException w:name="Table List 6" w:semiHidden="1" w:unhideWhenUsed="1"/>
+    <w:lsdException w:name="Table List 7" w:semiHidden="1" w:unhideWhenUsed="1"/>
+    <w:lsdException w:name="Table List 8" w:semiHidden="1" w:unhideWhenUsed="1"/>
+    <w:lsdException w:name="Table 3D effects 1" w:semiHidden="1" w:unhideWhenUsed="1"/>
+    <w:lsdException w:name="Table 3D effects 2" w:semiHidden="1" w:unhideWhenUsed="1"/>
+    <w:lsdException w:name="Table 3D effects 3" w:semiHidden="1" w:unhideWhenUsed="1"/>
+    <w:lsdException w:name="Table Contemporary" w:semiHidden="1" w:unhideWhenUsed="1"/>
+    <w:lsdException w:name="Table Elegant" w:semiHidden="1" w:unhideWhenUsed="1"/>
+    <w:lsdException w:name="Table Professional" w:semiHidden="1" w:unhideWhenUsed="1"/>
+    <w:lsdException w:name="Table Subtle 2" w:semiHidden="1" w:unhideWhenUsed="1"/>
+    <w:lsdException w:name="Table Web 1" w:semiHidden="1" w:unhideWhenUsed="1"/>
+    <w:lsdException w:name="Balloon Text" w:semiHidden="1" w:unhideWhenUsed="1"/>
+    <w:lsdException w:name="Table Grid" w:uiPriority="59"/>
+    <w:lsdException w:name="Table Theme" w:semiHidden="1" w:unhideWhenUsed="1"/>
+    <w:lsdException w:name="Placeholder Text" w:semiHidden="1"/>
+    <w:lsdException w:name="No Spacing" w:uiPriority="1" w:qFormat="1"/>
+    <w:lsdException w:name="Light Shading" w:uiPriority="60"/>
+    <w:lsdException w:name="Light List" w:uiPriority="61"/>
+    <w:lsdException w:name="Light Grid" w:uiPriority="62"/>
+    <w:lsdException w:name="Medium Shading 1" w:uiPriority="63"/>
+    <w:lsdException w:name="Medium Shading 2" w:uiPriority="64"/>
+    <w:lsdException w:name="Medium List 1" w:uiPriority="65"/>
+    <w:lsdException w:name="Medium List 2" w:uiPriority="66"/>
+    <w:lsdException w:name="Medium Grid 1" w:uiPriority="67"/>
+    <w:lsdException w:name="Medium Grid 2" w:uiPriority="68"/>
+    <w:lsdException w:name="Medium Grid 3" w:uiPriority="69"/>
+    <w:lsdException w:name="Dark List" w:uiPriority="70"/>
+    <w:lsdException w:name="Colorful Shading" w:uiPriority="71"/>
+    <w:lsdException w:name="Colorful List" w:uiPriority="72"/>
+    <w:lsdException w:name="Colorful Grid" w:uiPriority="73"/>
+    <w:lsdException w:name="Light Shading Accent 1" w:uiPriority="60"/>
+    <w:lsdException w:name="Light List Accent 1" w:uiPriority="61"/>
+    <w:lsdException w:name="Light Grid Accent 1" w:uiPriority="62"/>
+    <w:lsdException w:name="Medium Shading 1 Accent 1" w:uiPriority="63"/>
+    <w:lsdException w:name="Medium Shading 2 Accent 1" w:uiPriority="64"/>
+    <w:lsdException w:name="Medium List 1 Accent 1" w:uiPriority="65"/>
+    <w:lsdException w:name="Revision" w:semiHidden="1"/>
+    <w:lsdException w:name="List Paragraph" w:uiPriority="34" w:qFormat="1"/>
+    <w:lsdException w:name="Quote" w:uiPriority="29" w:qFormat="1"/>
+    <w:lsdException w:name="Intense Quote" w:uiPriority="30" w:qFormat="1"/>
+    <w:lsdException w:name="Medium List 2 Accent 1" w:uiPriority="66"/>
+    <w:lsdException w:name="Medium Grid 1 Accent 1" w:uiPriority="67"/>
+    <w:lsdException w:name="Medium Grid 2 Accent 1" w:uiPriority="68"/>
+    <w:lsdException w:name="Medium Grid 3 Accent 1" w:uiPriority="69"/>
+    <w:lsdException w:name="Dark List Accent 1" w:uiPriority="70"/>
+    <w:lsdException w:name="Colorful Shading Accent 1" w:uiPriority="71"/>
+    <w:lsdException w:name="Colorful List Accent 1" w:uiPriority="72"/>
+    <w:lsdException w:name="Colorful Grid Accent 1" w:uiPriority="73"/>
+    <w:lsdException w:name="Light Shading Accent 2" w:uiPriority="60"/>
+    <w:lsdException w:name="Light List Accent 2" w:uiPriority="61"/>
+    <w:lsdException w:name="Light Grid Accent 2" w:uiPriority="62"/>
+    <w:lsdException w:name="Medium Shading 1 Accent 2" w:uiPriority="63"/>
+    <w:lsdException w:name="Medium Shading 2 Accent 2" w:uiPriority="64"/>
+    <w:lsdException w:name="Medium List 1 Accent 2" w:uiPriority="65"/>
+    <w:lsdException w:name="Medium List 2 Accent 2" w:uiPriority="66"/>
+    <w:lsdException w:name="Medium Grid 1 Accent 2" w:uiPriority="67"/>
+    <w:lsdException w:name="Medium Grid 2 Accent 2" w:uiPriority="68"/>
+    <w:lsdException w:name="Medium Grid 3 Accent 2" w:uiPriority="69"/>
+    <w:lsdException w:name="Dark List Accent 2" w:uiPriority="70"/>
+    <w:lsdException w:name="Colorful Shading Accent 2" w:uiPriority="71"/>
+    <w:lsdException w:name="Colorful List Accent 2" w:uiPriority="72"/>
+    <w:lsdException w:name="Colorful Grid Accent 2" w:uiPriority="73"/>
+    <w:lsdException w:name="Light Shading Accent 3" w:uiPriority="60"/>
+    <w:lsdException w:name="Light List Accent 3" w:uiPriority="61"/>
+    <w:lsdException w:name="Light Grid Accent 3" w:uiPriority="62"/>
+    <w:lsdException w:name="Medium Shading 1 Accent 3" w:uiPriority="63"/>
+    <w:lsdException w:name="Medium Shading 2 Accent 3" w:uiPriority="64"/>
+    <w:lsdException w:name="Medium List 1 Accent 3" w:uiPriority="65"/>
+    <w:lsdException w:name="Medium List 2 Accent 3" w:uiPriority="66"/>
+    <w:lsdException w:name="Medium Grid 1 Accent 3" w:uiPriority="67"/>
+    <w:lsdException w:name="Medium Grid 2 Accent 3" w:uiPriority="68"/>
+    <w:lsdException w:name="Medium Grid 3 Accent 3" w:uiPriority="69"/>
+    <w:lsdException w:name="Dark List Accent 3" w:uiPriority="70"/>
+    <w:lsdException w:name="Colorful Shading Accent 3" w:uiPriority="71"/>
+    <w:lsdException w:name="Colorful List Accent 3" w:uiPriority="72"/>
+    <w:lsdException w:name="Colorful Grid Accent 3" w:uiPriority="73"/>
+    <w:lsdException w:name="Light Shading Accent 4" w:uiPriority="60"/>
+    <w:lsdException w:name="Light List Accent 4" w:uiPriority="61"/>
+    <w:lsdException w:name="Light Grid Accent 4" w:uiPriority="62"/>
+    <w:lsdException w:name="Medium Shading 1 Accent 4" w:uiPriority="63"/>
+    <w:lsdException w:name="Medium Shading 2 Accent 4" w:uiPriority="64"/>
+    <w:lsdException w:name="Medium List 1 Accent 4" w:uiPriority="65"/>
+    <w:lsdException w:name="Medium List 2 Accent 4" w:uiPriority="66"/>
+    <w:lsdException w:name="Medium Grid 1 Accent 4" w:uiPriority="67"/>
+    <w:lsdException w:name="Medium Grid 2 Accent 4" w:uiPriority="68"/>
+    <w:lsdException w:name="Medium Grid 3 Accent 4" w:uiPriority="69"/>
+    <w:lsdException w:name="Dark List Accent 4" w:uiPriority="70"/>
+    <w:lsdException w:name="Colorful Shading Accent 4" w:uiPriority="71"/>
+    <w:lsdException w:name="Colorful List Accent 4" w:uiPriority="72"/>
+    <w:lsdException w:name="Colorful Grid Accent 4" w:uiPriority="73"/>
+    <w:lsdException w:name="Light Shading Accent 5" w:uiPriority="60"/>
+    <w:lsdException w:name="Light List Accent 5" w:uiPriority="61"/>
+    <w:lsdException w:name="Light Grid Accent 5" w:uiPriority="62"/>
+    <w:lsdException w:name="Medium Shading 1 Accent 5" w:uiPriority="63"/>
+    <w:lsdException w:name="Medium Shading 2 Accent 5" w:uiPriority="64"/>
+    <w:lsdException w:name="Medium List 1 Accent 5" w:uiPriority="65"/>
+    <w:lsdException w:name="Medium List 2 Accent 5" w:uiPriority="66"/>
+    <w:lsdException w:name="Medium Grid 1 Accent 5" w:uiPriority="67"/>
+    <w:lsdException w:name="Medium Grid 2 Accent 5" w:uiPriority="68"/>
+    <w:lsdException w:name="Medium Grid 3 Accent 5" w:uiPriority="69"/>
+    <w:lsdException w:name="Dark List Accent 5" w:uiPriority="70"/>
+    <w:lsdException w:name="Colorful Shading Accent 5" w:uiPriority="71"/>
+    <w:lsdException w:name="Colorful List Accent 5" w:uiPriority="72"/>
+    <w:lsdException w:name="Colorful Grid Accent 5" w:uiPriority="73"/>
+    <w:lsdException w:name="Light Shading Accent 6" w:uiPriority="60"/>
+    <w:lsdException w:name="Light List Accent 6" w:uiPriority="61"/>
+    <w:lsdException w:name="Light Grid Accent 6" w:uiPriority="62"/>
+    <w:lsdException w:name="Medium Shading 1 Accent 6" w:uiPriority="63"/>
+    <w:lsdException w:name="Medium Shading 2 Accent 6" w:uiPriority="64"/>
+    <w:lsdException w:name="Medium List 1 Accent 6" w:uiPriority="65"/>
+    <w:lsdException w:name="Medium List 2 Accent 6" w:uiPriority="66"/>
+    <w:lsdException w:name="Medium Grid 1 Accent 6" w:uiPriority="67"/>
+    <w:lsdException w:name="Medium Grid 2 Accent 6" w:uiPriority="68"/>
+    <w:lsdException w:name="Medium Grid 3 Accent 6" w:uiPriority="69"/>
+    <w:lsdException w:name="Dark List Accent 6" w:uiPriority="70"/>
+    <w:lsdException w:name="Colorful Shading Accent 6" w:uiPriority="71"/>
+    <w:lsdException w:name="Colorful List Accent 6" w:uiPriority="72"/>
+    <w:lsdException w:name="Colorful Grid Accent 6" w:uiPriority="73"/>
+    <w:lsdException w:name="Subtle Emphasis" w:uiPriority="19" w:qFormat="1"/>
+    <w:lsdException w:name="Intense Emphasis" w:uiPriority="21" w:qFormat="1"/>
+    <w:lsdException w:name="Subtle Reference" w:uiPriority="31" w:qFormat="1"/>
+    <w:lsdException w:name="Intense Reference" w:uiPriority="32" w:qFormat="1"/>
+    <w:lsdException w:name="Book Title" w:uiPriority="33" w:qFormat="1"/>
+    <w:lsdException w:name="Bibliography" w:semiHidden="1" w:uiPriority="37" w:unhideWhenUsed="1"/>
+    <w:lsdException w:name="TOC Heading" w:semiHidden="1" w:uiPriority="39" w:unhideWhenUsed="1" w:qFormat="1"/>
+    <w:lsdException w:name="Plain Table 1" w:uiPriority="41"/>
+    <w:lsdException w:name="Plain Table 2" w:uiPriority="42"/>
+    <w:lsdException w:name="Plain Table 3" w:uiPriority="43"/>
+    <w:lsdException w:name="Plain Table 4" w:uiPriority="44"/>
+    <w:lsdException w:name="Plain Table 5" w:uiPriority="45"/>
+    <w:lsdException w:name="Grid Table Light" w:uiPriority="40"/>
+    <w:lsdException w:name="Grid Table 1 Light" w:uiPriority="46"/>
+    <w:lsdException w:name="Grid Table 2" w:uiPriority="47"/>
+    <w:lsdException w:name="Grid Table 3" w:uiPriority="48"/>
+    <w:lsdException w:name="Grid Table 4" w:uiPriority="49"/>
+    <w:lsdException w:name="Grid Table 5 Dark" w:uiPriority="50"/>
+    <w:lsdException w:name="Grid Table 6 Colorful" w:uiPriority="51"/>
+    <w:lsdException w:name="Grid Table 7 Colorful" w:uiPriority="52"/>
+    <w:lsdException w:name="Grid Table 1 Light Accent 1" w:uiPriority="46"/>
+    <w:lsdException w:name="Grid Table 2 Accent 1" w:uiPriority="47"/>
+    <w:lsdException w:name="Grid Table 3 Accent 1" w:uiPriority="48"/>
+    <w:lsdException w:name="Grid Table 4 Accent 1" w:uiPriority="49"/>
+    <w:lsdException w:name="Grid Table 5 Dark Accent 1" w:uiPriority="50"/>
+    <w:lsdException w:name="Grid Table 6 Colorful Accent 1" w:uiPriority="51"/>
+    <w:lsdException w:name="Grid Table 7 Colorful Accent 1" w:uiPriority="52"/>
+    <w:lsdException w:name="Grid Table 1 Light Accent 2" w:uiPriority="46"/>
+    <w:lsdException w:name="Grid Table 2 Accent 2" w:uiPriority="47"/>
+    <w:lsdException w:name="Grid Table 3 Accent 2" w:uiPriority="48"/>
+    <w:lsdException w:name="Grid Table 4 Accent 2" w:uiPriority="49"/>
+    <w:lsdException w:name="Grid Table 5 Dark Accent 2" w:uiPriority="50"/>
+    <w:lsdException w:name="Grid Table 6 Colorful Accent 2" w:uiPriority="51"/>
+    <w:lsdException w:name="Grid Table 7 Colorful Accent 2" w:uiPriority="52"/>
+    <w:lsdException w:name="Grid Table 1 Light Accent 3" w:uiPriority="46"/>
+    <w:lsdException w:name="Grid Table 2 Accent 3" w:uiPriority="47"/>
+    <w:lsdException w:name="Grid Table 3 Accent 3" w:uiPriority="48"/>
+    <w:lsdException w:name="Grid Table 4 Accent 3" w:uiPriority="49"/>
+    <w:lsdException w:name="Grid Table 5 Dark Accent 3" w:uiPriority="50"/>
+    <w:lsdException w:name="Grid Table 6 Colorful Accent 3" w:uiPriority="51"/>
+    <w:lsdException w:name="Grid Table 7 Colorful Accent 3" w:uiPriority="52"/>
+    <w:lsdException w:name="Grid Table 1 Light Accent 4" w:uiPriority="46"/>
+    <w:lsdException w:name="Grid Table 2 Accent 4" w:uiPriority="47"/>
+    <w:lsdException w:name="Grid Table 3 Accent 4" w:uiPriority="48"/>
+    <w:lsdException w:name="Grid Table 4 Accent 4" w:uiPriority="49"/>
+    <w:lsdException w:name="Grid Table 5 Dark Accent 4" w:uiPriority="50"/>
+    <w:lsdException w:name="Grid Table 6 Colorful Accent 4" w:uiPriority="51"/>
+    <w:lsdException w:name="Grid Table 7 Colorful Accent 4" w:uiPriority="52"/>
+    <w:lsdException w:name="Grid Table 1 Light Accent 5" w:uiPriority="46"/>
+    <w:lsdException w:name="Grid Table 2 Accent 5" w:uiPriority="47"/>
+    <w:lsdException w:name="Grid Table 3 Accent 5" w:uiPriority="48"/>
+    <w:lsdException w:name="Grid Table 4 Accent 5" w:uiPriority="49"/>
+    <w:lsdException w:name="Grid Table 5 Dark Accent 5" w:uiPriority="50"/>
+    <w:lsdException w:name="Grid Table 6 Colorful Accent 5" w:uiPriority="51"/>
+    <w:lsdException w:name="Grid Table 7 Colorful Accent 5" w:uiPriority="52"/>
+    <w:lsdException w:name="Grid Table 1 Light Accent 6" w:uiPriority="46"/>
+    <w:lsdException w:name="Grid Table 2 Accent 6" w:uiPriority="47"/>
+    <w:lsdException w:name="Grid Table 3 Accent 6" w:uiPriority="48"/>
+    <w:lsdException w:name="Grid Table 4 Accent 6" w:uiPriority="49"/>
+    <w:lsdException w:name="Grid Table 5 Dark Accent 6" w:uiPriority="50"/>
+    <w:lsdException w:name="Grid Table 6 Colorful Accent 6" w:uiPriority="51"/>
+    <w:lsdException w:name="Grid Table 7 Colorful Accent 6" w:uiPriority="52"/>
+    <w:lsdException w:name="List Table 1 Light" w:uiPriority="46"/>
+    <w:lsdException w:name="List Table 2" w:uiPriority="47"/>
+    <w:lsdException w:name="List Table 3" w:uiPriority="48"/>
+    <w:lsdException w:name="List Table 4" w:uiPriority="49"/>
+    <w:lsdException w:name="List Table 5 Dark" w:uiPriority="50"/>
+    <w:lsdException w:name="List Table 6 Colorful" w:uiPriority="51"/>
+    <w:lsdException w:name="List Table 7 Colorful" w:uiPriority="52"/>
+    <w:lsdException w:name="List Table 1 Light Accent 1" w:uiPriority="46"/>
+    <w:lsdException w:name="List Table 2 Accent 1" w:uiPriority="47"/>
+    <w:lsdException w:name="List Table 3 Accent 1" w:uiPriority="48"/>
+    <w:lsdException w:name="List Table 4 Accent 1" w:uiPriority="49"/>
+    <w:lsdException w:name="List Table 5 Dark Accent 1" w:uiPriority="50"/>
+    <w:lsdException w:name="List Table 6 Colorful Accent 1" w:uiPriority="51"/>
+    <w:lsdException w:name="List Table 7 Colorful Accent 1" w:uiPriority="52"/>
+    <w:lsdException w:name="List Table 1 Light Accent 2" w:uiPriority="46"/>
+    <w:lsdException w:name="List Table 2 Accent 2" w:uiPriority="47"/>
+    <w:lsdException w:name="List Table 3 Accent 2" w:uiPriority="48"/>
+    <w:lsdException w:name="List Table 4 Accent 2" w:uiPriority="49"/>
+    <w:lsdException w:name="List Table 5 Dark Accent 2" w:uiPriority="50"/>
+    <w:lsdException w:name="List Table 6 Colorful Accent 2" w:uiPriority="51"/>
+    <w:lsdException w:name="List Table 7 Colorful Accent 2" w:uiPriority="52"/>
+    <w:lsdException w:name="List Table 1 Light Accent 3" w:uiPriority="46"/>
+    <w:lsdException w:name="List Table 2 Accent 3" w:uiPriority="47"/>
+    <w:lsdException w:name="List Table 3 Accent 3" w:uiPriority="48"/>
+    <w:lsdException w:name="List Table 4 Accent 3" w:uiPriority="49"/>
+    <w:lsdException w:name="List Table 5 Dark Accent 3" w:uiPriority="50"/>
+    <w:lsdException w:name="List Table 6 Colorful Accent 3" w:uiPriority="51"/>
+    <w:lsdException w:name="List Table 7 Colorful Accent 3" w:uiPriority="52"/>
+    <w:lsdException w:name="List Table 1 Light Accent 4" w:uiPriority="46"/>
+    <w:lsdException w:name="List Table 2 Accent 4" w:uiPriority="47"/>
+    <w:lsdException w:name="List Table 3 Accent 4" w:uiPriority="48"/>
+    <w:lsdException w:name="List Table 4 Accent 4" w:uiPriority="49"/>
+    <w:lsdException w:name="List Table 5 Dark Accent 4" w:uiPriority="50"/>
+    <w:lsdException w:name="List Table 6 Colorful Accent 4" w:uiPriority="51"/>
+    <w:lsdException w:name="List Table 7 Colorful Accent 4" w:uiPriority="52"/>
+    <w:lsdException w:name="List Table 1 Light Accent 5" w:uiPriority="46"/>
+    <w:lsdException w:name="List Table 2 Accent 5" w:uiPriority="47"/>
+    <w:lsdException w:name="List Table 3 Accent 5" w:uiPriority="48"/>
+    <w:lsdException w:name="List Table 4 Accent 5" w:uiPriority="49"/>
+    <w:lsdException w:name="List Table 5 Dark Accent 5" w:uiPriority="50"/>
+    <w:lsdException w:name="List Table 6 Colorful Accent 5" w:uiPriority="51"/>
+    <w:lsdException w:name="List Table 7 Colorful Accent 5" w:uiPriority="52"/>
+    <w:lsdException w:name="List Table 1 Light Accent 6" w:uiPriority="46"/>
+    <w:lsdException w:name="List Table 2 Accent 6" w:uiPriority="47"/>
+    <w:lsdException w:name="List Table 3 Accent 6" w:uiPriority="48"/>
+    <w:lsdException w:name="List Table 4 Accent 6" w:uiPriority="49"/>
+    <w:lsdException w:name="List Table 5 Dark Accent 6" w:uiPriority="50"/>
+    <w:lsdException w:name="List Table 6 Colorful Accent 6" w:uiPriority="51"/>
+    <w:lsdException w:name="List Table 7 Colorful Accent 6" w:uiPriority="52"/>
+    <w:lsdException w:name="Mention" w:semiHidden="1" w:unhideWhenUsed="1"/>
+    <w:lsdException w:name="Smart Hyperlink" w:semiHidden="1" w:unhideWhenUsed="1"/>
+    <w:lsdException w:name="Hashtag" w:semiHidden="1" w:unhideWhenUsed="1"/>
+    <w:lsdException w:name="Unresolved Mention" w:semiHidden="1" w:unhideWhenUsed="1"/>
+    <w:lsdException w:name="Smart Link" w:semiHidden="1" w:unhideWhenUsed="1"/>
   </w:latentStyles>
   <w:style w:type="paragraph" w:default="1" w:styleId="Normal">
     <w:name w:val="Normal"/>
@@ -15190,7 +15957,6 @@
       <w:spacing w:after="0" w:line="240" w:lineRule="auto"/>
     </w:pPr>
     <w:tblPr>
-      <w:tblInd w:w="0" w:type="dxa"/>
       <w:tblBorders>
         <w:top w:val="single" w:sz="4" w:space="0" w:color="000000" w:themeColor="text1"/>
         <w:left w:val="single" w:sz="4" w:space="0" w:color="000000" w:themeColor="text1"/>
@@ -15199,12 +15965,6 @@
         <w:insideH w:val="single" w:sz="4" w:space="0" w:color="000000" w:themeColor="text1"/>
         <w:insideV w:val="single" w:sz="4" w:space="0" w:color="000000" w:themeColor="text1"/>
       </w:tblBorders>
-      <w:tblCellMar>
-        <w:top w:w="0" w:type="dxa"/>
-        <w:left w:w="108" w:type="dxa"/>
-        <w:bottom w:w="0" w:type="dxa"/>
-        <w:right w:w="108" w:type="dxa"/>
-      </w:tblCellMar>
     </w:tblPr>
   </w:style>
   <w:style w:type="character" w:customStyle="1" w:styleId="Heading3Char">
@@ -15321,195 +16081,71 @@
     <w:uiPriority w:val="99"/>
     <w:rsid w:val="001B31B2"/>
   </w:style>
-</w:styles>
-</file>
-
-<file path=word/stylesWithEffects.xml><?xml version="1.0" encoding="utf-8"?>
-<w:styles xmlns:wpc="http://schemas.microsoft.com/office/word/2010/wordprocessingCanvas" xmlns:mc="http://schemas.openxmlformats.org/markup-compatibility/2006" xmlns:o="urn:schemas-microsoft-com:office:office" xmlns:r="http://schemas.openxmlformats.org/officeDocument/2006/relationships" xmlns:m="http://schemas.openxmlformats.org/officeDocument/2006/math" xmlns:v="urn:schemas-microsoft-com:vml" xmlns:wp14="http://schemas.microsoft.com/office/word/2010/wordprocessingDrawing" xmlns:wp="http://schemas.openxmlformats.org/drawingml/2006/wordprocessingDrawing" xmlns:w10="urn:schemas-microsoft-com:office:word" xmlns:w="http://schemas.openxmlformats.org/wordprocessingml/2006/main" xmlns:w14="http://schemas.microsoft.com/office/word/2010/wordml" xmlns:wpg="http://schemas.microsoft.com/office/word/2010/wordprocessingGroup" xmlns:wpi="http://schemas.microsoft.com/office/word/2010/wordprocessingInk" xmlns:wne="http://schemas.microsoft.com/office/word/2006/wordml" xmlns:wps="http://schemas.microsoft.com/office/word/2010/wordprocessingShape" mc:Ignorable="w14 wp14">
-  <w:docDefaults>
-    <w:rPrDefault>
-      <w:rPr>
-        <w:rFonts w:asciiTheme="minorHAnsi" w:eastAsiaTheme="minorEastAsia" w:hAnsiTheme="minorHAnsi" w:cstheme="minorBidi"/>
-        <w:sz w:val="22"/>
-        <w:szCs w:val="22"/>
-        <w:lang w:val="en-US" w:eastAsia="en-US" w:bidi="ar-SA"/>
-      </w:rPr>
-    </w:rPrDefault>
-    <w:pPrDefault>
-      <w:pPr>
-        <w:spacing w:after="200" w:line="276" w:lineRule="auto"/>
-      </w:pPr>
-    </w:pPrDefault>
-  </w:docDefaults>
-  <w:latentStyles w:defLockedState="0" w:defUIPriority="99" w:defSemiHidden="1" w:defUnhideWhenUsed="1" w:defQFormat="0" w:count="267">
-    <w:lsdException w:name="Normal" w:semiHidden="0" w:uiPriority="0" w:unhideWhenUsed="0" w:qFormat="1"/>
-    <w:lsdException w:name="heading 1" w:semiHidden="0" w:uiPriority="9" w:unhideWhenUsed="0" w:qFormat="1"/>
-    <w:lsdException w:name="heading 2" w:uiPriority="9" w:qFormat="1"/>
-    <w:lsdException w:name="heading 3" w:uiPriority="9" w:qFormat="1"/>
-    <w:lsdException w:name="heading 4" w:uiPriority="9" w:qFormat="1"/>
-    <w:lsdException w:name="heading 5" w:uiPriority="9" w:qFormat="1"/>
-    <w:lsdException w:name="heading 6" w:uiPriority="9" w:qFormat="1"/>
-    <w:lsdException w:name="heading 7" w:uiPriority="9" w:qFormat="1"/>
-    <w:lsdException w:name="heading 8" w:uiPriority="9" w:qFormat="1"/>
-    <w:lsdException w:name="heading 9" w:uiPriority="9" w:qFormat="1"/>
-    <w:lsdException w:name="toc 1" w:uiPriority="39"/>
-    <w:lsdException w:name="toc 2" w:uiPriority="39"/>
-    <w:lsdException w:name="toc 3" w:uiPriority="39"/>
-    <w:lsdException w:name="toc 4" w:uiPriority="39"/>
-    <w:lsdException w:name="toc 5" w:uiPriority="39"/>
-    <w:lsdException w:name="toc 6" w:uiPriority="39"/>
-    <w:lsdException w:name="toc 7" w:uiPriority="39"/>
-    <w:lsdException w:name="toc 8" w:uiPriority="39"/>
-    <w:lsdException w:name="toc 9" w:uiPriority="39"/>
-    <w:lsdException w:name="caption" w:uiPriority="35" w:qFormat="1"/>
-    <w:lsdException w:name="Title" w:semiHidden="0" w:uiPriority="10" w:unhideWhenUsed="0" w:qFormat="1"/>
-    <w:lsdException w:name="Default Paragraph Font" w:uiPriority="1"/>
-    <w:lsdException w:name="Subtitle" w:semiHidden="0" w:uiPriority="11" w:unhideWhenUsed="0" w:qFormat="1"/>
-    <w:lsdException w:name="Strong" w:semiHidden="0" w:uiPriority="22" w:unhideWhenUsed="0" w:qFormat="1"/>
-    <w:lsdException w:name="Emphasis" w:semiHidden="0" w:uiPriority="20" w:unhideWhenUsed="0" w:qFormat="1"/>
-    <w:lsdException w:name="Table Grid" w:semiHidden="0" w:uiPriority="59" w:unhideWhenUsed="0"/>
-    <w:lsdException w:name="Placeholder Text" w:unhideWhenUsed="0"/>
-    <w:lsdException w:name="No Spacing" w:semiHidden="0" w:uiPriority="1" w:unhideWhenUsed="0" w:qFormat="1"/>
-    <w:lsdException w:name="Light Shading" w:semiHidden="0" w:uiPriority="60" w:unhideWhenUsed="0"/>
-    <w:lsdException w:name="Light List" w:semiHidden="0" w:uiPriority="61" w:unhideWhenUsed="0"/>
-    <w:lsdException w:name="Light Grid" w:semiHidden="0" w:uiPriority="62" w:unhideWhenUsed="0"/>
-    <w:lsdException w:name="Medium Shading 1" w:semiHidden="0" w:uiPriority="63" w:unhideWhenUsed="0"/>
-    <w:lsdException w:name="Medium Shading 2" w:semiHidden="0" w:uiPriority="64" w:unhideWhenUsed="0"/>
-    <w:lsdException w:name="Medium List 1" w:semiHidden="0" w:uiPriority="65" w:unhideWhenUsed="0"/>
-    <w:lsdException w:name="Medium List 2" w:semiHidden="0" w:uiPriority="66" w:unhideWhenUsed="0"/>
-    <w:lsdException w:name="Medium Grid 1" w:semiHidden="0" w:uiPriority="67" w:unhideWhenUsed="0"/>
-    <w:lsdException w:name="Medium Grid 2" w:semiHidden="0" w:uiPriority="68" w:unhideWhenUsed="0"/>
-    <w:lsdException w:name="Medium Grid 3" w:semiHidden="0" w:uiPriority="69" w:unhideWhenUsed="0"/>
-    <w:lsdException w:name="Dark List" w:semiHidden="0" w:uiPriority="70" w:unhideWhenUsed="0"/>
-    <w:lsdException w:name="Colorful Shading" w:semiHidden="0" w:uiPriority="71" w:unhideWhenUsed="0"/>
-    <w:lsdException w:name="Colorful List" w:semiHidden="0" w:uiPriority="72" w:unhideWhenUsed="0"/>
-    <w:lsdException w:name="Colorful Grid" w:semiHidden="0" w:uiPriority="73" w:unhideWhenUsed="0"/>
-    <w:lsdException w:name="Light Shading Accent 1" w:semiHidden="0" w:uiPriority="60" w:unhideWhenUsed="0"/>
-    <w:lsdException w:name="Light List Accent 1" w:semiHidden="0" w:uiPriority="61" w:unhideWhenUsed="0"/>
-    <w:lsdException w:name="Light Grid Accent 1" w:semiHidden="0" w:uiPriority="62" w:unhideWhenUsed="0"/>
-    <w:lsdException w:name="Medium Shading 1 Accent 1" w:semiHidden="0" w:uiPriority="63" w:unhideWhenUsed="0"/>
-    <w:lsdException w:name="Medium Shading 2 Accent 1" w:semiHidden="0" w:uiPriority="64" w:unhideWhenUsed="0"/>
-    <w:lsdException w:name="Medium List 1 Accent 1" w:semiHidden="0" w:uiPriority="65" w:unhideWhenUsed="0"/>
-    <w:lsdException w:name="Revision" w:unhideWhenUsed="0"/>
-    <w:lsdException w:name="List Paragraph" w:semiHidden="0" w:uiPriority="34" w:unhideWhenUsed="0" w:qFormat="1"/>
-    <w:lsdException w:name="Quote" w:semiHidden="0" w:uiPriority="29" w:unhideWhenUsed="0" w:qFormat="1"/>
-    <w:lsdException w:name="Intense Quote" w:semiHidden="0" w:uiPriority="30" w:unhideWhenUsed="0" w:qFormat="1"/>
-    <w:lsdException w:name="Medium List 2 Accent 1" w:semiHidden="0" w:uiPriority="66" w:unhideWhenUsed="0"/>
-    <w:lsdException w:name="Medium Grid 1 Accent 1" w:semiHidden="0" w:uiPriority="67" w:unhideWhenUsed="0"/>
-    <w:lsdException w:name="Medium Grid 2 Accent 1" w:semiHidden="0" w:uiPriority="68" w:unhideWhenUsed="0"/>
-    <w:lsdException w:name="Medium Grid 3 Accent 1" w:semiHidden="0" w:uiPriority="69" w:unhideWhenUsed="0"/>
-    <w:lsdException w:name="Dark List Accent 1" w:semiHidden="0" w:uiPriority="70" w:unhideWhenUsed="0"/>
-    <w:lsdException w:name="Colorful Shading Accent 1" w:semiHidden="0" w:uiPriority="71" w:unhideWhenUsed="0"/>
-    <w:lsdException w:name="Colorful List Accent 1" w:semiHidden="0" w:uiPriority="72" w:unhideWhenUsed="0"/>
-    <w:lsdException w:name="Colorful Grid Accent 1" w:semiHidden="0" w:uiPriority="73" w:unhideWhenUsed="0"/>
-    <w:lsdException w:name="Light Shading Accent 2" w:semiHidden="0" w:uiPriority="60" w:unhideWhenUsed="0"/>
-    <w:lsdException w:name="Light List Accent 2" w:semiHidden="0" w:uiPriority="61" w:unhideWhenUsed="0"/>
-    <w:lsdException w:name="Light Grid Accent 2" w:semiHidden="0" w:uiPriority="62" w:unhideWhenUsed="0"/>
-    <w:lsdException w:name="Medium Shading 1 Accent 2" w:semiHidden="0" w:uiPriority="63" w:unhideWhenUsed="0"/>
-    <w:lsdException w:name="Medium Shading 2 Accent 2" w:semiHidden="0" w:uiPriority="64" w:unhideWhenUsed="0"/>
-    <w:lsdException w:name="Medium List 1 Accent 2" w:semiHidden="0" w:uiPriority="65" w:unhideWhenUsed="0"/>
-    <w:lsdException w:name="Medium List 2 Accent 2" w:semiHidden="0" w:uiPriority="66" w:unhideWhenUsed="0"/>
-    <w:lsdException w:name="Medium Grid 1 Accent 2" w:semiHidden="0" w:uiPriority="67" w:unhideWhenUsed="0"/>
-    <w:lsdException w:name="Medium Grid 2 Accent 2" w:semiHidden="0" w:uiPriority="68" w:unhideWhenUsed="0"/>
-    <w:lsdException w:name="Medium Grid 3 Accent 2" w:semiHidden="0" w:uiPriority="69" w:unhideWhenUsed="0"/>
-    <w:lsdException w:name="Dark List Accent 2" w:semiHidden="0" w:uiPriority="70" w:unhideWhenUsed="0"/>
-    <w:lsdException w:name="Colorful Shading Accent 2" w:semiHidden="0" w:uiPriority="71" w:unhideWhenUsed="0"/>
-    <w:lsdException w:name="Colorful List Accent 2" w:semiHidden="0" w:uiPriority="72" w:unhideWhenUsed="0"/>
-    <w:lsdException w:name="Colorful Grid Accent 2" w:semiHidden="0" w:uiPriority="73" w:unhideWhenUsed="0"/>
-    <w:lsdException w:name="Light Shading Accent 3" w:semiHidden="0" w:uiPriority="60" w:unhideWhenUsed="0"/>
-    <w:lsdException w:name="Light List Accent 3" w:semiHidden="0" w:uiPriority="61" w:unhideWhenUsed="0"/>
-    <w:lsdException w:name="Light Grid Accent 3" w:semiHidden="0" w:uiPriority="62" w:unhideWhenUsed="0"/>
-    <w:lsdException w:name="Medium Shading 1 Accent 3" w:semiHidden="0" w:uiPriority="63" w:unhideWhenUsed="0"/>
-    <w:lsdException w:name="Medium Shading 2 Accent 3" w:semiHidden="0" w:uiPriority="64" w:unhideWhenUsed="0"/>
-    <w:lsdException w:name="Medium List 1 Accent 3" w:semiHidden="0" w:uiPriority="65" w:unhideWhenUsed="0"/>
-    <w:lsdException w:name="Medium List 2 Accent 3" w:semiHidden="0" w:uiPriority="66" w:unhideWhenUsed="0"/>
-    <w:lsdException w:name="Medium Grid 1 Accent 3" w:semiHidden="0" w:uiPriority="67" w:unhideWhenUsed="0"/>
-    <w:lsdException w:name="Medium Grid 2 Accent 3" w:semiHidden="0" w:uiPriority="68" w:unhideWhenUsed="0"/>
-    <w:lsdException w:name="Medium Grid 3 Accent 3" w:semiHidden="0" w:uiPriority="69" w:unhideWhenUsed="0"/>
-    <w:lsdException w:name="Dark List Accent 3" w:semiHidden="0" w:uiPriority="70" w:unhideWhenUsed="0"/>
-    <w:lsdException w:name="Colorful Shading Accent 3" w:semiHidden="0" w:uiPriority="71" w:unhideWhenUsed="0"/>
-    <w:lsdException w:name="Colorful List Accent 3" w:semiHidden="0" w:uiPriority="72" w:unhideWhenUsed="0"/>
-    <w:lsdException w:name="Colorful Grid Accent 3" w:semiHidden="0" w:uiPriority="73" w:unhideWhenUsed="0"/>
-    <w:lsdException w:name="Light Shading Accent 4" w:semiHidden="0" w:uiPriority="60" w:unhideWhenUsed="0"/>
-    <w:lsdException w:name="Light List Accent 4" w:semiHidden="0" w:uiPriority="61" w:unhideWhenUsed="0"/>
-    <w:lsdException w:name="Light Grid Accent 4" w:semiHidden="0" w:uiPriority="62" w:unhideWhenUsed="0"/>
-    <w:lsdException w:name="Medium Shading 1 Accent 4" w:semiHidden="0" w:uiPriority="63" w:unhideWhenUsed="0"/>
-    <w:lsdException w:name="Medium Shading 2 Accent 4" w:semiHidden="0" w:uiPriority="64" w:unhideWhenUsed="0"/>
-    <w:lsdException w:name="Medium List 1 Accent 4" w:semiHidden="0" w:uiPriority="65" w:unhideWhenUsed="0"/>
-    <w:lsdException w:name="Medium List 2 Accent 4" w:semiHidden="0" w:uiPriority="66" w:unhideWhenUsed="0"/>
-    <w:lsdException w:name="Medium Grid 1 Accent 4" w:semiHidden="0" w:uiPriority="67" w:unhideWhenUsed="0"/>
-    <w:lsdException w:name="Medium Grid 2 Accent 4" w:semiHidden="0" w:uiPriority="68" w:unhideWhenUsed="0"/>
-    <w:lsdException w:name="Medium Grid 3 Accent 4" w:semiHidden="0" w:uiPriority="69" w:unhideWhenUsed="0"/>
-    <w:lsdException w:name="Dark List Accent 4" w:semiHidden="0" w:uiPriority="70" w:unhideWhenUsed="0"/>
-    <w:lsdException w:name="Colorful Shading Accent 4" w:semiHidden="0" w:uiPriority="71" w:unhideWhenUsed="0"/>
-    <w:lsdException w:name="Colorful List Accent 4" w:semiHidden="0" w:uiPriority="72" w:unhideWhenUsed="0"/>
-    <w:lsdException w:name="Colorful Grid Accent 4" w:semiHidden="0" w:uiPriority="73" w:unhideWhenUsed="0"/>
-    <w:lsdException w:name="Light Shading Accent 5" w:semiHidden="0" w:uiPriority="60" w:unhideWhenUsed="0"/>
-    <w:lsdException w:name="Light List Accent 5" w:semiHidden="0" w:uiPriority="61" w:unhideWhenUsed="0"/>
-    <w:lsdException w:name="Light Grid Accent 5" w:semiHidden="0" w:uiPriority="62" w:unhideWhenUsed="0"/>
-    <w:lsdException w:name="Medium Shading 1 Accent 5" w:semiHidden="0" w:uiPriority="63" w:unhideWhenUsed="0"/>
-    <w:lsdException w:name="Medium Shading 2 Accent 5" w:semiHidden="0" w:uiPriority="64" w:unhideWhenUsed="0"/>
-    <w:lsdException w:name="Medium List 1 Accent 5" w:semiHidden="0" w:uiPriority="65" w:unhideWhenUsed="0"/>
-    <w:lsdException w:name="Medium List 2 Accent 5" w:semiHidden="0" w:uiPriority="66" w:unhideWhenUsed="0"/>
-    <w:lsdException w:name="Medium Grid 1 Accent 5" w:semiHidden="0" w:uiPriority="67" w:unhideWhenUsed="0"/>
-    <w:lsdException w:name="Medium Grid 2 Accent 5" w:semiHidden="0" w:uiPriority="68" w:unhideWhenUsed="0"/>
-    <w:lsdException w:name="Medium Grid 3 Accent 5" w:semiHidden="0" w:uiPriority="69" w:unhideWhenUsed="0"/>
-    <w:lsdException w:name="Dark List Accent 5" w:semiHidden="0" w:uiPriority="70" w:unhideWhenUsed="0"/>
-    <w:lsdException w:name="Colorful Shading Accent 5" w:semiHidden="0" w:uiPriority="71" w:unhideWhenUsed="0"/>
-    <w:lsdException w:name="Colorful List Accent 5" w:semiHidden="0" w:uiPriority="72" w:unhideWhenUsed="0"/>
-    <w:lsdException w:name="Colorful Grid Accent 5" w:semiHidden="0" w:uiPriority="73" w:unhideWhenUsed="0"/>
-    <w:lsdException w:name="Light Shading Accent 6" w:semiHidden="0" w:uiPriority="60" w:unhideWhenUsed="0"/>
-    <w:lsdException w:name="Light List Accent 6" w:semiHidden="0" w:uiPriority="61" w:unhideWhenUsed="0"/>
-    <w:lsdException w:name="Light Grid Accent 6" w:semiHidden="0" w:uiPriority="62" w:unhideWhenUsed="0"/>
-    <w:lsdException w:name="Medium Shading 1 Accent 6" w:semiHidden="0" w:uiPriority="63" w:unhideWhenUsed="0"/>
-    <w:lsdException w:name="Medium Shading 2 Accent 6" w:semiHidden="0" w:uiPriority="64" w:unhideWhenUsed="0"/>
-    <w:lsdException w:name="Medium List 1 Accent 6" w:semiHidden="0" w:uiPriority="65" w:unhideWhenUsed="0"/>
-    <w:lsdException w:name="Medium List 2 Accent 6" w:semiHidden="0" w:uiPriority="66" w:unhideWhenUsed="0"/>
-    <w:lsdException w:name="Medium Grid 1 Accent 6" w:semiHidden="0" w:uiPriority="67" w:unhideWhenUsed="0"/>
-    <w:lsdException w:name="Medium Grid 2 Accent 6" w:semiHidden="0" w:uiPriority="68" w:unhideWhenUsed="0"/>
-    <w:lsdException w:name="Medium Grid 3 Accent 6" w:semiHidden="0" w:uiPriority="69" w:unhideWhenUsed="0"/>
-    <w:lsdException w:name="Dark List Accent 6" w:semiHidden="0" w:uiPriority="70" w:unhideWhenUsed="0"/>
-    <w:lsdException w:name="Colorful Shading Accent 6" w:semiHidden="0" w:uiPriority="71" w:unhideWhenUsed="0"/>
-    <w:lsdException w:name="Colorful List Accent 6" w:semiHidden="0" w:uiPriority="72" w:unhideWhenUsed="0"/>
-    <w:lsdException w:name="Colorful Grid Accent 6" w:semiHidden="0" w:uiPriority="73" w:unhideWhenUsed="0"/>
-    <w:lsdException w:name="Subtle Emphasis" w:semiHidden="0" w:uiPriority="19" w:unhideWhenUsed="0" w:qFormat="1"/>
-    <w:lsdException w:name="Intense Emphasis" w:semiHidden="0" w:uiPriority="21" w:unhideWhenUsed="0" w:qFormat="1"/>
-    <w:lsdException w:name="Subtle Reference" w:semiHidden="0" w:uiPriority="31" w:unhideWhenUsed="0" w:qFormat="1"/>
-    <w:lsdException w:name="Intense Reference" w:semiHidden="0" w:uiPriority="32" w:unhideWhenUsed="0" w:qFormat="1"/>
-    <w:lsdException w:name="Book Title" w:semiHidden="0" w:uiPriority="33" w:unhideWhenUsed="0" w:qFormat="1"/>
-    <w:lsdException w:name="Bibliography" w:uiPriority="37"/>
-    <w:lsdException w:name="TOC Heading" w:uiPriority="39" w:qFormat="1"/>
-  </w:latentStyles>
-  <w:style w:type="paragraph" w:default="1" w:styleId="Normal">
-    <w:name w:val="Normal"/>
-    <w:qFormat/>
-  </w:style>
-  <w:style w:type="character" w:default="1" w:styleId="DefaultParagraphFont">
-    <w:name w:val="Default Paragraph Font"/>
-    <w:uiPriority w:val="1"/>
-    <w:semiHidden/>
-    <w:unhideWhenUsed/>
-  </w:style>
-  <w:style w:type="table" w:default="1" w:styleId="TableNormal">
-    <w:name w:val="Normal Table"/>
+  <w:style w:type="paragraph" w:styleId="FootnoteText">
+    <w:name w:val="footnote text"/>
+    <w:basedOn w:val="Normal"/>
+    <w:link w:val="FootnoteTextChar"/>
     <w:uiPriority w:val="99"/>
     <w:semiHidden/>
     <w:unhideWhenUsed/>
-    <w:tblPr>
-      <w:tblInd w:w="0" w:type="dxa"/>
-      <w:tblCellMar>
-        <w:top w:w="0" w:type="dxa"/>
-        <w:left w:w="108" w:type="dxa"/>
-        <w:bottom w:w="0" w:type="dxa"/>
-        <w:right w:w="108" w:type="dxa"/>
-      </w:tblCellMar>
-    </w:tblPr>
+    <w:rsid w:val="001A551B"/>
+    <w:pPr>
+      <w:spacing w:after="0" w:line="240" w:lineRule="auto"/>
+    </w:pPr>
+    <w:rPr>
+      <w:sz w:val="20"/>
+      <w:szCs w:val="20"/>
+    </w:rPr>
   </w:style>
-  <w:style w:type="numbering" w:default="1" w:styleId="NoList">
-    <w:name w:val="No List"/>
+  <w:style w:type="character" w:customStyle="1" w:styleId="FootnoteTextChar">
+    <w:name w:val="Footnote Text Char"/>
+    <w:basedOn w:val="DefaultParagraphFont"/>
+    <w:link w:val="FootnoteText"/>
+    <w:uiPriority w:val="99"/>
+    <w:semiHidden/>
+    <w:rsid w:val="001A551B"/>
+    <w:rPr>
+      <w:sz w:val="20"/>
+      <w:szCs w:val="20"/>
+    </w:rPr>
+  </w:style>
+  <w:style w:type="character" w:styleId="FootnoteReference">
+    <w:name w:val="footnote reference"/>
+    <w:basedOn w:val="DefaultParagraphFont"/>
     <w:uiPriority w:val="99"/>
     <w:semiHidden/>
     <w:unhideWhenUsed/>
+    <w:rsid w:val="001A551B"/>
+    <w:rPr>
+      <w:vertAlign w:val="superscript"/>
+    </w:rPr>
+  </w:style>
+  <w:style w:type="character" w:styleId="UnresolvedMention">
+    <w:name w:val="Unresolved Mention"/>
+    <w:basedOn w:val="DefaultParagraphFont"/>
+    <w:uiPriority w:val="99"/>
+    <w:semiHidden/>
+    <w:unhideWhenUsed/>
+    <w:rsid w:val="00F41174"/>
+    <w:rPr>
+      <w:color w:val="605E5C"/>
+      <w:shd w:val="clear" w:color="auto" w:fill="E1DFDD"/>
+    </w:rPr>
+  </w:style>
+  <w:style w:type="paragraph" w:styleId="Bibliography">
+    <w:name w:val="Bibliography"/>
+    <w:basedOn w:val="Normal"/>
+    <w:next w:val="Normal"/>
+    <w:uiPriority w:val="37"/>
+    <w:unhideWhenUsed/>
+    <w:rsid w:val="003C11B0"/>
+    <w:pPr>
+      <w:tabs>
+        <w:tab w:val="left" w:pos="264"/>
+      </w:tabs>
+      <w:spacing w:after="0" w:line="480" w:lineRule="auto"/>
+      <w:ind w:left="264" w:hanging="264"/>
+    </w:pPr>
   </w:style>
 </w:styles>
 </file>
@@ -15802,7 +16438,7 @@
 </file>
 
 <file path=customXml/itemProps1.xml><?xml version="1.0" encoding="utf-8"?>
-<ds:datastoreItem xmlns:ds="http://schemas.openxmlformats.org/officeDocument/2006/customXml" ds:itemID="{29FC612D-2054-49DD-9768-EB7B690BD442}">
+<ds:datastoreItem xmlns:ds="http://schemas.openxmlformats.org/officeDocument/2006/customXml" ds:itemID="{2596EB5F-B0BA-42F6-984A-9EB99BF9CD2E}">
   <ds:schemaRefs>
     <ds:schemaRef ds:uri="http://schemas.openxmlformats.org/officeDocument/2006/bibliography"/>
   </ds:schemaRefs>

</xml_diff>